<commit_message>
Actualización de fecha en anteproyecto y referencias
</commit_message>
<xml_diff>
--- a/Documentos/Finales/Anteproyecto.docx
+++ b/Documentos/Finales/Anteproyecto.docx
@@ -1,6 +1,6 @@
 
 <file path=word/document.xml><?xml version="1.0" encoding="utf-8"?>
-<w:document xmlns:wpc="http://schemas.microsoft.com/office/word/2010/wordprocessingCanvas" xmlns:mc="http://schemas.openxmlformats.org/markup-compatibility/2006" xmlns:o="urn:schemas-microsoft-com:office:office" xmlns:r="http://schemas.openxmlformats.org/officeDocument/2006/relationships" xmlns:m="http://schemas.openxmlformats.org/officeDocument/2006/math" xmlns:v="urn:schemas-microsoft-com:vml" xmlns:wp14="http://schemas.microsoft.com/office/word/2010/wordprocessingDrawing" xmlns:wp="http://schemas.openxmlformats.org/drawingml/2006/wordprocessingDrawing" xmlns:w10="urn:schemas-microsoft-com:office:word" xmlns:w="http://schemas.openxmlformats.org/wordprocessingml/2006/main" xmlns:w14="http://schemas.microsoft.com/office/word/2010/wordml" xmlns:wpg="http://schemas.microsoft.com/office/word/2010/wordprocessingGroup" xmlns:wpi="http://schemas.microsoft.com/office/word/2010/wordprocessingInk" xmlns:wne="http://schemas.microsoft.com/office/word/2006/wordml" xmlns:wps="http://schemas.microsoft.com/office/word/2010/wordprocessingShape" mc:Ignorable="w14 wp14">
+<w:document xmlns:wpc="http://schemas.microsoft.com/office/word/2010/wordprocessingCanvas" xmlns:cx="http://schemas.microsoft.com/office/drawing/2014/chartex" xmlns:cx1="http://schemas.microsoft.com/office/drawing/2015/9/8/chartex" xmlns:cx2="http://schemas.microsoft.com/office/drawing/2015/10/21/chartex" xmlns:cx3="http://schemas.microsoft.com/office/drawing/2016/5/9/chartex" xmlns:cx4="http://schemas.microsoft.com/office/drawing/2016/5/10/chartex" xmlns:cx5="http://schemas.microsoft.com/office/drawing/2016/5/11/chartex" xmlns:mc="http://schemas.openxmlformats.org/markup-compatibility/2006" xmlns:o="urn:schemas-microsoft-com:office:office" xmlns:r="http://schemas.openxmlformats.org/officeDocument/2006/relationships" xmlns:m="http://schemas.openxmlformats.org/officeDocument/2006/math" xmlns:v="urn:schemas-microsoft-com:vml" xmlns:wp14="http://schemas.microsoft.com/office/word/2010/wordprocessingDrawing" xmlns:wp="http://schemas.openxmlformats.org/drawingml/2006/wordprocessingDrawing" xmlns:w10="urn:schemas-microsoft-com:office:word" xmlns:w="http://schemas.openxmlformats.org/wordprocessingml/2006/main" xmlns:w14="http://schemas.microsoft.com/office/word/2010/wordml" xmlns:w15="http://schemas.microsoft.com/office/word/2012/wordml" xmlns:w16se="http://schemas.microsoft.com/office/word/2015/wordml/symex" xmlns:wpg="http://schemas.microsoft.com/office/word/2010/wordprocessingGroup" xmlns:wpi="http://schemas.microsoft.com/office/word/2010/wordprocessingInk" xmlns:wne="http://schemas.microsoft.com/office/word/2006/wordml" xmlns:wps="http://schemas.microsoft.com/office/word/2010/wordprocessingShape" mc:Ignorable="w14 w15 w16se wp14">
   <w:body>
     <w:p>
       <w:pPr>
@@ -94,7 +94,7 @@
           <w:rFonts w:cs="Times New Roman"/>
           <w:noProof/>
           <w:szCs w:val="24"/>
-          <w:lang w:eastAsia="es-SV"/>
+          <w:lang w:val="es-MX" w:eastAsia="es-MX"/>
         </w:rPr>
         <w:drawing>
           <wp:inline distT="0" distB="0" distL="0" distR="0" wp14:anchorId="4A73F2B9" wp14:editId="5D3381C4">
@@ -112,7 +112,7 @@
                     <pic:cNvPicPr/>
                   </pic:nvPicPr>
                   <pic:blipFill>
-                    <a:blip r:embed="rId9" cstate="print">
+                    <a:blip r:embed="rId8" cstate="print">
                       <a:duotone>
                         <a:schemeClr val="accent4">
                           <a:shade val="45000"/>
@@ -398,7 +398,14 @@
           <w:rFonts w:cs="Times New Roman"/>
           <w:szCs w:val="24"/>
         </w:rPr>
-        <w:t>SAN VICENTE, 12</w:t>
+        <w:t>SAN VICENTE, 1</w:t>
+      </w:r>
+      <w:r>
+        <w:rPr>
+          <w:rFonts w:cs="Times New Roman"/>
+          <w:szCs w:val="24"/>
+        </w:rPr>
+        <w:t>5</w:t>
       </w:r>
       <w:r>
         <w:rPr>
@@ -412,7 +419,7 @@
           <w:rFonts w:cs="Times New Roman"/>
           <w:szCs w:val="24"/>
         </w:rPr>
-        <w:t>OCTUBRE</w:t>
+        <w:t>NOVIEMBRE</w:t>
       </w:r>
       <w:r>
         <w:rPr>
@@ -455,7 +462,7 @@
       <w:sdtContent>
         <w:p>
           <w:pPr>
-            <w:pStyle w:val="TtulodeTDC"/>
+            <w:pStyle w:val="TtuloTDC"/>
             <w:rPr>
               <w:rFonts w:ascii="Times New Roman" w:hAnsi="Times New Roman" w:cs="Times New Roman"/>
               <w:color w:val="5F497A" w:themeColor="accent4" w:themeShade="BF"/>
@@ -3924,8 +3931,8 @@
           <w:rFonts w:cs="Times New Roman"/>
         </w:rPr>
         <w:sectPr>
-          <w:headerReference w:type="default" r:id="rId10"/>
-          <w:footerReference w:type="default" r:id="rId11"/>
+          <w:headerReference w:type="default" r:id="rId9"/>
+          <w:footerReference w:type="default" r:id="rId10"/>
           <w:pgSz w:w="12240" w:h="15840" w:code="1"/>
           <w:pgMar w:top="1701" w:right="1418" w:bottom="1701" w:left="1985" w:header="709" w:footer="709" w:gutter="0"/>
           <w:pgNumType w:fmt="lowerRoman"/>
@@ -4171,7 +4178,7 @@
     </w:p>
     <w:p>
       <w:pPr>
-        <w:pStyle w:val="Epgrafe"/>
+        <w:pStyle w:val="Descripcin"/>
         <w:rPr>
           <w:rFonts w:cs="Times New Roman"/>
           <w:b w:val="0"/>
@@ -4244,7 +4251,7 @@
     </w:p>
     <w:p>
       <w:pPr>
-        <w:pStyle w:val="Epgrafe"/>
+        <w:pStyle w:val="Descripcin"/>
         <w:rPr>
           <w:rFonts w:cs="Times New Roman"/>
           <w:b w:val="0"/>
@@ -13405,6 +13412,7 @@
           <w:id w:val="-1370214148"/>
           <w:citation/>
         </w:sdtPr>
+        <w:sdtEndPr/>
         <w:sdtContent>
           <w:r>
             <w:rPr>
@@ -14188,6 +14196,7 @@
           <w:id w:val="-1476989773"/>
           <w:citation/>
         </w:sdtPr>
+        <w:sdtEndPr/>
         <w:sdtContent>
           <w:r>
             <w:rPr>
@@ -14304,6 +14313,7 @@
           <w:id w:val="1625121421"/>
           <w:citation/>
         </w:sdtPr>
+        <w:sdtEndPr/>
         <w:sdtContent>
           <w:r>
             <w:rPr>
@@ -14670,6 +14680,7 @@
           <w:id w:val="800041606"/>
           <w:citation/>
         </w:sdtPr>
+        <w:sdtEndPr/>
         <w:sdtContent>
           <w:r>
             <w:rPr>
@@ -14754,6 +14765,7 @@
           <w:id w:val="-740944534"/>
           <w:citation/>
         </w:sdtPr>
+        <w:sdtEndPr/>
         <w:sdtContent>
           <w:r>
             <w:rPr>
@@ -15307,6 +15319,7 @@
           <w:id w:val="546107807"/>
           <w:citation/>
         </w:sdtPr>
+        <w:sdtEndPr/>
         <w:sdtContent>
           <w:r>
             <w:rPr>
@@ -15718,6 +15731,7 @@
           <w:id w:val="-782875239"/>
           <w:citation/>
         </w:sdtPr>
+        <w:sdtEndPr/>
         <w:sdtContent>
           <w:r>
             <w:rPr>
@@ -16128,7 +16142,7 @@
           <w:rFonts w:cs="Times New Roman"/>
           <w:noProof/>
           <w:szCs w:val="24"/>
-          <w:lang w:eastAsia="es-SV"/>
+          <w:lang w:val="es-MX" w:eastAsia="es-MX"/>
         </w:rPr>
         <w:drawing>
           <wp:inline distT="0" distB="0" distL="0" distR="0" wp14:anchorId="201F985C" wp14:editId="7724BA4A">
@@ -16146,7 +16160,7 @@
                     <pic:cNvPicPr/>
                   </pic:nvPicPr>
                   <pic:blipFill rotWithShape="1">
-                    <a:blip r:embed="rId12">
+                    <a:blip r:embed="rId11">
                       <a:extLst>
                         <a:ext uri="{28A0092B-C50C-407E-A947-70E740481C1C}">
                           <a14:useLocalDpi xmlns:a14="http://schemas.microsoft.com/office/drawing/2010/main" val="0"/>
@@ -16182,7 +16196,7 @@
     </w:p>
     <w:p>
       <w:pPr>
-        <w:pStyle w:val="Epgrafe"/>
+        <w:pStyle w:val="Descripcin"/>
         <w:spacing w:line="360" w:lineRule="auto"/>
         <w:rPr>
           <w:rFonts w:cs="Times New Roman"/>
@@ -16365,7 +16379,7 @@
           <w:rFonts w:cs="Times New Roman"/>
           <w:noProof/>
           <w:szCs w:val="24"/>
-          <w:lang w:eastAsia="es-SV"/>
+          <w:lang w:val="es-MX" w:eastAsia="es-MX"/>
         </w:rPr>
         <w:drawing>
           <wp:inline distT="0" distB="0" distL="0" distR="0" wp14:anchorId="570BA3EA" wp14:editId="749C2BBC">
@@ -16383,7 +16397,7 @@
                     <pic:cNvPicPr/>
                   </pic:nvPicPr>
                   <pic:blipFill rotWithShape="1">
-                    <a:blip r:embed="rId13">
+                    <a:blip r:embed="rId12">
                       <a:extLst>
                         <a:ext uri="{28A0092B-C50C-407E-A947-70E740481C1C}">
                           <a14:useLocalDpi xmlns:a14="http://schemas.microsoft.com/office/drawing/2010/main" val="0"/>
@@ -16419,7 +16433,7 @@
     </w:p>
     <w:p>
       <w:pPr>
-        <w:pStyle w:val="Epgrafe"/>
+        <w:pStyle w:val="Descripcin"/>
         <w:spacing w:line="360" w:lineRule="auto"/>
         <w:rPr>
           <w:rFonts w:cs="Times New Roman"/>
@@ -16605,6 +16619,7 @@
           <w:id w:val="-1483160605"/>
           <w:citation/>
         </w:sdtPr>
+        <w:sdtEndPr/>
         <w:sdtContent>
           <w:r>
             <w:rPr>
@@ -16667,7 +16682,7 @@
           <w:rFonts w:cs="Times New Roman"/>
           <w:noProof/>
           <w:szCs w:val="24"/>
-          <w:lang w:eastAsia="es-SV"/>
+          <w:lang w:val="es-MX" w:eastAsia="es-MX"/>
         </w:rPr>
         <w:lastRenderedPageBreak/>
         <w:drawing>
@@ -16686,7 +16701,7 @@
                     <pic:cNvPicPr/>
                   </pic:nvPicPr>
                   <pic:blipFill rotWithShape="1">
-                    <a:blip r:embed="rId14">
+                    <a:blip r:embed="rId13">
                       <a:extLst>
                         <a:ext uri="{28A0092B-C50C-407E-A947-70E740481C1C}">
                           <a14:useLocalDpi xmlns:a14="http://schemas.microsoft.com/office/drawing/2010/main" val="0"/>
@@ -16722,7 +16737,7 @@
     </w:p>
     <w:p>
       <w:pPr>
-        <w:pStyle w:val="Epgrafe"/>
+        <w:pStyle w:val="Descripcin"/>
         <w:spacing w:line="360" w:lineRule="auto"/>
         <w:rPr>
           <w:rFonts w:cs="Times New Roman"/>
@@ -17249,6 +17264,7 @@
           <w:id w:val="40488402"/>
           <w:citation/>
         </w:sdtPr>
+        <w:sdtEndPr/>
         <w:sdtContent>
           <w:r>
             <w:rPr>
@@ -17646,6 +17662,7 @@
           <w:id w:val="864090222"/>
           <w:citation/>
         </w:sdtPr>
+        <w:sdtEndPr/>
         <w:sdtContent>
           <w:r>
             <w:rPr>
@@ -17878,6 +17895,7 @@
           <w:id w:val="-893189050"/>
           <w:citation/>
         </w:sdtPr>
+        <w:sdtEndPr/>
         <w:sdtContent>
           <w:r>
             <w:rPr>
@@ -18228,6 +18246,7 @@
           <w:id w:val="1439718569"/>
           <w:citation/>
         </w:sdtPr>
+        <w:sdtEndPr/>
         <w:sdtContent>
           <w:r>
             <w:rPr>
@@ -18327,6 +18346,7 @@
           <w:id w:val="403733828"/>
           <w:citation/>
         </w:sdtPr>
+        <w:sdtEndPr/>
         <w:sdtContent>
           <w:r>
             <w:rPr>
@@ -18554,6 +18574,7 @@
           <w:id w:val="1613705590"/>
           <w:citation/>
         </w:sdtPr>
+        <w:sdtEndPr/>
         <w:sdtContent>
           <w:r>
             <w:rPr>
@@ -18773,7 +18794,7 @@
       <w:r>
         <w:rPr>
           <w:noProof/>
-          <w:lang w:eastAsia="es-SV"/>
+          <w:lang w:val="es-MX" w:eastAsia="es-MX"/>
         </w:rPr>
         <w:drawing>
           <wp:inline distT="0" distB="0" distL="0" distR="0" wp14:anchorId="6BF64BA0" wp14:editId="62C03AC0">
@@ -18793,7 +18814,7 @@
                     </pic:cNvPicPr>
                   </pic:nvPicPr>
                   <pic:blipFill>
-                    <a:blip r:embed="rId15">
+                    <a:blip r:embed="rId14">
                       <a:extLst>
                         <a:ext uri="{28A0092B-C50C-407E-A947-70E740481C1C}">
                           <a14:useLocalDpi xmlns:a14="http://schemas.microsoft.com/office/drawing/2010/main" val="0"/>
@@ -18827,7 +18848,7 @@
     </w:p>
     <w:p>
       <w:pPr>
-        <w:pStyle w:val="Epgrafe"/>
+        <w:pStyle w:val="Descripcin"/>
         <w:rPr>
           <w:lang w:val="es-ES"/>
         </w:rPr>
@@ -19022,7 +19043,7 @@
     </w:p>
     <w:p>
       <w:pPr>
-        <w:pStyle w:val="Epgrafe"/>
+        <w:pStyle w:val="Descripcin"/>
         <w:keepNext/>
         <w:rPr>
           <w:lang w:val="es-SV"/>
@@ -19065,7 +19086,7 @@
     </w:p>
     <w:p>
       <w:pPr>
-        <w:pStyle w:val="Epgrafe"/>
+        <w:pStyle w:val="Descripcin"/>
         <w:keepNext/>
         <w:rPr>
           <w:b w:val="0"/>
@@ -19505,23 +19526,13 @@
                 <w:lang w:val="en-US"/>
               </w:rPr>
             </w:pPr>
-            <w:proofErr w:type="spellStart"/>
             <w:r>
               <w:rPr>
                 <w:rFonts w:cs="Times New Roman"/>
                 <w:szCs w:val="24"/>
                 <w:lang w:val="en-US"/>
               </w:rPr>
-              <w:t>Marca</w:t>
-            </w:r>
-            <w:proofErr w:type="spellEnd"/>
-            <w:r>
-              <w:rPr>
-                <w:rFonts w:cs="Times New Roman"/>
-                <w:szCs w:val="24"/>
-                <w:lang w:val="en-US"/>
-              </w:rPr>
-              <w:t>: Orange View</w:t>
+              <w:t>Marca: Orange View</w:t>
             </w:r>
           </w:p>
           <w:p>
@@ -19701,23 +19712,13 @@
                 <w:lang w:val="en-US"/>
               </w:rPr>
             </w:pPr>
-            <w:proofErr w:type="spellStart"/>
             <w:r>
               <w:rPr>
                 <w:rFonts w:cs="Times New Roman"/>
                 <w:szCs w:val="24"/>
                 <w:lang w:val="en-US"/>
               </w:rPr>
-              <w:t>Marca</w:t>
-            </w:r>
-            <w:proofErr w:type="spellEnd"/>
-            <w:r>
-              <w:rPr>
-                <w:rFonts w:cs="Times New Roman"/>
-                <w:szCs w:val="24"/>
-                <w:lang w:val="en-US"/>
-              </w:rPr>
-              <w:t>: Orange View</w:t>
+              <w:t>Marca: Orange View</w:t>
             </w:r>
           </w:p>
           <w:p>
@@ -19808,7 +19809,6 @@
                 <w:rFonts w:cs="Times New Roman"/>
                 <w:szCs w:val="24"/>
               </w:rPr>
-              <w:lastRenderedPageBreak/>
               <w:t>1</w:t>
             </w:r>
           </w:p>
@@ -20683,7 +20683,7 @@
     </w:p>
     <w:p>
       <w:pPr>
-        <w:pStyle w:val="Epgrafe"/>
+        <w:pStyle w:val="Descripcin"/>
         <w:keepNext/>
         <w:rPr>
           <w:lang w:val="es-SV"/>
@@ -20726,7 +20726,7 @@
     </w:p>
     <w:p>
       <w:pPr>
-        <w:pStyle w:val="Epgrafe"/>
+        <w:pStyle w:val="Descripcin"/>
         <w:keepNext/>
         <w:rPr>
           <w:b w:val="0"/>
@@ -21339,7 +21339,7 @@
     </w:p>
     <w:p>
       <w:pPr>
-        <w:pStyle w:val="Epgrafe"/>
+        <w:pStyle w:val="Descripcin"/>
         <w:keepNext/>
       </w:pPr>
       <w:r>
@@ -21376,7 +21376,7 @@
     </w:p>
     <w:p>
       <w:pPr>
-        <w:pStyle w:val="Epgrafe"/>
+        <w:pStyle w:val="Descripcin"/>
         <w:keepNext/>
         <w:rPr>
           <w:b w:val="0"/>
@@ -22085,7 +22085,7 @@
     </w:p>
     <w:p>
       <w:pPr>
-        <w:pStyle w:val="Epgrafe"/>
+        <w:pStyle w:val="Descripcin"/>
         <w:keepNext/>
       </w:pPr>
       <w:r>
@@ -22122,7 +22122,7 @@
     </w:p>
     <w:p>
       <w:pPr>
-        <w:pStyle w:val="Epgrafe"/>
+        <w:pStyle w:val="Descripcin"/>
         <w:keepNext/>
         <w:rPr>
           <w:b w:val="0"/>
@@ -22490,38 +22490,24 @@
     </w:p>
     <w:p>
       <w:r>
-        <w:t>Se les pregunto a diecisiete empleados, cómo consideraban que los procesos con los que se viene trabajado en la actualidad era</w:t>
-      </w:r>
-      <w:r>
-        <w:t>n los más adecuados (ver</w:t>
-      </w:r>
-      <w:r>
-        <w:t xml:space="preserve"> ilustración</w:t>
-      </w:r>
-      <w:r>
-        <w:t xml:space="preserve"> 5</w:t>
-      </w:r>
-      <w:r>
-        <w:t xml:space="preserve">), a lo que la mayoría de empleados respondió afirmativamente, y se puede concluir que los procesos </w:t>
+        <w:t xml:space="preserve">Se les pregunto a diecisiete empleados, cómo consideraban que los procesos con los que se viene trabajado en la actualidad eran los más adecuados (ver ilustración 5), a lo que la mayoría de empleados respondió afirmativamente, y se puede concluir que los procesos </w:t>
       </w:r>
       <w:r>
         <w:lastRenderedPageBreak/>
-        <w:t>realizados en la actualidad son del agrado de los empleados del Grupo Promesa Divino Niño</w:t>
-      </w:r>
-      <w:r>
-        <w:t>.</w:t>
+        <w:t>realizados en la actualidad son del agrado de los empleados del Grupo Promesa Divino Niño.</w:t>
       </w:r>
     </w:p>
     <w:p>
       <w:pPr>
         <w:keepNext/>
       </w:pPr>
+      <w:bookmarkStart w:id="37" w:name="_GoBack"/>
       <w:r>
         <w:rPr>
           <w:rFonts w:cs="Times New Roman"/>
           <w:noProof/>
           <w:szCs w:val="24"/>
-          <w:lang w:eastAsia="es-SV"/>
+          <w:lang w:val="es-MX" w:eastAsia="es-MX"/>
         </w:rPr>
         <w:drawing>
           <wp:inline distT="0" distB="0" distL="0" distR="0" wp14:anchorId="78B46724" wp14:editId="3BE5C3D8">
@@ -22531,16 +22517,17 @@
             <wp:cNvGraphicFramePr/>
             <a:graphic xmlns:a="http://schemas.openxmlformats.org/drawingml/2006/main">
               <a:graphicData uri="http://schemas.openxmlformats.org/drawingml/2006/chart">
-                <c:chart xmlns:c="http://schemas.openxmlformats.org/drawingml/2006/chart" xmlns:r="http://schemas.openxmlformats.org/officeDocument/2006/relationships" r:id="rId16"/>
+                <c:chart xmlns:c="http://schemas.openxmlformats.org/drawingml/2006/chart" xmlns:r="http://schemas.openxmlformats.org/officeDocument/2006/relationships" r:id="rId15"/>
               </a:graphicData>
             </a:graphic>
           </wp:inline>
         </w:drawing>
       </w:r>
-    </w:p>
-    <w:p>
-      <w:pPr>
-        <w:pStyle w:val="Epgrafe"/>
+      <w:bookmarkEnd w:id="37"/>
+    </w:p>
+    <w:p>
+      <w:pPr>
+        <w:pStyle w:val="Descripcin"/>
         <w:rPr>
           <w:noProof/>
           <w:lang w:val="es-SV"/>
@@ -22632,7 +22619,7 @@
       <w:r>
         <w:rPr>
           <w:noProof/>
-          <w:lang w:eastAsia="es-SV"/>
+          <w:lang w:val="es-MX" w:eastAsia="es-MX"/>
         </w:rPr>
         <w:lastRenderedPageBreak/>
         <w:drawing>
@@ -22643,7 +22630,7 @@
             <wp:cNvGraphicFramePr/>
             <a:graphic xmlns:a="http://schemas.openxmlformats.org/drawingml/2006/main">
               <a:graphicData uri="http://schemas.openxmlformats.org/drawingml/2006/chart">
-                <c:chart xmlns:c="http://schemas.openxmlformats.org/drawingml/2006/chart" xmlns:r="http://schemas.openxmlformats.org/officeDocument/2006/relationships" r:id="rId17"/>
+                <c:chart xmlns:c="http://schemas.openxmlformats.org/drawingml/2006/chart" xmlns:r="http://schemas.openxmlformats.org/officeDocument/2006/relationships" r:id="rId16"/>
               </a:graphicData>
             </a:graphic>
           </wp:inline>
@@ -22652,7 +22639,7 @@
     </w:p>
     <w:p>
       <w:pPr>
-        <w:pStyle w:val="Epgrafe"/>
+        <w:pStyle w:val="Descripcin"/>
         <w:rPr>
           <w:lang w:val="es-SV"/>
         </w:rPr>
@@ -22772,7 +22759,7 @@
       <w:r>
         <w:rPr>
           <w:noProof/>
-          <w:lang w:eastAsia="es-SV"/>
+          <w:lang w:val="es-MX" w:eastAsia="es-MX"/>
         </w:rPr>
         <w:lastRenderedPageBreak/>
         <w:drawing>
@@ -22783,7 +22770,7 @@
             <wp:cNvGraphicFramePr/>
             <a:graphic xmlns:a="http://schemas.openxmlformats.org/drawingml/2006/main">
               <a:graphicData uri="http://schemas.openxmlformats.org/drawingml/2006/chart">
-                <c:chart xmlns:c="http://schemas.openxmlformats.org/drawingml/2006/chart" xmlns:r="http://schemas.openxmlformats.org/officeDocument/2006/relationships" r:id="rId18"/>
+                <c:chart xmlns:c="http://schemas.openxmlformats.org/drawingml/2006/chart" xmlns:r="http://schemas.openxmlformats.org/officeDocument/2006/relationships" r:id="rId17"/>
               </a:graphicData>
             </a:graphic>
           </wp:inline>
@@ -22792,7 +22779,7 @@
     </w:p>
     <w:p>
       <w:pPr>
-        <w:pStyle w:val="Epgrafe"/>
+        <w:pStyle w:val="Descripcin"/>
         <w:rPr>
           <w:lang w:val="es-SV"/>
         </w:rPr>
@@ -22871,7 +22858,7 @@
       <w:r>
         <w:rPr>
           <w:noProof/>
-          <w:lang w:eastAsia="es-SV"/>
+          <w:lang w:val="es-MX" w:eastAsia="es-MX"/>
         </w:rPr>
         <w:drawing>
           <wp:inline distT="0" distB="0" distL="0" distR="0" wp14:anchorId="1C7FCC34" wp14:editId="6DC9A2E8">
@@ -22881,7 +22868,7 @@
             <wp:cNvGraphicFramePr/>
             <a:graphic xmlns:a="http://schemas.openxmlformats.org/drawingml/2006/main">
               <a:graphicData uri="http://schemas.openxmlformats.org/drawingml/2006/chart">
-                <c:chart xmlns:c="http://schemas.openxmlformats.org/drawingml/2006/chart" xmlns:r="http://schemas.openxmlformats.org/officeDocument/2006/relationships" r:id="rId19"/>
+                <c:chart xmlns:c="http://schemas.openxmlformats.org/drawingml/2006/chart" xmlns:r="http://schemas.openxmlformats.org/officeDocument/2006/relationships" r:id="rId18"/>
               </a:graphicData>
             </a:graphic>
           </wp:inline>
@@ -22890,7 +22877,7 @@
     </w:p>
     <w:p>
       <w:pPr>
-        <w:pStyle w:val="Epgrafe"/>
+        <w:pStyle w:val="Descripcin"/>
         <w:rPr>
           <w:lang w:val="es-SV"/>
         </w:rPr>
@@ -22973,7 +22960,7 @@
       <w:r>
         <w:rPr>
           <w:noProof/>
-          <w:lang w:eastAsia="es-SV"/>
+          <w:lang w:val="es-MX" w:eastAsia="es-MX"/>
         </w:rPr>
         <w:lastRenderedPageBreak/>
         <w:drawing>
@@ -22984,7 +22971,7 @@
             <wp:cNvGraphicFramePr/>
             <a:graphic xmlns:a="http://schemas.openxmlformats.org/drawingml/2006/main">
               <a:graphicData uri="http://schemas.openxmlformats.org/drawingml/2006/chart">
-                <c:chart xmlns:c="http://schemas.openxmlformats.org/drawingml/2006/chart" xmlns:r="http://schemas.openxmlformats.org/officeDocument/2006/relationships" r:id="rId20"/>
+                <c:chart xmlns:c="http://schemas.openxmlformats.org/drawingml/2006/chart" xmlns:r="http://schemas.openxmlformats.org/officeDocument/2006/relationships" r:id="rId19"/>
               </a:graphicData>
             </a:graphic>
           </wp:inline>
@@ -22993,7 +22980,7 @@
     </w:p>
     <w:p>
       <w:pPr>
-        <w:pStyle w:val="Epgrafe"/>
+        <w:pStyle w:val="Descripcin"/>
         <w:rPr>
           <w:lang w:val="es-SV"/>
         </w:rPr>
@@ -23072,7 +23059,7 @@
       <w:r>
         <w:rPr>
           <w:noProof/>
-          <w:lang w:eastAsia="es-SV"/>
+          <w:lang w:val="es-MX" w:eastAsia="es-MX"/>
         </w:rPr>
         <w:drawing>
           <wp:inline distT="0" distB="0" distL="0" distR="0" wp14:anchorId="4362116B" wp14:editId="24431A5A">
@@ -23082,7 +23069,7 @@
             <wp:cNvGraphicFramePr/>
             <a:graphic xmlns:a="http://schemas.openxmlformats.org/drawingml/2006/main">
               <a:graphicData uri="http://schemas.openxmlformats.org/drawingml/2006/chart">
-                <c:chart xmlns:c="http://schemas.openxmlformats.org/drawingml/2006/chart" xmlns:r="http://schemas.openxmlformats.org/officeDocument/2006/relationships" r:id="rId21"/>
+                <c:chart xmlns:c="http://schemas.openxmlformats.org/drawingml/2006/chart" xmlns:r="http://schemas.openxmlformats.org/officeDocument/2006/relationships" r:id="rId20"/>
               </a:graphicData>
             </a:graphic>
           </wp:inline>
@@ -23091,7 +23078,7 @@
     </w:p>
     <w:p>
       <w:pPr>
-        <w:pStyle w:val="Epgrafe"/>
+        <w:pStyle w:val="Descripcin"/>
         <w:rPr>
           <w:lang w:val="es-SV"/>
         </w:rPr>
@@ -23170,7 +23157,7 @@
       <w:r>
         <w:rPr>
           <w:noProof/>
-          <w:lang w:eastAsia="es-SV"/>
+          <w:lang w:val="es-MX" w:eastAsia="es-MX"/>
         </w:rPr>
         <w:lastRenderedPageBreak/>
         <w:drawing>
@@ -23181,7 +23168,7 @@
             <wp:cNvGraphicFramePr/>
             <a:graphic xmlns:a="http://schemas.openxmlformats.org/drawingml/2006/main">
               <a:graphicData uri="http://schemas.openxmlformats.org/drawingml/2006/chart">
-                <c:chart xmlns:c="http://schemas.openxmlformats.org/drawingml/2006/chart" xmlns:r="http://schemas.openxmlformats.org/officeDocument/2006/relationships" r:id="rId22"/>
+                <c:chart xmlns:c="http://schemas.openxmlformats.org/drawingml/2006/chart" xmlns:r="http://schemas.openxmlformats.org/officeDocument/2006/relationships" r:id="rId21"/>
               </a:graphicData>
             </a:graphic>
           </wp:inline>
@@ -23190,7 +23177,7 @@
     </w:p>
     <w:p>
       <w:pPr>
-        <w:pStyle w:val="Epgrafe"/>
+        <w:pStyle w:val="Descripcin"/>
         <w:rPr>
           <w:lang w:val="es-SV"/>
         </w:rPr>
@@ -23276,7 +23263,7 @@
       <w:r>
         <w:rPr>
           <w:noProof/>
-          <w:lang w:eastAsia="es-SV"/>
+          <w:lang w:val="es-MX" w:eastAsia="es-MX"/>
         </w:rPr>
         <w:drawing>
           <wp:inline distT="0" distB="0" distL="0" distR="0" wp14:anchorId="6DBE3950" wp14:editId="35A9A262">
@@ -23286,7 +23273,7 @@
             <wp:cNvGraphicFramePr/>
             <a:graphic xmlns:a="http://schemas.openxmlformats.org/drawingml/2006/main">
               <a:graphicData uri="http://schemas.openxmlformats.org/drawingml/2006/chart">
-                <c:chart xmlns:c="http://schemas.openxmlformats.org/drawingml/2006/chart" xmlns:r="http://schemas.openxmlformats.org/officeDocument/2006/relationships" r:id="rId23"/>
+                <c:chart xmlns:c="http://schemas.openxmlformats.org/drawingml/2006/chart" xmlns:r="http://schemas.openxmlformats.org/officeDocument/2006/relationships" r:id="rId22"/>
               </a:graphicData>
             </a:graphic>
           </wp:inline>
@@ -23295,7 +23282,7 @@
     </w:p>
     <w:p>
       <w:pPr>
-        <w:pStyle w:val="Epgrafe"/>
+        <w:pStyle w:val="Descripcin"/>
         <w:rPr>
           <w:lang w:val="es-SV"/>
         </w:rPr>
@@ -23371,8 +23358,6 @@
         <w:lastRenderedPageBreak/>
         <w:t>Se puede concluir que operativamente si es factible el implementar un nuevo sistema informático, pues hay aceptación de parte de la mayoría de empleados y los conocimientos que estos tienen sobre las herramientas informáticas que harían más sencilla una adaptación al nuevo sistema son aceptables y no tendrían demasiados problemas operativos con dicho cambio, aunque se sugiere que se imparta una capacitación en Ubuntu pues sería mejor utilizar un sistema operativo libre que uno de pago como lo es Microsoft Windows y así poder ahorrarnos el costo de las licencias de los equipos informáticos que hay en el Grupo Promesa Divino Niño.</w:t>
       </w:r>
-      <w:bookmarkStart w:id="37" w:name="_GoBack"/>
-      <w:bookmarkEnd w:id="37"/>
       <w:r>
         <w:br w:type="page"/>
       </w:r>
@@ -23420,6 +23405,7 @@
             <w:id w:val="111145805"/>
             <w:bibliography/>
           </w:sdtPr>
+          <w:sdtEndPr/>
           <w:sdtContent>
             <w:p>
               <w:pPr>
@@ -23427,6 +23413,7 @@
                 <w:ind w:left="720" w:hanging="720"/>
                 <w:rPr>
                   <w:noProof/>
+                  <w:szCs w:val="24"/>
                   <w:lang w:val="es-ES"/>
                 </w:rPr>
               </w:pPr>
@@ -23869,7 +23856,7 @@
 </file>
 
 <file path=word/endnotes.xml><?xml version="1.0" encoding="utf-8"?>
-<w:endnotes xmlns:wpc="http://schemas.microsoft.com/office/word/2010/wordprocessingCanvas" xmlns:mc="http://schemas.openxmlformats.org/markup-compatibility/2006" xmlns:o="urn:schemas-microsoft-com:office:office" xmlns:r="http://schemas.openxmlformats.org/officeDocument/2006/relationships" xmlns:m="http://schemas.openxmlformats.org/officeDocument/2006/math" xmlns:v="urn:schemas-microsoft-com:vml" xmlns:wp14="http://schemas.microsoft.com/office/word/2010/wordprocessingDrawing" xmlns:wp="http://schemas.openxmlformats.org/drawingml/2006/wordprocessingDrawing" xmlns:w10="urn:schemas-microsoft-com:office:word" xmlns:w="http://schemas.openxmlformats.org/wordprocessingml/2006/main" xmlns:w14="http://schemas.microsoft.com/office/word/2010/wordml" xmlns:wpg="http://schemas.microsoft.com/office/word/2010/wordprocessingGroup" xmlns:wpi="http://schemas.microsoft.com/office/word/2010/wordprocessingInk" xmlns:wne="http://schemas.microsoft.com/office/word/2006/wordml" xmlns:wps="http://schemas.microsoft.com/office/word/2010/wordprocessingShape" mc:Ignorable="w14 wp14">
+<w:endnotes xmlns:wpc="http://schemas.microsoft.com/office/word/2010/wordprocessingCanvas" xmlns:cx="http://schemas.microsoft.com/office/drawing/2014/chartex" xmlns:cx1="http://schemas.microsoft.com/office/drawing/2015/9/8/chartex" xmlns:cx2="http://schemas.microsoft.com/office/drawing/2015/10/21/chartex" xmlns:cx3="http://schemas.microsoft.com/office/drawing/2016/5/9/chartex" xmlns:cx4="http://schemas.microsoft.com/office/drawing/2016/5/10/chartex" xmlns:cx5="http://schemas.microsoft.com/office/drawing/2016/5/11/chartex" xmlns:mc="http://schemas.openxmlformats.org/markup-compatibility/2006" xmlns:o="urn:schemas-microsoft-com:office:office" xmlns:r="http://schemas.openxmlformats.org/officeDocument/2006/relationships" xmlns:m="http://schemas.openxmlformats.org/officeDocument/2006/math" xmlns:v="urn:schemas-microsoft-com:vml" xmlns:wp14="http://schemas.microsoft.com/office/word/2010/wordprocessingDrawing" xmlns:wp="http://schemas.openxmlformats.org/drawingml/2006/wordprocessingDrawing" xmlns:w10="urn:schemas-microsoft-com:office:word" xmlns:w="http://schemas.openxmlformats.org/wordprocessingml/2006/main" xmlns:w14="http://schemas.microsoft.com/office/word/2010/wordml" xmlns:w15="http://schemas.microsoft.com/office/word/2012/wordml" xmlns:w16se="http://schemas.microsoft.com/office/word/2015/wordml/symex" xmlns:wpg="http://schemas.microsoft.com/office/word/2010/wordprocessingGroup" xmlns:wpi="http://schemas.microsoft.com/office/word/2010/wordprocessingInk" xmlns:wne="http://schemas.microsoft.com/office/word/2006/wordml" xmlns:wps="http://schemas.microsoft.com/office/word/2010/wordprocessingShape" mc:Ignorable="w14 w15 w16se wp14">
   <w:endnote w:type="separator" w:id="-1">
     <w:p>
       <w:pPr>
@@ -23894,7 +23881,7 @@
 </file>
 
 <file path=word/footer1.xml><?xml version="1.0" encoding="utf-8"?>
-<w:ftr xmlns:wpc="http://schemas.microsoft.com/office/word/2010/wordprocessingCanvas" xmlns:mc="http://schemas.openxmlformats.org/markup-compatibility/2006" xmlns:o="urn:schemas-microsoft-com:office:office" xmlns:r="http://schemas.openxmlformats.org/officeDocument/2006/relationships" xmlns:m="http://schemas.openxmlformats.org/officeDocument/2006/math" xmlns:v="urn:schemas-microsoft-com:vml" xmlns:wp14="http://schemas.microsoft.com/office/word/2010/wordprocessingDrawing" xmlns:wp="http://schemas.openxmlformats.org/drawingml/2006/wordprocessingDrawing" xmlns:w10="urn:schemas-microsoft-com:office:word" xmlns:w="http://schemas.openxmlformats.org/wordprocessingml/2006/main" xmlns:w14="http://schemas.microsoft.com/office/word/2010/wordml" xmlns:wpg="http://schemas.microsoft.com/office/word/2010/wordprocessingGroup" xmlns:wpi="http://schemas.microsoft.com/office/word/2010/wordprocessingInk" xmlns:wne="http://schemas.microsoft.com/office/word/2006/wordml" xmlns:wps="http://schemas.microsoft.com/office/word/2010/wordprocessingShape" mc:Ignorable="w14 wp14">
+<w:ftr xmlns:wpc="http://schemas.microsoft.com/office/word/2010/wordprocessingCanvas" xmlns:cx="http://schemas.microsoft.com/office/drawing/2014/chartex" xmlns:cx1="http://schemas.microsoft.com/office/drawing/2015/9/8/chartex" xmlns:cx2="http://schemas.microsoft.com/office/drawing/2015/10/21/chartex" xmlns:cx3="http://schemas.microsoft.com/office/drawing/2016/5/9/chartex" xmlns:cx4="http://schemas.microsoft.com/office/drawing/2016/5/10/chartex" xmlns:cx5="http://schemas.microsoft.com/office/drawing/2016/5/11/chartex" xmlns:mc="http://schemas.openxmlformats.org/markup-compatibility/2006" xmlns:o="urn:schemas-microsoft-com:office:office" xmlns:r="http://schemas.openxmlformats.org/officeDocument/2006/relationships" xmlns:m="http://schemas.openxmlformats.org/officeDocument/2006/math" xmlns:v="urn:schemas-microsoft-com:vml" xmlns:wp14="http://schemas.microsoft.com/office/word/2010/wordprocessingDrawing" xmlns:wp="http://schemas.openxmlformats.org/drawingml/2006/wordprocessingDrawing" xmlns:w10="urn:schemas-microsoft-com:office:word" xmlns:w="http://schemas.openxmlformats.org/wordprocessingml/2006/main" xmlns:w14="http://schemas.microsoft.com/office/word/2010/wordml" xmlns:w15="http://schemas.microsoft.com/office/word/2012/wordml" xmlns:w16se="http://schemas.microsoft.com/office/word/2015/wordml/symex" xmlns:wpg="http://schemas.microsoft.com/office/word/2010/wordprocessingGroup" xmlns:wpi="http://schemas.microsoft.com/office/word/2010/wordprocessingInk" xmlns:wne="http://schemas.microsoft.com/office/word/2006/wordml" xmlns:wps="http://schemas.microsoft.com/office/word/2010/wordprocessingShape" mc:Ignorable="w14 w15 w16se wp14">
   <w:sdt>
     <w:sdtPr>
       <w:id w:val="282775224"/>
@@ -23903,6 +23890,7 @@
         <w:docPartUnique/>
       </w:docPartObj>
     </w:sdtPr>
+    <w:sdtEndPr/>
     <w:sdtContent>
       <w:p>
         <w:pPr>
@@ -23923,7 +23911,7 @@
             <w:noProof/>
             <w:lang w:val="es-ES"/>
           </w:rPr>
-          <w:t>64</w:t>
+          <w:t>ii</w:t>
         </w:r>
         <w:r>
           <w:fldChar w:fldCharType="end"/>
@@ -23940,7 +23928,7 @@
 </file>
 
 <file path=word/footnotes.xml><?xml version="1.0" encoding="utf-8"?>
-<w:footnotes xmlns:wpc="http://schemas.microsoft.com/office/word/2010/wordprocessingCanvas" xmlns:mc="http://schemas.openxmlformats.org/markup-compatibility/2006" xmlns:o="urn:schemas-microsoft-com:office:office" xmlns:r="http://schemas.openxmlformats.org/officeDocument/2006/relationships" xmlns:m="http://schemas.openxmlformats.org/officeDocument/2006/math" xmlns:v="urn:schemas-microsoft-com:vml" xmlns:wp14="http://schemas.microsoft.com/office/word/2010/wordprocessingDrawing" xmlns:wp="http://schemas.openxmlformats.org/drawingml/2006/wordprocessingDrawing" xmlns:w10="urn:schemas-microsoft-com:office:word" xmlns:w="http://schemas.openxmlformats.org/wordprocessingml/2006/main" xmlns:w14="http://schemas.microsoft.com/office/word/2010/wordml" xmlns:wpg="http://schemas.microsoft.com/office/word/2010/wordprocessingGroup" xmlns:wpi="http://schemas.microsoft.com/office/word/2010/wordprocessingInk" xmlns:wne="http://schemas.microsoft.com/office/word/2006/wordml" xmlns:wps="http://schemas.microsoft.com/office/word/2010/wordprocessingShape" mc:Ignorable="w14 wp14">
+<w:footnotes xmlns:wpc="http://schemas.microsoft.com/office/word/2010/wordprocessingCanvas" xmlns:cx="http://schemas.microsoft.com/office/drawing/2014/chartex" xmlns:cx1="http://schemas.microsoft.com/office/drawing/2015/9/8/chartex" xmlns:cx2="http://schemas.microsoft.com/office/drawing/2015/10/21/chartex" xmlns:cx3="http://schemas.microsoft.com/office/drawing/2016/5/9/chartex" xmlns:cx4="http://schemas.microsoft.com/office/drawing/2016/5/10/chartex" xmlns:cx5="http://schemas.microsoft.com/office/drawing/2016/5/11/chartex" xmlns:mc="http://schemas.openxmlformats.org/markup-compatibility/2006" xmlns:o="urn:schemas-microsoft-com:office:office" xmlns:r="http://schemas.openxmlformats.org/officeDocument/2006/relationships" xmlns:m="http://schemas.openxmlformats.org/officeDocument/2006/math" xmlns:v="urn:schemas-microsoft-com:vml" xmlns:wp14="http://schemas.microsoft.com/office/word/2010/wordprocessingDrawing" xmlns:wp="http://schemas.openxmlformats.org/drawingml/2006/wordprocessingDrawing" xmlns:w10="urn:schemas-microsoft-com:office:word" xmlns:w="http://schemas.openxmlformats.org/wordprocessingml/2006/main" xmlns:w14="http://schemas.microsoft.com/office/word/2010/wordml" xmlns:w15="http://schemas.microsoft.com/office/word/2012/wordml" xmlns:w16se="http://schemas.microsoft.com/office/word/2015/wordml/symex" xmlns:wpg="http://schemas.microsoft.com/office/word/2010/wordprocessingGroup" xmlns:wpi="http://schemas.microsoft.com/office/word/2010/wordprocessingInk" xmlns:wne="http://schemas.microsoft.com/office/word/2006/wordml" xmlns:wps="http://schemas.microsoft.com/office/word/2010/wordprocessingShape" mc:Ignorable="w14 w15 w16se wp14">
   <w:footnote w:type="separator" w:id="-1">
     <w:p>
       <w:pPr>
@@ -23965,7 +23953,7 @@
 </file>
 
 <file path=word/header1.xml><?xml version="1.0" encoding="utf-8"?>
-<w:hdr xmlns:wpc="http://schemas.microsoft.com/office/word/2010/wordprocessingCanvas" xmlns:mc="http://schemas.openxmlformats.org/markup-compatibility/2006" xmlns:o="urn:schemas-microsoft-com:office:office" xmlns:r="http://schemas.openxmlformats.org/officeDocument/2006/relationships" xmlns:m="http://schemas.openxmlformats.org/officeDocument/2006/math" xmlns:v="urn:schemas-microsoft-com:vml" xmlns:wp14="http://schemas.microsoft.com/office/word/2010/wordprocessingDrawing" xmlns:wp="http://schemas.openxmlformats.org/drawingml/2006/wordprocessingDrawing" xmlns:w10="urn:schemas-microsoft-com:office:word" xmlns:w="http://schemas.openxmlformats.org/wordprocessingml/2006/main" xmlns:w14="http://schemas.microsoft.com/office/word/2010/wordml" xmlns:wpg="http://schemas.microsoft.com/office/word/2010/wordprocessingGroup" xmlns:wpi="http://schemas.microsoft.com/office/word/2010/wordprocessingInk" xmlns:wne="http://schemas.microsoft.com/office/word/2006/wordml" xmlns:wps="http://schemas.microsoft.com/office/word/2010/wordprocessingShape" mc:Ignorable="w14 wp14">
+<w:hdr xmlns:wpc="http://schemas.microsoft.com/office/word/2010/wordprocessingCanvas" xmlns:cx="http://schemas.microsoft.com/office/drawing/2014/chartex" xmlns:cx1="http://schemas.microsoft.com/office/drawing/2015/9/8/chartex" xmlns:cx2="http://schemas.microsoft.com/office/drawing/2015/10/21/chartex" xmlns:cx3="http://schemas.microsoft.com/office/drawing/2016/5/9/chartex" xmlns:cx4="http://schemas.microsoft.com/office/drawing/2016/5/10/chartex" xmlns:cx5="http://schemas.microsoft.com/office/drawing/2016/5/11/chartex" xmlns:mc="http://schemas.openxmlformats.org/markup-compatibility/2006" xmlns:o="urn:schemas-microsoft-com:office:office" xmlns:r="http://schemas.openxmlformats.org/officeDocument/2006/relationships" xmlns:m="http://schemas.openxmlformats.org/officeDocument/2006/math" xmlns:v="urn:schemas-microsoft-com:vml" xmlns:wp14="http://schemas.microsoft.com/office/word/2010/wordprocessingDrawing" xmlns:wp="http://schemas.openxmlformats.org/drawingml/2006/wordprocessingDrawing" xmlns:w10="urn:schemas-microsoft-com:office:word" xmlns:w="http://schemas.openxmlformats.org/wordprocessingml/2006/main" xmlns:w14="http://schemas.microsoft.com/office/word/2010/wordml" xmlns:w15="http://schemas.microsoft.com/office/word/2012/wordml" xmlns:w16se="http://schemas.microsoft.com/office/word/2015/wordml/symex" xmlns:wpg="http://schemas.microsoft.com/office/word/2010/wordprocessingGroup" xmlns:wpi="http://schemas.microsoft.com/office/word/2010/wordprocessingInk" xmlns:wne="http://schemas.microsoft.com/office/word/2006/wordml" xmlns:wps="http://schemas.microsoft.com/office/word/2010/wordprocessingShape" mc:Ignorable="w14 w15 w16se wp14">
   <w:p>
     <w:pPr>
       <w:pStyle w:val="Encabezado"/>
@@ -23975,9 +23963,6 @@
     </w:r>
     <w:r>
       <w:instrText xml:space="preserve"> AUTOTEXTLIST  \* Caps  \* MERGEFORMAT </w:instrText>
-    </w:r>
-    <w:r>
-      <w:fldChar w:fldCharType="separate"/>
     </w:r>
     <w:r>
       <w:fldChar w:fldCharType="end"/>
@@ -24023,8 +24008,8 @@
 </file>
 
 <file path=word/numbering.xml><?xml version="1.0" encoding="utf-8"?>
-<w:numbering xmlns:wpc="http://schemas.microsoft.com/office/word/2010/wordprocessingCanvas" xmlns:mc="http://schemas.openxmlformats.org/markup-compatibility/2006" xmlns:o="urn:schemas-microsoft-com:office:office" xmlns:r="http://schemas.openxmlformats.org/officeDocument/2006/relationships" xmlns:m="http://schemas.openxmlformats.org/officeDocument/2006/math" xmlns:v="urn:schemas-microsoft-com:vml" xmlns:wp14="http://schemas.microsoft.com/office/word/2010/wordprocessingDrawing" xmlns:wp="http://schemas.openxmlformats.org/drawingml/2006/wordprocessingDrawing" xmlns:w10="urn:schemas-microsoft-com:office:word" xmlns:w="http://schemas.openxmlformats.org/wordprocessingml/2006/main" xmlns:w14="http://schemas.microsoft.com/office/word/2010/wordml" xmlns:wpg="http://schemas.microsoft.com/office/word/2010/wordprocessingGroup" xmlns:wpi="http://schemas.microsoft.com/office/word/2010/wordprocessingInk" xmlns:wne="http://schemas.microsoft.com/office/word/2006/wordml" xmlns:wps="http://schemas.microsoft.com/office/word/2010/wordprocessingShape" mc:Ignorable="w14 wp14">
-  <w:abstractNum w:abstractNumId="0">
+<w:numbering xmlns:wpc="http://schemas.microsoft.com/office/word/2010/wordprocessingCanvas" xmlns:cx="http://schemas.microsoft.com/office/drawing/2014/chartex" xmlns:cx1="http://schemas.microsoft.com/office/drawing/2015/9/8/chartex" xmlns:cx2="http://schemas.microsoft.com/office/drawing/2015/10/21/chartex" xmlns:cx3="http://schemas.microsoft.com/office/drawing/2016/5/9/chartex" xmlns:cx4="http://schemas.microsoft.com/office/drawing/2016/5/10/chartex" xmlns:cx5="http://schemas.microsoft.com/office/drawing/2016/5/11/chartex" xmlns:mc="http://schemas.openxmlformats.org/markup-compatibility/2006" xmlns:o="urn:schemas-microsoft-com:office:office" xmlns:r="http://schemas.openxmlformats.org/officeDocument/2006/relationships" xmlns:m="http://schemas.openxmlformats.org/officeDocument/2006/math" xmlns:v="urn:schemas-microsoft-com:vml" xmlns:wp14="http://schemas.microsoft.com/office/word/2010/wordprocessingDrawing" xmlns:wp="http://schemas.openxmlformats.org/drawingml/2006/wordprocessingDrawing" xmlns:w10="urn:schemas-microsoft-com:office:word" xmlns:w="http://schemas.openxmlformats.org/wordprocessingml/2006/main" xmlns:w14="http://schemas.microsoft.com/office/word/2010/wordml" xmlns:w15="http://schemas.microsoft.com/office/word/2012/wordml" xmlns:w16se="http://schemas.microsoft.com/office/word/2015/wordml/symex" xmlns:wpg="http://schemas.microsoft.com/office/word/2010/wordprocessingGroup" xmlns:wpi="http://schemas.microsoft.com/office/word/2010/wordprocessingInk" xmlns:wne="http://schemas.microsoft.com/office/word/2006/wordml" xmlns:wps="http://schemas.microsoft.com/office/word/2010/wordprocessingShape" mc:Ignorable="w14 w15 w16se wp14">
+  <w:abstractNum w:abstractNumId="0" w15:restartNumberingAfterBreak="0">
     <w:nsid w:val="049322DC"/>
     <w:multiLevelType w:val="hybridMultilevel"/>
     <w:tmpl w:val="1272DBB4"/>
@@ -24137,7 +24122,7 @@
       </w:rPr>
     </w:lvl>
   </w:abstractNum>
-  <w:abstractNum w:abstractNumId="1">
+  <w:abstractNum w:abstractNumId="1" w15:restartNumberingAfterBreak="0">
     <w:nsid w:val="06150B73"/>
     <w:multiLevelType w:val="multilevel"/>
     <w:tmpl w:val="D036275E"/>
@@ -24286,7 +24271,7 @@
       </w:rPr>
     </w:lvl>
   </w:abstractNum>
-  <w:abstractNum w:abstractNumId="2">
+  <w:abstractNum w:abstractNumId="2" w15:restartNumberingAfterBreak="0">
     <w:nsid w:val="06761C6E"/>
     <w:multiLevelType w:val="hybridMultilevel"/>
     <w:tmpl w:val="D4EAAD14"/>
@@ -24399,7 +24384,7 @@
       </w:rPr>
     </w:lvl>
   </w:abstractNum>
-  <w:abstractNum w:abstractNumId="3">
+  <w:abstractNum w:abstractNumId="3" w15:restartNumberingAfterBreak="0">
     <w:nsid w:val="09CA42B4"/>
     <w:multiLevelType w:val="hybridMultilevel"/>
     <w:tmpl w:val="0AD253DC"/>
@@ -24512,7 +24497,7 @@
       </w:rPr>
     </w:lvl>
   </w:abstractNum>
-  <w:abstractNum w:abstractNumId="4">
+  <w:abstractNum w:abstractNumId="4" w15:restartNumberingAfterBreak="0">
     <w:nsid w:val="0BDD5AA6"/>
     <w:multiLevelType w:val="singleLevel"/>
     <w:tmpl w:val="0C0A000F"/>
@@ -24529,7 +24514,7 @@
       </w:pPr>
     </w:lvl>
   </w:abstractNum>
-  <w:abstractNum w:abstractNumId="5">
+  <w:abstractNum w:abstractNumId="5" w15:restartNumberingAfterBreak="0">
     <w:nsid w:val="0DF81EBD"/>
     <w:multiLevelType w:val="hybridMultilevel"/>
     <w:tmpl w:val="4828A9E0"/>
@@ -24642,7 +24627,7 @@
       </w:rPr>
     </w:lvl>
   </w:abstractNum>
-  <w:abstractNum w:abstractNumId="6">
+  <w:abstractNum w:abstractNumId="6" w15:restartNumberingAfterBreak="0">
     <w:nsid w:val="0FA9038F"/>
     <w:multiLevelType w:val="hybridMultilevel"/>
     <w:tmpl w:val="785CBC2E"/>
@@ -24755,7 +24740,7 @@
       </w:rPr>
     </w:lvl>
   </w:abstractNum>
-  <w:abstractNum w:abstractNumId="7">
+  <w:abstractNum w:abstractNumId="7" w15:restartNumberingAfterBreak="0">
     <w:nsid w:val="15092D84"/>
     <w:multiLevelType w:val="hybridMultilevel"/>
     <w:tmpl w:val="9806BA20"/>
@@ -24868,7 +24853,7 @@
       </w:rPr>
     </w:lvl>
   </w:abstractNum>
-  <w:abstractNum w:abstractNumId="8">
+  <w:abstractNum w:abstractNumId="8" w15:restartNumberingAfterBreak="0">
     <w:nsid w:val="1666715B"/>
     <w:multiLevelType w:val="multilevel"/>
     <w:tmpl w:val="FF5AB016"/>
@@ -25017,7 +25002,7 @@
       </w:rPr>
     </w:lvl>
   </w:abstractNum>
-  <w:abstractNum w:abstractNumId="9">
+  <w:abstractNum w:abstractNumId="9" w15:restartNumberingAfterBreak="0">
     <w:nsid w:val="272A4049"/>
     <w:multiLevelType w:val="multilevel"/>
     <w:tmpl w:val="EDF20370"/>
@@ -25166,7 +25151,7 @@
       </w:rPr>
     </w:lvl>
   </w:abstractNum>
-  <w:abstractNum w:abstractNumId="10">
+  <w:abstractNum w:abstractNumId="10" w15:restartNumberingAfterBreak="0">
     <w:nsid w:val="281747A7"/>
     <w:multiLevelType w:val="multilevel"/>
     <w:tmpl w:val="454E1106"/>
@@ -25315,7 +25300,7 @@
       </w:rPr>
     </w:lvl>
   </w:abstractNum>
-  <w:abstractNum w:abstractNumId="11">
+  <w:abstractNum w:abstractNumId="11" w15:restartNumberingAfterBreak="0">
     <w:nsid w:val="30EA50E8"/>
     <w:multiLevelType w:val="hybridMultilevel"/>
     <w:tmpl w:val="33F6E39A"/>
@@ -25428,7 +25413,7 @@
       </w:rPr>
     </w:lvl>
   </w:abstractNum>
-  <w:abstractNum w:abstractNumId="12">
+  <w:abstractNum w:abstractNumId="12" w15:restartNumberingAfterBreak="0">
     <w:nsid w:val="326226E2"/>
     <w:multiLevelType w:val="hybridMultilevel"/>
     <w:tmpl w:val="CEE6EA24"/>
@@ -25541,7 +25526,7 @@
       </w:rPr>
     </w:lvl>
   </w:abstractNum>
-  <w:abstractNum w:abstractNumId="13">
+  <w:abstractNum w:abstractNumId="13" w15:restartNumberingAfterBreak="0">
     <w:nsid w:val="384B5493"/>
     <w:multiLevelType w:val="hybridMultilevel"/>
     <w:tmpl w:val="C854B91C"/>
@@ -25654,7 +25639,7 @@
       </w:rPr>
     </w:lvl>
   </w:abstractNum>
-  <w:abstractNum w:abstractNumId="14">
+  <w:abstractNum w:abstractNumId="14" w15:restartNumberingAfterBreak="0">
     <w:nsid w:val="39CE51B9"/>
     <w:multiLevelType w:val="hybridMultilevel"/>
     <w:tmpl w:val="A072A89A"/>
@@ -25767,7 +25752,7 @@
       </w:rPr>
     </w:lvl>
   </w:abstractNum>
-  <w:abstractNum w:abstractNumId="15">
+  <w:abstractNum w:abstractNumId="15" w15:restartNumberingAfterBreak="0">
     <w:nsid w:val="3AA87E48"/>
     <w:multiLevelType w:val="hybridMultilevel"/>
     <w:tmpl w:val="7E063F3C"/>
@@ -25856,7 +25841,7 @@
       </w:pPr>
     </w:lvl>
   </w:abstractNum>
-  <w:abstractNum w:abstractNumId="16">
+  <w:abstractNum w:abstractNumId="16" w15:restartNumberingAfterBreak="0">
     <w:nsid w:val="3EA800B6"/>
     <w:multiLevelType w:val="hybridMultilevel"/>
     <w:tmpl w:val="090A21C4"/>
@@ -25945,7 +25930,7 @@
       </w:pPr>
     </w:lvl>
   </w:abstractNum>
-  <w:abstractNum w:abstractNumId="17">
+  <w:abstractNum w:abstractNumId="17" w15:restartNumberingAfterBreak="0">
     <w:nsid w:val="415A6A94"/>
     <w:multiLevelType w:val="hybridMultilevel"/>
     <w:tmpl w:val="0C80E6C0"/>
@@ -26058,7 +26043,7 @@
       </w:rPr>
     </w:lvl>
   </w:abstractNum>
-  <w:abstractNum w:abstractNumId="18">
+  <w:abstractNum w:abstractNumId="18" w15:restartNumberingAfterBreak="0">
     <w:nsid w:val="458B1E32"/>
     <w:multiLevelType w:val="hybridMultilevel"/>
     <w:tmpl w:val="59DE1C94"/>
@@ -26170,7 +26155,7 @@
       </w:rPr>
     </w:lvl>
   </w:abstractNum>
-  <w:abstractNum w:abstractNumId="19">
+  <w:abstractNum w:abstractNumId="19" w15:restartNumberingAfterBreak="0">
     <w:nsid w:val="46114809"/>
     <w:multiLevelType w:val="hybridMultilevel"/>
     <w:tmpl w:val="81B47B96"/>
@@ -26283,7 +26268,7 @@
       </w:rPr>
     </w:lvl>
   </w:abstractNum>
-  <w:abstractNum w:abstractNumId="20">
+  <w:abstractNum w:abstractNumId="20" w15:restartNumberingAfterBreak="0">
     <w:nsid w:val="462249F4"/>
     <w:multiLevelType w:val="multilevel"/>
     <w:tmpl w:val="A36E44B6"/>
@@ -26432,7 +26417,7 @@
       </w:rPr>
     </w:lvl>
   </w:abstractNum>
-  <w:abstractNum w:abstractNumId="21">
+  <w:abstractNum w:abstractNumId="21" w15:restartNumberingAfterBreak="0">
     <w:nsid w:val="49D81894"/>
     <w:multiLevelType w:val="multilevel"/>
     <w:tmpl w:val="2CAC2AD4"/>
@@ -26581,7 +26566,7 @@
       </w:rPr>
     </w:lvl>
   </w:abstractNum>
-  <w:abstractNum w:abstractNumId="22">
+  <w:abstractNum w:abstractNumId="22" w15:restartNumberingAfterBreak="0">
     <w:nsid w:val="52CF1649"/>
     <w:multiLevelType w:val="hybridMultilevel"/>
     <w:tmpl w:val="45B0C064"/>
@@ -26694,7 +26679,7 @@
       </w:rPr>
     </w:lvl>
   </w:abstractNum>
-  <w:abstractNum w:abstractNumId="23">
+  <w:abstractNum w:abstractNumId="23" w15:restartNumberingAfterBreak="0">
     <w:nsid w:val="5342620B"/>
     <w:multiLevelType w:val="multilevel"/>
     <w:tmpl w:val="36502A44"/>
@@ -26843,7 +26828,7 @@
       </w:rPr>
     </w:lvl>
   </w:abstractNum>
-  <w:abstractNum w:abstractNumId="24">
+  <w:abstractNum w:abstractNumId="24" w15:restartNumberingAfterBreak="0">
     <w:nsid w:val="54451C37"/>
     <w:multiLevelType w:val="hybridMultilevel"/>
     <w:tmpl w:val="66461FDE"/>
@@ -26956,7 +26941,7 @@
       </w:rPr>
     </w:lvl>
   </w:abstractNum>
-  <w:abstractNum w:abstractNumId="25">
+  <w:abstractNum w:abstractNumId="25" w15:restartNumberingAfterBreak="0">
     <w:nsid w:val="555852D7"/>
     <w:multiLevelType w:val="multilevel"/>
     <w:tmpl w:val="9AAE6B88"/>
@@ -27105,7 +27090,7 @@
       </w:rPr>
     </w:lvl>
   </w:abstractNum>
-  <w:abstractNum w:abstractNumId="26">
+  <w:abstractNum w:abstractNumId="26" w15:restartNumberingAfterBreak="0">
     <w:nsid w:val="5B4A7CDB"/>
     <w:multiLevelType w:val="hybridMultilevel"/>
     <w:tmpl w:val="0A76CE16"/>
@@ -27218,7 +27203,7 @@
       </w:rPr>
     </w:lvl>
   </w:abstractNum>
-  <w:abstractNum w:abstractNumId="27">
+  <w:abstractNum w:abstractNumId="27" w15:restartNumberingAfterBreak="0">
     <w:nsid w:val="5FEA52CB"/>
     <w:multiLevelType w:val="multilevel"/>
     <w:tmpl w:val="DDACA408"/>
@@ -27367,7 +27352,7 @@
       </w:rPr>
     </w:lvl>
   </w:abstractNum>
-  <w:abstractNum w:abstractNumId="28">
+  <w:abstractNum w:abstractNumId="28" w15:restartNumberingAfterBreak="0">
     <w:nsid w:val="60CD6B45"/>
     <w:multiLevelType w:val="multilevel"/>
     <w:tmpl w:val="05A0405A"/>
@@ -27516,7 +27501,7 @@
       </w:rPr>
     </w:lvl>
   </w:abstractNum>
-  <w:abstractNum w:abstractNumId="29">
+  <w:abstractNum w:abstractNumId="29" w15:restartNumberingAfterBreak="0">
     <w:nsid w:val="64294D49"/>
     <w:multiLevelType w:val="hybridMultilevel"/>
     <w:tmpl w:val="3C3AFC4E"/>
@@ -27629,7 +27614,7 @@
       </w:rPr>
     </w:lvl>
   </w:abstractNum>
-  <w:abstractNum w:abstractNumId="30">
+  <w:abstractNum w:abstractNumId="30" w15:restartNumberingAfterBreak="0">
     <w:nsid w:val="659B3BF6"/>
     <w:multiLevelType w:val="hybridMultilevel"/>
     <w:tmpl w:val="1A2A44B8"/>
@@ -27742,7 +27727,7 @@
       </w:rPr>
     </w:lvl>
   </w:abstractNum>
-  <w:abstractNum w:abstractNumId="31">
+  <w:abstractNum w:abstractNumId="31" w15:restartNumberingAfterBreak="0">
     <w:nsid w:val="66AB71F0"/>
     <w:multiLevelType w:val="hybridMultilevel"/>
     <w:tmpl w:val="99840280"/>
@@ -27855,7 +27840,7 @@
       </w:rPr>
     </w:lvl>
   </w:abstractNum>
-  <w:abstractNum w:abstractNumId="32">
+  <w:abstractNum w:abstractNumId="32" w15:restartNumberingAfterBreak="0">
     <w:nsid w:val="68D03E1F"/>
     <w:multiLevelType w:val="multilevel"/>
     <w:tmpl w:val="B6764574"/>
@@ -28004,7 +27989,7 @@
       </w:rPr>
     </w:lvl>
   </w:abstractNum>
-  <w:abstractNum w:abstractNumId="33">
+  <w:abstractNum w:abstractNumId="33" w15:restartNumberingAfterBreak="0">
     <w:nsid w:val="6BDA615F"/>
     <w:multiLevelType w:val="hybridMultilevel"/>
     <w:tmpl w:val="8736CA00"/>
@@ -28117,7 +28102,7 @@
       </w:rPr>
     </w:lvl>
   </w:abstractNum>
-  <w:abstractNum w:abstractNumId="34">
+  <w:abstractNum w:abstractNumId="34" w15:restartNumberingAfterBreak="0">
     <w:nsid w:val="6CDB543B"/>
     <w:multiLevelType w:val="singleLevel"/>
     <w:tmpl w:val="0C0A000F"/>
@@ -28134,7 +28119,7 @@
       </w:pPr>
     </w:lvl>
   </w:abstractNum>
-  <w:abstractNum w:abstractNumId="35">
+  <w:abstractNum w:abstractNumId="35" w15:restartNumberingAfterBreak="0">
     <w:nsid w:val="6DE3748E"/>
     <w:multiLevelType w:val="multilevel"/>
     <w:tmpl w:val="2D349FD6"/>
@@ -28277,7 +28262,7 @@
       </w:pPr>
     </w:lvl>
   </w:abstractNum>
-  <w:abstractNum w:abstractNumId="36">
+  <w:abstractNum w:abstractNumId="36" w15:restartNumberingAfterBreak="0">
     <w:nsid w:val="6E601C23"/>
     <w:multiLevelType w:val="hybridMultilevel"/>
     <w:tmpl w:val="43765F32"/>
@@ -28390,7 +28375,7 @@
       </w:rPr>
     </w:lvl>
   </w:abstractNum>
-  <w:abstractNum w:abstractNumId="37">
+  <w:abstractNum w:abstractNumId="37" w15:restartNumberingAfterBreak="0">
     <w:nsid w:val="6EE069FA"/>
     <w:multiLevelType w:val="hybridMultilevel"/>
     <w:tmpl w:val="BC94EEA2"/>
@@ -28479,7 +28464,7 @@
       </w:pPr>
     </w:lvl>
   </w:abstractNum>
-  <w:abstractNum w:abstractNumId="38">
+  <w:abstractNum w:abstractNumId="38" w15:restartNumberingAfterBreak="0">
     <w:nsid w:val="6F3929B1"/>
     <w:multiLevelType w:val="hybridMultilevel"/>
     <w:tmpl w:val="41189372"/>
@@ -28592,7 +28577,7 @@
       </w:rPr>
     </w:lvl>
   </w:abstractNum>
-  <w:abstractNum w:abstractNumId="39">
+  <w:abstractNum w:abstractNumId="39" w15:restartNumberingAfterBreak="0">
     <w:nsid w:val="70985982"/>
     <w:multiLevelType w:val="hybridMultilevel"/>
     <w:tmpl w:val="4AF64920"/>
@@ -28704,7 +28689,7 @@
       </w:rPr>
     </w:lvl>
   </w:abstractNum>
-  <w:abstractNum w:abstractNumId="40">
+  <w:abstractNum w:abstractNumId="40" w15:restartNumberingAfterBreak="0">
     <w:nsid w:val="71715799"/>
     <w:multiLevelType w:val="hybridMultilevel"/>
     <w:tmpl w:val="B13E02F4"/>
@@ -28817,7 +28802,7 @@
       </w:rPr>
     </w:lvl>
   </w:abstractNum>
-  <w:abstractNum w:abstractNumId="41">
+  <w:abstractNum w:abstractNumId="41" w15:restartNumberingAfterBreak="0">
     <w:nsid w:val="72A31B20"/>
     <w:multiLevelType w:val="hybridMultilevel"/>
     <w:tmpl w:val="9A4E09FC"/>
@@ -28930,7 +28915,7 @@
       </w:rPr>
     </w:lvl>
   </w:abstractNum>
-  <w:abstractNum w:abstractNumId="42">
+  <w:abstractNum w:abstractNumId="42" w15:restartNumberingAfterBreak="0">
     <w:nsid w:val="72D111D3"/>
     <w:multiLevelType w:val="multilevel"/>
     <w:tmpl w:val="D8A26758"/>
@@ -29079,7 +29064,7 @@
       </w:rPr>
     </w:lvl>
   </w:abstractNum>
-  <w:abstractNum w:abstractNumId="43">
+  <w:abstractNum w:abstractNumId="43" w15:restartNumberingAfterBreak="0">
     <w:nsid w:val="79150015"/>
     <w:multiLevelType w:val="singleLevel"/>
     <w:tmpl w:val="F77C13F6"/>
@@ -29101,7 +29086,7 @@
       </w:rPr>
     </w:lvl>
   </w:abstractNum>
-  <w:abstractNum w:abstractNumId="44">
+  <w:abstractNum w:abstractNumId="44" w15:restartNumberingAfterBreak="0">
     <w:nsid w:val="7D073894"/>
     <w:multiLevelType w:val="multilevel"/>
     <w:tmpl w:val="7A965C48"/>
@@ -29250,7 +29235,7 @@
       </w:rPr>
     </w:lvl>
   </w:abstractNum>
-  <w:abstractNum w:abstractNumId="45">
+  <w:abstractNum w:abstractNumId="45" w15:restartNumberingAfterBreak="0">
     <w:nsid w:val="7DD07216"/>
     <w:multiLevelType w:val="hybridMultilevel"/>
     <w:tmpl w:val="10EC75A6"/>
@@ -29506,7 +29491,7 @@
 </file>
 
 <file path=word/styles.xml><?xml version="1.0" encoding="utf-8"?>
-<w:styles xmlns:mc="http://schemas.openxmlformats.org/markup-compatibility/2006" xmlns:r="http://schemas.openxmlformats.org/officeDocument/2006/relationships" xmlns:w="http://schemas.openxmlformats.org/wordprocessingml/2006/main" xmlns:w14="http://schemas.microsoft.com/office/word/2010/wordml" mc:Ignorable="w14">
+<w:styles xmlns:mc="http://schemas.openxmlformats.org/markup-compatibility/2006" xmlns:r="http://schemas.openxmlformats.org/officeDocument/2006/relationships" xmlns:w="http://schemas.openxmlformats.org/wordprocessingml/2006/main" xmlns:w14="http://schemas.microsoft.com/office/word/2010/wordml" xmlns:w15="http://schemas.microsoft.com/office/word/2012/wordml" xmlns:w16se="http://schemas.microsoft.com/office/word/2015/wordml/symex" mc:Ignorable="w14 w15 w16se">
   <w:docDefaults>
     <w:rPrDefault>
       <w:rPr>
@@ -29522,145 +29507,381 @@
       </w:pPr>
     </w:pPrDefault>
   </w:docDefaults>
-  <w:latentStyles w:defLockedState="0" w:defUIPriority="99" w:defSemiHidden="1" w:defUnhideWhenUsed="1" w:defQFormat="0" w:count="267">
-    <w:lsdException w:name="Normal" w:semiHidden="0" w:uiPriority="0" w:unhideWhenUsed="0" w:qFormat="1"/>
-    <w:lsdException w:name="heading 1" w:semiHidden="0" w:uiPriority="9" w:unhideWhenUsed="0" w:qFormat="1"/>
-    <w:lsdException w:name="heading 2" w:uiPriority="9" w:qFormat="1"/>
-    <w:lsdException w:name="heading 3" w:uiPriority="9" w:qFormat="1"/>
-    <w:lsdException w:name="heading 4" w:uiPriority="9" w:qFormat="1"/>
-    <w:lsdException w:name="heading 5" w:uiPriority="9" w:qFormat="1"/>
-    <w:lsdException w:name="heading 6" w:uiPriority="9" w:qFormat="1"/>
-    <w:lsdException w:name="heading 7" w:uiPriority="9" w:qFormat="1"/>
-    <w:lsdException w:name="heading 8" w:uiPriority="9" w:qFormat="1"/>
-    <w:lsdException w:name="heading 9" w:uiPriority="9" w:qFormat="1"/>
-    <w:lsdException w:name="toc 1" w:uiPriority="39"/>
-    <w:lsdException w:name="toc 2" w:uiPriority="39"/>
-    <w:lsdException w:name="toc 3" w:uiPriority="39"/>
-    <w:lsdException w:name="toc 4" w:uiPriority="39"/>
-    <w:lsdException w:name="toc 5" w:uiPriority="39"/>
-    <w:lsdException w:name="toc 6" w:uiPriority="39"/>
-    <w:lsdException w:name="toc 7" w:uiPriority="39"/>
-    <w:lsdException w:name="toc 8" w:uiPriority="39"/>
-    <w:lsdException w:name="toc 9" w:uiPriority="39"/>
-    <w:lsdException w:name="caption" w:uiPriority="35" w:qFormat="1"/>
-    <w:lsdException w:name="Title" w:semiHidden="0" w:uiPriority="10" w:unhideWhenUsed="0" w:qFormat="1"/>
-    <w:lsdException w:name="Default Paragraph Font" w:uiPriority="1"/>
-    <w:lsdException w:name="Subtitle" w:semiHidden="0" w:uiPriority="11" w:unhideWhenUsed="0" w:qFormat="1"/>
-    <w:lsdException w:name="Body Text 2" w:uiPriority="0"/>
-    <w:lsdException w:name="Strong" w:semiHidden="0" w:uiPriority="22" w:unhideWhenUsed="0" w:qFormat="1"/>
-    <w:lsdException w:name="Emphasis" w:semiHidden="0" w:uiPriority="20" w:unhideWhenUsed="0" w:qFormat="1"/>
-    <w:lsdException w:name="Table Grid" w:semiHidden="0" w:uiPriority="59" w:unhideWhenUsed="0"/>
-    <w:lsdException w:name="Placeholder Text" w:unhideWhenUsed="0"/>
-    <w:lsdException w:name="No Spacing" w:semiHidden="0" w:uiPriority="1" w:unhideWhenUsed="0" w:qFormat="1"/>
-    <w:lsdException w:name="Light Shading" w:semiHidden="0" w:uiPriority="60" w:unhideWhenUsed="0"/>
-    <w:lsdException w:name="Light List" w:semiHidden="0" w:uiPriority="61" w:unhideWhenUsed="0"/>
-    <w:lsdException w:name="Light Grid" w:semiHidden="0" w:uiPriority="62" w:unhideWhenUsed="0"/>
-    <w:lsdException w:name="Medium Shading 1" w:semiHidden="0" w:uiPriority="63" w:unhideWhenUsed="0"/>
-    <w:lsdException w:name="Medium Shading 2" w:semiHidden="0" w:uiPriority="64" w:unhideWhenUsed="0"/>
-    <w:lsdException w:name="Medium List 1" w:semiHidden="0" w:uiPriority="65" w:unhideWhenUsed="0"/>
-    <w:lsdException w:name="Medium List 2" w:semiHidden="0" w:uiPriority="66" w:unhideWhenUsed="0"/>
-    <w:lsdException w:name="Medium Grid 1" w:semiHidden="0" w:uiPriority="67" w:unhideWhenUsed="0"/>
-    <w:lsdException w:name="Medium Grid 2" w:semiHidden="0" w:uiPriority="68" w:unhideWhenUsed="0"/>
-    <w:lsdException w:name="Medium Grid 3" w:semiHidden="0" w:uiPriority="69" w:unhideWhenUsed="0"/>
-    <w:lsdException w:name="Dark List" w:semiHidden="0" w:uiPriority="70" w:unhideWhenUsed="0"/>
-    <w:lsdException w:name="Colorful Shading" w:semiHidden="0" w:uiPriority="71" w:unhideWhenUsed="0"/>
-    <w:lsdException w:name="Colorful List" w:semiHidden="0" w:uiPriority="72" w:unhideWhenUsed="0"/>
-    <w:lsdException w:name="Colorful Grid" w:semiHidden="0" w:uiPriority="73" w:unhideWhenUsed="0"/>
-    <w:lsdException w:name="Light Shading Accent 1" w:semiHidden="0" w:uiPriority="60" w:unhideWhenUsed="0"/>
-    <w:lsdException w:name="Light List Accent 1" w:semiHidden="0" w:uiPriority="61" w:unhideWhenUsed="0"/>
-    <w:lsdException w:name="Light Grid Accent 1" w:semiHidden="0" w:uiPriority="62" w:unhideWhenUsed="0"/>
-    <w:lsdException w:name="Medium Shading 1 Accent 1" w:semiHidden="0" w:uiPriority="63" w:unhideWhenUsed="0"/>
-    <w:lsdException w:name="Medium Shading 2 Accent 1" w:semiHidden="0" w:uiPriority="64" w:unhideWhenUsed="0"/>
-    <w:lsdException w:name="Medium List 1 Accent 1" w:semiHidden="0" w:uiPriority="65" w:unhideWhenUsed="0"/>
-    <w:lsdException w:name="Revision" w:unhideWhenUsed="0"/>
-    <w:lsdException w:name="List Paragraph" w:semiHidden="0" w:uiPriority="34" w:unhideWhenUsed="0" w:qFormat="1"/>
-    <w:lsdException w:name="Quote" w:semiHidden="0" w:uiPriority="29" w:unhideWhenUsed="0" w:qFormat="1"/>
-    <w:lsdException w:name="Intense Quote" w:semiHidden="0" w:uiPriority="30" w:unhideWhenUsed="0" w:qFormat="1"/>
-    <w:lsdException w:name="Medium List 2 Accent 1" w:semiHidden="0" w:uiPriority="66" w:unhideWhenUsed="0"/>
-    <w:lsdException w:name="Medium Grid 1 Accent 1" w:semiHidden="0" w:uiPriority="67" w:unhideWhenUsed="0"/>
-    <w:lsdException w:name="Medium Grid 2 Accent 1" w:semiHidden="0" w:uiPriority="68" w:unhideWhenUsed="0"/>
-    <w:lsdException w:name="Medium Grid 3 Accent 1" w:semiHidden="0" w:uiPriority="69" w:unhideWhenUsed="0"/>
-    <w:lsdException w:name="Dark List Accent 1" w:semiHidden="0" w:uiPriority="70" w:unhideWhenUsed="0"/>
-    <w:lsdException w:name="Colorful Shading Accent 1" w:semiHidden="0" w:uiPriority="71" w:unhideWhenUsed="0"/>
-    <w:lsdException w:name="Colorful List Accent 1" w:semiHidden="0" w:uiPriority="72" w:unhideWhenUsed="0"/>
-    <w:lsdException w:name="Colorful Grid Accent 1" w:semiHidden="0" w:uiPriority="73" w:unhideWhenUsed="0"/>
-    <w:lsdException w:name="Light Shading Accent 2" w:semiHidden="0" w:uiPriority="60" w:unhideWhenUsed="0"/>
-    <w:lsdException w:name="Light List Accent 2" w:semiHidden="0" w:uiPriority="61" w:unhideWhenUsed="0"/>
-    <w:lsdException w:name="Light Grid Accent 2" w:semiHidden="0" w:uiPriority="62" w:unhideWhenUsed="0"/>
-    <w:lsdException w:name="Medium Shading 1 Accent 2" w:semiHidden="0" w:uiPriority="63" w:unhideWhenUsed="0"/>
-    <w:lsdException w:name="Medium Shading 2 Accent 2" w:semiHidden="0" w:uiPriority="64" w:unhideWhenUsed="0"/>
-    <w:lsdException w:name="Medium List 1 Accent 2" w:semiHidden="0" w:uiPriority="65" w:unhideWhenUsed="0"/>
-    <w:lsdException w:name="Medium List 2 Accent 2" w:semiHidden="0" w:uiPriority="66" w:unhideWhenUsed="0"/>
-    <w:lsdException w:name="Medium Grid 1 Accent 2" w:semiHidden="0" w:uiPriority="67" w:unhideWhenUsed="0"/>
-    <w:lsdException w:name="Medium Grid 2 Accent 2" w:semiHidden="0" w:uiPriority="68" w:unhideWhenUsed="0"/>
-    <w:lsdException w:name="Medium Grid 3 Accent 2" w:semiHidden="0" w:uiPriority="69" w:unhideWhenUsed="0"/>
-    <w:lsdException w:name="Dark List Accent 2" w:semiHidden="0" w:uiPriority="70" w:unhideWhenUsed="0"/>
-    <w:lsdException w:name="Colorful Shading Accent 2" w:semiHidden="0" w:uiPriority="71" w:unhideWhenUsed="0"/>
-    <w:lsdException w:name="Colorful List Accent 2" w:semiHidden="0" w:uiPriority="72" w:unhideWhenUsed="0"/>
-    <w:lsdException w:name="Colorful Grid Accent 2" w:semiHidden="0" w:uiPriority="73" w:unhideWhenUsed="0"/>
-    <w:lsdException w:name="Light Shading Accent 3" w:semiHidden="0" w:uiPriority="60" w:unhideWhenUsed="0"/>
-    <w:lsdException w:name="Light List Accent 3" w:semiHidden="0" w:uiPriority="61" w:unhideWhenUsed="0"/>
-    <w:lsdException w:name="Light Grid Accent 3" w:semiHidden="0" w:uiPriority="62" w:unhideWhenUsed="0"/>
-    <w:lsdException w:name="Medium Shading 1 Accent 3" w:semiHidden="0" w:uiPriority="63" w:unhideWhenUsed="0"/>
-    <w:lsdException w:name="Medium Shading 2 Accent 3" w:semiHidden="0" w:uiPriority="64" w:unhideWhenUsed="0"/>
-    <w:lsdException w:name="Medium List 1 Accent 3" w:semiHidden="0" w:uiPriority="65" w:unhideWhenUsed="0"/>
-    <w:lsdException w:name="Medium List 2 Accent 3" w:semiHidden="0" w:uiPriority="66" w:unhideWhenUsed="0"/>
-    <w:lsdException w:name="Medium Grid 1 Accent 3" w:semiHidden="0" w:uiPriority="67" w:unhideWhenUsed="0"/>
-    <w:lsdException w:name="Medium Grid 2 Accent 3" w:semiHidden="0" w:uiPriority="68" w:unhideWhenUsed="0"/>
-    <w:lsdException w:name="Medium Grid 3 Accent 3" w:semiHidden="0" w:uiPriority="69" w:unhideWhenUsed="0"/>
-    <w:lsdException w:name="Dark List Accent 3" w:semiHidden="0" w:uiPriority="70" w:unhideWhenUsed="0"/>
-    <w:lsdException w:name="Colorful Shading Accent 3" w:semiHidden="0" w:uiPriority="71" w:unhideWhenUsed="0"/>
-    <w:lsdException w:name="Colorful List Accent 3" w:semiHidden="0" w:uiPriority="72" w:unhideWhenUsed="0"/>
-    <w:lsdException w:name="Colorful Grid Accent 3" w:semiHidden="0" w:uiPriority="73" w:unhideWhenUsed="0"/>
-    <w:lsdException w:name="Light Shading Accent 4" w:semiHidden="0" w:uiPriority="60" w:unhideWhenUsed="0"/>
-    <w:lsdException w:name="Light List Accent 4" w:semiHidden="0" w:uiPriority="61" w:unhideWhenUsed="0"/>
-    <w:lsdException w:name="Light Grid Accent 4" w:semiHidden="0" w:uiPriority="62" w:unhideWhenUsed="0"/>
-    <w:lsdException w:name="Medium Shading 1 Accent 4" w:semiHidden="0" w:uiPriority="63" w:unhideWhenUsed="0"/>
-    <w:lsdException w:name="Medium Shading 2 Accent 4" w:semiHidden="0" w:uiPriority="64" w:unhideWhenUsed="0"/>
-    <w:lsdException w:name="Medium List 1 Accent 4" w:semiHidden="0" w:uiPriority="65" w:unhideWhenUsed="0"/>
-    <w:lsdException w:name="Medium List 2 Accent 4" w:semiHidden="0" w:uiPriority="66" w:unhideWhenUsed="0"/>
-    <w:lsdException w:name="Medium Grid 1 Accent 4" w:semiHidden="0" w:uiPriority="67" w:unhideWhenUsed="0"/>
-    <w:lsdException w:name="Medium Grid 2 Accent 4" w:semiHidden="0" w:uiPriority="68" w:unhideWhenUsed="0"/>
-    <w:lsdException w:name="Medium Grid 3 Accent 4" w:semiHidden="0" w:uiPriority="69" w:unhideWhenUsed="0"/>
-    <w:lsdException w:name="Dark List Accent 4" w:semiHidden="0" w:uiPriority="70" w:unhideWhenUsed="0"/>
-    <w:lsdException w:name="Colorful Shading Accent 4" w:semiHidden="0" w:uiPriority="71" w:unhideWhenUsed="0"/>
-    <w:lsdException w:name="Colorful List Accent 4" w:semiHidden="0" w:uiPriority="72" w:unhideWhenUsed="0"/>
-    <w:lsdException w:name="Colorful Grid Accent 4" w:semiHidden="0" w:uiPriority="73" w:unhideWhenUsed="0"/>
-    <w:lsdException w:name="Light Shading Accent 5" w:semiHidden="0" w:uiPriority="60" w:unhideWhenUsed="0"/>
-    <w:lsdException w:name="Light List Accent 5" w:semiHidden="0" w:uiPriority="61" w:unhideWhenUsed="0"/>
-    <w:lsdException w:name="Light Grid Accent 5" w:semiHidden="0" w:uiPriority="62" w:unhideWhenUsed="0"/>
-    <w:lsdException w:name="Medium Shading 1 Accent 5" w:semiHidden="0" w:uiPriority="63" w:unhideWhenUsed="0"/>
-    <w:lsdException w:name="Medium Shading 2 Accent 5" w:semiHidden="0" w:uiPriority="64" w:unhideWhenUsed="0"/>
-    <w:lsdException w:name="Medium List 1 Accent 5" w:semiHidden="0" w:uiPriority="65" w:unhideWhenUsed="0"/>
-    <w:lsdException w:name="Medium List 2 Accent 5" w:semiHidden="0" w:uiPriority="66" w:unhideWhenUsed="0"/>
-    <w:lsdException w:name="Medium Grid 1 Accent 5" w:semiHidden="0" w:uiPriority="67" w:unhideWhenUsed="0"/>
-    <w:lsdException w:name="Medium Grid 2 Accent 5" w:semiHidden="0" w:uiPriority="68" w:unhideWhenUsed="0"/>
-    <w:lsdException w:name="Medium Grid 3 Accent 5" w:semiHidden="0" w:uiPriority="69" w:unhideWhenUsed="0"/>
-    <w:lsdException w:name="Dark List Accent 5" w:semiHidden="0" w:uiPriority="70" w:unhideWhenUsed="0"/>
-    <w:lsdException w:name="Colorful Shading Accent 5" w:semiHidden="0" w:uiPriority="71" w:unhideWhenUsed="0"/>
-    <w:lsdException w:name="Colorful List Accent 5" w:semiHidden="0" w:uiPriority="72" w:unhideWhenUsed="0"/>
-    <w:lsdException w:name="Colorful Grid Accent 5" w:semiHidden="0" w:uiPriority="73" w:unhideWhenUsed="0"/>
-    <w:lsdException w:name="Light Shading Accent 6" w:semiHidden="0" w:uiPriority="60" w:unhideWhenUsed="0"/>
-    <w:lsdException w:name="Light List Accent 6" w:semiHidden="0" w:uiPriority="61" w:unhideWhenUsed="0"/>
-    <w:lsdException w:name="Light Grid Accent 6" w:semiHidden="0" w:uiPriority="62" w:unhideWhenUsed="0"/>
-    <w:lsdException w:name="Medium Shading 1 Accent 6" w:semiHidden="0" w:uiPriority="63" w:unhideWhenUsed="0"/>
-    <w:lsdException w:name="Medium Shading 2 Accent 6" w:semiHidden="0" w:uiPriority="64" w:unhideWhenUsed="0"/>
-    <w:lsdException w:name="Medium List 1 Accent 6" w:semiHidden="0" w:uiPriority="65" w:unhideWhenUsed="0"/>
-    <w:lsdException w:name="Medium List 2 Accent 6" w:semiHidden="0" w:uiPriority="66" w:unhideWhenUsed="0"/>
-    <w:lsdException w:name="Medium Grid 1 Accent 6" w:semiHidden="0" w:uiPriority="67" w:unhideWhenUsed="0"/>
-    <w:lsdException w:name="Medium Grid 2 Accent 6" w:semiHidden="0" w:uiPriority="68" w:unhideWhenUsed="0"/>
-    <w:lsdException w:name="Medium Grid 3 Accent 6" w:semiHidden="0" w:uiPriority="69" w:unhideWhenUsed="0"/>
-    <w:lsdException w:name="Dark List Accent 6" w:semiHidden="0" w:uiPriority="70" w:unhideWhenUsed="0"/>
-    <w:lsdException w:name="Colorful Shading Accent 6" w:semiHidden="0" w:uiPriority="71" w:unhideWhenUsed="0"/>
-    <w:lsdException w:name="Colorful List Accent 6" w:semiHidden="0" w:uiPriority="72" w:unhideWhenUsed="0"/>
-    <w:lsdException w:name="Colorful Grid Accent 6" w:semiHidden="0" w:uiPriority="73" w:unhideWhenUsed="0"/>
-    <w:lsdException w:name="Subtle Emphasis" w:semiHidden="0" w:uiPriority="19" w:unhideWhenUsed="0" w:qFormat="1"/>
-    <w:lsdException w:name="Intense Emphasis" w:semiHidden="0" w:uiPriority="21" w:unhideWhenUsed="0" w:qFormat="1"/>
-    <w:lsdException w:name="Subtle Reference" w:semiHidden="0" w:uiPriority="31" w:unhideWhenUsed="0" w:qFormat="1"/>
-    <w:lsdException w:name="Intense Reference" w:semiHidden="0" w:uiPriority="32" w:unhideWhenUsed="0" w:qFormat="1"/>
-    <w:lsdException w:name="Book Title" w:semiHidden="0" w:uiPriority="33" w:unhideWhenUsed="0" w:qFormat="1"/>
-    <w:lsdException w:name="Bibliography" w:uiPriority="37"/>
-    <w:lsdException w:name="TOC Heading" w:uiPriority="39" w:qFormat="1"/>
+  <w:latentStyles w:defLockedState="0" w:defUIPriority="99" w:defSemiHidden="0" w:defUnhideWhenUsed="0" w:defQFormat="0" w:count="374">
+    <w:lsdException w:name="Normal" w:uiPriority="0" w:qFormat="1"/>
+    <w:lsdException w:name="heading 1" w:uiPriority="9" w:qFormat="1"/>
+    <w:lsdException w:name="heading 2" w:semiHidden="1" w:uiPriority="9" w:unhideWhenUsed="1" w:qFormat="1"/>
+    <w:lsdException w:name="heading 3" w:semiHidden="1" w:uiPriority="9" w:unhideWhenUsed="1" w:qFormat="1"/>
+    <w:lsdException w:name="heading 4" w:semiHidden="1" w:uiPriority="9" w:unhideWhenUsed="1" w:qFormat="1"/>
+    <w:lsdException w:name="heading 5" w:semiHidden="1" w:uiPriority="9" w:unhideWhenUsed="1" w:qFormat="1"/>
+    <w:lsdException w:name="heading 6" w:semiHidden="1" w:uiPriority="9" w:unhideWhenUsed="1" w:qFormat="1"/>
+    <w:lsdException w:name="heading 7" w:semiHidden="1" w:uiPriority="9" w:unhideWhenUsed="1" w:qFormat="1"/>
+    <w:lsdException w:name="heading 8" w:semiHidden="1" w:uiPriority="9" w:unhideWhenUsed="1" w:qFormat="1"/>
+    <w:lsdException w:name="heading 9" w:semiHidden="1" w:uiPriority="9" w:unhideWhenUsed="1" w:qFormat="1"/>
+    <w:lsdException w:name="index 1" w:semiHidden="1" w:unhideWhenUsed="1"/>
+    <w:lsdException w:name="index 2" w:semiHidden="1" w:unhideWhenUsed="1"/>
+    <w:lsdException w:name="index 3" w:semiHidden="1" w:unhideWhenUsed="1"/>
+    <w:lsdException w:name="index 4" w:semiHidden="1" w:unhideWhenUsed="1"/>
+    <w:lsdException w:name="index 5" w:semiHidden="1" w:unhideWhenUsed="1"/>
+    <w:lsdException w:name="index 6" w:semiHidden="1" w:unhideWhenUsed="1"/>
+    <w:lsdException w:name="index 7" w:semiHidden="1" w:unhideWhenUsed="1"/>
+    <w:lsdException w:name="index 8" w:semiHidden="1" w:unhideWhenUsed="1"/>
+    <w:lsdException w:name="index 9" w:semiHidden="1" w:unhideWhenUsed="1"/>
+    <w:lsdException w:name="toc 1" w:semiHidden="1" w:uiPriority="39" w:unhideWhenUsed="1"/>
+    <w:lsdException w:name="toc 2" w:semiHidden="1" w:uiPriority="39" w:unhideWhenUsed="1"/>
+    <w:lsdException w:name="toc 3" w:semiHidden="1" w:uiPriority="39" w:unhideWhenUsed="1"/>
+    <w:lsdException w:name="toc 4" w:semiHidden="1" w:uiPriority="39" w:unhideWhenUsed="1"/>
+    <w:lsdException w:name="toc 5" w:semiHidden="1" w:uiPriority="39" w:unhideWhenUsed="1"/>
+    <w:lsdException w:name="toc 6" w:semiHidden="1" w:uiPriority="39" w:unhideWhenUsed="1"/>
+    <w:lsdException w:name="toc 7" w:semiHidden="1" w:uiPriority="39" w:unhideWhenUsed="1"/>
+    <w:lsdException w:name="toc 8" w:semiHidden="1" w:uiPriority="39" w:unhideWhenUsed="1"/>
+    <w:lsdException w:name="toc 9" w:semiHidden="1" w:uiPriority="39" w:unhideWhenUsed="1"/>
+    <w:lsdException w:name="Normal Indent" w:semiHidden="1" w:unhideWhenUsed="1"/>
+    <w:lsdException w:name="footnote text" w:semiHidden="1" w:unhideWhenUsed="1"/>
+    <w:lsdException w:name="annotation text" w:semiHidden="1" w:unhideWhenUsed="1"/>
+    <w:lsdException w:name="header" w:semiHidden="1" w:unhideWhenUsed="1"/>
+    <w:lsdException w:name="footer" w:semiHidden="1" w:unhideWhenUsed="1"/>
+    <w:lsdException w:name="index heading" w:semiHidden="1" w:unhideWhenUsed="1"/>
+    <w:lsdException w:name="caption" w:semiHidden="1" w:uiPriority="35" w:unhideWhenUsed="1" w:qFormat="1"/>
+    <w:lsdException w:name="table of figures" w:semiHidden="1" w:unhideWhenUsed="1"/>
+    <w:lsdException w:name="envelope address" w:semiHidden="1" w:unhideWhenUsed="1"/>
+    <w:lsdException w:name="envelope return" w:semiHidden="1" w:unhideWhenUsed="1"/>
+    <w:lsdException w:name="footnote reference" w:semiHidden="1" w:unhideWhenUsed="1"/>
+    <w:lsdException w:name="annotation reference" w:semiHidden="1" w:unhideWhenUsed="1"/>
+    <w:lsdException w:name="line number" w:semiHidden="1" w:unhideWhenUsed="1"/>
+    <w:lsdException w:name="page number" w:semiHidden="1" w:unhideWhenUsed="1"/>
+    <w:lsdException w:name="endnote reference" w:semiHidden="1" w:unhideWhenUsed="1"/>
+    <w:lsdException w:name="endnote text" w:semiHidden="1" w:unhideWhenUsed="1"/>
+    <w:lsdException w:name="table of authorities" w:semiHidden="1" w:unhideWhenUsed="1"/>
+    <w:lsdException w:name="macro" w:semiHidden="1" w:unhideWhenUsed="1"/>
+    <w:lsdException w:name="toa heading" w:semiHidden="1" w:unhideWhenUsed="1"/>
+    <w:lsdException w:name="List" w:semiHidden="1" w:unhideWhenUsed="1"/>
+    <w:lsdException w:name="List Bullet" w:semiHidden="1" w:unhideWhenUsed="1"/>
+    <w:lsdException w:name="List Number" w:semiHidden="1" w:unhideWhenUsed="1"/>
+    <w:lsdException w:name="List 2" w:semiHidden="1" w:unhideWhenUsed="1"/>
+    <w:lsdException w:name="List 3" w:semiHidden="1" w:unhideWhenUsed="1"/>
+    <w:lsdException w:name="List 4" w:semiHidden="1" w:unhideWhenUsed="1"/>
+    <w:lsdException w:name="List 5" w:semiHidden="1" w:unhideWhenUsed="1"/>
+    <w:lsdException w:name="List Bullet 2" w:semiHidden="1" w:unhideWhenUsed="1"/>
+    <w:lsdException w:name="List Bullet 3" w:semiHidden="1" w:unhideWhenUsed="1"/>
+    <w:lsdException w:name="List Bullet 4" w:semiHidden="1" w:unhideWhenUsed="1"/>
+    <w:lsdException w:name="List Bullet 5" w:semiHidden="1" w:unhideWhenUsed="1"/>
+    <w:lsdException w:name="List Number 2" w:semiHidden="1" w:unhideWhenUsed="1"/>
+    <w:lsdException w:name="List Number 3" w:semiHidden="1" w:unhideWhenUsed="1"/>
+    <w:lsdException w:name="List Number 4" w:semiHidden="1" w:unhideWhenUsed="1"/>
+    <w:lsdException w:name="List Number 5" w:semiHidden="1" w:unhideWhenUsed="1"/>
+    <w:lsdException w:name="Title" w:uiPriority="10" w:qFormat="1"/>
+    <w:lsdException w:name="Closing" w:semiHidden="1" w:unhideWhenUsed="1"/>
+    <w:lsdException w:name="Signature" w:semiHidden="1" w:unhideWhenUsed="1"/>
+    <w:lsdException w:name="Default Paragraph Font" w:semiHidden="1" w:uiPriority="1" w:unhideWhenUsed="1"/>
+    <w:lsdException w:name="Body Text" w:semiHidden="1" w:unhideWhenUsed="1"/>
+    <w:lsdException w:name="Body Text Indent" w:semiHidden="1" w:unhideWhenUsed="1"/>
+    <w:lsdException w:name="List Continue" w:semiHidden="1" w:unhideWhenUsed="1"/>
+    <w:lsdException w:name="List Continue 2" w:semiHidden="1" w:unhideWhenUsed="1"/>
+    <w:lsdException w:name="List Continue 3" w:semiHidden="1" w:unhideWhenUsed="1"/>
+    <w:lsdException w:name="List Continue 4" w:semiHidden="1" w:unhideWhenUsed="1"/>
+    <w:lsdException w:name="List Continue 5" w:semiHidden="1" w:unhideWhenUsed="1"/>
+    <w:lsdException w:name="Message Header" w:semiHidden="1" w:unhideWhenUsed="1"/>
+    <w:lsdException w:name="Subtitle" w:uiPriority="11" w:qFormat="1"/>
+    <w:lsdException w:name="Salutation" w:semiHidden="1" w:unhideWhenUsed="1"/>
+    <w:lsdException w:name="Date" w:semiHidden="1" w:unhideWhenUsed="1"/>
+    <w:lsdException w:name="Body Text First Indent" w:semiHidden="1" w:unhideWhenUsed="1"/>
+    <w:lsdException w:name="Body Text First Indent 2" w:semiHidden="1" w:unhideWhenUsed="1"/>
+    <w:lsdException w:name="Note Heading" w:semiHidden="1" w:unhideWhenUsed="1"/>
+    <w:lsdException w:name="Body Text 2" w:semiHidden="1" w:uiPriority="0" w:unhideWhenUsed="1"/>
+    <w:lsdException w:name="Body Text 3" w:semiHidden="1" w:unhideWhenUsed="1"/>
+    <w:lsdException w:name="Body Text Indent 2" w:semiHidden="1" w:unhideWhenUsed="1"/>
+    <w:lsdException w:name="Body Text Indent 3" w:semiHidden="1" w:unhideWhenUsed="1"/>
+    <w:lsdException w:name="Block Text" w:semiHidden="1" w:unhideWhenUsed="1"/>
+    <w:lsdException w:name="Hyperlink" w:semiHidden="1" w:unhideWhenUsed="1"/>
+    <w:lsdException w:name="FollowedHyperlink" w:semiHidden="1" w:unhideWhenUsed="1"/>
+    <w:lsdException w:name="Strong" w:uiPriority="22" w:qFormat="1"/>
+    <w:lsdException w:name="Emphasis" w:uiPriority="20" w:qFormat="1"/>
+    <w:lsdException w:name="Document Map" w:semiHidden="1" w:unhideWhenUsed="1"/>
+    <w:lsdException w:name="Plain Text" w:semiHidden="1" w:unhideWhenUsed="1"/>
+    <w:lsdException w:name="E-mail Signature" w:semiHidden="1" w:unhideWhenUsed="1"/>
+    <w:lsdException w:name="HTML Top of Form" w:semiHidden="1" w:unhideWhenUsed="1"/>
+    <w:lsdException w:name="HTML Bottom of Form" w:semiHidden="1" w:unhideWhenUsed="1"/>
+    <w:lsdException w:name="Normal (Web)" w:semiHidden="1" w:unhideWhenUsed="1"/>
+    <w:lsdException w:name="HTML Acronym" w:semiHidden="1" w:unhideWhenUsed="1"/>
+    <w:lsdException w:name="HTML Address" w:semiHidden="1" w:unhideWhenUsed="1"/>
+    <w:lsdException w:name="HTML Cite" w:semiHidden="1" w:unhideWhenUsed="1"/>
+    <w:lsdException w:name="HTML Code" w:semiHidden="1" w:unhideWhenUsed="1"/>
+    <w:lsdException w:name="HTML Definition" w:semiHidden="1" w:unhideWhenUsed="1"/>
+    <w:lsdException w:name="HTML Keyboard" w:semiHidden="1" w:unhideWhenUsed="1"/>
+    <w:lsdException w:name="HTML Preformatted" w:semiHidden="1" w:unhideWhenUsed="1"/>
+    <w:lsdException w:name="HTML Sample" w:semiHidden="1" w:unhideWhenUsed="1"/>
+    <w:lsdException w:name="HTML Typewriter" w:semiHidden="1" w:unhideWhenUsed="1"/>
+    <w:lsdException w:name="HTML Variable" w:semiHidden="1" w:unhideWhenUsed="1"/>
+    <w:lsdException w:name="Normal Table" w:semiHidden="1" w:unhideWhenUsed="1"/>
+    <w:lsdException w:name="annotation subject" w:semiHidden="1" w:unhideWhenUsed="1"/>
+    <w:lsdException w:name="No List" w:semiHidden="1" w:unhideWhenUsed="1"/>
+    <w:lsdException w:name="Outline List 1" w:semiHidden="1" w:unhideWhenUsed="1"/>
+    <w:lsdException w:name="Outline List 2" w:semiHidden="1" w:unhideWhenUsed="1"/>
+    <w:lsdException w:name="Outline List 3" w:semiHidden="1" w:unhideWhenUsed="1"/>
+    <w:lsdException w:name="Table Simple 1" w:semiHidden="1" w:unhideWhenUsed="1"/>
+    <w:lsdException w:name="Table Simple 2" w:semiHidden="1" w:unhideWhenUsed="1"/>
+    <w:lsdException w:name="Table Simple 3" w:semiHidden="1" w:unhideWhenUsed="1"/>
+    <w:lsdException w:name="Table Classic 1" w:semiHidden="1" w:unhideWhenUsed="1"/>
+    <w:lsdException w:name="Table Classic 2" w:semiHidden="1" w:unhideWhenUsed="1"/>
+    <w:lsdException w:name="Table Classic 3" w:semiHidden="1" w:unhideWhenUsed="1"/>
+    <w:lsdException w:name="Table Classic 4" w:semiHidden="1" w:unhideWhenUsed="1"/>
+    <w:lsdException w:name="Table Colorful 1" w:semiHidden="1" w:unhideWhenUsed="1"/>
+    <w:lsdException w:name="Table Colorful 2" w:semiHidden="1" w:unhideWhenUsed="1"/>
+    <w:lsdException w:name="Table Colorful 3" w:semiHidden="1" w:unhideWhenUsed="1"/>
+    <w:lsdException w:name="Table Columns 1" w:semiHidden="1" w:unhideWhenUsed="1"/>
+    <w:lsdException w:name="Table Columns 2" w:semiHidden="1" w:unhideWhenUsed="1"/>
+    <w:lsdException w:name="Table Columns 3" w:semiHidden="1" w:unhideWhenUsed="1"/>
+    <w:lsdException w:name="Table Columns 4" w:semiHidden="1" w:unhideWhenUsed="1"/>
+    <w:lsdException w:name="Table Columns 5" w:semiHidden="1" w:unhideWhenUsed="1"/>
+    <w:lsdException w:name="Table Grid 1" w:semiHidden="1" w:unhideWhenUsed="1"/>
+    <w:lsdException w:name="Table Grid 2" w:semiHidden="1" w:unhideWhenUsed="1"/>
+    <w:lsdException w:name="Table Grid 3" w:semiHidden="1" w:unhideWhenUsed="1"/>
+    <w:lsdException w:name="Table Grid 4" w:semiHidden="1" w:unhideWhenUsed="1"/>
+    <w:lsdException w:name="Table Grid 5" w:semiHidden="1" w:unhideWhenUsed="1"/>
+    <w:lsdException w:name="Table Grid 6" w:semiHidden="1" w:unhideWhenUsed="1"/>
+    <w:lsdException w:name="Table Grid 7" w:semiHidden="1" w:unhideWhenUsed="1"/>
+    <w:lsdException w:name="Table Grid 8" w:semiHidden="1" w:unhideWhenUsed="1"/>
+    <w:lsdException w:name="Table List 1" w:semiHidden="1" w:unhideWhenUsed="1"/>
+    <w:lsdException w:name="Table List 2" w:semiHidden="1" w:unhideWhenUsed="1"/>
+    <w:lsdException w:name="Table List 3" w:semiHidden="1" w:unhideWhenUsed="1"/>
+    <w:lsdException w:name="Table List 4" w:semiHidden="1" w:unhideWhenUsed="1"/>
+    <w:lsdException w:name="Table List 5" w:semiHidden="1" w:unhideWhenUsed="1"/>
+    <w:lsdException w:name="Table List 6" w:semiHidden="1" w:unhideWhenUsed="1"/>
+    <w:lsdException w:name="Table List 7" w:semiHidden="1" w:unhideWhenUsed="1"/>
+    <w:lsdException w:name="Table List 8" w:semiHidden="1" w:unhideWhenUsed="1"/>
+    <w:lsdException w:name="Table 3D effects 1" w:semiHidden="1" w:unhideWhenUsed="1"/>
+    <w:lsdException w:name="Table 3D effects 2" w:semiHidden="1" w:unhideWhenUsed="1"/>
+    <w:lsdException w:name="Table 3D effects 3" w:semiHidden="1" w:unhideWhenUsed="1"/>
+    <w:lsdException w:name="Table Contemporary" w:semiHidden="1" w:unhideWhenUsed="1"/>
+    <w:lsdException w:name="Table Elegant" w:semiHidden="1" w:unhideWhenUsed="1"/>
+    <w:lsdException w:name="Table Professional" w:semiHidden="1" w:unhideWhenUsed="1"/>
+    <w:lsdException w:name="Table Subtle 1" w:semiHidden="1" w:unhideWhenUsed="1"/>
+    <w:lsdException w:name="Table Subtle 2" w:semiHidden="1" w:unhideWhenUsed="1"/>
+    <w:lsdException w:name="Table Web 1" w:semiHidden="1" w:unhideWhenUsed="1"/>
+    <w:lsdException w:name="Table Web 2" w:semiHidden="1" w:unhideWhenUsed="1"/>
+    <w:lsdException w:name="Table Web 3" w:semiHidden="1" w:unhideWhenUsed="1"/>
+    <w:lsdException w:name="Balloon Text" w:semiHidden="1" w:unhideWhenUsed="1"/>
+    <w:lsdException w:name="Table Grid" w:semiHidden="1" w:uiPriority="59" w:unhideWhenUsed="1"/>
+    <w:lsdException w:name="Table Theme" w:semiHidden="1" w:unhideWhenUsed="1"/>
+    <w:lsdException w:name="Placeholder Text" w:semiHidden="1"/>
+    <w:lsdException w:name="No Spacing" w:uiPriority="1" w:qFormat="1"/>
+    <w:lsdException w:name="Light Shading" w:uiPriority="60"/>
+    <w:lsdException w:name="Light List" w:uiPriority="61"/>
+    <w:lsdException w:name="Light Grid" w:uiPriority="62"/>
+    <w:lsdException w:name="Medium Shading 1" w:uiPriority="63"/>
+    <w:lsdException w:name="Medium Shading 2" w:uiPriority="64"/>
+    <w:lsdException w:name="Medium List 1" w:uiPriority="65"/>
+    <w:lsdException w:name="Medium List 2" w:uiPriority="66"/>
+    <w:lsdException w:name="Medium Grid 1" w:uiPriority="67"/>
+    <w:lsdException w:name="Medium Grid 2" w:uiPriority="68"/>
+    <w:lsdException w:name="Medium Grid 3" w:uiPriority="69"/>
+    <w:lsdException w:name="Dark List" w:uiPriority="70"/>
+    <w:lsdException w:name="Colorful Shading" w:uiPriority="71"/>
+    <w:lsdException w:name="Colorful List" w:uiPriority="72"/>
+    <w:lsdException w:name="Colorful Grid" w:uiPriority="73"/>
+    <w:lsdException w:name="Light Shading Accent 1" w:uiPriority="60"/>
+    <w:lsdException w:name="Light List Accent 1" w:uiPriority="61"/>
+    <w:lsdException w:name="Light Grid Accent 1" w:uiPriority="62"/>
+    <w:lsdException w:name="Medium Shading 1 Accent 1" w:uiPriority="63"/>
+    <w:lsdException w:name="Medium Shading 2 Accent 1" w:uiPriority="64"/>
+    <w:lsdException w:name="Medium List 1 Accent 1" w:uiPriority="65"/>
+    <w:lsdException w:name="Revision" w:semiHidden="1"/>
+    <w:lsdException w:name="List Paragraph" w:uiPriority="34" w:qFormat="1"/>
+    <w:lsdException w:name="Quote" w:uiPriority="29" w:qFormat="1"/>
+    <w:lsdException w:name="Intense Quote" w:uiPriority="30" w:qFormat="1"/>
+    <w:lsdException w:name="Medium List 2 Accent 1" w:uiPriority="66"/>
+    <w:lsdException w:name="Medium Grid 1 Accent 1" w:uiPriority="67"/>
+    <w:lsdException w:name="Medium Grid 2 Accent 1" w:uiPriority="68"/>
+    <w:lsdException w:name="Medium Grid 3 Accent 1" w:uiPriority="69"/>
+    <w:lsdException w:name="Dark List Accent 1" w:uiPriority="70"/>
+    <w:lsdException w:name="Colorful Shading Accent 1" w:uiPriority="71"/>
+    <w:lsdException w:name="Colorful List Accent 1" w:uiPriority="72"/>
+    <w:lsdException w:name="Colorful Grid Accent 1" w:uiPriority="73"/>
+    <w:lsdException w:name="Light Shading Accent 2" w:uiPriority="60"/>
+    <w:lsdException w:name="Light List Accent 2" w:uiPriority="61"/>
+    <w:lsdException w:name="Light Grid Accent 2" w:uiPriority="62"/>
+    <w:lsdException w:name="Medium Shading 1 Accent 2" w:uiPriority="63"/>
+    <w:lsdException w:name="Medium Shading 2 Accent 2" w:uiPriority="64"/>
+    <w:lsdException w:name="Medium List 1 Accent 2" w:uiPriority="65"/>
+    <w:lsdException w:name="Medium List 2 Accent 2" w:uiPriority="66"/>
+    <w:lsdException w:name="Medium Grid 1 Accent 2" w:uiPriority="67"/>
+    <w:lsdException w:name="Medium Grid 2 Accent 2" w:uiPriority="68"/>
+    <w:lsdException w:name="Medium Grid 3 Accent 2" w:uiPriority="69"/>
+    <w:lsdException w:name="Dark List Accent 2" w:uiPriority="70"/>
+    <w:lsdException w:name="Colorful Shading Accent 2" w:uiPriority="71"/>
+    <w:lsdException w:name="Colorful List Accent 2" w:uiPriority="72"/>
+    <w:lsdException w:name="Colorful Grid Accent 2" w:uiPriority="73"/>
+    <w:lsdException w:name="Light Shading Accent 3" w:uiPriority="60"/>
+    <w:lsdException w:name="Light List Accent 3" w:uiPriority="61"/>
+    <w:lsdException w:name="Light Grid Accent 3" w:uiPriority="62"/>
+    <w:lsdException w:name="Medium Shading 1 Accent 3" w:uiPriority="63"/>
+    <w:lsdException w:name="Medium Shading 2 Accent 3" w:uiPriority="64"/>
+    <w:lsdException w:name="Medium List 1 Accent 3" w:uiPriority="65"/>
+    <w:lsdException w:name="Medium List 2 Accent 3" w:uiPriority="66"/>
+    <w:lsdException w:name="Medium Grid 1 Accent 3" w:uiPriority="67"/>
+    <w:lsdException w:name="Medium Grid 2 Accent 3" w:uiPriority="68"/>
+    <w:lsdException w:name="Medium Grid 3 Accent 3" w:uiPriority="69"/>
+    <w:lsdException w:name="Dark List Accent 3" w:uiPriority="70"/>
+    <w:lsdException w:name="Colorful Shading Accent 3" w:uiPriority="71"/>
+    <w:lsdException w:name="Colorful List Accent 3" w:uiPriority="72"/>
+    <w:lsdException w:name="Colorful Grid Accent 3" w:uiPriority="73"/>
+    <w:lsdException w:name="Light Shading Accent 4" w:uiPriority="60"/>
+    <w:lsdException w:name="Light List Accent 4" w:uiPriority="61"/>
+    <w:lsdException w:name="Light Grid Accent 4" w:uiPriority="62"/>
+    <w:lsdException w:name="Medium Shading 1 Accent 4" w:uiPriority="63"/>
+    <w:lsdException w:name="Medium Shading 2 Accent 4" w:uiPriority="64"/>
+    <w:lsdException w:name="Medium List 1 Accent 4" w:uiPriority="65"/>
+    <w:lsdException w:name="Medium List 2 Accent 4" w:uiPriority="66"/>
+    <w:lsdException w:name="Medium Grid 1 Accent 4" w:uiPriority="67"/>
+    <w:lsdException w:name="Medium Grid 2 Accent 4" w:uiPriority="68"/>
+    <w:lsdException w:name="Medium Grid 3 Accent 4" w:uiPriority="69"/>
+    <w:lsdException w:name="Dark List Accent 4" w:uiPriority="70"/>
+    <w:lsdException w:name="Colorful Shading Accent 4" w:uiPriority="71"/>
+    <w:lsdException w:name="Colorful List Accent 4" w:uiPriority="72"/>
+    <w:lsdException w:name="Colorful Grid Accent 4" w:uiPriority="73"/>
+    <w:lsdException w:name="Light Shading Accent 5" w:uiPriority="60"/>
+    <w:lsdException w:name="Light List Accent 5" w:uiPriority="61"/>
+    <w:lsdException w:name="Light Grid Accent 5" w:uiPriority="62"/>
+    <w:lsdException w:name="Medium Shading 1 Accent 5" w:uiPriority="63"/>
+    <w:lsdException w:name="Medium Shading 2 Accent 5" w:uiPriority="64"/>
+    <w:lsdException w:name="Medium List 1 Accent 5" w:uiPriority="65"/>
+    <w:lsdException w:name="Medium List 2 Accent 5" w:uiPriority="66"/>
+    <w:lsdException w:name="Medium Grid 1 Accent 5" w:uiPriority="67"/>
+    <w:lsdException w:name="Medium Grid 2 Accent 5" w:uiPriority="68"/>
+    <w:lsdException w:name="Medium Grid 3 Accent 5" w:uiPriority="69"/>
+    <w:lsdException w:name="Dark List Accent 5" w:uiPriority="70"/>
+    <w:lsdException w:name="Colorful Shading Accent 5" w:uiPriority="71"/>
+    <w:lsdException w:name="Colorful List Accent 5" w:uiPriority="72"/>
+    <w:lsdException w:name="Colorful Grid Accent 5" w:uiPriority="73"/>
+    <w:lsdException w:name="Light Shading Accent 6" w:uiPriority="60"/>
+    <w:lsdException w:name="Light List Accent 6" w:uiPriority="61"/>
+    <w:lsdException w:name="Light Grid Accent 6" w:uiPriority="62"/>
+    <w:lsdException w:name="Medium Shading 1 Accent 6" w:uiPriority="63"/>
+    <w:lsdException w:name="Medium Shading 2 Accent 6" w:uiPriority="64"/>
+    <w:lsdException w:name="Medium List 1 Accent 6" w:uiPriority="65"/>
+    <w:lsdException w:name="Medium List 2 Accent 6" w:uiPriority="66"/>
+    <w:lsdException w:name="Medium Grid 1 Accent 6" w:uiPriority="67"/>
+    <w:lsdException w:name="Medium Grid 2 Accent 6" w:uiPriority="68"/>
+    <w:lsdException w:name="Medium Grid 3 Accent 6" w:uiPriority="69"/>
+    <w:lsdException w:name="Dark List Accent 6" w:uiPriority="70"/>
+    <w:lsdException w:name="Colorful Shading Accent 6" w:uiPriority="71"/>
+    <w:lsdException w:name="Colorful List Accent 6" w:uiPriority="72"/>
+    <w:lsdException w:name="Colorful Grid Accent 6" w:uiPriority="73"/>
+    <w:lsdException w:name="Subtle Emphasis" w:uiPriority="19" w:qFormat="1"/>
+    <w:lsdException w:name="Intense Emphasis" w:uiPriority="21" w:qFormat="1"/>
+    <w:lsdException w:name="Subtle Reference" w:uiPriority="31" w:qFormat="1"/>
+    <w:lsdException w:name="Intense Reference" w:uiPriority="32" w:qFormat="1"/>
+    <w:lsdException w:name="Book Title" w:uiPriority="33" w:qFormat="1"/>
+    <w:lsdException w:name="Bibliography" w:semiHidden="1" w:uiPriority="37" w:unhideWhenUsed="1"/>
+    <w:lsdException w:name="TOC Heading" w:semiHidden="1" w:uiPriority="39" w:unhideWhenUsed="1" w:qFormat="1"/>
+    <w:lsdException w:name="Plain Table 1" w:uiPriority="41"/>
+    <w:lsdException w:name="Plain Table 2" w:uiPriority="42"/>
+    <w:lsdException w:name="Plain Table 3" w:uiPriority="43"/>
+    <w:lsdException w:name="Plain Table 4" w:uiPriority="44"/>
+    <w:lsdException w:name="Plain Table 5" w:uiPriority="45"/>
+    <w:lsdException w:name="Grid Table Light" w:uiPriority="40"/>
+    <w:lsdException w:name="Grid Table 1 Light" w:uiPriority="46"/>
+    <w:lsdException w:name="Grid Table 2" w:uiPriority="47"/>
+    <w:lsdException w:name="Grid Table 3" w:uiPriority="48"/>
+    <w:lsdException w:name="Grid Table 4" w:uiPriority="49"/>
+    <w:lsdException w:name="Grid Table 5 Dark" w:uiPriority="50"/>
+    <w:lsdException w:name="Grid Table 6 Colorful" w:uiPriority="51"/>
+    <w:lsdException w:name="Grid Table 7 Colorful" w:uiPriority="52"/>
+    <w:lsdException w:name="Grid Table 1 Light Accent 1" w:uiPriority="46"/>
+    <w:lsdException w:name="Grid Table 2 Accent 1" w:uiPriority="47"/>
+    <w:lsdException w:name="Grid Table 3 Accent 1" w:uiPriority="48"/>
+    <w:lsdException w:name="Grid Table 4 Accent 1" w:uiPriority="49"/>
+    <w:lsdException w:name="Grid Table 5 Dark Accent 1" w:uiPriority="50"/>
+    <w:lsdException w:name="Grid Table 6 Colorful Accent 1" w:uiPriority="51"/>
+    <w:lsdException w:name="Grid Table 7 Colorful Accent 1" w:uiPriority="52"/>
+    <w:lsdException w:name="Grid Table 1 Light Accent 2" w:uiPriority="46"/>
+    <w:lsdException w:name="Grid Table 2 Accent 2" w:uiPriority="47"/>
+    <w:lsdException w:name="Grid Table 3 Accent 2" w:uiPriority="48"/>
+    <w:lsdException w:name="Grid Table 4 Accent 2" w:uiPriority="49"/>
+    <w:lsdException w:name="Grid Table 5 Dark Accent 2" w:uiPriority="50"/>
+    <w:lsdException w:name="Grid Table 6 Colorful Accent 2" w:uiPriority="51"/>
+    <w:lsdException w:name="Grid Table 7 Colorful Accent 2" w:uiPriority="52"/>
+    <w:lsdException w:name="Grid Table 1 Light Accent 3" w:uiPriority="46"/>
+    <w:lsdException w:name="Grid Table 2 Accent 3" w:uiPriority="47"/>
+    <w:lsdException w:name="Grid Table 3 Accent 3" w:uiPriority="48"/>
+    <w:lsdException w:name="Grid Table 4 Accent 3" w:uiPriority="49"/>
+    <w:lsdException w:name="Grid Table 5 Dark Accent 3" w:uiPriority="50"/>
+    <w:lsdException w:name="Grid Table 6 Colorful Accent 3" w:uiPriority="51"/>
+    <w:lsdException w:name="Grid Table 7 Colorful Accent 3" w:uiPriority="52"/>
+    <w:lsdException w:name="Grid Table 1 Light Accent 4" w:uiPriority="46"/>
+    <w:lsdException w:name="Grid Table 2 Accent 4" w:uiPriority="47"/>
+    <w:lsdException w:name="Grid Table 3 Accent 4" w:uiPriority="48"/>
+    <w:lsdException w:name="Grid Table 4 Accent 4" w:uiPriority="49"/>
+    <w:lsdException w:name="Grid Table 5 Dark Accent 4" w:uiPriority="50"/>
+    <w:lsdException w:name="Grid Table 6 Colorful Accent 4" w:uiPriority="51"/>
+    <w:lsdException w:name="Grid Table 7 Colorful Accent 4" w:uiPriority="52"/>
+    <w:lsdException w:name="Grid Table 1 Light Accent 5" w:uiPriority="46"/>
+    <w:lsdException w:name="Grid Table 2 Accent 5" w:uiPriority="47"/>
+    <w:lsdException w:name="Grid Table 3 Accent 5" w:uiPriority="48"/>
+    <w:lsdException w:name="Grid Table 4 Accent 5" w:uiPriority="49"/>
+    <w:lsdException w:name="Grid Table 5 Dark Accent 5" w:uiPriority="50"/>
+    <w:lsdException w:name="Grid Table 6 Colorful Accent 5" w:uiPriority="51"/>
+    <w:lsdException w:name="Grid Table 7 Colorful Accent 5" w:uiPriority="52"/>
+    <w:lsdException w:name="Grid Table 1 Light Accent 6" w:uiPriority="46"/>
+    <w:lsdException w:name="Grid Table 2 Accent 6" w:uiPriority="47"/>
+    <w:lsdException w:name="Grid Table 3 Accent 6" w:uiPriority="48"/>
+    <w:lsdException w:name="Grid Table 4 Accent 6" w:uiPriority="49"/>
+    <w:lsdException w:name="Grid Table 5 Dark Accent 6" w:uiPriority="50"/>
+    <w:lsdException w:name="Grid Table 6 Colorful Accent 6" w:uiPriority="51"/>
+    <w:lsdException w:name="Grid Table 7 Colorful Accent 6" w:uiPriority="52"/>
+    <w:lsdException w:name="List Table 1 Light" w:uiPriority="46"/>
+    <w:lsdException w:name="List Table 2" w:uiPriority="47"/>
+    <w:lsdException w:name="List Table 3" w:uiPriority="48"/>
+    <w:lsdException w:name="List Table 4" w:uiPriority="49"/>
+    <w:lsdException w:name="List Table 5 Dark" w:uiPriority="50"/>
+    <w:lsdException w:name="List Table 6 Colorful" w:uiPriority="51"/>
+    <w:lsdException w:name="List Table 7 Colorful" w:uiPriority="52"/>
+    <w:lsdException w:name="List Table 1 Light Accent 1" w:uiPriority="46"/>
+    <w:lsdException w:name="List Table 2 Accent 1" w:uiPriority="47"/>
+    <w:lsdException w:name="List Table 3 Accent 1" w:uiPriority="48"/>
+    <w:lsdException w:name="List Table 4 Accent 1" w:uiPriority="49"/>
+    <w:lsdException w:name="List Table 5 Dark Accent 1" w:uiPriority="50"/>
+    <w:lsdException w:name="List Table 6 Colorful Accent 1" w:uiPriority="51"/>
+    <w:lsdException w:name="List Table 7 Colorful Accent 1" w:uiPriority="52"/>
+    <w:lsdException w:name="List Table 1 Light Accent 2" w:uiPriority="46"/>
+    <w:lsdException w:name="List Table 2 Accent 2" w:uiPriority="47"/>
+    <w:lsdException w:name="List Table 3 Accent 2" w:uiPriority="48"/>
+    <w:lsdException w:name="List Table 4 Accent 2" w:uiPriority="49"/>
+    <w:lsdException w:name="List Table 5 Dark Accent 2" w:uiPriority="50"/>
+    <w:lsdException w:name="List Table 6 Colorful Accent 2" w:uiPriority="51"/>
+    <w:lsdException w:name="List Table 7 Colorful Accent 2" w:uiPriority="52"/>
+    <w:lsdException w:name="List Table 1 Light Accent 3" w:uiPriority="46"/>
+    <w:lsdException w:name="List Table 2 Accent 3" w:uiPriority="47"/>
+    <w:lsdException w:name="List Table 3 Accent 3" w:uiPriority="48"/>
+    <w:lsdException w:name="List Table 4 Accent 3" w:uiPriority="49"/>
+    <w:lsdException w:name="List Table 5 Dark Accent 3" w:uiPriority="50"/>
+    <w:lsdException w:name="List Table 6 Colorful Accent 3" w:uiPriority="51"/>
+    <w:lsdException w:name="List Table 7 Colorful Accent 3" w:uiPriority="52"/>
+    <w:lsdException w:name="List Table 1 Light Accent 4" w:uiPriority="46"/>
+    <w:lsdException w:name="List Table 2 Accent 4" w:uiPriority="47"/>
+    <w:lsdException w:name="List Table 3 Accent 4" w:uiPriority="48"/>
+    <w:lsdException w:name="List Table 4 Accent 4" w:uiPriority="49"/>
+    <w:lsdException w:name="List Table 5 Dark Accent 4" w:uiPriority="50"/>
+    <w:lsdException w:name="List Table 6 Colorful Accent 4" w:uiPriority="51"/>
+    <w:lsdException w:name="List Table 7 Colorful Accent 4" w:uiPriority="52"/>
+    <w:lsdException w:name="List Table 1 Light Accent 5" w:uiPriority="46"/>
+    <w:lsdException w:name="List Table 2 Accent 5" w:uiPriority="47"/>
+    <w:lsdException w:name="List Table 3 Accent 5" w:uiPriority="48"/>
+    <w:lsdException w:name="List Table 4 Accent 5" w:uiPriority="49"/>
+    <w:lsdException w:name="List Table 5 Dark Accent 5" w:uiPriority="50"/>
+    <w:lsdException w:name="List Table 6 Colorful Accent 5" w:uiPriority="51"/>
+    <w:lsdException w:name="List Table 7 Colorful Accent 5" w:uiPriority="52"/>
+    <w:lsdException w:name="List Table 1 Light Accent 6" w:uiPriority="46"/>
+    <w:lsdException w:name="List Table 2 Accent 6" w:uiPriority="47"/>
+    <w:lsdException w:name="List Table 3 Accent 6" w:uiPriority="48"/>
+    <w:lsdException w:name="List Table 4 Accent 6" w:uiPriority="49"/>
+    <w:lsdException w:name="List Table 5 Dark Accent 6" w:uiPriority="50"/>
+    <w:lsdException w:name="List Table 6 Colorful Accent 6" w:uiPriority="51"/>
+    <w:lsdException w:name="List Table 7 Colorful Accent 6" w:uiPriority="52"/>
+    <w:lsdException w:name="Mention" w:semiHidden="1" w:unhideWhenUsed="1"/>
+    <w:lsdException w:name="Smart Hyperlink" w:semiHidden="1" w:unhideWhenUsed="1"/>
+    <w:lsdException w:name="Hashtag" w:semiHidden="1" w:unhideWhenUsed="1"/>
   </w:latentStyles>
   <w:style w:type="paragraph" w:default="1" w:styleId="Normal">
     <w:name w:val="Normal"/>
@@ -30029,7 +30250,7 @@
       <w:contextualSpacing/>
     </w:pPr>
   </w:style>
-  <w:style w:type="paragraph" w:styleId="Epgrafe">
+  <w:style w:type="paragraph" w:styleId="Descripcin">
     <w:name w:val="caption"/>
     <w:basedOn w:val="Normal"/>
     <w:next w:val="Normal"/>
@@ -30063,17 +30284,10 @@
     <w:tblPr>
       <w:tblStyleRowBandSize w:val="1"/>
       <w:tblStyleColBandSize w:val="1"/>
-      <w:tblInd w:w="0" w:type="dxa"/>
       <w:tblBorders>
         <w:top w:val="single" w:sz="8" w:space="0" w:color="8064A2" w:themeColor="accent4"/>
         <w:bottom w:val="single" w:sz="8" w:space="0" w:color="8064A2" w:themeColor="accent4"/>
       </w:tblBorders>
-      <w:tblCellMar>
-        <w:top w:w="0" w:type="dxa"/>
-        <w:left w:w="108" w:type="dxa"/>
-        <w:bottom w:w="0" w:type="dxa"/>
-        <w:right w:w="108" w:type="dxa"/>
-      </w:tblCellMar>
     </w:tblPr>
     <w:tblStylePr w:type="firstRow">
       <w:pPr>
@@ -30365,7 +30579,7 @@
       <w:u w:val="single"/>
     </w:rPr>
   </w:style>
-  <w:style w:type="paragraph" w:styleId="TtulodeTDC">
+  <w:style w:type="paragraph" w:styleId="TtuloTDC">
     <w:name w:val="TOC Heading"/>
     <w:basedOn w:val="Ttulo1"/>
     <w:next w:val="Normal"/>
@@ -30588,7 +30802,6 @@
       <w:lang w:val="en-US"/>
     </w:rPr>
     <w:tblPr>
-      <w:tblInd w:w="0" w:type="dxa"/>
       <w:tblBorders>
         <w:top w:val="single" w:sz="4" w:space="0" w:color="auto"/>
         <w:left w:val="single" w:sz="4" w:space="0" w:color="auto"/>
@@ -30597,1124 +30810,15 @@
         <w:insideH w:val="single" w:sz="4" w:space="0" w:color="auto"/>
         <w:insideV w:val="single" w:sz="4" w:space="0" w:color="auto"/>
       </w:tblBorders>
-      <w:tblCellMar>
-        <w:top w:w="0" w:type="dxa"/>
-        <w:left w:w="108" w:type="dxa"/>
-        <w:bottom w:w="0" w:type="dxa"/>
-        <w:right w:w="108" w:type="dxa"/>
-      </w:tblCellMar>
-    </w:tblPr>
-  </w:style>
-</w:styles>
-</file>
-
-<file path=word/stylesWithEffects.xml><?xml version="1.0" encoding="utf-8"?>
-<w:styles xmlns:wpc="http://schemas.microsoft.com/office/word/2010/wordprocessingCanvas" xmlns:mc="http://schemas.openxmlformats.org/markup-compatibility/2006" xmlns:o="urn:schemas-microsoft-com:office:office" xmlns:r="http://schemas.openxmlformats.org/officeDocument/2006/relationships" xmlns:m="http://schemas.openxmlformats.org/officeDocument/2006/math" xmlns:v="urn:schemas-microsoft-com:vml" xmlns:wp14="http://schemas.microsoft.com/office/word/2010/wordprocessingDrawing" xmlns:wp="http://schemas.openxmlformats.org/drawingml/2006/wordprocessingDrawing" xmlns:w10="urn:schemas-microsoft-com:office:word" xmlns:w="http://schemas.openxmlformats.org/wordprocessingml/2006/main" xmlns:w14="http://schemas.microsoft.com/office/word/2010/wordml" xmlns:wpg="http://schemas.microsoft.com/office/word/2010/wordprocessingGroup" xmlns:wpi="http://schemas.microsoft.com/office/word/2010/wordprocessingInk" xmlns:wne="http://schemas.microsoft.com/office/word/2006/wordml" xmlns:wps="http://schemas.microsoft.com/office/word/2010/wordprocessingShape" mc:Ignorable="w14 wp14">
-  <w:docDefaults>
-    <w:rPrDefault>
-      <w:rPr>
-        <w:rFonts w:asciiTheme="minorHAnsi" w:eastAsiaTheme="minorHAnsi" w:hAnsiTheme="minorHAnsi" w:cstheme="minorBidi"/>
-        <w:sz w:val="22"/>
-        <w:szCs w:val="22"/>
-        <w:lang w:val="es-SV" w:eastAsia="en-US" w:bidi="ar-SA"/>
-      </w:rPr>
-    </w:rPrDefault>
-    <w:pPrDefault>
-      <w:pPr>
-        <w:spacing w:after="200" w:line="276" w:lineRule="auto"/>
-      </w:pPr>
-    </w:pPrDefault>
-  </w:docDefaults>
-  <w:latentStyles w:defLockedState="0" w:defUIPriority="99" w:defSemiHidden="1" w:defUnhideWhenUsed="1" w:defQFormat="0" w:count="267">
-    <w:lsdException w:name="Normal" w:semiHidden="0" w:uiPriority="0" w:unhideWhenUsed="0" w:qFormat="1"/>
-    <w:lsdException w:name="heading 1" w:semiHidden="0" w:uiPriority="9" w:unhideWhenUsed="0" w:qFormat="1"/>
-    <w:lsdException w:name="heading 2" w:uiPriority="9" w:qFormat="1"/>
-    <w:lsdException w:name="heading 3" w:uiPriority="9" w:qFormat="1"/>
-    <w:lsdException w:name="heading 4" w:uiPriority="9" w:qFormat="1"/>
-    <w:lsdException w:name="heading 5" w:uiPriority="9" w:qFormat="1"/>
-    <w:lsdException w:name="heading 6" w:uiPriority="9" w:qFormat="1"/>
-    <w:lsdException w:name="heading 7" w:uiPriority="9" w:qFormat="1"/>
-    <w:lsdException w:name="heading 8" w:uiPriority="9" w:qFormat="1"/>
-    <w:lsdException w:name="heading 9" w:uiPriority="9" w:qFormat="1"/>
-    <w:lsdException w:name="toc 1" w:uiPriority="39"/>
-    <w:lsdException w:name="toc 2" w:uiPriority="39"/>
-    <w:lsdException w:name="toc 3" w:uiPriority="39"/>
-    <w:lsdException w:name="toc 4" w:uiPriority="39"/>
-    <w:lsdException w:name="toc 5" w:uiPriority="39"/>
-    <w:lsdException w:name="toc 6" w:uiPriority="39"/>
-    <w:lsdException w:name="toc 7" w:uiPriority="39"/>
-    <w:lsdException w:name="toc 8" w:uiPriority="39"/>
-    <w:lsdException w:name="toc 9" w:uiPriority="39"/>
-    <w:lsdException w:name="caption" w:uiPriority="35" w:qFormat="1"/>
-    <w:lsdException w:name="Title" w:semiHidden="0" w:uiPriority="10" w:unhideWhenUsed="0" w:qFormat="1"/>
-    <w:lsdException w:name="Default Paragraph Font" w:uiPriority="1"/>
-    <w:lsdException w:name="Subtitle" w:semiHidden="0" w:uiPriority="11" w:unhideWhenUsed="0" w:qFormat="1"/>
-    <w:lsdException w:name="Body Text 2" w:uiPriority="0"/>
-    <w:lsdException w:name="Strong" w:semiHidden="0" w:uiPriority="22" w:unhideWhenUsed="0" w:qFormat="1"/>
-    <w:lsdException w:name="Emphasis" w:semiHidden="0" w:uiPriority="20" w:unhideWhenUsed="0" w:qFormat="1"/>
-    <w:lsdException w:name="Table Grid" w:semiHidden="0" w:uiPriority="59" w:unhideWhenUsed="0"/>
-    <w:lsdException w:name="Placeholder Text" w:unhideWhenUsed="0"/>
-    <w:lsdException w:name="No Spacing" w:semiHidden="0" w:uiPriority="1" w:unhideWhenUsed="0" w:qFormat="1"/>
-    <w:lsdException w:name="Light Shading" w:semiHidden="0" w:uiPriority="60" w:unhideWhenUsed="0"/>
-    <w:lsdException w:name="Light List" w:semiHidden="0" w:uiPriority="61" w:unhideWhenUsed="0"/>
-    <w:lsdException w:name="Light Grid" w:semiHidden="0" w:uiPriority="62" w:unhideWhenUsed="0"/>
-    <w:lsdException w:name="Medium Shading 1" w:semiHidden="0" w:uiPriority="63" w:unhideWhenUsed="0"/>
-    <w:lsdException w:name="Medium Shading 2" w:semiHidden="0" w:uiPriority="64" w:unhideWhenUsed="0"/>
-    <w:lsdException w:name="Medium List 1" w:semiHidden="0" w:uiPriority="65" w:unhideWhenUsed="0"/>
-    <w:lsdException w:name="Medium List 2" w:semiHidden="0" w:uiPriority="66" w:unhideWhenUsed="0"/>
-    <w:lsdException w:name="Medium Grid 1" w:semiHidden="0" w:uiPriority="67" w:unhideWhenUsed="0"/>
-    <w:lsdException w:name="Medium Grid 2" w:semiHidden="0" w:uiPriority="68" w:unhideWhenUsed="0"/>
-    <w:lsdException w:name="Medium Grid 3" w:semiHidden="0" w:uiPriority="69" w:unhideWhenUsed="0"/>
-    <w:lsdException w:name="Dark List" w:semiHidden="0" w:uiPriority="70" w:unhideWhenUsed="0"/>
-    <w:lsdException w:name="Colorful Shading" w:semiHidden="0" w:uiPriority="71" w:unhideWhenUsed="0"/>
-    <w:lsdException w:name="Colorful List" w:semiHidden="0" w:uiPriority="72" w:unhideWhenUsed="0"/>
-    <w:lsdException w:name="Colorful Grid" w:semiHidden="0" w:uiPriority="73" w:unhideWhenUsed="0"/>
-    <w:lsdException w:name="Light Shading Accent 1" w:semiHidden="0" w:uiPriority="60" w:unhideWhenUsed="0"/>
-    <w:lsdException w:name="Light List Accent 1" w:semiHidden="0" w:uiPriority="61" w:unhideWhenUsed="0"/>
-    <w:lsdException w:name="Light Grid Accent 1" w:semiHidden="0" w:uiPriority="62" w:unhideWhenUsed="0"/>
-    <w:lsdException w:name="Medium Shading 1 Accent 1" w:semiHidden="0" w:uiPriority="63" w:unhideWhenUsed="0"/>
-    <w:lsdException w:name="Medium Shading 2 Accent 1" w:semiHidden="0" w:uiPriority="64" w:unhideWhenUsed="0"/>
-    <w:lsdException w:name="Medium List 1 Accent 1" w:semiHidden="0" w:uiPriority="65" w:unhideWhenUsed="0"/>
-    <w:lsdException w:name="Revision" w:unhideWhenUsed="0"/>
-    <w:lsdException w:name="List Paragraph" w:semiHidden="0" w:uiPriority="34" w:unhideWhenUsed="0" w:qFormat="1"/>
-    <w:lsdException w:name="Quote" w:semiHidden="0" w:uiPriority="29" w:unhideWhenUsed="0" w:qFormat="1"/>
-    <w:lsdException w:name="Intense Quote" w:semiHidden="0" w:uiPriority="30" w:unhideWhenUsed="0" w:qFormat="1"/>
-    <w:lsdException w:name="Medium List 2 Accent 1" w:semiHidden="0" w:uiPriority="66" w:unhideWhenUsed="0"/>
-    <w:lsdException w:name="Medium Grid 1 Accent 1" w:semiHidden="0" w:uiPriority="67" w:unhideWhenUsed="0"/>
-    <w:lsdException w:name="Medium Grid 2 Accent 1" w:semiHidden="0" w:uiPriority="68" w:unhideWhenUsed="0"/>
-    <w:lsdException w:name="Medium Grid 3 Accent 1" w:semiHidden="0" w:uiPriority="69" w:unhideWhenUsed="0"/>
-    <w:lsdException w:name="Dark List Accent 1" w:semiHidden="0" w:uiPriority="70" w:unhideWhenUsed="0"/>
-    <w:lsdException w:name="Colorful Shading Accent 1" w:semiHidden="0" w:uiPriority="71" w:unhideWhenUsed="0"/>
-    <w:lsdException w:name="Colorful List Accent 1" w:semiHidden="0" w:uiPriority="72" w:unhideWhenUsed="0"/>
-    <w:lsdException w:name="Colorful Grid Accent 1" w:semiHidden="0" w:uiPriority="73" w:unhideWhenUsed="0"/>
-    <w:lsdException w:name="Light Shading Accent 2" w:semiHidden="0" w:uiPriority="60" w:unhideWhenUsed="0"/>
-    <w:lsdException w:name="Light List Accent 2" w:semiHidden="0" w:uiPriority="61" w:unhideWhenUsed="0"/>
-    <w:lsdException w:name="Light Grid Accent 2" w:semiHidden="0" w:uiPriority="62" w:unhideWhenUsed="0"/>
-    <w:lsdException w:name="Medium Shading 1 Accent 2" w:semiHidden="0" w:uiPriority="63" w:unhideWhenUsed="0"/>
-    <w:lsdException w:name="Medium Shading 2 Accent 2" w:semiHidden="0" w:uiPriority="64" w:unhideWhenUsed="0"/>
-    <w:lsdException w:name="Medium List 1 Accent 2" w:semiHidden="0" w:uiPriority="65" w:unhideWhenUsed="0"/>
-    <w:lsdException w:name="Medium List 2 Accent 2" w:semiHidden="0" w:uiPriority="66" w:unhideWhenUsed="0"/>
-    <w:lsdException w:name="Medium Grid 1 Accent 2" w:semiHidden="0" w:uiPriority="67" w:unhideWhenUsed="0"/>
-    <w:lsdException w:name="Medium Grid 2 Accent 2" w:semiHidden="0" w:uiPriority="68" w:unhideWhenUsed="0"/>
-    <w:lsdException w:name="Medium Grid 3 Accent 2" w:semiHidden="0" w:uiPriority="69" w:unhideWhenUsed="0"/>
-    <w:lsdException w:name="Dark List Accent 2" w:semiHidden="0" w:uiPriority="70" w:unhideWhenUsed="0"/>
-    <w:lsdException w:name="Colorful Shading Accent 2" w:semiHidden="0" w:uiPriority="71" w:unhideWhenUsed="0"/>
-    <w:lsdException w:name="Colorful List Accent 2" w:semiHidden="0" w:uiPriority="72" w:unhideWhenUsed="0"/>
-    <w:lsdException w:name="Colorful Grid Accent 2" w:semiHidden="0" w:uiPriority="73" w:unhideWhenUsed="0"/>
-    <w:lsdException w:name="Light Shading Accent 3" w:semiHidden="0" w:uiPriority="60" w:unhideWhenUsed="0"/>
-    <w:lsdException w:name="Light List Accent 3" w:semiHidden="0" w:uiPriority="61" w:unhideWhenUsed="0"/>
-    <w:lsdException w:name="Light Grid Accent 3" w:semiHidden="0" w:uiPriority="62" w:unhideWhenUsed="0"/>
-    <w:lsdException w:name="Medium Shading 1 Accent 3" w:semiHidden="0" w:uiPriority="63" w:unhideWhenUsed="0"/>
-    <w:lsdException w:name="Medium Shading 2 Accent 3" w:semiHidden="0" w:uiPriority="64" w:unhideWhenUsed="0"/>
-    <w:lsdException w:name="Medium List 1 Accent 3" w:semiHidden="0" w:uiPriority="65" w:unhideWhenUsed="0"/>
-    <w:lsdException w:name="Medium List 2 Accent 3" w:semiHidden="0" w:uiPriority="66" w:unhideWhenUsed="0"/>
-    <w:lsdException w:name="Medium Grid 1 Accent 3" w:semiHidden="0" w:uiPriority="67" w:unhideWhenUsed="0"/>
-    <w:lsdException w:name="Medium Grid 2 Accent 3" w:semiHidden="0" w:uiPriority="68" w:unhideWhenUsed="0"/>
-    <w:lsdException w:name="Medium Grid 3 Accent 3" w:semiHidden="0" w:uiPriority="69" w:unhideWhenUsed="0"/>
-    <w:lsdException w:name="Dark List Accent 3" w:semiHidden="0" w:uiPriority="70" w:unhideWhenUsed="0"/>
-    <w:lsdException w:name="Colorful Shading Accent 3" w:semiHidden="0" w:uiPriority="71" w:unhideWhenUsed="0"/>
-    <w:lsdException w:name="Colorful List Accent 3" w:semiHidden="0" w:uiPriority="72" w:unhideWhenUsed="0"/>
-    <w:lsdException w:name="Colorful Grid Accent 3" w:semiHidden="0" w:uiPriority="73" w:unhideWhenUsed="0"/>
-    <w:lsdException w:name="Light Shading Accent 4" w:semiHidden="0" w:uiPriority="60" w:unhideWhenUsed="0"/>
-    <w:lsdException w:name="Light List Accent 4" w:semiHidden="0" w:uiPriority="61" w:unhideWhenUsed="0"/>
-    <w:lsdException w:name="Light Grid Accent 4" w:semiHidden="0" w:uiPriority="62" w:unhideWhenUsed="0"/>
-    <w:lsdException w:name="Medium Shading 1 Accent 4" w:semiHidden="0" w:uiPriority="63" w:unhideWhenUsed="0"/>
-    <w:lsdException w:name="Medium Shading 2 Accent 4" w:semiHidden="0" w:uiPriority="64" w:unhideWhenUsed="0"/>
-    <w:lsdException w:name="Medium List 1 Accent 4" w:semiHidden="0" w:uiPriority="65" w:unhideWhenUsed="0"/>
-    <w:lsdException w:name="Medium List 2 Accent 4" w:semiHidden="0" w:uiPriority="66" w:unhideWhenUsed="0"/>
-    <w:lsdException w:name="Medium Grid 1 Accent 4" w:semiHidden="0" w:uiPriority="67" w:unhideWhenUsed="0"/>
-    <w:lsdException w:name="Medium Grid 2 Accent 4" w:semiHidden="0" w:uiPriority="68" w:unhideWhenUsed="0"/>
-    <w:lsdException w:name="Medium Grid 3 Accent 4" w:semiHidden="0" w:uiPriority="69" w:unhideWhenUsed="0"/>
-    <w:lsdException w:name="Dark List Accent 4" w:semiHidden="0" w:uiPriority="70" w:unhideWhenUsed="0"/>
-    <w:lsdException w:name="Colorful Shading Accent 4" w:semiHidden="0" w:uiPriority="71" w:unhideWhenUsed="0"/>
-    <w:lsdException w:name="Colorful List Accent 4" w:semiHidden="0" w:uiPriority="72" w:unhideWhenUsed="0"/>
-    <w:lsdException w:name="Colorful Grid Accent 4" w:semiHidden="0" w:uiPriority="73" w:unhideWhenUsed="0"/>
-    <w:lsdException w:name="Light Shading Accent 5" w:semiHidden="0" w:uiPriority="60" w:unhideWhenUsed="0"/>
-    <w:lsdException w:name="Light List Accent 5" w:semiHidden="0" w:uiPriority="61" w:unhideWhenUsed="0"/>
-    <w:lsdException w:name="Light Grid Accent 5" w:semiHidden="0" w:uiPriority="62" w:unhideWhenUsed="0"/>
-    <w:lsdException w:name="Medium Shading 1 Accent 5" w:semiHidden="0" w:uiPriority="63" w:unhideWhenUsed="0"/>
-    <w:lsdException w:name="Medium Shading 2 Accent 5" w:semiHidden="0" w:uiPriority="64" w:unhideWhenUsed="0"/>
-    <w:lsdException w:name="Medium List 1 Accent 5" w:semiHidden="0" w:uiPriority="65" w:unhideWhenUsed="0"/>
-    <w:lsdException w:name="Medium List 2 Accent 5" w:semiHidden="0" w:uiPriority="66" w:unhideWhenUsed="0"/>
-    <w:lsdException w:name="Medium Grid 1 Accent 5" w:semiHidden="0" w:uiPriority="67" w:unhideWhenUsed="0"/>
-    <w:lsdException w:name="Medium Grid 2 Accent 5" w:semiHidden="0" w:uiPriority="68" w:unhideWhenUsed="0"/>
-    <w:lsdException w:name="Medium Grid 3 Accent 5" w:semiHidden="0" w:uiPriority="69" w:unhideWhenUsed="0"/>
-    <w:lsdException w:name="Dark List Accent 5" w:semiHidden="0" w:uiPriority="70" w:unhideWhenUsed="0"/>
-    <w:lsdException w:name="Colorful Shading Accent 5" w:semiHidden="0" w:uiPriority="71" w:unhideWhenUsed="0"/>
-    <w:lsdException w:name="Colorful List Accent 5" w:semiHidden="0" w:uiPriority="72" w:unhideWhenUsed="0"/>
-    <w:lsdException w:name="Colorful Grid Accent 5" w:semiHidden="0" w:uiPriority="73" w:unhideWhenUsed="0"/>
-    <w:lsdException w:name="Light Shading Accent 6" w:semiHidden="0" w:uiPriority="60" w:unhideWhenUsed="0"/>
-    <w:lsdException w:name="Light List Accent 6" w:semiHidden="0" w:uiPriority="61" w:unhideWhenUsed="0"/>
-    <w:lsdException w:name="Light Grid Accent 6" w:semiHidden="0" w:uiPriority="62" w:unhideWhenUsed="0"/>
-    <w:lsdException w:name="Medium Shading 1 Accent 6" w:semiHidden="0" w:uiPriority="63" w:unhideWhenUsed="0"/>
-    <w:lsdException w:name="Medium Shading 2 Accent 6" w:semiHidden="0" w:uiPriority="64" w:unhideWhenUsed="0"/>
-    <w:lsdException w:name="Medium List 1 Accent 6" w:semiHidden="0" w:uiPriority="65" w:unhideWhenUsed="0"/>
-    <w:lsdException w:name="Medium List 2 Accent 6" w:semiHidden="0" w:uiPriority="66" w:unhideWhenUsed="0"/>
-    <w:lsdException w:name="Medium Grid 1 Accent 6" w:semiHidden="0" w:uiPriority="67" w:unhideWhenUsed="0"/>
-    <w:lsdException w:name="Medium Grid 2 Accent 6" w:semiHidden="0" w:uiPriority="68" w:unhideWhenUsed="0"/>
-    <w:lsdException w:name="Medium Grid 3 Accent 6" w:semiHidden="0" w:uiPriority="69" w:unhideWhenUsed="0"/>
-    <w:lsdException w:name="Dark List Accent 6" w:semiHidden="0" w:uiPriority="70" w:unhideWhenUsed="0"/>
-    <w:lsdException w:name="Colorful Shading Accent 6" w:semiHidden="0" w:uiPriority="71" w:unhideWhenUsed="0"/>
-    <w:lsdException w:name="Colorful List Accent 6" w:semiHidden="0" w:uiPriority="72" w:unhideWhenUsed="0"/>
-    <w:lsdException w:name="Colorful Grid Accent 6" w:semiHidden="0" w:uiPriority="73" w:unhideWhenUsed="0"/>
-    <w:lsdException w:name="Subtle Emphasis" w:semiHidden="0" w:uiPriority="19" w:unhideWhenUsed="0" w:qFormat="1"/>
-    <w:lsdException w:name="Intense Emphasis" w:semiHidden="0" w:uiPriority="21" w:unhideWhenUsed="0" w:qFormat="1"/>
-    <w:lsdException w:name="Subtle Reference" w:semiHidden="0" w:uiPriority="31" w:unhideWhenUsed="0" w:qFormat="1"/>
-    <w:lsdException w:name="Intense Reference" w:semiHidden="0" w:uiPriority="32" w:unhideWhenUsed="0" w:qFormat="1"/>
-    <w:lsdException w:name="Book Title" w:semiHidden="0" w:uiPriority="33" w:unhideWhenUsed="0" w:qFormat="1"/>
-    <w:lsdException w:name="Bibliography" w:uiPriority="37"/>
-    <w:lsdException w:name="TOC Heading" w:uiPriority="39" w:qFormat="1"/>
-  </w:latentStyles>
-  <w:style w:type="paragraph" w:default="1" w:styleId="Normal">
-    <w:name w:val="Normal"/>
-    <w:qFormat/>
-    <w:rsid w:val="000C5593"/>
-    <w:pPr>
-      <w:spacing w:line="480" w:lineRule="auto"/>
-      <w:jc w:val="both"/>
-    </w:pPr>
-    <w:rPr>
-      <w:rFonts w:ascii="Times New Roman" w:hAnsi="Times New Roman"/>
-      <w:sz w:val="24"/>
-    </w:rPr>
-  </w:style>
-  <w:style w:type="paragraph" w:styleId="Ttulo1">
-    <w:name w:val="heading 1"/>
-    <w:basedOn w:val="Normal"/>
-    <w:next w:val="Normal"/>
-    <w:link w:val="Ttulo1Car"/>
-    <w:uiPriority w:val="9"/>
-    <w:qFormat/>
-    <w:rsid w:val="00EA6D04"/>
-    <w:pPr>
-      <w:keepNext/>
-      <w:keepLines/>
-      <w:numPr>
-        <w:numId w:val="41"/>
-      </w:numPr>
-      <w:spacing w:before="480" w:after="0"/>
-      <w:outlineLvl w:val="0"/>
-    </w:pPr>
-    <w:rPr>
-      <w:rFonts w:asciiTheme="majorHAnsi" w:eastAsiaTheme="majorEastAsia" w:hAnsiTheme="majorHAnsi" w:cstheme="majorBidi"/>
-      <w:b/>
-      <w:bCs/>
-      <w:color w:val="5F497A" w:themeColor="accent4" w:themeShade="BF"/>
-      <w:sz w:val="28"/>
-      <w:szCs w:val="28"/>
-    </w:rPr>
-  </w:style>
-  <w:style w:type="paragraph" w:styleId="Ttulo2">
-    <w:name w:val="heading 2"/>
-    <w:basedOn w:val="Normal"/>
-    <w:next w:val="Normal"/>
-    <w:link w:val="Ttulo2Car"/>
-    <w:uiPriority w:val="9"/>
-    <w:unhideWhenUsed/>
-    <w:qFormat/>
-    <w:rsid w:val="00EA6D04"/>
-    <w:pPr>
-      <w:keepNext/>
-      <w:keepLines/>
-      <w:numPr>
-        <w:ilvl w:val="1"/>
-        <w:numId w:val="41"/>
-      </w:numPr>
-      <w:spacing w:before="200" w:after="0"/>
-      <w:outlineLvl w:val="1"/>
-    </w:pPr>
-    <w:rPr>
-      <w:rFonts w:asciiTheme="majorHAnsi" w:eastAsiaTheme="majorEastAsia" w:hAnsiTheme="majorHAnsi" w:cstheme="majorBidi"/>
-      <w:b/>
-      <w:bCs/>
-      <w:color w:val="8064A2" w:themeColor="accent4"/>
-      <w:sz w:val="26"/>
-      <w:szCs w:val="26"/>
-    </w:rPr>
-  </w:style>
-  <w:style w:type="paragraph" w:styleId="Ttulo3">
-    <w:name w:val="heading 3"/>
-    <w:basedOn w:val="Normal"/>
-    <w:next w:val="Normal"/>
-    <w:link w:val="Ttulo3Car"/>
-    <w:uiPriority w:val="9"/>
-    <w:unhideWhenUsed/>
-    <w:qFormat/>
-    <w:rsid w:val="00EA6D04"/>
-    <w:pPr>
-      <w:keepNext/>
-      <w:keepLines/>
-      <w:numPr>
-        <w:ilvl w:val="2"/>
-        <w:numId w:val="41"/>
-      </w:numPr>
-      <w:spacing w:before="200" w:after="0"/>
-      <w:outlineLvl w:val="2"/>
-    </w:pPr>
-    <w:rPr>
-      <w:rFonts w:asciiTheme="majorHAnsi" w:eastAsiaTheme="majorEastAsia" w:hAnsiTheme="majorHAnsi" w:cstheme="majorBidi"/>
-      <w:b/>
-      <w:bCs/>
-      <w:color w:val="4F81BD" w:themeColor="accent1"/>
-    </w:rPr>
-  </w:style>
-  <w:style w:type="paragraph" w:styleId="Ttulo4">
-    <w:name w:val="heading 4"/>
-    <w:basedOn w:val="Normal"/>
-    <w:next w:val="Normal"/>
-    <w:link w:val="Ttulo4Car"/>
-    <w:uiPriority w:val="9"/>
-    <w:unhideWhenUsed/>
-    <w:qFormat/>
-    <w:rsid w:val="00EA6D04"/>
-    <w:pPr>
-      <w:keepNext/>
-      <w:keepLines/>
-      <w:numPr>
-        <w:ilvl w:val="3"/>
-        <w:numId w:val="41"/>
-      </w:numPr>
-      <w:spacing w:before="200" w:after="0"/>
-      <w:outlineLvl w:val="3"/>
-    </w:pPr>
-    <w:rPr>
-      <w:rFonts w:asciiTheme="majorHAnsi" w:eastAsiaTheme="majorEastAsia" w:hAnsiTheme="majorHAnsi" w:cstheme="majorBidi"/>
-      <w:b/>
-      <w:bCs/>
-      <w:i/>
-      <w:iCs/>
-      <w:color w:val="4F81BD" w:themeColor="accent1"/>
-    </w:rPr>
-  </w:style>
-  <w:style w:type="paragraph" w:styleId="Ttulo5">
-    <w:name w:val="heading 5"/>
-    <w:basedOn w:val="Normal"/>
-    <w:next w:val="Normal"/>
-    <w:link w:val="Ttulo5Car"/>
-    <w:uiPriority w:val="9"/>
-    <w:semiHidden/>
-    <w:unhideWhenUsed/>
-    <w:qFormat/>
-    <w:rsid w:val="00EA6D04"/>
-    <w:pPr>
-      <w:keepNext/>
-      <w:keepLines/>
-      <w:numPr>
-        <w:ilvl w:val="4"/>
-        <w:numId w:val="41"/>
-      </w:numPr>
-      <w:spacing w:before="200" w:after="0"/>
-      <w:outlineLvl w:val="4"/>
-    </w:pPr>
-    <w:rPr>
-      <w:rFonts w:asciiTheme="majorHAnsi" w:eastAsiaTheme="majorEastAsia" w:hAnsiTheme="majorHAnsi" w:cstheme="majorBidi"/>
-      <w:color w:val="243F60" w:themeColor="accent1" w:themeShade="7F"/>
-    </w:rPr>
-  </w:style>
-  <w:style w:type="paragraph" w:styleId="Ttulo6">
-    <w:name w:val="heading 6"/>
-    <w:basedOn w:val="Normal"/>
-    <w:next w:val="Normal"/>
-    <w:link w:val="Ttulo6Car"/>
-    <w:uiPriority w:val="9"/>
-    <w:semiHidden/>
-    <w:unhideWhenUsed/>
-    <w:qFormat/>
-    <w:rsid w:val="00EA6D04"/>
-    <w:pPr>
-      <w:keepNext/>
-      <w:keepLines/>
-      <w:numPr>
-        <w:ilvl w:val="5"/>
-        <w:numId w:val="41"/>
-      </w:numPr>
-      <w:spacing w:before="200" w:after="0"/>
-      <w:outlineLvl w:val="5"/>
-    </w:pPr>
-    <w:rPr>
-      <w:rFonts w:asciiTheme="majorHAnsi" w:eastAsiaTheme="majorEastAsia" w:hAnsiTheme="majorHAnsi" w:cstheme="majorBidi"/>
-      <w:i/>
-      <w:iCs/>
-      <w:color w:val="243F60" w:themeColor="accent1" w:themeShade="7F"/>
-    </w:rPr>
-  </w:style>
-  <w:style w:type="paragraph" w:styleId="Ttulo7">
-    <w:name w:val="heading 7"/>
-    <w:basedOn w:val="Normal"/>
-    <w:next w:val="Normal"/>
-    <w:link w:val="Ttulo7Car"/>
-    <w:uiPriority w:val="9"/>
-    <w:semiHidden/>
-    <w:unhideWhenUsed/>
-    <w:qFormat/>
-    <w:rsid w:val="00EA6D04"/>
-    <w:pPr>
-      <w:keepNext/>
-      <w:keepLines/>
-      <w:numPr>
-        <w:ilvl w:val="6"/>
-        <w:numId w:val="41"/>
-      </w:numPr>
-      <w:spacing w:before="200" w:after="0"/>
-      <w:outlineLvl w:val="6"/>
-    </w:pPr>
-    <w:rPr>
-      <w:rFonts w:asciiTheme="majorHAnsi" w:eastAsiaTheme="majorEastAsia" w:hAnsiTheme="majorHAnsi" w:cstheme="majorBidi"/>
-      <w:i/>
-      <w:iCs/>
-      <w:color w:val="404040" w:themeColor="text1" w:themeTint="BF"/>
-    </w:rPr>
-  </w:style>
-  <w:style w:type="paragraph" w:styleId="Ttulo8">
-    <w:name w:val="heading 8"/>
-    <w:basedOn w:val="Normal"/>
-    <w:next w:val="Normal"/>
-    <w:link w:val="Ttulo8Car"/>
-    <w:uiPriority w:val="9"/>
-    <w:semiHidden/>
-    <w:unhideWhenUsed/>
-    <w:qFormat/>
-    <w:rsid w:val="00EA6D04"/>
-    <w:pPr>
-      <w:keepNext/>
-      <w:keepLines/>
-      <w:numPr>
-        <w:ilvl w:val="7"/>
-        <w:numId w:val="41"/>
-      </w:numPr>
-      <w:spacing w:before="200" w:after="0"/>
-      <w:outlineLvl w:val="7"/>
-    </w:pPr>
-    <w:rPr>
-      <w:rFonts w:asciiTheme="majorHAnsi" w:eastAsiaTheme="majorEastAsia" w:hAnsiTheme="majorHAnsi" w:cstheme="majorBidi"/>
-      <w:color w:val="404040" w:themeColor="text1" w:themeTint="BF"/>
-      <w:sz w:val="20"/>
-      <w:szCs w:val="20"/>
-    </w:rPr>
-  </w:style>
-  <w:style w:type="paragraph" w:styleId="Ttulo9">
-    <w:name w:val="heading 9"/>
-    <w:basedOn w:val="Normal"/>
-    <w:next w:val="Normal"/>
-    <w:link w:val="Ttulo9Car"/>
-    <w:uiPriority w:val="9"/>
-    <w:semiHidden/>
-    <w:unhideWhenUsed/>
-    <w:qFormat/>
-    <w:rsid w:val="00EA6D04"/>
-    <w:pPr>
-      <w:keepNext/>
-      <w:keepLines/>
-      <w:numPr>
-        <w:ilvl w:val="8"/>
-        <w:numId w:val="41"/>
-      </w:numPr>
-      <w:spacing w:before="200" w:after="0"/>
-      <w:outlineLvl w:val="8"/>
-    </w:pPr>
-    <w:rPr>
-      <w:rFonts w:asciiTheme="majorHAnsi" w:eastAsiaTheme="majorEastAsia" w:hAnsiTheme="majorHAnsi" w:cstheme="majorBidi"/>
-      <w:i/>
-      <w:iCs/>
-      <w:color w:val="404040" w:themeColor="text1" w:themeTint="BF"/>
-      <w:sz w:val="20"/>
-      <w:szCs w:val="20"/>
-    </w:rPr>
-  </w:style>
-  <w:style w:type="character" w:default="1" w:styleId="Fuentedeprrafopredeter">
-    <w:name w:val="Default Paragraph Font"/>
-    <w:uiPriority w:val="1"/>
-    <w:semiHidden/>
-    <w:unhideWhenUsed/>
-  </w:style>
-  <w:style w:type="table" w:default="1" w:styleId="Tablanormal">
-    <w:name w:val="Normal Table"/>
-    <w:uiPriority w:val="99"/>
-    <w:semiHidden/>
-    <w:unhideWhenUsed/>
-    <w:tblPr>
-      <w:tblInd w:w="0" w:type="dxa"/>
-      <w:tblCellMar>
-        <w:top w:w="0" w:type="dxa"/>
-        <w:left w:w="108" w:type="dxa"/>
-        <w:bottom w:w="0" w:type="dxa"/>
-        <w:right w:w="108" w:type="dxa"/>
-      </w:tblCellMar>
-    </w:tblPr>
-  </w:style>
-  <w:style w:type="numbering" w:default="1" w:styleId="Sinlista">
-    <w:name w:val="No List"/>
-    <w:uiPriority w:val="99"/>
-    <w:semiHidden/>
-    <w:unhideWhenUsed/>
-  </w:style>
-  <w:style w:type="character" w:customStyle="1" w:styleId="Ttulo1Car">
-    <w:name w:val="Título 1 Car"/>
-    <w:basedOn w:val="Fuentedeprrafopredeter"/>
-    <w:link w:val="Ttulo1"/>
-    <w:uiPriority w:val="9"/>
-    <w:rsid w:val="00EA6D04"/>
-    <w:rPr>
-      <w:rFonts w:asciiTheme="majorHAnsi" w:eastAsiaTheme="majorEastAsia" w:hAnsiTheme="majorHAnsi" w:cstheme="majorBidi"/>
-      <w:b/>
-      <w:bCs/>
-      <w:color w:val="5F497A" w:themeColor="accent4" w:themeShade="BF"/>
-      <w:sz w:val="28"/>
-      <w:szCs w:val="28"/>
-    </w:rPr>
-  </w:style>
-  <w:style w:type="character" w:customStyle="1" w:styleId="Ttulo2Car">
-    <w:name w:val="Título 2 Car"/>
-    <w:basedOn w:val="Fuentedeprrafopredeter"/>
-    <w:link w:val="Ttulo2"/>
-    <w:uiPriority w:val="9"/>
-    <w:rsid w:val="00EA6D04"/>
-    <w:rPr>
-      <w:rFonts w:asciiTheme="majorHAnsi" w:eastAsiaTheme="majorEastAsia" w:hAnsiTheme="majorHAnsi" w:cstheme="majorBidi"/>
-      <w:b/>
-      <w:bCs/>
-      <w:color w:val="8064A2" w:themeColor="accent4"/>
-      <w:sz w:val="26"/>
-      <w:szCs w:val="26"/>
-    </w:rPr>
-  </w:style>
-  <w:style w:type="character" w:customStyle="1" w:styleId="Ttulo3Car">
-    <w:name w:val="Título 3 Car"/>
-    <w:basedOn w:val="Fuentedeprrafopredeter"/>
-    <w:link w:val="Ttulo3"/>
-    <w:uiPriority w:val="9"/>
-    <w:rsid w:val="00EA6D04"/>
-    <w:rPr>
-      <w:rFonts w:asciiTheme="majorHAnsi" w:eastAsiaTheme="majorEastAsia" w:hAnsiTheme="majorHAnsi" w:cstheme="majorBidi"/>
-      <w:b/>
-      <w:bCs/>
-      <w:color w:val="4F81BD" w:themeColor="accent1"/>
-    </w:rPr>
-  </w:style>
-  <w:style w:type="paragraph" w:styleId="Textodeglobo">
-    <w:name w:val="Balloon Text"/>
-    <w:basedOn w:val="Normal"/>
-    <w:link w:val="TextodegloboCar"/>
-    <w:uiPriority w:val="99"/>
-    <w:semiHidden/>
-    <w:unhideWhenUsed/>
-    <w:rsid w:val="004041C9"/>
-    <w:pPr>
-      <w:spacing w:after="0" w:line="240" w:lineRule="auto"/>
-    </w:pPr>
-    <w:rPr>
-      <w:rFonts w:ascii="Tahoma" w:hAnsi="Tahoma" w:cs="Tahoma"/>
-      <w:sz w:val="16"/>
-      <w:szCs w:val="16"/>
-    </w:rPr>
-  </w:style>
-  <w:style w:type="character" w:customStyle="1" w:styleId="TextodegloboCar">
-    <w:name w:val="Texto de globo Car"/>
-    <w:basedOn w:val="Fuentedeprrafopredeter"/>
-    <w:link w:val="Textodeglobo"/>
-    <w:uiPriority w:val="99"/>
-    <w:semiHidden/>
-    <w:rsid w:val="004041C9"/>
-    <w:rPr>
-      <w:rFonts w:ascii="Tahoma" w:hAnsi="Tahoma" w:cs="Tahoma"/>
-      <w:sz w:val="16"/>
-      <w:szCs w:val="16"/>
-    </w:rPr>
-  </w:style>
-  <w:style w:type="paragraph" w:styleId="Prrafodelista">
-    <w:name w:val="List Paragraph"/>
-    <w:basedOn w:val="Normal"/>
-    <w:uiPriority w:val="34"/>
-    <w:qFormat/>
-    <w:rsid w:val="008134BC"/>
-    <w:pPr>
-      <w:ind w:left="720"/>
-      <w:contextualSpacing/>
-    </w:pPr>
-  </w:style>
-  <w:style w:type="paragraph" w:styleId="Epgrafe">
-    <w:name w:val="caption"/>
-    <w:basedOn w:val="Normal"/>
-    <w:next w:val="Normal"/>
-    <w:uiPriority w:val="35"/>
-    <w:unhideWhenUsed/>
-    <w:qFormat/>
-    <w:rsid w:val="00154996"/>
-    <w:pPr>
-      <w:spacing w:line="240" w:lineRule="auto"/>
-    </w:pPr>
-    <w:rPr>
-      <w:b/>
-      <w:bCs/>
-      <w:color w:val="4F81BD" w:themeColor="accent1"/>
-      <w:sz w:val="18"/>
-      <w:szCs w:val="18"/>
-      <w:lang w:val="en-US"/>
-    </w:rPr>
-  </w:style>
-  <w:style w:type="table" w:styleId="Sombreadoclaro-nfasis4">
-    <w:name w:val="Light Shading Accent 4"/>
-    <w:basedOn w:val="Tablanormal"/>
-    <w:uiPriority w:val="60"/>
-    <w:rsid w:val="00154996"/>
-    <w:pPr>
-      <w:spacing w:after="0" w:line="240" w:lineRule="auto"/>
-    </w:pPr>
-    <w:rPr>
-      <w:color w:val="5F497A" w:themeColor="accent4" w:themeShade="BF"/>
-    </w:rPr>
-    <w:tblPr>
-      <w:tblStyleRowBandSize w:val="1"/>
-      <w:tblStyleColBandSize w:val="1"/>
-      <w:tblInd w:w="0" w:type="dxa"/>
-      <w:tblBorders>
-        <w:top w:val="single" w:sz="8" w:space="0" w:color="8064A2" w:themeColor="accent4"/>
-        <w:bottom w:val="single" w:sz="8" w:space="0" w:color="8064A2" w:themeColor="accent4"/>
-      </w:tblBorders>
-      <w:tblCellMar>
-        <w:top w:w="0" w:type="dxa"/>
-        <w:left w:w="108" w:type="dxa"/>
-        <w:bottom w:w="0" w:type="dxa"/>
-        <w:right w:w="108" w:type="dxa"/>
-      </w:tblCellMar>
-    </w:tblPr>
-    <w:tblStylePr w:type="firstRow">
-      <w:pPr>
-        <w:spacing w:before="0" w:after="0" w:line="240" w:lineRule="auto"/>
-      </w:pPr>
-      <w:rPr>
-        <w:b/>
-        <w:bCs/>
-      </w:rPr>
-      <w:tblPr/>
-      <w:tcPr>
-        <w:tcBorders>
-          <w:top w:val="single" w:sz="8" w:space="0" w:color="8064A2" w:themeColor="accent4"/>
-          <w:left w:val="nil"/>
-          <w:bottom w:val="single" w:sz="8" w:space="0" w:color="8064A2" w:themeColor="accent4"/>
-          <w:right w:val="nil"/>
-          <w:insideH w:val="nil"/>
-          <w:insideV w:val="nil"/>
-        </w:tcBorders>
-      </w:tcPr>
-    </w:tblStylePr>
-    <w:tblStylePr w:type="lastRow">
-      <w:pPr>
-        <w:spacing w:before="0" w:after="0" w:line="240" w:lineRule="auto"/>
-      </w:pPr>
-      <w:rPr>
-        <w:b/>
-        <w:bCs/>
-      </w:rPr>
-      <w:tblPr/>
-      <w:tcPr>
-        <w:tcBorders>
-          <w:top w:val="single" w:sz="8" w:space="0" w:color="8064A2" w:themeColor="accent4"/>
-          <w:left w:val="nil"/>
-          <w:bottom w:val="single" w:sz="8" w:space="0" w:color="8064A2" w:themeColor="accent4"/>
-          <w:right w:val="nil"/>
-          <w:insideH w:val="nil"/>
-          <w:insideV w:val="nil"/>
-        </w:tcBorders>
-      </w:tcPr>
-    </w:tblStylePr>
-    <w:tblStylePr w:type="firstCol">
-      <w:rPr>
-        <w:b/>
-        <w:bCs/>
-      </w:rPr>
-    </w:tblStylePr>
-    <w:tblStylePr w:type="lastCol">
-      <w:rPr>
-        <w:b/>
-        <w:bCs/>
-      </w:rPr>
-    </w:tblStylePr>
-    <w:tblStylePr w:type="band1Vert">
-      <w:tblPr/>
-      <w:tcPr>
-        <w:tcBorders>
-          <w:left w:val="nil"/>
-          <w:right w:val="nil"/>
-          <w:insideH w:val="nil"/>
-          <w:insideV w:val="nil"/>
-        </w:tcBorders>
-        <w:shd w:val="clear" w:color="auto" w:fill="DFD8E8" w:themeFill="accent4" w:themeFillTint="3F"/>
-      </w:tcPr>
-    </w:tblStylePr>
-    <w:tblStylePr w:type="band1Horz">
-      <w:tblPr/>
-      <w:tcPr>
-        <w:tcBorders>
-          <w:left w:val="nil"/>
-          <w:right w:val="nil"/>
-          <w:insideH w:val="nil"/>
-          <w:insideV w:val="nil"/>
-        </w:tcBorders>
-        <w:shd w:val="clear" w:color="auto" w:fill="DFD8E8" w:themeFill="accent4" w:themeFillTint="3F"/>
-      </w:tcPr>
-    </w:tblStylePr>
-  </w:style>
-  <w:style w:type="character" w:customStyle="1" w:styleId="apple-converted-space">
-    <w:name w:val="apple-converted-space"/>
-    <w:basedOn w:val="Fuentedeprrafopredeter"/>
-    <w:rsid w:val="008D417D"/>
-  </w:style>
-  <w:style w:type="paragraph" w:styleId="Textoindependiente2">
-    <w:name w:val="Body Text 2"/>
-    <w:basedOn w:val="Normal"/>
-    <w:link w:val="Textoindependiente2Car"/>
-    <w:unhideWhenUsed/>
-    <w:rsid w:val="00C42CB8"/>
-    <w:pPr>
-      <w:spacing w:after="0" w:line="240" w:lineRule="auto"/>
-    </w:pPr>
-    <w:rPr>
-      <w:rFonts w:eastAsia="Times New Roman" w:cs="Times New Roman"/>
-      <w:b/>
-      <w:sz w:val="32"/>
-      <w:szCs w:val="20"/>
-      <w:lang w:val="es-ES_tradnl" w:eastAsia="es-ES"/>
-    </w:rPr>
-  </w:style>
-  <w:style w:type="character" w:customStyle="1" w:styleId="Textoindependiente2Car">
-    <w:name w:val="Texto independiente 2 Car"/>
-    <w:basedOn w:val="Fuentedeprrafopredeter"/>
-    <w:link w:val="Textoindependiente2"/>
-    <w:rsid w:val="00C42CB8"/>
-    <w:rPr>
-      <w:rFonts w:ascii="Times New Roman" w:eastAsia="Times New Roman" w:hAnsi="Times New Roman" w:cs="Times New Roman"/>
-      <w:b/>
-      <w:sz w:val="32"/>
-      <w:szCs w:val="20"/>
-      <w:lang w:val="es-ES_tradnl" w:eastAsia="es-ES"/>
-    </w:rPr>
-  </w:style>
-  <w:style w:type="character" w:customStyle="1" w:styleId="Ttulo4Car">
-    <w:name w:val="Título 4 Car"/>
-    <w:basedOn w:val="Fuentedeprrafopredeter"/>
-    <w:link w:val="Ttulo4"/>
-    <w:uiPriority w:val="9"/>
-    <w:rsid w:val="00EA6D04"/>
-    <w:rPr>
-      <w:rFonts w:asciiTheme="majorHAnsi" w:eastAsiaTheme="majorEastAsia" w:hAnsiTheme="majorHAnsi" w:cstheme="majorBidi"/>
-      <w:b/>
-      <w:bCs/>
-      <w:i/>
-      <w:iCs/>
-      <w:color w:val="4F81BD" w:themeColor="accent1"/>
-    </w:rPr>
-  </w:style>
-  <w:style w:type="character" w:customStyle="1" w:styleId="Ttulo5Car">
-    <w:name w:val="Título 5 Car"/>
-    <w:basedOn w:val="Fuentedeprrafopredeter"/>
-    <w:link w:val="Ttulo5"/>
-    <w:uiPriority w:val="9"/>
-    <w:semiHidden/>
-    <w:rsid w:val="00EA6D04"/>
-    <w:rPr>
-      <w:rFonts w:asciiTheme="majorHAnsi" w:eastAsiaTheme="majorEastAsia" w:hAnsiTheme="majorHAnsi" w:cstheme="majorBidi"/>
-      <w:color w:val="243F60" w:themeColor="accent1" w:themeShade="7F"/>
-    </w:rPr>
-  </w:style>
-  <w:style w:type="character" w:customStyle="1" w:styleId="Ttulo6Car">
-    <w:name w:val="Título 6 Car"/>
-    <w:basedOn w:val="Fuentedeprrafopredeter"/>
-    <w:link w:val="Ttulo6"/>
-    <w:uiPriority w:val="9"/>
-    <w:semiHidden/>
-    <w:rsid w:val="00EA6D04"/>
-    <w:rPr>
-      <w:rFonts w:asciiTheme="majorHAnsi" w:eastAsiaTheme="majorEastAsia" w:hAnsiTheme="majorHAnsi" w:cstheme="majorBidi"/>
-      <w:i/>
-      <w:iCs/>
-      <w:color w:val="243F60" w:themeColor="accent1" w:themeShade="7F"/>
-    </w:rPr>
-  </w:style>
-  <w:style w:type="character" w:customStyle="1" w:styleId="Ttulo7Car">
-    <w:name w:val="Título 7 Car"/>
-    <w:basedOn w:val="Fuentedeprrafopredeter"/>
-    <w:link w:val="Ttulo7"/>
-    <w:uiPriority w:val="9"/>
-    <w:semiHidden/>
-    <w:rsid w:val="00EA6D04"/>
-    <w:rPr>
-      <w:rFonts w:asciiTheme="majorHAnsi" w:eastAsiaTheme="majorEastAsia" w:hAnsiTheme="majorHAnsi" w:cstheme="majorBidi"/>
-      <w:i/>
-      <w:iCs/>
-      <w:color w:val="404040" w:themeColor="text1" w:themeTint="BF"/>
-    </w:rPr>
-  </w:style>
-  <w:style w:type="character" w:customStyle="1" w:styleId="Ttulo8Car">
-    <w:name w:val="Título 8 Car"/>
-    <w:basedOn w:val="Fuentedeprrafopredeter"/>
-    <w:link w:val="Ttulo8"/>
-    <w:uiPriority w:val="9"/>
-    <w:semiHidden/>
-    <w:rsid w:val="00EA6D04"/>
-    <w:rPr>
-      <w:rFonts w:asciiTheme="majorHAnsi" w:eastAsiaTheme="majorEastAsia" w:hAnsiTheme="majorHAnsi" w:cstheme="majorBidi"/>
-      <w:color w:val="404040" w:themeColor="text1" w:themeTint="BF"/>
-      <w:sz w:val="20"/>
-      <w:szCs w:val="20"/>
-    </w:rPr>
-  </w:style>
-  <w:style w:type="character" w:customStyle="1" w:styleId="Ttulo9Car">
-    <w:name w:val="Título 9 Car"/>
-    <w:basedOn w:val="Fuentedeprrafopredeter"/>
-    <w:link w:val="Ttulo9"/>
-    <w:uiPriority w:val="9"/>
-    <w:semiHidden/>
-    <w:rsid w:val="00EA6D04"/>
-    <w:rPr>
-      <w:rFonts w:asciiTheme="majorHAnsi" w:eastAsiaTheme="majorEastAsia" w:hAnsiTheme="majorHAnsi" w:cstheme="majorBidi"/>
-      <w:i/>
-      <w:iCs/>
-      <w:color w:val="404040" w:themeColor="text1" w:themeTint="BF"/>
-      <w:sz w:val="20"/>
-      <w:szCs w:val="20"/>
-    </w:rPr>
-  </w:style>
-  <w:style w:type="paragraph" w:styleId="Encabezado">
-    <w:name w:val="header"/>
-    <w:basedOn w:val="Normal"/>
-    <w:link w:val="EncabezadoCar"/>
-    <w:uiPriority w:val="99"/>
-    <w:unhideWhenUsed/>
-    <w:rsid w:val="00EA6D04"/>
-    <w:pPr>
-      <w:tabs>
-        <w:tab w:val="center" w:pos="4419"/>
-        <w:tab w:val="right" w:pos="8838"/>
-      </w:tabs>
-      <w:spacing w:after="0" w:line="240" w:lineRule="auto"/>
-    </w:pPr>
-  </w:style>
-  <w:style w:type="character" w:customStyle="1" w:styleId="EncabezadoCar">
-    <w:name w:val="Encabezado Car"/>
-    <w:basedOn w:val="Fuentedeprrafopredeter"/>
-    <w:link w:val="Encabezado"/>
-    <w:uiPriority w:val="99"/>
-    <w:rsid w:val="00EA6D04"/>
-  </w:style>
-  <w:style w:type="paragraph" w:styleId="Piedepgina">
-    <w:name w:val="footer"/>
-    <w:basedOn w:val="Normal"/>
-    <w:link w:val="PiedepginaCar"/>
-    <w:uiPriority w:val="99"/>
-    <w:unhideWhenUsed/>
-    <w:rsid w:val="00EA6D04"/>
-    <w:pPr>
-      <w:tabs>
-        <w:tab w:val="center" w:pos="4419"/>
-        <w:tab w:val="right" w:pos="8838"/>
-      </w:tabs>
-      <w:spacing w:after="0" w:line="240" w:lineRule="auto"/>
-    </w:pPr>
-  </w:style>
-  <w:style w:type="character" w:customStyle="1" w:styleId="PiedepginaCar">
-    <w:name w:val="Pie de página Car"/>
-    <w:basedOn w:val="Fuentedeprrafopredeter"/>
-    <w:link w:val="Piedepgina"/>
-    <w:uiPriority w:val="99"/>
-    <w:rsid w:val="00EA6D04"/>
-  </w:style>
-  <w:style w:type="paragraph" w:customStyle="1" w:styleId="Ttulo1SN">
-    <w:name w:val="Título 1 SN"/>
-    <w:basedOn w:val="Ttulo1"/>
-    <w:next w:val="Ttulo1"/>
-    <w:link w:val="Ttulo1SNCar"/>
-    <w:qFormat/>
-    <w:rsid w:val="00C47F6A"/>
-    <w:pPr>
-      <w:numPr>
-        <w:numId w:val="0"/>
-      </w:numPr>
-    </w:pPr>
-  </w:style>
-  <w:style w:type="paragraph" w:styleId="Tabladeilustraciones">
-    <w:name w:val="table of figures"/>
-    <w:basedOn w:val="Normal"/>
-    <w:next w:val="Normal"/>
-    <w:uiPriority w:val="99"/>
-    <w:unhideWhenUsed/>
-    <w:rsid w:val="00C47F6A"/>
-    <w:pPr>
-      <w:spacing w:after="0"/>
-    </w:pPr>
-  </w:style>
-  <w:style w:type="character" w:customStyle="1" w:styleId="Ttulo1SNCar">
-    <w:name w:val="Título 1 SN Car"/>
-    <w:basedOn w:val="Fuentedeprrafopredeter"/>
-    <w:link w:val="Ttulo1SN"/>
-    <w:rsid w:val="00C47F6A"/>
-    <w:rPr>
-      <w:rFonts w:asciiTheme="majorHAnsi" w:eastAsiaTheme="majorEastAsia" w:hAnsiTheme="majorHAnsi" w:cstheme="majorBidi"/>
-      <w:b/>
-      <w:bCs/>
-      <w:color w:val="5F497A" w:themeColor="accent4" w:themeShade="BF"/>
-      <w:sz w:val="28"/>
-      <w:szCs w:val="28"/>
-    </w:rPr>
-  </w:style>
-  <w:style w:type="character" w:styleId="Hipervnculo">
-    <w:name w:val="Hyperlink"/>
-    <w:basedOn w:val="Fuentedeprrafopredeter"/>
-    <w:uiPriority w:val="99"/>
-    <w:unhideWhenUsed/>
-    <w:rsid w:val="00C47F6A"/>
-    <w:rPr>
-      <w:color w:val="0000FF" w:themeColor="hyperlink"/>
-      <w:u w:val="single"/>
-    </w:rPr>
-  </w:style>
-  <w:style w:type="paragraph" w:styleId="TtulodeTDC">
-    <w:name w:val="TOC Heading"/>
-    <w:basedOn w:val="Ttulo1"/>
-    <w:next w:val="Normal"/>
-    <w:uiPriority w:val="39"/>
-    <w:semiHidden/>
-    <w:unhideWhenUsed/>
-    <w:qFormat/>
-    <w:rsid w:val="006D6A03"/>
-    <w:pPr>
-      <w:numPr>
-        <w:numId w:val="0"/>
-      </w:numPr>
-      <w:outlineLvl w:val="9"/>
-    </w:pPr>
-    <w:rPr>
-      <w:color w:val="365F91" w:themeColor="accent1" w:themeShade="BF"/>
-      <w:lang w:eastAsia="es-SV"/>
-    </w:rPr>
-  </w:style>
-  <w:style w:type="paragraph" w:styleId="TDC1">
-    <w:name w:val="toc 1"/>
-    <w:basedOn w:val="Normal"/>
-    <w:next w:val="Normal"/>
-    <w:autoRedefine/>
-    <w:uiPriority w:val="39"/>
-    <w:unhideWhenUsed/>
-    <w:rsid w:val="006D6A03"/>
-    <w:pPr>
-      <w:spacing w:after="100"/>
-    </w:pPr>
-  </w:style>
-  <w:style w:type="paragraph" w:styleId="TDC2">
-    <w:name w:val="toc 2"/>
-    <w:basedOn w:val="Normal"/>
-    <w:next w:val="Normal"/>
-    <w:autoRedefine/>
-    <w:uiPriority w:val="39"/>
-    <w:unhideWhenUsed/>
-    <w:rsid w:val="006D6A03"/>
-    <w:pPr>
-      <w:spacing w:after="100"/>
-      <w:ind w:left="220"/>
-    </w:pPr>
-  </w:style>
-  <w:style w:type="paragraph" w:styleId="TDC3">
-    <w:name w:val="toc 3"/>
-    <w:basedOn w:val="Normal"/>
-    <w:next w:val="Normal"/>
-    <w:autoRedefine/>
-    <w:uiPriority w:val="39"/>
-    <w:unhideWhenUsed/>
-    <w:rsid w:val="006D6A03"/>
-    <w:pPr>
-      <w:spacing w:after="100"/>
-      <w:ind w:left="440"/>
-    </w:pPr>
-  </w:style>
-  <w:style w:type="paragraph" w:styleId="Sinespaciado">
-    <w:name w:val="No Spacing"/>
-    <w:uiPriority w:val="1"/>
-    <w:qFormat/>
-    <w:rsid w:val="00871741"/>
-    <w:pPr>
-      <w:spacing w:after="0" w:line="240" w:lineRule="auto"/>
-    </w:pPr>
-  </w:style>
-  <w:style w:type="paragraph" w:styleId="Bibliografa">
-    <w:name w:val="Bibliography"/>
-    <w:basedOn w:val="Normal"/>
-    <w:next w:val="Normal"/>
-    <w:uiPriority w:val="37"/>
-    <w:unhideWhenUsed/>
-    <w:rsid w:val="00E33170"/>
-  </w:style>
-  <w:style w:type="paragraph" w:styleId="Textonotapie">
-    <w:name w:val="footnote text"/>
-    <w:basedOn w:val="Normal"/>
-    <w:link w:val="TextonotapieCar"/>
-    <w:uiPriority w:val="99"/>
-    <w:semiHidden/>
-    <w:unhideWhenUsed/>
-    <w:rsid w:val="00EC418A"/>
-    <w:pPr>
-      <w:spacing w:after="0" w:line="240" w:lineRule="auto"/>
-    </w:pPr>
-    <w:rPr>
-      <w:sz w:val="20"/>
-      <w:szCs w:val="20"/>
-    </w:rPr>
-  </w:style>
-  <w:style w:type="character" w:customStyle="1" w:styleId="TextonotapieCar">
-    <w:name w:val="Texto nota pie Car"/>
-    <w:basedOn w:val="Fuentedeprrafopredeter"/>
-    <w:link w:val="Textonotapie"/>
-    <w:uiPriority w:val="99"/>
-    <w:semiHidden/>
-    <w:rsid w:val="00EC418A"/>
-    <w:rPr>
-      <w:sz w:val="20"/>
-      <w:szCs w:val="20"/>
-    </w:rPr>
-  </w:style>
-  <w:style w:type="character" w:styleId="Refdenotaalpie">
-    <w:name w:val="footnote reference"/>
-    <w:basedOn w:val="Fuentedeprrafopredeter"/>
-    <w:uiPriority w:val="99"/>
-    <w:semiHidden/>
-    <w:unhideWhenUsed/>
-    <w:rsid w:val="00EC418A"/>
-    <w:rPr>
-      <w:vertAlign w:val="superscript"/>
-    </w:rPr>
-  </w:style>
-  <w:style w:type="paragraph" w:customStyle="1" w:styleId="Ttulo2SN">
-    <w:name w:val="Título 2 SN"/>
-    <w:basedOn w:val="Ttulo2"/>
-    <w:next w:val="Normal"/>
-    <w:link w:val="Ttulo2SNCar"/>
-    <w:qFormat/>
-    <w:rsid w:val="00C2130A"/>
-    <w:pPr>
-      <w:numPr>
-        <w:ilvl w:val="0"/>
-        <w:numId w:val="0"/>
-      </w:numPr>
-    </w:pPr>
-  </w:style>
-  <w:style w:type="character" w:customStyle="1" w:styleId="Ttulo2SNCar">
-    <w:name w:val="Título 2 SN Car"/>
-    <w:basedOn w:val="Ttulo2Car"/>
-    <w:link w:val="Ttulo2SN"/>
-    <w:rsid w:val="00C2130A"/>
-    <w:rPr>
-      <w:rFonts w:asciiTheme="majorHAnsi" w:eastAsiaTheme="majorEastAsia" w:hAnsiTheme="majorHAnsi" w:cstheme="majorBidi"/>
-      <w:b/>
-      <w:bCs/>
-      <w:color w:val="8064A2" w:themeColor="accent4"/>
-      <w:sz w:val="26"/>
-      <w:szCs w:val="26"/>
-    </w:rPr>
-  </w:style>
-  <w:style w:type="paragraph" w:customStyle="1" w:styleId="Ttulo3SN">
-    <w:name w:val="Título 3 SN"/>
-    <w:basedOn w:val="Ttulo3"/>
-    <w:next w:val="Normal"/>
-    <w:link w:val="Ttulo3SNCar"/>
-    <w:qFormat/>
-    <w:rsid w:val="00C2130A"/>
-    <w:pPr>
-      <w:numPr>
-        <w:ilvl w:val="0"/>
-        <w:numId w:val="0"/>
-      </w:numPr>
-    </w:pPr>
-  </w:style>
-  <w:style w:type="paragraph" w:customStyle="1" w:styleId="TtuloNR">
-    <w:name w:val="Título NR"/>
-    <w:basedOn w:val="Normal"/>
-    <w:next w:val="Normal"/>
-    <w:qFormat/>
-    <w:rsid w:val="000C5593"/>
-    <w:pPr>
-      <w:tabs>
-        <w:tab w:val="left" w:pos="880"/>
-        <w:tab w:val="right" w:leader="dot" w:pos="8827"/>
-      </w:tabs>
-    </w:pPr>
-    <w:rPr>
-      <w:rFonts w:asciiTheme="majorHAnsi" w:hAnsiTheme="majorHAnsi" w:cs="Times New Roman"/>
-      <w:b/>
-      <w:noProof/>
-      <w:color w:val="5F497A" w:themeColor="accent4" w:themeShade="BF"/>
-      <w:sz w:val="28"/>
-      <w:szCs w:val="24"/>
-    </w:rPr>
-  </w:style>
-  <w:style w:type="character" w:customStyle="1" w:styleId="Ttulo3SNCar">
-    <w:name w:val="Título 3 SN Car"/>
-    <w:basedOn w:val="Ttulo3Car"/>
-    <w:link w:val="Ttulo3SN"/>
-    <w:rsid w:val="00C2130A"/>
-    <w:rPr>
-      <w:rFonts w:asciiTheme="majorHAnsi" w:eastAsiaTheme="majorEastAsia" w:hAnsiTheme="majorHAnsi" w:cstheme="majorBidi"/>
-      <w:b/>
-      <w:bCs/>
-      <w:color w:val="4F81BD" w:themeColor="accent1"/>
-    </w:rPr>
-  </w:style>
-  <w:style w:type="paragraph" w:customStyle="1" w:styleId="Ttulo4SN">
-    <w:name w:val="Título 4 SN"/>
-    <w:basedOn w:val="Ttulo4"/>
-    <w:qFormat/>
-    <w:rsid w:val="0083746F"/>
-    <w:pPr>
-      <w:numPr>
-        <w:ilvl w:val="0"/>
-        <w:numId w:val="0"/>
-      </w:numPr>
-    </w:pPr>
-  </w:style>
-  <w:style w:type="character" w:styleId="Textodelmarcadordeposicin">
-    <w:name w:val="Placeholder Text"/>
-    <w:basedOn w:val="Fuentedeprrafopredeter"/>
-    <w:uiPriority w:val="99"/>
-    <w:semiHidden/>
-    <w:rsid w:val="00140366"/>
-    <w:rPr>
-      <w:color w:val="808080"/>
-    </w:rPr>
-  </w:style>
-  <w:style w:type="table" w:styleId="Tablaconcuadrcula">
-    <w:name w:val="Table Grid"/>
-    <w:basedOn w:val="Tablanormal"/>
-    <w:uiPriority w:val="59"/>
-    <w:rsid w:val="00B65C66"/>
-    <w:pPr>
-      <w:spacing w:after="0" w:line="240" w:lineRule="auto"/>
-    </w:pPr>
-    <w:rPr>
-      <w:lang w:val="en-US"/>
-    </w:rPr>
-    <w:tblPr>
-      <w:tblInd w:w="0" w:type="dxa"/>
-      <w:tblBorders>
-        <w:top w:val="single" w:sz="4" w:space="0" w:color="auto"/>
-        <w:left w:val="single" w:sz="4" w:space="0" w:color="auto"/>
-        <w:bottom w:val="single" w:sz="4" w:space="0" w:color="auto"/>
-        <w:right w:val="single" w:sz="4" w:space="0" w:color="auto"/>
-        <w:insideH w:val="single" w:sz="4" w:space="0" w:color="auto"/>
-        <w:insideV w:val="single" w:sz="4" w:space="0" w:color="auto"/>
-      </w:tblBorders>
-      <w:tblCellMar>
-        <w:top w:w="0" w:type="dxa"/>
-        <w:left w:w="108" w:type="dxa"/>
-        <w:bottom w:w="0" w:type="dxa"/>
-        <w:right w:w="108" w:type="dxa"/>
-      </w:tblCellMar>
     </w:tblPr>
   </w:style>
 </w:styles>
 </file>
 
 <file path=word/charts/chart1.xml><?xml version="1.0" encoding="utf-8"?>
-<c:chartSpace xmlns:c="http://schemas.openxmlformats.org/drawingml/2006/chart" xmlns:a="http://schemas.openxmlformats.org/drawingml/2006/main" xmlns:r="http://schemas.openxmlformats.org/officeDocument/2006/relationships">
+<c:chartSpace xmlns:c="http://schemas.openxmlformats.org/drawingml/2006/chart" xmlns:a="http://schemas.openxmlformats.org/drawingml/2006/main" xmlns:r="http://schemas.openxmlformats.org/officeDocument/2006/relationships" xmlns:c16r2="http://schemas.microsoft.com/office/drawing/2015/06/chart">
   <c:date1904 val="0"/>
-  <c:lang val="es-SV"/>
+  <c:lang val="es-ES"/>
   <c:roundedCorners val="0"/>
   <mc:AlternateContent xmlns:mc="http://schemas.openxmlformats.org/markup-compatibility/2006">
     <mc:Choice xmlns:c14="http://schemas.microsoft.com/office/drawing/2007/8/2/chart" Requires="c14">
@@ -31763,6 +30867,13 @@
             </c:strRef>
           </c:tx>
           <c:dLbls>
+            <c:spPr>
+              <a:noFill/>
+              <a:ln>
+                <a:noFill/>
+              </a:ln>
+              <a:effectLst/>
+            </c:spPr>
             <c:showLegendKey val="0"/>
             <c:showVal val="1"/>
             <c:showCatName val="0"/>
@@ -31772,6 +30883,9 @@
             <c:separator>
 </c:separator>
             <c:showLeaderLines val="1"/>
+            <c:extLst>
+              <c:ext xmlns:c15="http://schemas.microsoft.com/office/drawing/2012/chart" uri="{CE6537A1-D6FC-4f65-9D91-7224C49458BB}"/>
+            </c:extLst>
           </c:dLbls>
           <c:cat>
             <c:strRef>
@@ -31802,6 +30916,11 @@
               </c:numCache>
             </c:numRef>
           </c:val>
+          <c:extLst>
+            <c:ext xmlns:c16="http://schemas.microsoft.com/office/drawing/2014/chart" uri="{C3380CC4-5D6E-409C-BE32-E72D297353CC}">
+              <c16:uniqueId val="{00000000-E270-469A-9D62-B81830B29169}"/>
+            </c:ext>
+          </c:extLst>
         </c:ser>
         <c:dLbls>
           <c:showLegendKey val="0"/>
@@ -31836,9 +30955,9 @@
 </file>
 
 <file path=word/charts/chart2.xml><?xml version="1.0" encoding="utf-8"?>
-<c:chartSpace xmlns:c="http://schemas.openxmlformats.org/drawingml/2006/chart" xmlns:a="http://schemas.openxmlformats.org/drawingml/2006/main" xmlns:r="http://schemas.openxmlformats.org/officeDocument/2006/relationships">
+<c:chartSpace xmlns:c="http://schemas.openxmlformats.org/drawingml/2006/chart" xmlns:a="http://schemas.openxmlformats.org/drawingml/2006/main" xmlns:r="http://schemas.openxmlformats.org/officeDocument/2006/relationships" xmlns:c16r2="http://schemas.microsoft.com/office/drawing/2015/06/chart">
   <c:date1904 val="0"/>
-  <c:lang val="es-SV"/>
+  <c:lang val="es-ES"/>
   <c:roundedCorners val="0"/>
   <mc:AlternateContent xmlns:mc="http://schemas.openxmlformats.org/markup-compatibility/2006">
     <mc:Choice xmlns:c14="http://schemas.microsoft.com/office/drawing/2007/8/2/chart" Requires="c14">
@@ -31872,6 +30991,13 @@
             </c:strRef>
           </c:tx>
           <c:dLbls>
+            <c:spPr>
+              <a:noFill/>
+              <a:ln>
+                <a:noFill/>
+              </a:ln>
+              <a:effectLst/>
+            </c:spPr>
             <c:showLegendKey val="0"/>
             <c:showVal val="1"/>
             <c:showCatName val="0"/>
@@ -31881,6 +31007,9 @@
             <c:separator>
 </c:separator>
             <c:showLeaderLines val="1"/>
+            <c:extLst>
+              <c:ext xmlns:c15="http://schemas.microsoft.com/office/drawing/2012/chart" uri="{CE6537A1-D6FC-4f65-9D91-7224C49458BB}"/>
+            </c:extLst>
           </c:dLbls>
           <c:cat>
             <c:strRef>
@@ -31911,6 +31040,11 @@
               </c:numCache>
             </c:numRef>
           </c:val>
+          <c:extLst>
+            <c:ext xmlns:c16="http://schemas.microsoft.com/office/drawing/2014/chart" uri="{C3380CC4-5D6E-409C-BE32-E72D297353CC}">
+              <c16:uniqueId val="{00000000-300E-49C7-8709-25C53453F7A5}"/>
+            </c:ext>
+          </c:extLst>
         </c:ser>
         <c:dLbls>
           <c:showLegendKey val="0"/>
@@ -31945,9 +31079,9 @@
 </file>
 
 <file path=word/charts/chart3.xml><?xml version="1.0" encoding="utf-8"?>
-<c:chartSpace xmlns:c="http://schemas.openxmlformats.org/drawingml/2006/chart" xmlns:a="http://schemas.openxmlformats.org/drawingml/2006/main" xmlns:r="http://schemas.openxmlformats.org/officeDocument/2006/relationships">
+<c:chartSpace xmlns:c="http://schemas.openxmlformats.org/drawingml/2006/chart" xmlns:a="http://schemas.openxmlformats.org/drawingml/2006/main" xmlns:r="http://schemas.openxmlformats.org/officeDocument/2006/relationships" xmlns:c16r2="http://schemas.microsoft.com/office/drawing/2015/06/chart">
   <c:date1904 val="0"/>
-  <c:lang val="es-SV"/>
+  <c:lang val="es-ES"/>
   <c:roundedCorners val="0"/>
   <mc:AlternateContent xmlns:mc="http://schemas.openxmlformats.org/markup-compatibility/2006">
     <mc:Choice xmlns:c14="http://schemas.microsoft.com/office/drawing/2007/8/2/chart" Requires="c14">
@@ -31981,6 +31115,13 @@
             </c:strRef>
           </c:tx>
           <c:dLbls>
+            <c:spPr>
+              <a:noFill/>
+              <a:ln>
+                <a:noFill/>
+              </a:ln>
+              <a:effectLst/>
+            </c:spPr>
             <c:showLegendKey val="0"/>
             <c:showVal val="1"/>
             <c:showCatName val="0"/>
@@ -31990,6 +31131,9 @@
             <c:separator>
 </c:separator>
             <c:showLeaderLines val="1"/>
+            <c:extLst>
+              <c:ext xmlns:c15="http://schemas.microsoft.com/office/drawing/2012/chart" uri="{CE6537A1-D6FC-4f65-9D91-7224C49458BB}"/>
+            </c:extLst>
           </c:dLbls>
           <c:cat>
             <c:strRef>
@@ -32038,6 +31182,11 @@
               </c:numCache>
             </c:numRef>
           </c:val>
+          <c:extLst>
+            <c:ext xmlns:c16="http://schemas.microsoft.com/office/drawing/2014/chart" uri="{C3380CC4-5D6E-409C-BE32-E72D297353CC}">
+              <c16:uniqueId val="{00000000-7764-4039-B109-4A63B858FE66}"/>
+            </c:ext>
+          </c:extLst>
         </c:ser>
         <c:dLbls>
           <c:showLegendKey val="0"/>
@@ -32072,9 +31221,9 @@
 </file>
 
 <file path=word/charts/chart4.xml><?xml version="1.0" encoding="utf-8"?>
-<c:chartSpace xmlns:c="http://schemas.openxmlformats.org/drawingml/2006/chart" xmlns:a="http://schemas.openxmlformats.org/drawingml/2006/main" xmlns:r="http://schemas.openxmlformats.org/officeDocument/2006/relationships">
+<c:chartSpace xmlns:c="http://schemas.openxmlformats.org/drawingml/2006/chart" xmlns:a="http://schemas.openxmlformats.org/drawingml/2006/main" xmlns:r="http://schemas.openxmlformats.org/officeDocument/2006/relationships" xmlns:c16r2="http://schemas.microsoft.com/office/drawing/2015/06/chart">
   <c:date1904 val="0"/>
-  <c:lang val="es-SV"/>
+  <c:lang val="es-ES"/>
   <c:roundedCorners val="0"/>
   <mc:AlternateContent xmlns:mc="http://schemas.openxmlformats.org/markup-compatibility/2006">
     <mc:Choice xmlns:c14="http://schemas.microsoft.com/office/drawing/2007/8/2/chart" Requires="c14">
@@ -32108,6 +31257,13 @@
             </c:strRef>
           </c:tx>
           <c:dLbls>
+            <c:spPr>
+              <a:noFill/>
+              <a:ln>
+                <a:noFill/>
+              </a:ln>
+              <a:effectLst/>
+            </c:spPr>
             <c:showLegendKey val="0"/>
             <c:showVal val="1"/>
             <c:showCatName val="0"/>
@@ -32117,6 +31273,9 @@
             <c:separator>
 </c:separator>
             <c:showLeaderLines val="1"/>
+            <c:extLst>
+              <c:ext xmlns:c15="http://schemas.microsoft.com/office/drawing/2012/chart" uri="{CE6537A1-D6FC-4f65-9D91-7224C49458BB}"/>
+            </c:extLst>
           </c:dLbls>
           <c:cat>
             <c:strRef>
@@ -32165,6 +31324,11 @@
               </c:numCache>
             </c:numRef>
           </c:val>
+          <c:extLst>
+            <c:ext xmlns:c16="http://schemas.microsoft.com/office/drawing/2014/chart" uri="{C3380CC4-5D6E-409C-BE32-E72D297353CC}">
+              <c16:uniqueId val="{00000000-4BEA-455E-83A7-6B353F86FA42}"/>
+            </c:ext>
+          </c:extLst>
         </c:ser>
         <c:dLbls>
           <c:showLegendKey val="0"/>
@@ -32199,9 +31363,9 @@
 </file>
 
 <file path=word/charts/chart5.xml><?xml version="1.0" encoding="utf-8"?>
-<c:chartSpace xmlns:c="http://schemas.openxmlformats.org/drawingml/2006/chart" xmlns:a="http://schemas.openxmlformats.org/drawingml/2006/main" xmlns:r="http://schemas.openxmlformats.org/officeDocument/2006/relationships">
+<c:chartSpace xmlns:c="http://schemas.openxmlformats.org/drawingml/2006/chart" xmlns:a="http://schemas.openxmlformats.org/drawingml/2006/main" xmlns:r="http://schemas.openxmlformats.org/officeDocument/2006/relationships" xmlns:c16r2="http://schemas.microsoft.com/office/drawing/2015/06/chart">
   <c:date1904 val="0"/>
-  <c:lang val="es-SV"/>
+  <c:lang val="es-ES"/>
   <c:roundedCorners val="0"/>
   <mc:AlternateContent xmlns:mc="http://schemas.openxmlformats.org/markup-compatibility/2006">
     <mc:Choice xmlns:c14="http://schemas.microsoft.com/office/drawing/2007/8/2/chart" Requires="c14">
@@ -32235,6 +31399,13 @@
             </c:strRef>
           </c:tx>
           <c:dLbls>
+            <c:spPr>
+              <a:noFill/>
+              <a:ln>
+                <a:noFill/>
+              </a:ln>
+              <a:effectLst/>
+            </c:spPr>
             <c:showLegendKey val="0"/>
             <c:showVal val="1"/>
             <c:showCatName val="0"/>
@@ -32244,6 +31415,9 @@
             <c:separator>
 </c:separator>
             <c:showLeaderLines val="1"/>
+            <c:extLst>
+              <c:ext xmlns:c15="http://schemas.microsoft.com/office/drawing/2012/chart" uri="{CE6537A1-D6FC-4f65-9D91-7224C49458BB}"/>
+            </c:extLst>
           </c:dLbls>
           <c:cat>
             <c:strRef>
@@ -32292,6 +31466,11 @@
               </c:numCache>
             </c:numRef>
           </c:val>
+          <c:extLst>
+            <c:ext xmlns:c16="http://schemas.microsoft.com/office/drawing/2014/chart" uri="{C3380CC4-5D6E-409C-BE32-E72D297353CC}">
+              <c16:uniqueId val="{00000000-24E2-4B8C-9A81-2F70304F0537}"/>
+            </c:ext>
+          </c:extLst>
         </c:ser>
         <c:dLbls>
           <c:showLegendKey val="0"/>
@@ -32326,9 +31505,9 @@
 </file>
 
 <file path=word/charts/chart6.xml><?xml version="1.0" encoding="utf-8"?>
-<c:chartSpace xmlns:c="http://schemas.openxmlformats.org/drawingml/2006/chart" xmlns:a="http://schemas.openxmlformats.org/drawingml/2006/main" xmlns:r="http://schemas.openxmlformats.org/officeDocument/2006/relationships">
+<c:chartSpace xmlns:c="http://schemas.openxmlformats.org/drawingml/2006/chart" xmlns:a="http://schemas.openxmlformats.org/drawingml/2006/main" xmlns:r="http://schemas.openxmlformats.org/officeDocument/2006/relationships" xmlns:c16r2="http://schemas.microsoft.com/office/drawing/2015/06/chart">
   <c:date1904 val="0"/>
-  <c:lang val="es-SV"/>
+  <c:lang val="es-ES"/>
   <c:roundedCorners val="0"/>
   <mc:AlternateContent xmlns:mc="http://schemas.openxmlformats.org/markup-compatibility/2006">
     <mc:Choice xmlns:c14="http://schemas.microsoft.com/office/drawing/2007/8/2/chart" Requires="c14">
@@ -32362,6 +31541,13 @@
             </c:strRef>
           </c:tx>
           <c:dLbls>
+            <c:spPr>
+              <a:noFill/>
+              <a:ln>
+                <a:noFill/>
+              </a:ln>
+              <a:effectLst/>
+            </c:spPr>
             <c:showLegendKey val="0"/>
             <c:showVal val="1"/>
             <c:showCatName val="0"/>
@@ -32371,6 +31557,9 @@
             <c:separator>
 </c:separator>
             <c:showLeaderLines val="1"/>
+            <c:extLst>
+              <c:ext xmlns:c15="http://schemas.microsoft.com/office/drawing/2012/chart" uri="{CE6537A1-D6FC-4f65-9D91-7224C49458BB}"/>
+            </c:extLst>
           </c:dLbls>
           <c:cat>
             <c:strRef>
@@ -32419,6 +31608,11 @@
               </c:numCache>
             </c:numRef>
           </c:val>
+          <c:extLst>
+            <c:ext xmlns:c16="http://schemas.microsoft.com/office/drawing/2014/chart" uri="{C3380CC4-5D6E-409C-BE32-E72D297353CC}">
+              <c16:uniqueId val="{00000000-1086-4C8B-A37D-C90AA617C559}"/>
+            </c:ext>
+          </c:extLst>
         </c:ser>
         <c:dLbls>
           <c:showLegendKey val="0"/>
@@ -32453,9 +31647,9 @@
 </file>
 
 <file path=word/charts/chart7.xml><?xml version="1.0" encoding="utf-8"?>
-<c:chartSpace xmlns:c="http://schemas.openxmlformats.org/drawingml/2006/chart" xmlns:a="http://schemas.openxmlformats.org/drawingml/2006/main" xmlns:r="http://schemas.openxmlformats.org/officeDocument/2006/relationships">
+<c:chartSpace xmlns:c="http://schemas.openxmlformats.org/drawingml/2006/chart" xmlns:a="http://schemas.openxmlformats.org/drawingml/2006/main" xmlns:r="http://schemas.openxmlformats.org/officeDocument/2006/relationships" xmlns:c16r2="http://schemas.microsoft.com/office/drawing/2015/06/chart">
   <c:date1904 val="0"/>
-  <c:lang val="es-SV"/>
+  <c:lang val="es-ES"/>
   <c:roundedCorners val="0"/>
   <mc:AlternateContent xmlns:mc="http://schemas.openxmlformats.org/markup-compatibility/2006">
     <mc:Choice xmlns:c14="http://schemas.microsoft.com/office/drawing/2007/8/2/chart" Requires="c14">
@@ -32489,6 +31683,13 @@
             </c:strRef>
           </c:tx>
           <c:dLbls>
+            <c:spPr>
+              <a:noFill/>
+              <a:ln>
+                <a:noFill/>
+              </a:ln>
+              <a:effectLst/>
+            </c:spPr>
             <c:showLegendKey val="0"/>
             <c:showVal val="1"/>
             <c:showCatName val="0"/>
@@ -32498,6 +31699,9 @@
             <c:separator>
 </c:separator>
             <c:showLeaderLines val="1"/>
+            <c:extLst>
+              <c:ext xmlns:c15="http://schemas.microsoft.com/office/drawing/2012/chart" uri="{CE6537A1-D6FC-4f65-9D91-7224C49458BB}"/>
+            </c:extLst>
           </c:dLbls>
           <c:cat>
             <c:strRef>
@@ -32546,6 +31750,11 @@
               </c:numCache>
             </c:numRef>
           </c:val>
+          <c:extLst>
+            <c:ext xmlns:c16="http://schemas.microsoft.com/office/drawing/2014/chart" uri="{C3380CC4-5D6E-409C-BE32-E72D297353CC}">
+              <c16:uniqueId val="{00000000-EE98-470A-9510-B1548DAEC951}"/>
+            </c:ext>
+          </c:extLst>
         </c:ser>
         <c:dLbls>
           <c:showLegendKey val="0"/>
@@ -32580,9 +31789,9 @@
 </file>
 
 <file path=word/charts/chart8.xml><?xml version="1.0" encoding="utf-8"?>
-<c:chartSpace xmlns:c="http://schemas.openxmlformats.org/drawingml/2006/chart" xmlns:a="http://schemas.openxmlformats.org/drawingml/2006/main" xmlns:r="http://schemas.openxmlformats.org/officeDocument/2006/relationships">
+<c:chartSpace xmlns:c="http://schemas.openxmlformats.org/drawingml/2006/chart" xmlns:a="http://schemas.openxmlformats.org/drawingml/2006/main" xmlns:r="http://schemas.openxmlformats.org/officeDocument/2006/relationships" xmlns:c16r2="http://schemas.microsoft.com/office/drawing/2015/06/chart">
   <c:date1904 val="0"/>
-  <c:lang val="es-SV"/>
+  <c:lang val="es-ES"/>
   <c:roundedCorners val="0"/>
   <mc:AlternateContent xmlns:mc="http://schemas.openxmlformats.org/markup-compatibility/2006">
     <mc:Choice xmlns:c14="http://schemas.microsoft.com/office/drawing/2007/8/2/chart" Requires="c14">
@@ -32630,6 +31839,9 @@
             <c:separator>
 </c:separator>
             <c:showLeaderLines val="1"/>
+            <c:extLst>
+              <c:ext xmlns:c15="http://schemas.microsoft.com/office/drawing/2012/chart" uri="{CE6537A1-D6FC-4f65-9D91-7224C49458BB}"/>
+            </c:extLst>
           </c:dLbls>
           <c:cat>
             <c:strRef>
@@ -32678,6 +31890,11 @@
               </c:numCache>
             </c:numRef>
           </c:val>
+          <c:extLst>
+            <c:ext xmlns:c16="http://schemas.microsoft.com/office/drawing/2014/chart" uri="{C3380CC4-5D6E-409C-BE32-E72D297353CC}">
+              <c16:uniqueId val="{00000000-B19B-4808-B4A6-A2BBA23BA909}"/>
+            </c:ext>
+          </c:extLst>
         </c:ser>
         <c:dLbls>
           <c:showLegendKey val="0"/>
@@ -32997,7 +32214,7 @@
 </file>
 
 <file path=customXml/item1.xml><?xml version="1.0" encoding="utf-8"?>
-<b:Sources xmlns:b="http://schemas.openxmlformats.org/officeDocument/2006/bibliography" xmlns="http://schemas.openxmlformats.org/officeDocument/2006/bibliography" SelectedStyle="\APASixthEditionOfficeOnline.xsl" StyleName="APA">
+<b:Sources xmlns:b="http://schemas.openxmlformats.org/officeDocument/2006/bibliography" xmlns="http://schemas.openxmlformats.org/officeDocument/2006/bibliography" SelectedStyle="\APASixthEditionOfficeOnline.xsl" StyleName="APA" Version="6">
   <b:Source>
     <b:Tag>Luj02</b:Tag>
     <b:SourceType>BookSection</b:SourceType>
@@ -33332,7 +32549,7 @@
 </file>
 
 <file path=customXml/itemProps1.xml><?xml version="1.0" encoding="utf-8"?>
-<ds:datastoreItem xmlns:ds="http://schemas.openxmlformats.org/officeDocument/2006/customXml" ds:itemID="{6AAF9538-BA03-4B77-A44C-1465CD89BBC8}">
+<ds:datastoreItem xmlns:ds="http://schemas.openxmlformats.org/officeDocument/2006/customXml" ds:itemID="{B04CEB85-BC1C-4591-B2CA-030B4394AB03}">
   <ds:schemaRefs>
     <ds:schemaRef ds:uri="http://schemas.openxmlformats.org/officeDocument/2006/bibliography"/>
   </ds:schemaRefs>

</xml_diff>

<commit_message>
Revert "Merge branch 'master' of https://github.com/aviary-developer/blissey"
This reverts commit 25be661785c8da1abab1c7dd4ecd4ec4fe88c9fc, reversing
changes made to 60489ac1242bdc6b432ead0448ac9393f02150b9.
</commit_message>
<xml_diff>
--- a/Documentos/Finales/Anteproyecto.docx
+++ b/Documentos/Finales/Anteproyecto.docx
@@ -1,6 +1,6 @@
 
 <file path=word/document.xml><?xml version="1.0" encoding="utf-8"?>
-<w:document xmlns:wpc="http://schemas.microsoft.com/office/word/2010/wordprocessingCanvas" xmlns:cx="http://schemas.microsoft.com/office/drawing/2014/chartex" xmlns:cx1="http://schemas.microsoft.com/office/drawing/2015/9/8/chartex" xmlns:cx2="http://schemas.microsoft.com/office/drawing/2015/10/21/chartex" xmlns:cx3="http://schemas.microsoft.com/office/drawing/2016/5/9/chartex" xmlns:cx4="http://schemas.microsoft.com/office/drawing/2016/5/10/chartex" xmlns:cx5="http://schemas.microsoft.com/office/drawing/2016/5/11/chartex" xmlns:mc="http://schemas.openxmlformats.org/markup-compatibility/2006" xmlns:o="urn:schemas-microsoft-com:office:office" xmlns:r="http://schemas.openxmlformats.org/officeDocument/2006/relationships" xmlns:m="http://schemas.openxmlformats.org/officeDocument/2006/math" xmlns:v="urn:schemas-microsoft-com:vml" xmlns:wp14="http://schemas.microsoft.com/office/word/2010/wordprocessingDrawing" xmlns:wp="http://schemas.openxmlformats.org/drawingml/2006/wordprocessingDrawing" xmlns:w10="urn:schemas-microsoft-com:office:word" xmlns:w="http://schemas.openxmlformats.org/wordprocessingml/2006/main" xmlns:w14="http://schemas.microsoft.com/office/word/2010/wordml" xmlns:w15="http://schemas.microsoft.com/office/word/2012/wordml" xmlns:w16se="http://schemas.microsoft.com/office/word/2015/wordml/symex" xmlns:wpg="http://schemas.microsoft.com/office/word/2010/wordprocessingGroup" xmlns:wpi="http://schemas.microsoft.com/office/word/2010/wordprocessingInk" xmlns:wne="http://schemas.microsoft.com/office/word/2006/wordml" xmlns:wps="http://schemas.microsoft.com/office/word/2010/wordprocessingShape" mc:Ignorable="w14 w15 w16se wp14">
+<w:document xmlns:wpc="http://schemas.microsoft.com/office/word/2010/wordprocessingCanvas" xmlns:mc="http://schemas.openxmlformats.org/markup-compatibility/2006" xmlns:o="urn:schemas-microsoft-com:office:office" xmlns:r="http://schemas.openxmlformats.org/officeDocument/2006/relationships" xmlns:m="http://schemas.openxmlformats.org/officeDocument/2006/math" xmlns:v="urn:schemas-microsoft-com:vml" xmlns:wp14="http://schemas.microsoft.com/office/word/2010/wordprocessingDrawing" xmlns:wp="http://schemas.openxmlformats.org/drawingml/2006/wordprocessingDrawing" xmlns:w10="urn:schemas-microsoft-com:office:word" xmlns:w="http://schemas.openxmlformats.org/wordprocessingml/2006/main" xmlns:w14="http://schemas.microsoft.com/office/word/2010/wordml" xmlns:wpg="http://schemas.microsoft.com/office/word/2010/wordprocessingGroup" xmlns:wpi="http://schemas.microsoft.com/office/word/2010/wordprocessingInk" xmlns:wne="http://schemas.microsoft.com/office/word/2006/wordml" xmlns:wps="http://schemas.microsoft.com/office/word/2010/wordprocessingShape" mc:Ignorable="w14 wp14">
   <w:body>
     <w:p>
       <w:pPr>
@@ -94,7 +94,7 @@
           <w:rFonts w:cs="Times New Roman"/>
           <w:noProof/>
           <w:szCs w:val="24"/>
-          <w:lang w:val="es-MX" w:eastAsia="es-MX"/>
+          <w:lang w:eastAsia="es-SV"/>
         </w:rPr>
         <w:drawing>
           <wp:inline distT="0" distB="0" distL="0" distR="0" wp14:anchorId="4A73F2B9" wp14:editId="5D3381C4">
@@ -112,7 +112,7 @@
                     <pic:cNvPicPr/>
                   </pic:nvPicPr>
                   <pic:blipFill>
-                    <a:blip r:embed="rId8" cstate="print">
+                    <a:blip r:embed="rId9" cstate="print">
                       <a:duotone>
                         <a:schemeClr val="accent4">
                           <a:shade val="45000"/>
@@ -398,14 +398,7 @@
           <w:rFonts w:cs="Times New Roman"/>
           <w:szCs w:val="24"/>
         </w:rPr>
-        <w:t>SAN VICENTE, 1</w:t>
-      </w:r>
-      <w:r>
-        <w:rPr>
-          <w:rFonts w:cs="Times New Roman"/>
-          <w:szCs w:val="24"/>
-        </w:rPr>
-        <w:t>5</w:t>
+        <w:t>SAN VICENTE, 12</w:t>
       </w:r>
       <w:r>
         <w:rPr>
@@ -419,7 +412,7 @@
           <w:rFonts w:cs="Times New Roman"/>
           <w:szCs w:val="24"/>
         </w:rPr>
-        <w:t>NOVIEMBRE</w:t>
+        <w:t>OCTUBRE</w:t>
       </w:r>
       <w:r>
         <w:rPr>
@@ -462,7 +455,7 @@
       <w:sdtContent>
         <w:p>
           <w:pPr>
-            <w:pStyle w:val="TtuloTDC"/>
+            <w:pStyle w:val="TtulodeTDC"/>
             <w:rPr>
               <w:rFonts w:ascii="Times New Roman" w:hAnsi="Times New Roman" w:cs="Times New Roman"/>
               <w:color w:val="5F497A" w:themeColor="accent4" w:themeShade="BF"/>
@@ -3931,8 +3924,8 @@
           <w:rFonts w:cs="Times New Roman"/>
         </w:rPr>
         <w:sectPr>
-          <w:headerReference w:type="default" r:id="rId9"/>
-          <w:footerReference w:type="default" r:id="rId10"/>
+          <w:headerReference w:type="default" r:id="rId10"/>
+          <w:footerReference w:type="default" r:id="rId11"/>
           <w:pgSz w:w="12240" w:h="15840" w:code="1"/>
           <w:pgMar w:top="1701" w:right="1418" w:bottom="1701" w:left="1985" w:header="709" w:footer="709" w:gutter="0"/>
           <w:pgNumType w:fmt="lowerRoman"/>
@@ -4178,7 +4171,7 @@
     </w:p>
     <w:p>
       <w:pPr>
-        <w:pStyle w:val="Descripcin"/>
+        <w:pStyle w:val="Epgrafe"/>
         <w:rPr>
           <w:rFonts w:cs="Times New Roman"/>
           <w:b w:val="0"/>
@@ -4251,7 +4244,7 @@
     </w:p>
     <w:p>
       <w:pPr>
-        <w:pStyle w:val="Descripcin"/>
+        <w:pStyle w:val="Epgrafe"/>
         <w:rPr>
           <w:rFonts w:cs="Times New Roman"/>
           <w:b w:val="0"/>
@@ -13412,7 +13405,6 @@
           <w:id w:val="-1370214148"/>
           <w:citation/>
         </w:sdtPr>
-        <w:sdtEndPr/>
         <w:sdtContent>
           <w:r>
             <w:rPr>
@@ -14196,7 +14188,6 @@
           <w:id w:val="-1476989773"/>
           <w:citation/>
         </w:sdtPr>
-        <w:sdtEndPr/>
         <w:sdtContent>
           <w:r>
             <w:rPr>
@@ -14313,7 +14304,6 @@
           <w:id w:val="1625121421"/>
           <w:citation/>
         </w:sdtPr>
-        <w:sdtEndPr/>
         <w:sdtContent>
           <w:r>
             <w:rPr>
@@ -14680,7 +14670,6 @@
           <w:id w:val="800041606"/>
           <w:citation/>
         </w:sdtPr>
-        <w:sdtEndPr/>
         <w:sdtContent>
           <w:r>
             <w:rPr>
@@ -14765,7 +14754,6 @@
           <w:id w:val="-740944534"/>
           <w:citation/>
         </w:sdtPr>
-        <w:sdtEndPr/>
         <w:sdtContent>
           <w:r>
             <w:rPr>
@@ -15319,7 +15307,6 @@
           <w:id w:val="546107807"/>
           <w:citation/>
         </w:sdtPr>
-        <w:sdtEndPr/>
         <w:sdtContent>
           <w:r>
             <w:rPr>
@@ -15731,7 +15718,6 @@
           <w:id w:val="-782875239"/>
           <w:citation/>
         </w:sdtPr>
-        <w:sdtEndPr/>
         <w:sdtContent>
           <w:r>
             <w:rPr>
@@ -16142,7 +16128,7 @@
           <w:rFonts w:cs="Times New Roman"/>
           <w:noProof/>
           <w:szCs w:val="24"/>
-          <w:lang w:val="es-MX" w:eastAsia="es-MX"/>
+          <w:lang w:eastAsia="es-SV"/>
         </w:rPr>
         <w:drawing>
           <wp:inline distT="0" distB="0" distL="0" distR="0" wp14:anchorId="201F985C" wp14:editId="7724BA4A">
@@ -16160,7 +16146,7 @@
                     <pic:cNvPicPr/>
                   </pic:nvPicPr>
                   <pic:blipFill rotWithShape="1">
-                    <a:blip r:embed="rId11">
+                    <a:blip r:embed="rId12">
                       <a:extLst>
                         <a:ext uri="{28A0092B-C50C-407E-A947-70E740481C1C}">
                           <a14:useLocalDpi xmlns:a14="http://schemas.microsoft.com/office/drawing/2010/main" val="0"/>
@@ -16196,7 +16182,7 @@
     </w:p>
     <w:p>
       <w:pPr>
-        <w:pStyle w:val="Descripcin"/>
+        <w:pStyle w:val="Epgrafe"/>
         <w:spacing w:line="360" w:lineRule="auto"/>
         <w:rPr>
           <w:rFonts w:cs="Times New Roman"/>
@@ -16379,7 +16365,7 @@
           <w:rFonts w:cs="Times New Roman"/>
           <w:noProof/>
           <w:szCs w:val="24"/>
-          <w:lang w:val="es-MX" w:eastAsia="es-MX"/>
+          <w:lang w:eastAsia="es-SV"/>
         </w:rPr>
         <w:drawing>
           <wp:inline distT="0" distB="0" distL="0" distR="0" wp14:anchorId="570BA3EA" wp14:editId="749C2BBC">
@@ -16397,7 +16383,7 @@
                     <pic:cNvPicPr/>
                   </pic:nvPicPr>
                   <pic:blipFill rotWithShape="1">
-                    <a:blip r:embed="rId12">
+                    <a:blip r:embed="rId13">
                       <a:extLst>
                         <a:ext uri="{28A0092B-C50C-407E-A947-70E740481C1C}">
                           <a14:useLocalDpi xmlns:a14="http://schemas.microsoft.com/office/drawing/2010/main" val="0"/>
@@ -16433,7 +16419,7 @@
     </w:p>
     <w:p>
       <w:pPr>
-        <w:pStyle w:val="Descripcin"/>
+        <w:pStyle w:val="Epgrafe"/>
         <w:spacing w:line="360" w:lineRule="auto"/>
         <w:rPr>
           <w:rFonts w:cs="Times New Roman"/>
@@ -16619,7 +16605,6 @@
           <w:id w:val="-1483160605"/>
           <w:citation/>
         </w:sdtPr>
-        <w:sdtEndPr/>
         <w:sdtContent>
           <w:r>
             <w:rPr>
@@ -16682,7 +16667,7 @@
           <w:rFonts w:cs="Times New Roman"/>
           <w:noProof/>
           <w:szCs w:val="24"/>
-          <w:lang w:val="es-MX" w:eastAsia="es-MX"/>
+          <w:lang w:eastAsia="es-SV"/>
         </w:rPr>
         <w:lastRenderedPageBreak/>
         <w:drawing>
@@ -16701,7 +16686,7 @@
                     <pic:cNvPicPr/>
                   </pic:nvPicPr>
                   <pic:blipFill rotWithShape="1">
-                    <a:blip r:embed="rId13">
+                    <a:blip r:embed="rId14">
                       <a:extLst>
                         <a:ext uri="{28A0092B-C50C-407E-A947-70E740481C1C}">
                           <a14:useLocalDpi xmlns:a14="http://schemas.microsoft.com/office/drawing/2010/main" val="0"/>
@@ -16737,7 +16722,7 @@
     </w:p>
     <w:p>
       <w:pPr>
-        <w:pStyle w:val="Descripcin"/>
+        <w:pStyle w:val="Epgrafe"/>
         <w:spacing w:line="360" w:lineRule="auto"/>
         <w:rPr>
           <w:rFonts w:cs="Times New Roman"/>
@@ -17264,7 +17249,6 @@
           <w:id w:val="40488402"/>
           <w:citation/>
         </w:sdtPr>
-        <w:sdtEndPr/>
         <w:sdtContent>
           <w:r>
             <w:rPr>
@@ -17662,7 +17646,6 @@
           <w:id w:val="864090222"/>
           <w:citation/>
         </w:sdtPr>
-        <w:sdtEndPr/>
         <w:sdtContent>
           <w:r>
             <w:rPr>
@@ -17895,7 +17878,6 @@
           <w:id w:val="-893189050"/>
           <w:citation/>
         </w:sdtPr>
-        <w:sdtEndPr/>
         <w:sdtContent>
           <w:r>
             <w:rPr>
@@ -18246,7 +18228,6 @@
           <w:id w:val="1439718569"/>
           <w:citation/>
         </w:sdtPr>
-        <w:sdtEndPr/>
         <w:sdtContent>
           <w:r>
             <w:rPr>
@@ -18346,7 +18327,6 @@
           <w:id w:val="403733828"/>
           <w:citation/>
         </w:sdtPr>
-        <w:sdtEndPr/>
         <w:sdtContent>
           <w:r>
             <w:rPr>
@@ -18574,7 +18554,6 @@
           <w:id w:val="1613705590"/>
           <w:citation/>
         </w:sdtPr>
-        <w:sdtEndPr/>
         <w:sdtContent>
           <w:r>
             <w:rPr>
@@ -18794,7 +18773,7 @@
       <w:r>
         <w:rPr>
           <w:noProof/>
-          <w:lang w:val="es-MX" w:eastAsia="es-MX"/>
+          <w:lang w:eastAsia="es-SV"/>
         </w:rPr>
         <w:drawing>
           <wp:inline distT="0" distB="0" distL="0" distR="0" wp14:anchorId="6BF64BA0" wp14:editId="62C03AC0">
@@ -18814,7 +18793,7 @@
                     </pic:cNvPicPr>
                   </pic:nvPicPr>
                   <pic:blipFill>
-                    <a:blip r:embed="rId14">
+                    <a:blip r:embed="rId15">
                       <a:extLst>
                         <a:ext uri="{28A0092B-C50C-407E-A947-70E740481C1C}">
                           <a14:useLocalDpi xmlns:a14="http://schemas.microsoft.com/office/drawing/2010/main" val="0"/>
@@ -18848,7 +18827,7 @@
     </w:p>
     <w:p>
       <w:pPr>
-        <w:pStyle w:val="Descripcin"/>
+        <w:pStyle w:val="Epgrafe"/>
         <w:rPr>
           <w:lang w:val="es-ES"/>
         </w:rPr>
@@ -19043,7 +19022,7 @@
     </w:p>
     <w:p>
       <w:pPr>
-        <w:pStyle w:val="Descripcin"/>
+        <w:pStyle w:val="Epgrafe"/>
         <w:keepNext/>
         <w:rPr>
           <w:lang w:val="es-SV"/>
@@ -19086,7 +19065,7 @@
     </w:p>
     <w:p>
       <w:pPr>
-        <w:pStyle w:val="Descripcin"/>
+        <w:pStyle w:val="Epgrafe"/>
         <w:keepNext/>
         <w:rPr>
           <w:b w:val="0"/>
@@ -19526,13 +19505,23 @@
                 <w:lang w:val="en-US"/>
               </w:rPr>
             </w:pPr>
+            <w:proofErr w:type="spellStart"/>
             <w:r>
               <w:rPr>
                 <w:rFonts w:cs="Times New Roman"/>
                 <w:szCs w:val="24"/>
                 <w:lang w:val="en-US"/>
               </w:rPr>
-              <w:t>Marca: Orange View</w:t>
+              <w:t>Marca</w:t>
+            </w:r>
+            <w:proofErr w:type="spellEnd"/>
+            <w:r>
+              <w:rPr>
+                <w:rFonts w:cs="Times New Roman"/>
+                <w:szCs w:val="24"/>
+                <w:lang w:val="en-US"/>
+              </w:rPr>
+              <w:t>: Orange View</w:t>
             </w:r>
           </w:p>
           <w:p>
@@ -19712,13 +19701,23 @@
                 <w:lang w:val="en-US"/>
               </w:rPr>
             </w:pPr>
+            <w:proofErr w:type="spellStart"/>
             <w:r>
               <w:rPr>
                 <w:rFonts w:cs="Times New Roman"/>
                 <w:szCs w:val="24"/>
                 <w:lang w:val="en-US"/>
               </w:rPr>
-              <w:t>Marca: Orange View</w:t>
+              <w:t>Marca</w:t>
+            </w:r>
+            <w:proofErr w:type="spellEnd"/>
+            <w:r>
+              <w:rPr>
+                <w:rFonts w:cs="Times New Roman"/>
+                <w:szCs w:val="24"/>
+                <w:lang w:val="en-US"/>
+              </w:rPr>
+              <w:t>: Orange View</w:t>
             </w:r>
           </w:p>
           <w:p>
@@ -19809,6 +19808,7 @@
                 <w:rFonts w:cs="Times New Roman"/>
                 <w:szCs w:val="24"/>
               </w:rPr>
+              <w:lastRenderedPageBreak/>
               <w:t>1</w:t>
             </w:r>
           </w:p>
@@ -20683,7 +20683,7 @@
     </w:p>
     <w:p>
       <w:pPr>
-        <w:pStyle w:val="Descripcin"/>
+        <w:pStyle w:val="Epgrafe"/>
         <w:keepNext/>
         <w:rPr>
           <w:lang w:val="es-SV"/>
@@ -20726,7 +20726,7 @@
     </w:p>
     <w:p>
       <w:pPr>
-        <w:pStyle w:val="Descripcin"/>
+        <w:pStyle w:val="Epgrafe"/>
         <w:keepNext/>
         <w:rPr>
           <w:b w:val="0"/>
@@ -21339,7 +21339,7 @@
     </w:p>
     <w:p>
       <w:pPr>
-        <w:pStyle w:val="Descripcin"/>
+        <w:pStyle w:val="Epgrafe"/>
         <w:keepNext/>
       </w:pPr>
       <w:r>
@@ -21376,7 +21376,7 @@
     </w:p>
     <w:p>
       <w:pPr>
-        <w:pStyle w:val="Descripcin"/>
+        <w:pStyle w:val="Epgrafe"/>
         <w:keepNext/>
         <w:rPr>
           <w:b w:val="0"/>
@@ -22085,7 +22085,7 @@
     </w:p>
     <w:p>
       <w:pPr>
-        <w:pStyle w:val="Descripcin"/>
+        <w:pStyle w:val="Epgrafe"/>
         <w:keepNext/>
       </w:pPr>
       <w:r>
@@ -22122,7 +22122,7 @@
     </w:p>
     <w:p>
       <w:pPr>
-        <w:pStyle w:val="Descripcin"/>
+        <w:pStyle w:val="Epgrafe"/>
         <w:keepNext/>
         <w:rPr>
           <w:b w:val="0"/>
@@ -22490,24 +22490,38 @@
     </w:p>
     <w:p>
       <w:r>
-        <w:t xml:space="preserve">Se les pregunto a diecisiete empleados, cómo consideraban que los procesos con los que se viene trabajado en la actualidad eran los más adecuados (ver ilustración 5), a lo que la mayoría de empleados respondió afirmativamente, y se puede concluir que los procesos </w:t>
+        <w:t>Se les pregunto a diecisiete empleados, cómo consideraban que los procesos con los que se viene trabajado en la actualidad era</w:t>
+      </w:r>
+      <w:r>
+        <w:t>n los más adecuados (ver</w:t>
+      </w:r>
+      <w:r>
+        <w:t xml:space="preserve"> ilustración</w:t>
+      </w:r>
+      <w:r>
+        <w:t xml:space="preserve"> 5</w:t>
+      </w:r>
+      <w:r>
+        <w:t xml:space="preserve">), a lo que la mayoría de empleados respondió afirmativamente, y se puede concluir que los procesos </w:t>
       </w:r>
       <w:r>
         <w:lastRenderedPageBreak/>
-        <w:t>realizados en la actualidad son del agrado de los empleados del Grupo Promesa Divino Niño.</w:t>
+        <w:t>realizados en la actualidad son del agrado de los empleados del Grupo Promesa Divino Niño</w:t>
+      </w:r>
+      <w:r>
+        <w:t>.</w:t>
       </w:r>
     </w:p>
     <w:p>
       <w:pPr>
         <w:keepNext/>
       </w:pPr>
-      <w:bookmarkStart w:id="37" w:name="_GoBack"/>
       <w:r>
         <w:rPr>
           <w:rFonts w:cs="Times New Roman"/>
           <w:noProof/>
           <w:szCs w:val="24"/>
-          <w:lang w:val="es-MX" w:eastAsia="es-MX"/>
+          <w:lang w:eastAsia="es-SV"/>
         </w:rPr>
         <w:drawing>
           <wp:inline distT="0" distB="0" distL="0" distR="0" wp14:anchorId="78B46724" wp14:editId="3BE5C3D8">
@@ -22517,17 +22531,16 @@
             <wp:cNvGraphicFramePr/>
             <a:graphic xmlns:a="http://schemas.openxmlformats.org/drawingml/2006/main">
               <a:graphicData uri="http://schemas.openxmlformats.org/drawingml/2006/chart">
-                <c:chart xmlns:c="http://schemas.openxmlformats.org/drawingml/2006/chart" xmlns:r="http://schemas.openxmlformats.org/officeDocument/2006/relationships" r:id="rId15"/>
+                <c:chart xmlns:c="http://schemas.openxmlformats.org/drawingml/2006/chart" xmlns:r="http://schemas.openxmlformats.org/officeDocument/2006/relationships" r:id="rId16"/>
               </a:graphicData>
             </a:graphic>
           </wp:inline>
         </w:drawing>
       </w:r>
-      <w:bookmarkEnd w:id="37"/>
-    </w:p>
-    <w:p>
-      <w:pPr>
-        <w:pStyle w:val="Descripcin"/>
+    </w:p>
+    <w:p>
+      <w:pPr>
+        <w:pStyle w:val="Epgrafe"/>
         <w:rPr>
           <w:noProof/>
           <w:lang w:val="es-SV"/>
@@ -22619,7 +22632,7 @@
       <w:r>
         <w:rPr>
           <w:noProof/>
-          <w:lang w:val="es-MX" w:eastAsia="es-MX"/>
+          <w:lang w:eastAsia="es-SV"/>
         </w:rPr>
         <w:lastRenderedPageBreak/>
         <w:drawing>
@@ -22630,7 +22643,7 @@
             <wp:cNvGraphicFramePr/>
             <a:graphic xmlns:a="http://schemas.openxmlformats.org/drawingml/2006/main">
               <a:graphicData uri="http://schemas.openxmlformats.org/drawingml/2006/chart">
-                <c:chart xmlns:c="http://schemas.openxmlformats.org/drawingml/2006/chart" xmlns:r="http://schemas.openxmlformats.org/officeDocument/2006/relationships" r:id="rId16"/>
+                <c:chart xmlns:c="http://schemas.openxmlformats.org/drawingml/2006/chart" xmlns:r="http://schemas.openxmlformats.org/officeDocument/2006/relationships" r:id="rId17"/>
               </a:graphicData>
             </a:graphic>
           </wp:inline>
@@ -22639,7 +22652,7 @@
     </w:p>
     <w:p>
       <w:pPr>
-        <w:pStyle w:val="Descripcin"/>
+        <w:pStyle w:val="Epgrafe"/>
         <w:rPr>
           <w:lang w:val="es-SV"/>
         </w:rPr>
@@ -22759,7 +22772,7 @@
       <w:r>
         <w:rPr>
           <w:noProof/>
-          <w:lang w:val="es-MX" w:eastAsia="es-MX"/>
+          <w:lang w:eastAsia="es-SV"/>
         </w:rPr>
         <w:lastRenderedPageBreak/>
         <w:drawing>
@@ -22770,7 +22783,7 @@
             <wp:cNvGraphicFramePr/>
             <a:graphic xmlns:a="http://schemas.openxmlformats.org/drawingml/2006/main">
               <a:graphicData uri="http://schemas.openxmlformats.org/drawingml/2006/chart">
-                <c:chart xmlns:c="http://schemas.openxmlformats.org/drawingml/2006/chart" xmlns:r="http://schemas.openxmlformats.org/officeDocument/2006/relationships" r:id="rId17"/>
+                <c:chart xmlns:c="http://schemas.openxmlformats.org/drawingml/2006/chart" xmlns:r="http://schemas.openxmlformats.org/officeDocument/2006/relationships" r:id="rId18"/>
               </a:graphicData>
             </a:graphic>
           </wp:inline>
@@ -22779,7 +22792,7 @@
     </w:p>
     <w:p>
       <w:pPr>
-        <w:pStyle w:val="Descripcin"/>
+        <w:pStyle w:val="Epgrafe"/>
         <w:rPr>
           <w:lang w:val="es-SV"/>
         </w:rPr>
@@ -22858,7 +22871,7 @@
       <w:r>
         <w:rPr>
           <w:noProof/>
-          <w:lang w:val="es-MX" w:eastAsia="es-MX"/>
+          <w:lang w:eastAsia="es-SV"/>
         </w:rPr>
         <w:drawing>
           <wp:inline distT="0" distB="0" distL="0" distR="0" wp14:anchorId="1C7FCC34" wp14:editId="6DC9A2E8">
@@ -22868,7 +22881,7 @@
             <wp:cNvGraphicFramePr/>
             <a:graphic xmlns:a="http://schemas.openxmlformats.org/drawingml/2006/main">
               <a:graphicData uri="http://schemas.openxmlformats.org/drawingml/2006/chart">
-                <c:chart xmlns:c="http://schemas.openxmlformats.org/drawingml/2006/chart" xmlns:r="http://schemas.openxmlformats.org/officeDocument/2006/relationships" r:id="rId18"/>
+                <c:chart xmlns:c="http://schemas.openxmlformats.org/drawingml/2006/chart" xmlns:r="http://schemas.openxmlformats.org/officeDocument/2006/relationships" r:id="rId19"/>
               </a:graphicData>
             </a:graphic>
           </wp:inline>
@@ -22877,7 +22890,7 @@
     </w:p>
     <w:p>
       <w:pPr>
-        <w:pStyle w:val="Descripcin"/>
+        <w:pStyle w:val="Epgrafe"/>
         <w:rPr>
           <w:lang w:val="es-SV"/>
         </w:rPr>
@@ -22960,7 +22973,7 @@
       <w:r>
         <w:rPr>
           <w:noProof/>
-          <w:lang w:val="es-MX" w:eastAsia="es-MX"/>
+          <w:lang w:eastAsia="es-SV"/>
         </w:rPr>
         <w:lastRenderedPageBreak/>
         <w:drawing>
@@ -22971,7 +22984,7 @@
             <wp:cNvGraphicFramePr/>
             <a:graphic xmlns:a="http://schemas.openxmlformats.org/drawingml/2006/main">
               <a:graphicData uri="http://schemas.openxmlformats.org/drawingml/2006/chart">
-                <c:chart xmlns:c="http://schemas.openxmlformats.org/drawingml/2006/chart" xmlns:r="http://schemas.openxmlformats.org/officeDocument/2006/relationships" r:id="rId19"/>
+                <c:chart xmlns:c="http://schemas.openxmlformats.org/drawingml/2006/chart" xmlns:r="http://schemas.openxmlformats.org/officeDocument/2006/relationships" r:id="rId20"/>
               </a:graphicData>
             </a:graphic>
           </wp:inline>
@@ -22980,7 +22993,7 @@
     </w:p>
     <w:p>
       <w:pPr>
-        <w:pStyle w:val="Descripcin"/>
+        <w:pStyle w:val="Epgrafe"/>
         <w:rPr>
           <w:lang w:val="es-SV"/>
         </w:rPr>
@@ -23059,7 +23072,7 @@
       <w:r>
         <w:rPr>
           <w:noProof/>
-          <w:lang w:val="es-MX" w:eastAsia="es-MX"/>
+          <w:lang w:eastAsia="es-SV"/>
         </w:rPr>
         <w:drawing>
           <wp:inline distT="0" distB="0" distL="0" distR="0" wp14:anchorId="4362116B" wp14:editId="24431A5A">
@@ -23069,7 +23082,7 @@
             <wp:cNvGraphicFramePr/>
             <a:graphic xmlns:a="http://schemas.openxmlformats.org/drawingml/2006/main">
               <a:graphicData uri="http://schemas.openxmlformats.org/drawingml/2006/chart">
-                <c:chart xmlns:c="http://schemas.openxmlformats.org/drawingml/2006/chart" xmlns:r="http://schemas.openxmlformats.org/officeDocument/2006/relationships" r:id="rId20"/>
+                <c:chart xmlns:c="http://schemas.openxmlformats.org/drawingml/2006/chart" xmlns:r="http://schemas.openxmlformats.org/officeDocument/2006/relationships" r:id="rId21"/>
               </a:graphicData>
             </a:graphic>
           </wp:inline>
@@ -23078,7 +23091,7 @@
     </w:p>
     <w:p>
       <w:pPr>
-        <w:pStyle w:val="Descripcin"/>
+        <w:pStyle w:val="Epgrafe"/>
         <w:rPr>
           <w:lang w:val="es-SV"/>
         </w:rPr>
@@ -23157,7 +23170,7 @@
       <w:r>
         <w:rPr>
           <w:noProof/>
-          <w:lang w:val="es-MX" w:eastAsia="es-MX"/>
+          <w:lang w:eastAsia="es-SV"/>
         </w:rPr>
         <w:lastRenderedPageBreak/>
         <w:drawing>
@@ -23168,7 +23181,7 @@
             <wp:cNvGraphicFramePr/>
             <a:graphic xmlns:a="http://schemas.openxmlformats.org/drawingml/2006/main">
               <a:graphicData uri="http://schemas.openxmlformats.org/drawingml/2006/chart">
-                <c:chart xmlns:c="http://schemas.openxmlformats.org/drawingml/2006/chart" xmlns:r="http://schemas.openxmlformats.org/officeDocument/2006/relationships" r:id="rId21"/>
+                <c:chart xmlns:c="http://schemas.openxmlformats.org/drawingml/2006/chart" xmlns:r="http://schemas.openxmlformats.org/officeDocument/2006/relationships" r:id="rId22"/>
               </a:graphicData>
             </a:graphic>
           </wp:inline>
@@ -23177,7 +23190,7 @@
     </w:p>
     <w:p>
       <w:pPr>
-        <w:pStyle w:val="Descripcin"/>
+        <w:pStyle w:val="Epgrafe"/>
         <w:rPr>
           <w:lang w:val="es-SV"/>
         </w:rPr>
@@ -23263,7 +23276,7 @@
       <w:r>
         <w:rPr>
           <w:noProof/>
-          <w:lang w:val="es-MX" w:eastAsia="es-MX"/>
+          <w:lang w:eastAsia="es-SV"/>
         </w:rPr>
         <w:drawing>
           <wp:inline distT="0" distB="0" distL="0" distR="0" wp14:anchorId="6DBE3950" wp14:editId="35A9A262">
@@ -23273,7 +23286,7 @@
             <wp:cNvGraphicFramePr/>
             <a:graphic xmlns:a="http://schemas.openxmlformats.org/drawingml/2006/main">
               <a:graphicData uri="http://schemas.openxmlformats.org/drawingml/2006/chart">
-                <c:chart xmlns:c="http://schemas.openxmlformats.org/drawingml/2006/chart" xmlns:r="http://schemas.openxmlformats.org/officeDocument/2006/relationships" r:id="rId22"/>
+                <c:chart xmlns:c="http://schemas.openxmlformats.org/drawingml/2006/chart" xmlns:r="http://schemas.openxmlformats.org/officeDocument/2006/relationships" r:id="rId23"/>
               </a:graphicData>
             </a:graphic>
           </wp:inline>
@@ -23282,7 +23295,7 @@
     </w:p>
     <w:p>
       <w:pPr>
-        <w:pStyle w:val="Descripcin"/>
+        <w:pStyle w:val="Epgrafe"/>
         <w:rPr>
           <w:lang w:val="es-SV"/>
         </w:rPr>
@@ -23358,6 +23371,8 @@
         <w:lastRenderedPageBreak/>
         <w:t>Se puede concluir que operativamente si es factible el implementar un nuevo sistema informático, pues hay aceptación de parte de la mayoría de empleados y los conocimientos que estos tienen sobre las herramientas informáticas que harían más sencilla una adaptación al nuevo sistema son aceptables y no tendrían demasiados problemas operativos con dicho cambio, aunque se sugiere que se imparta una capacitación en Ubuntu pues sería mejor utilizar un sistema operativo libre que uno de pago como lo es Microsoft Windows y así poder ahorrarnos el costo de las licencias de los equipos informáticos que hay en el Grupo Promesa Divino Niño.</w:t>
       </w:r>
+      <w:bookmarkStart w:id="37" w:name="_GoBack"/>
+      <w:bookmarkEnd w:id="37"/>
       <w:r>
         <w:br w:type="page"/>
       </w:r>
@@ -23405,7 +23420,6 @@
             <w:id w:val="111145805"/>
             <w:bibliography/>
           </w:sdtPr>
-          <w:sdtEndPr/>
           <w:sdtContent>
             <w:p>
               <w:pPr>
@@ -23413,7 +23427,6 @@
                 <w:ind w:left="720" w:hanging="720"/>
                 <w:rPr>
                   <w:noProof/>
-                  <w:szCs w:val="24"/>
                   <w:lang w:val="es-ES"/>
                 </w:rPr>
               </w:pPr>
@@ -23856,7 +23869,7 @@
 </file>
 
 <file path=word/endnotes.xml><?xml version="1.0" encoding="utf-8"?>
-<w:endnotes xmlns:wpc="http://schemas.microsoft.com/office/word/2010/wordprocessingCanvas" xmlns:cx="http://schemas.microsoft.com/office/drawing/2014/chartex" xmlns:cx1="http://schemas.microsoft.com/office/drawing/2015/9/8/chartex" xmlns:cx2="http://schemas.microsoft.com/office/drawing/2015/10/21/chartex" xmlns:cx3="http://schemas.microsoft.com/office/drawing/2016/5/9/chartex" xmlns:cx4="http://schemas.microsoft.com/office/drawing/2016/5/10/chartex" xmlns:cx5="http://schemas.microsoft.com/office/drawing/2016/5/11/chartex" xmlns:mc="http://schemas.openxmlformats.org/markup-compatibility/2006" xmlns:o="urn:schemas-microsoft-com:office:office" xmlns:r="http://schemas.openxmlformats.org/officeDocument/2006/relationships" xmlns:m="http://schemas.openxmlformats.org/officeDocument/2006/math" xmlns:v="urn:schemas-microsoft-com:vml" xmlns:wp14="http://schemas.microsoft.com/office/word/2010/wordprocessingDrawing" xmlns:wp="http://schemas.openxmlformats.org/drawingml/2006/wordprocessingDrawing" xmlns:w10="urn:schemas-microsoft-com:office:word" xmlns:w="http://schemas.openxmlformats.org/wordprocessingml/2006/main" xmlns:w14="http://schemas.microsoft.com/office/word/2010/wordml" xmlns:w15="http://schemas.microsoft.com/office/word/2012/wordml" xmlns:w16se="http://schemas.microsoft.com/office/word/2015/wordml/symex" xmlns:wpg="http://schemas.microsoft.com/office/word/2010/wordprocessingGroup" xmlns:wpi="http://schemas.microsoft.com/office/word/2010/wordprocessingInk" xmlns:wne="http://schemas.microsoft.com/office/word/2006/wordml" xmlns:wps="http://schemas.microsoft.com/office/word/2010/wordprocessingShape" mc:Ignorable="w14 w15 w16se wp14">
+<w:endnotes xmlns:wpc="http://schemas.microsoft.com/office/word/2010/wordprocessingCanvas" xmlns:mc="http://schemas.openxmlformats.org/markup-compatibility/2006" xmlns:o="urn:schemas-microsoft-com:office:office" xmlns:r="http://schemas.openxmlformats.org/officeDocument/2006/relationships" xmlns:m="http://schemas.openxmlformats.org/officeDocument/2006/math" xmlns:v="urn:schemas-microsoft-com:vml" xmlns:wp14="http://schemas.microsoft.com/office/word/2010/wordprocessingDrawing" xmlns:wp="http://schemas.openxmlformats.org/drawingml/2006/wordprocessingDrawing" xmlns:w10="urn:schemas-microsoft-com:office:word" xmlns:w="http://schemas.openxmlformats.org/wordprocessingml/2006/main" xmlns:w14="http://schemas.microsoft.com/office/word/2010/wordml" xmlns:wpg="http://schemas.microsoft.com/office/word/2010/wordprocessingGroup" xmlns:wpi="http://schemas.microsoft.com/office/word/2010/wordprocessingInk" xmlns:wne="http://schemas.microsoft.com/office/word/2006/wordml" xmlns:wps="http://schemas.microsoft.com/office/word/2010/wordprocessingShape" mc:Ignorable="w14 wp14">
   <w:endnote w:type="separator" w:id="-1">
     <w:p>
       <w:pPr>
@@ -23881,7 +23894,7 @@
 </file>
 
 <file path=word/footer1.xml><?xml version="1.0" encoding="utf-8"?>
-<w:ftr xmlns:wpc="http://schemas.microsoft.com/office/word/2010/wordprocessingCanvas" xmlns:cx="http://schemas.microsoft.com/office/drawing/2014/chartex" xmlns:cx1="http://schemas.microsoft.com/office/drawing/2015/9/8/chartex" xmlns:cx2="http://schemas.microsoft.com/office/drawing/2015/10/21/chartex" xmlns:cx3="http://schemas.microsoft.com/office/drawing/2016/5/9/chartex" xmlns:cx4="http://schemas.microsoft.com/office/drawing/2016/5/10/chartex" xmlns:cx5="http://schemas.microsoft.com/office/drawing/2016/5/11/chartex" xmlns:mc="http://schemas.openxmlformats.org/markup-compatibility/2006" xmlns:o="urn:schemas-microsoft-com:office:office" xmlns:r="http://schemas.openxmlformats.org/officeDocument/2006/relationships" xmlns:m="http://schemas.openxmlformats.org/officeDocument/2006/math" xmlns:v="urn:schemas-microsoft-com:vml" xmlns:wp14="http://schemas.microsoft.com/office/word/2010/wordprocessingDrawing" xmlns:wp="http://schemas.openxmlformats.org/drawingml/2006/wordprocessingDrawing" xmlns:w10="urn:schemas-microsoft-com:office:word" xmlns:w="http://schemas.openxmlformats.org/wordprocessingml/2006/main" xmlns:w14="http://schemas.microsoft.com/office/word/2010/wordml" xmlns:w15="http://schemas.microsoft.com/office/word/2012/wordml" xmlns:w16se="http://schemas.microsoft.com/office/word/2015/wordml/symex" xmlns:wpg="http://schemas.microsoft.com/office/word/2010/wordprocessingGroup" xmlns:wpi="http://schemas.microsoft.com/office/word/2010/wordprocessingInk" xmlns:wne="http://schemas.microsoft.com/office/word/2006/wordml" xmlns:wps="http://schemas.microsoft.com/office/word/2010/wordprocessingShape" mc:Ignorable="w14 w15 w16se wp14">
+<w:ftr xmlns:wpc="http://schemas.microsoft.com/office/word/2010/wordprocessingCanvas" xmlns:mc="http://schemas.openxmlformats.org/markup-compatibility/2006" xmlns:o="urn:schemas-microsoft-com:office:office" xmlns:r="http://schemas.openxmlformats.org/officeDocument/2006/relationships" xmlns:m="http://schemas.openxmlformats.org/officeDocument/2006/math" xmlns:v="urn:schemas-microsoft-com:vml" xmlns:wp14="http://schemas.microsoft.com/office/word/2010/wordprocessingDrawing" xmlns:wp="http://schemas.openxmlformats.org/drawingml/2006/wordprocessingDrawing" xmlns:w10="urn:schemas-microsoft-com:office:word" xmlns:w="http://schemas.openxmlformats.org/wordprocessingml/2006/main" xmlns:w14="http://schemas.microsoft.com/office/word/2010/wordml" xmlns:wpg="http://schemas.microsoft.com/office/word/2010/wordprocessingGroup" xmlns:wpi="http://schemas.microsoft.com/office/word/2010/wordprocessingInk" xmlns:wne="http://schemas.microsoft.com/office/word/2006/wordml" xmlns:wps="http://schemas.microsoft.com/office/word/2010/wordprocessingShape" mc:Ignorable="w14 wp14">
   <w:sdt>
     <w:sdtPr>
       <w:id w:val="282775224"/>
@@ -23890,7 +23903,6 @@
         <w:docPartUnique/>
       </w:docPartObj>
     </w:sdtPr>
-    <w:sdtEndPr/>
     <w:sdtContent>
       <w:p>
         <w:pPr>
@@ -23911,7 +23923,7 @@
             <w:noProof/>
             <w:lang w:val="es-ES"/>
           </w:rPr>
-          <w:t>ii</w:t>
+          <w:t>64</w:t>
         </w:r>
         <w:r>
           <w:fldChar w:fldCharType="end"/>
@@ -23928,7 +23940,7 @@
 </file>
 
 <file path=word/footnotes.xml><?xml version="1.0" encoding="utf-8"?>
-<w:footnotes xmlns:wpc="http://schemas.microsoft.com/office/word/2010/wordprocessingCanvas" xmlns:cx="http://schemas.microsoft.com/office/drawing/2014/chartex" xmlns:cx1="http://schemas.microsoft.com/office/drawing/2015/9/8/chartex" xmlns:cx2="http://schemas.microsoft.com/office/drawing/2015/10/21/chartex" xmlns:cx3="http://schemas.microsoft.com/office/drawing/2016/5/9/chartex" xmlns:cx4="http://schemas.microsoft.com/office/drawing/2016/5/10/chartex" xmlns:cx5="http://schemas.microsoft.com/office/drawing/2016/5/11/chartex" xmlns:mc="http://schemas.openxmlformats.org/markup-compatibility/2006" xmlns:o="urn:schemas-microsoft-com:office:office" xmlns:r="http://schemas.openxmlformats.org/officeDocument/2006/relationships" xmlns:m="http://schemas.openxmlformats.org/officeDocument/2006/math" xmlns:v="urn:schemas-microsoft-com:vml" xmlns:wp14="http://schemas.microsoft.com/office/word/2010/wordprocessingDrawing" xmlns:wp="http://schemas.openxmlformats.org/drawingml/2006/wordprocessingDrawing" xmlns:w10="urn:schemas-microsoft-com:office:word" xmlns:w="http://schemas.openxmlformats.org/wordprocessingml/2006/main" xmlns:w14="http://schemas.microsoft.com/office/word/2010/wordml" xmlns:w15="http://schemas.microsoft.com/office/word/2012/wordml" xmlns:w16se="http://schemas.microsoft.com/office/word/2015/wordml/symex" xmlns:wpg="http://schemas.microsoft.com/office/word/2010/wordprocessingGroup" xmlns:wpi="http://schemas.microsoft.com/office/word/2010/wordprocessingInk" xmlns:wne="http://schemas.microsoft.com/office/word/2006/wordml" xmlns:wps="http://schemas.microsoft.com/office/word/2010/wordprocessingShape" mc:Ignorable="w14 w15 w16se wp14">
+<w:footnotes xmlns:wpc="http://schemas.microsoft.com/office/word/2010/wordprocessingCanvas" xmlns:mc="http://schemas.openxmlformats.org/markup-compatibility/2006" xmlns:o="urn:schemas-microsoft-com:office:office" xmlns:r="http://schemas.openxmlformats.org/officeDocument/2006/relationships" xmlns:m="http://schemas.openxmlformats.org/officeDocument/2006/math" xmlns:v="urn:schemas-microsoft-com:vml" xmlns:wp14="http://schemas.microsoft.com/office/word/2010/wordprocessingDrawing" xmlns:wp="http://schemas.openxmlformats.org/drawingml/2006/wordprocessingDrawing" xmlns:w10="urn:schemas-microsoft-com:office:word" xmlns:w="http://schemas.openxmlformats.org/wordprocessingml/2006/main" xmlns:w14="http://schemas.microsoft.com/office/word/2010/wordml" xmlns:wpg="http://schemas.microsoft.com/office/word/2010/wordprocessingGroup" xmlns:wpi="http://schemas.microsoft.com/office/word/2010/wordprocessingInk" xmlns:wne="http://schemas.microsoft.com/office/word/2006/wordml" xmlns:wps="http://schemas.microsoft.com/office/word/2010/wordprocessingShape" mc:Ignorable="w14 wp14">
   <w:footnote w:type="separator" w:id="-1">
     <w:p>
       <w:pPr>
@@ -23953,7 +23965,7 @@
 </file>
 
 <file path=word/header1.xml><?xml version="1.0" encoding="utf-8"?>
-<w:hdr xmlns:wpc="http://schemas.microsoft.com/office/word/2010/wordprocessingCanvas" xmlns:cx="http://schemas.microsoft.com/office/drawing/2014/chartex" xmlns:cx1="http://schemas.microsoft.com/office/drawing/2015/9/8/chartex" xmlns:cx2="http://schemas.microsoft.com/office/drawing/2015/10/21/chartex" xmlns:cx3="http://schemas.microsoft.com/office/drawing/2016/5/9/chartex" xmlns:cx4="http://schemas.microsoft.com/office/drawing/2016/5/10/chartex" xmlns:cx5="http://schemas.microsoft.com/office/drawing/2016/5/11/chartex" xmlns:mc="http://schemas.openxmlformats.org/markup-compatibility/2006" xmlns:o="urn:schemas-microsoft-com:office:office" xmlns:r="http://schemas.openxmlformats.org/officeDocument/2006/relationships" xmlns:m="http://schemas.openxmlformats.org/officeDocument/2006/math" xmlns:v="urn:schemas-microsoft-com:vml" xmlns:wp14="http://schemas.microsoft.com/office/word/2010/wordprocessingDrawing" xmlns:wp="http://schemas.openxmlformats.org/drawingml/2006/wordprocessingDrawing" xmlns:w10="urn:schemas-microsoft-com:office:word" xmlns:w="http://schemas.openxmlformats.org/wordprocessingml/2006/main" xmlns:w14="http://schemas.microsoft.com/office/word/2010/wordml" xmlns:w15="http://schemas.microsoft.com/office/word/2012/wordml" xmlns:w16se="http://schemas.microsoft.com/office/word/2015/wordml/symex" xmlns:wpg="http://schemas.microsoft.com/office/word/2010/wordprocessingGroup" xmlns:wpi="http://schemas.microsoft.com/office/word/2010/wordprocessingInk" xmlns:wne="http://schemas.microsoft.com/office/word/2006/wordml" xmlns:wps="http://schemas.microsoft.com/office/word/2010/wordprocessingShape" mc:Ignorable="w14 w15 w16se wp14">
+<w:hdr xmlns:wpc="http://schemas.microsoft.com/office/word/2010/wordprocessingCanvas" xmlns:mc="http://schemas.openxmlformats.org/markup-compatibility/2006" xmlns:o="urn:schemas-microsoft-com:office:office" xmlns:r="http://schemas.openxmlformats.org/officeDocument/2006/relationships" xmlns:m="http://schemas.openxmlformats.org/officeDocument/2006/math" xmlns:v="urn:schemas-microsoft-com:vml" xmlns:wp14="http://schemas.microsoft.com/office/word/2010/wordprocessingDrawing" xmlns:wp="http://schemas.openxmlformats.org/drawingml/2006/wordprocessingDrawing" xmlns:w10="urn:schemas-microsoft-com:office:word" xmlns:w="http://schemas.openxmlformats.org/wordprocessingml/2006/main" xmlns:w14="http://schemas.microsoft.com/office/word/2010/wordml" xmlns:wpg="http://schemas.microsoft.com/office/word/2010/wordprocessingGroup" xmlns:wpi="http://schemas.microsoft.com/office/word/2010/wordprocessingInk" xmlns:wne="http://schemas.microsoft.com/office/word/2006/wordml" xmlns:wps="http://schemas.microsoft.com/office/word/2010/wordprocessingShape" mc:Ignorable="w14 wp14">
   <w:p>
     <w:pPr>
       <w:pStyle w:val="Encabezado"/>
@@ -23963,6 +23975,9 @@
     </w:r>
     <w:r>
       <w:instrText xml:space="preserve"> AUTOTEXTLIST  \* Caps  \* MERGEFORMAT </w:instrText>
+    </w:r>
+    <w:r>
+      <w:fldChar w:fldCharType="separate"/>
     </w:r>
     <w:r>
       <w:fldChar w:fldCharType="end"/>
@@ -24008,8 +24023,8 @@
 </file>
 
 <file path=word/numbering.xml><?xml version="1.0" encoding="utf-8"?>
-<w:numbering xmlns:wpc="http://schemas.microsoft.com/office/word/2010/wordprocessingCanvas" xmlns:cx="http://schemas.microsoft.com/office/drawing/2014/chartex" xmlns:cx1="http://schemas.microsoft.com/office/drawing/2015/9/8/chartex" xmlns:cx2="http://schemas.microsoft.com/office/drawing/2015/10/21/chartex" xmlns:cx3="http://schemas.microsoft.com/office/drawing/2016/5/9/chartex" xmlns:cx4="http://schemas.microsoft.com/office/drawing/2016/5/10/chartex" xmlns:cx5="http://schemas.microsoft.com/office/drawing/2016/5/11/chartex" xmlns:mc="http://schemas.openxmlformats.org/markup-compatibility/2006" xmlns:o="urn:schemas-microsoft-com:office:office" xmlns:r="http://schemas.openxmlformats.org/officeDocument/2006/relationships" xmlns:m="http://schemas.openxmlformats.org/officeDocument/2006/math" xmlns:v="urn:schemas-microsoft-com:vml" xmlns:wp14="http://schemas.microsoft.com/office/word/2010/wordprocessingDrawing" xmlns:wp="http://schemas.openxmlformats.org/drawingml/2006/wordprocessingDrawing" xmlns:w10="urn:schemas-microsoft-com:office:word" xmlns:w="http://schemas.openxmlformats.org/wordprocessingml/2006/main" xmlns:w14="http://schemas.microsoft.com/office/word/2010/wordml" xmlns:w15="http://schemas.microsoft.com/office/word/2012/wordml" xmlns:w16se="http://schemas.microsoft.com/office/word/2015/wordml/symex" xmlns:wpg="http://schemas.microsoft.com/office/word/2010/wordprocessingGroup" xmlns:wpi="http://schemas.microsoft.com/office/word/2010/wordprocessingInk" xmlns:wne="http://schemas.microsoft.com/office/word/2006/wordml" xmlns:wps="http://schemas.microsoft.com/office/word/2010/wordprocessingShape" mc:Ignorable="w14 w15 w16se wp14">
-  <w:abstractNum w:abstractNumId="0" w15:restartNumberingAfterBreak="0">
+<w:numbering xmlns:wpc="http://schemas.microsoft.com/office/word/2010/wordprocessingCanvas" xmlns:mc="http://schemas.openxmlformats.org/markup-compatibility/2006" xmlns:o="urn:schemas-microsoft-com:office:office" xmlns:r="http://schemas.openxmlformats.org/officeDocument/2006/relationships" xmlns:m="http://schemas.openxmlformats.org/officeDocument/2006/math" xmlns:v="urn:schemas-microsoft-com:vml" xmlns:wp14="http://schemas.microsoft.com/office/word/2010/wordprocessingDrawing" xmlns:wp="http://schemas.openxmlformats.org/drawingml/2006/wordprocessingDrawing" xmlns:w10="urn:schemas-microsoft-com:office:word" xmlns:w="http://schemas.openxmlformats.org/wordprocessingml/2006/main" xmlns:w14="http://schemas.microsoft.com/office/word/2010/wordml" xmlns:wpg="http://schemas.microsoft.com/office/word/2010/wordprocessingGroup" xmlns:wpi="http://schemas.microsoft.com/office/word/2010/wordprocessingInk" xmlns:wne="http://schemas.microsoft.com/office/word/2006/wordml" xmlns:wps="http://schemas.microsoft.com/office/word/2010/wordprocessingShape" mc:Ignorable="w14 wp14">
+  <w:abstractNum w:abstractNumId="0">
     <w:nsid w:val="049322DC"/>
     <w:multiLevelType w:val="hybridMultilevel"/>
     <w:tmpl w:val="1272DBB4"/>
@@ -24122,7 +24137,7 @@
       </w:rPr>
     </w:lvl>
   </w:abstractNum>
-  <w:abstractNum w:abstractNumId="1" w15:restartNumberingAfterBreak="0">
+  <w:abstractNum w:abstractNumId="1">
     <w:nsid w:val="06150B73"/>
     <w:multiLevelType w:val="multilevel"/>
     <w:tmpl w:val="D036275E"/>
@@ -24271,7 +24286,7 @@
       </w:rPr>
     </w:lvl>
   </w:abstractNum>
-  <w:abstractNum w:abstractNumId="2" w15:restartNumberingAfterBreak="0">
+  <w:abstractNum w:abstractNumId="2">
     <w:nsid w:val="06761C6E"/>
     <w:multiLevelType w:val="hybridMultilevel"/>
     <w:tmpl w:val="D4EAAD14"/>
@@ -24384,7 +24399,7 @@
       </w:rPr>
     </w:lvl>
   </w:abstractNum>
-  <w:abstractNum w:abstractNumId="3" w15:restartNumberingAfterBreak="0">
+  <w:abstractNum w:abstractNumId="3">
     <w:nsid w:val="09CA42B4"/>
     <w:multiLevelType w:val="hybridMultilevel"/>
     <w:tmpl w:val="0AD253DC"/>
@@ -24497,7 +24512,7 @@
       </w:rPr>
     </w:lvl>
   </w:abstractNum>
-  <w:abstractNum w:abstractNumId="4" w15:restartNumberingAfterBreak="0">
+  <w:abstractNum w:abstractNumId="4">
     <w:nsid w:val="0BDD5AA6"/>
     <w:multiLevelType w:val="singleLevel"/>
     <w:tmpl w:val="0C0A000F"/>
@@ -24514,7 +24529,7 @@
       </w:pPr>
     </w:lvl>
   </w:abstractNum>
-  <w:abstractNum w:abstractNumId="5" w15:restartNumberingAfterBreak="0">
+  <w:abstractNum w:abstractNumId="5">
     <w:nsid w:val="0DF81EBD"/>
     <w:multiLevelType w:val="hybridMultilevel"/>
     <w:tmpl w:val="4828A9E0"/>
@@ -24627,7 +24642,7 @@
       </w:rPr>
     </w:lvl>
   </w:abstractNum>
-  <w:abstractNum w:abstractNumId="6" w15:restartNumberingAfterBreak="0">
+  <w:abstractNum w:abstractNumId="6">
     <w:nsid w:val="0FA9038F"/>
     <w:multiLevelType w:val="hybridMultilevel"/>
     <w:tmpl w:val="785CBC2E"/>
@@ -24740,7 +24755,7 @@
       </w:rPr>
     </w:lvl>
   </w:abstractNum>
-  <w:abstractNum w:abstractNumId="7" w15:restartNumberingAfterBreak="0">
+  <w:abstractNum w:abstractNumId="7">
     <w:nsid w:val="15092D84"/>
     <w:multiLevelType w:val="hybridMultilevel"/>
     <w:tmpl w:val="9806BA20"/>
@@ -24853,7 +24868,7 @@
       </w:rPr>
     </w:lvl>
   </w:abstractNum>
-  <w:abstractNum w:abstractNumId="8" w15:restartNumberingAfterBreak="0">
+  <w:abstractNum w:abstractNumId="8">
     <w:nsid w:val="1666715B"/>
     <w:multiLevelType w:val="multilevel"/>
     <w:tmpl w:val="FF5AB016"/>
@@ -25002,7 +25017,7 @@
       </w:rPr>
     </w:lvl>
   </w:abstractNum>
-  <w:abstractNum w:abstractNumId="9" w15:restartNumberingAfterBreak="0">
+  <w:abstractNum w:abstractNumId="9">
     <w:nsid w:val="272A4049"/>
     <w:multiLevelType w:val="multilevel"/>
     <w:tmpl w:val="EDF20370"/>
@@ -25151,7 +25166,7 @@
       </w:rPr>
     </w:lvl>
   </w:abstractNum>
-  <w:abstractNum w:abstractNumId="10" w15:restartNumberingAfterBreak="0">
+  <w:abstractNum w:abstractNumId="10">
     <w:nsid w:val="281747A7"/>
     <w:multiLevelType w:val="multilevel"/>
     <w:tmpl w:val="454E1106"/>
@@ -25300,7 +25315,7 @@
       </w:rPr>
     </w:lvl>
   </w:abstractNum>
-  <w:abstractNum w:abstractNumId="11" w15:restartNumberingAfterBreak="0">
+  <w:abstractNum w:abstractNumId="11">
     <w:nsid w:val="30EA50E8"/>
     <w:multiLevelType w:val="hybridMultilevel"/>
     <w:tmpl w:val="33F6E39A"/>
@@ -25413,7 +25428,7 @@
       </w:rPr>
     </w:lvl>
   </w:abstractNum>
-  <w:abstractNum w:abstractNumId="12" w15:restartNumberingAfterBreak="0">
+  <w:abstractNum w:abstractNumId="12">
     <w:nsid w:val="326226E2"/>
     <w:multiLevelType w:val="hybridMultilevel"/>
     <w:tmpl w:val="CEE6EA24"/>
@@ -25526,7 +25541,7 @@
       </w:rPr>
     </w:lvl>
   </w:abstractNum>
-  <w:abstractNum w:abstractNumId="13" w15:restartNumberingAfterBreak="0">
+  <w:abstractNum w:abstractNumId="13">
     <w:nsid w:val="384B5493"/>
     <w:multiLevelType w:val="hybridMultilevel"/>
     <w:tmpl w:val="C854B91C"/>
@@ -25639,7 +25654,7 @@
       </w:rPr>
     </w:lvl>
   </w:abstractNum>
-  <w:abstractNum w:abstractNumId="14" w15:restartNumberingAfterBreak="0">
+  <w:abstractNum w:abstractNumId="14">
     <w:nsid w:val="39CE51B9"/>
     <w:multiLevelType w:val="hybridMultilevel"/>
     <w:tmpl w:val="A072A89A"/>
@@ -25752,7 +25767,7 @@
       </w:rPr>
     </w:lvl>
   </w:abstractNum>
-  <w:abstractNum w:abstractNumId="15" w15:restartNumberingAfterBreak="0">
+  <w:abstractNum w:abstractNumId="15">
     <w:nsid w:val="3AA87E48"/>
     <w:multiLevelType w:val="hybridMultilevel"/>
     <w:tmpl w:val="7E063F3C"/>
@@ -25841,7 +25856,7 @@
       </w:pPr>
     </w:lvl>
   </w:abstractNum>
-  <w:abstractNum w:abstractNumId="16" w15:restartNumberingAfterBreak="0">
+  <w:abstractNum w:abstractNumId="16">
     <w:nsid w:val="3EA800B6"/>
     <w:multiLevelType w:val="hybridMultilevel"/>
     <w:tmpl w:val="090A21C4"/>
@@ -25930,7 +25945,7 @@
       </w:pPr>
     </w:lvl>
   </w:abstractNum>
-  <w:abstractNum w:abstractNumId="17" w15:restartNumberingAfterBreak="0">
+  <w:abstractNum w:abstractNumId="17">
     <w:nsid w:val="415A6A94"/>
     <w:multiLevelType w:val="hybridMultilevel"/>
     <w:tmpl w:val="0C80E6C0"/>
@@ -26043,7 +26058,7 @@
       </w:rPr>
     </w:lvl>
   </w:abstractNum>
-  <w:abstractNum w:abstractNumId="18" w15:restartNumberingAfterBreak="0">
+  <w:abstractNum w:abstractNumId="18">
     <w:nsid w:val="458B1E32"/>
     <w:multiLevelType w:val="hybridMultilevel"/>
     <w:tmpl w:val="59DE1C94"/>
@@ -26155,7 +26170,7 @@
       </w:rPr>
     </w:lvl>
   </w:abstractNum>
-  <w:abstractNum w:abstractNumId="19" w15:restartNumberingAfterBreak="0">
+  <w:abstractNum w:abstractNumId="19">
     <w:nsid w:val="46114809"/>
     <w:multiLevelType w:val="hybridMultilevel"/>
     <w:tmpl w:val="81B47B96"/>
@@ -26268,7 +26283,7 @@
       </w:rPr>
     </w:lvl>
   </w:abstractNum>
-  <w:abstractNum w:abstractNumId="20" w15:restartNumberingAfterBreak="0">
+  <w:abstractNum w:abstractNumId="20">
     <w:nsid w:val="462249F4"/>
     <w:multiLevelType w:val="multilevel"/>
     <w:tmpl w:val="A36E44B6"/>
@@ -26417,7 +26432,7 @@
       </w:rPr>
     </w:lvl>
   </w:abstractNum>
-  <w:abstractNum w:abstractNumId="21" w15:restartNumberingAfterBreak="0">
+  <w:abstractNum w:abstractNumId="21">
     <w:nsid w:val="49D81894"/>
     <w:multiLevelType w:val="multilevel"/>
     <w:tmpl w:val="2CAC2AD4"/>
@@ -26566,7 +26581,7 @@
       </w:rPr>
     </w:lvl>
   </w:abstractNum>
-  <w:abstractNum w:abstractNumId="22" w15:restartNumberingAfterBreak="0">
+  <w:abstractNum w:abstractNumId="22">
     <w:nsid w:val="52CF1649"/>
     <w:multiLevelType w:val="hybridMultilevel"/>
     <w:tmpl w:val="45B0C064"/>
@@ -26679,7 +26694,7 @@
       </w:rPr>
     </w:lvl>
   </w:abstractNum>
-  <w:abstractNum w:abstractNumId="23" w15:restartNumberingAfterBreak="0">
+  <w:abstractNum w:abstractNumId="23">
     <w:nsid w:val="5342620B"/>
     <w:multiLevelType w:val="multilevel"/>
     <w:tmpl w:val="36502A44"/>
@@ -26828,7 +26843,7 @@
       </w:rPr>
     </w:lvl>
   </w:abstractNum>
-  <w:abstractNum w:abstractNumId="24" w15:restartNumberingAfterBreak="0">
+  <w:abstractNum w:abstractNumId="24">
     <w:nsid w:val="54451C37"/>
     <w:multiLevelType w:val="hybridMultilevel"/>
     <w:tmpl w:val="66461FDE"/>
@@ -26941,7 +26956,7 @@
       </w:rPr>
     </w:lvl>
   </w:abstractNum>
-  <w:abstractNum w:abstractNumId="25" w15:restartNumberingAfterBreak="0">
+  <w:abstractNum w:abstractNumId="25">
     <w:nsid w:val="555852D7"/>
     <w:multiLevelType w:val="multilevel"/>
     <w:tmpl w:val="9AAE6B88"/>
@@ -27090,7 +27105,7 @@
       </w:rPr>
     </w:lvl>
   </w:abstractNum>
-  <w:abstractNum w:abstractNumId="26" w15:restartNumberingAfterBreak="0">
+  <w:abstractNum w:abstractNumId="26">
     <w:nsid w:val="5B4A7CDB"/>
     <w:multiLevelType w:val="hybridMultilevel"/>
     <w:tmpl w:val="0A76CE16"/>
@@ -27203,7 +27218,7 @@
       </w:rPr>
     </w:lvl>
   </w:abstractNum>
-  <w:abstractNum w:abstractNumId="27" w15:restartNumberingAfterBreak="0">
+  <w:abstractNum w:abstractNumId="27">
     <w:nsid w:val="5FEA52CB"/>
     <w:multiLevelType w:val="multilevel"/>
     <w:tmpl w:val="DDACA408"/>
@@ -27352,7 +27367,7 @@
       </w:rPr>
     </w:lvl>
   </w:abstractNum>
-  <w:abstractNum w:abstractNumId="28" w15:restartNumberingAfterBreak="0">
+  <w:abstractNum w:abstractNumId="28">
     <w:nsid w:val="60CD6B45"/>
     <w:multiLevelType w:val="multilevel"/>
     <w:tmpl w:val="05A0405A"/>
@@ -27501,7 +27516,7 @@
       </w:rPr>
     </w:lvl>
   </w:abstractNum>
-  <w:abstractNum w:abstractNumId="29" w15:restartNumberingAfterBreak="0">
+  <w:abstractNum w:abstractNumId="29">
     <w:nsid w:val="64294D49"/>
     <w:multiLevelType w:val="hybridMultilevel"/>
     <w:tmpl w:val="3C3AFC4E"/>
@@ -27614,7 +27629,7 @@
       </w:rPr>
     </w:lvl>
   </w:abstractNum>
-  <w:abstractNum w:abstractNumId="30" w15:restartNumberingAfterBreak="0">
+  <w:abstractNum w:abstractNumId="30">
     <w:nsid w:val="659B3BF6"/>
     <w:multiLevelType w:val="hybridMultilevel"/>
     <w:tmpl w:val="1A2A44B8"/>
@@ -27727,7 +27742,7 @@
       </w:rPr>
     </w:lvl>
   </w:abstractNum>
-  <w:abstractNum w:abstractNumId="31" w15:restartNumberingAfterBreak="0">
+  <w:abstractNum w:abstractNumId="31">
     <w:nsid w:val="66AB71F0"/>
     <w:multiLevelType w:val="hybridMultilevel"/>
     <w:tmpl w:val="99840280"/>
@@ -27840,7 +27855,7 @@
       </w:rPr>
     </w:lvl>
   </w:abstractNum>
-  <w:abstractNum w:abstractNumId="32" w15:restartNumberingAfterBreak="0">
+  <w:abstractNum w:abstractNumId="32">
     <w:nsid w:val="68D03E1F"/>
     <w:multiLevelType w:val="multilevel"/>
     <w:tmpl w:val="B6764574"/>
@@ -27989,7 +28004,7 @@
       </w:rPr>
     </w:lvl>
   </w:abstractNum>
-  <w:abstractNum w:abstractNumId="33" w15:restartNumberingAfterBreak="0">
+  <w:abstractNum w:abstractNumId="33">
     <w:nsid w:val="6BDA615F"/>
     <w:multiLevelType w:val="hybridMultilevel"/>
     <w:tmpl w:val="8736CA00"/>
@@ -28102,7 +28117,7 @@
       </w:rPr>
     </w:lvl>
   </w:abstractNum>
-  <w:abstractNum w:abstractNumId="34" w15:restartNumberingAfterBreak="0">
+  <w:abstractNum w:abstractNumId="34">
     <w:nsid w:val="6CDB543B"/>
     <w:multiLevelType w:val="singleLevel"/>
     <w:tmpl w:val="0C0A000F"/>
@@ -28119,7 +28134,7 @@
       </w:pPr>
     </w:lvl>
   </w:abstractNum>
-  <w:abstractNum w:abstractNumId="35" w15:restartNumberingAfterBreak="0">
+  <w:abstractNum w:abstractNumId="35">
     <w:nsid w:val="6DE3748E"/>
     <w:multiLevelType w:val="multilevel"/>
     <w:tmpl w:val="2D349FD6"/>
@@ -28262,7 +28277,7 @@
       </w:pPr>
     </w:lvl>
   </w:abstractNum>
-  <w:abstractNum w:abstractNumId="36" w15:restartNumberingAfterBreak="0">
+  <w:abstractNum w:abstractNumId="36">
     <w:nsid w:val="6E601C23"/>
     <w:multiLevelType w:val="hybridMultilevel"/>
     <w:tmpl w:val="43765F32"/>
@@ -28375,7 +28390,7 @@
       </w:rPr>
     </w:lvl>
   </w:abstractNum>
-  <w:abstractNum w:abstractNumId="37" w15:restartNumberingAfterBreak="0">
+  <w:abstractNum w:abstractNumId="37">
     <w:nsid w:val="6EE069FA"/>
     <w:multiLevelType w:val="hybridMultilevel"/>
     <w:tmpl w:val="BC94EEA2"/>
@@ -28464,7 +28479,7 @@
       </w:pPr>
     </w:lvl>
   </w:abstractNum>
-  <w:abstractNum w:abstractNumId="38" w15:restartNumberingAfterBreak="0">
+  <w:abstractNum w:abstractNumId="38">
     <w:nsid w:val="6F3929B1"/>
     <w:multiLevelType w:val="hybridMultilevel"/>
     <w:tmpl w:val="41189372"/>
@@ -28577,7 +28592,7 @@
       </w:rPr>
     </w:lvl>
   </w:abstractNum>
-  <w:abstractNum w:abstractNumId="39" w15:restartNumberingAfterBreak="0">
+  <w:abstractNum w:abstractNumId="39">
     <w:nsid w:val="70985982"/>
     <w:multiLevelType w:val="hybridMultilevel"/>
     <w:tmpl w:val="4AF64920"/>
@@ -28689,7 +28704,7 @@
       </w:rPr>
     </w:lvl>
   </w:abstractNum>
-  <w:abstractNum w:abstractNumId="40" w15:restartNumberingAfterBreak="0">
+  <w:abstractNum w:abstractNumId="40">
     <w:nsid w:val="71715799"/>
     <w:multiLevelType w:val="hybridMultilevel"/>
     <w:tmpl w:val="B13E02F4"/>
@@ -28802,7 +28817,7 @@
       </w:rPr>
     </w:lvl>
   </w:abstractNum>
-  <w:abstractNum w:abstractNumId="41" w15:restartNumberingAfterBreak="0">
+  <w:abstractNum w:abstractNumId="41">
     <w:nsid w:val="72A31B20"/>
     <w:multiLevelType w:val="hybridMultilevel"/>
     <w:tmpl w:val="9A4E09FC"/>
@@ -28915,7 +28930,7 @@
       </w:rPr>
     </w:lvl>
   </w:abstractNum>
-  <w:abstractNum w:abstractNumId="42" w15:restartNumberingAfterBreak="0">
+  <w:abstractNum w:abstractNumId="42">
     <w:nsid w:val="72D111D3"/>
     <w:multiLevelType w:val="multilevel"/>
     <w:tmpl w:val="D8A26758"/>
@@ -29064,7 +29079,7 @@
       </w:rPr>
     </w:lvl>
   </w:abstractNum>
-  <w:abstractNum w:abstractNumId="43" w15:restartNumberingAfterBreak="0">
+  <w:abstractNum w:abstractNumId="43">
     <w:nsid w:val="79150015"/>
     <w:multiLevelType w:val="singleLevel"/>
     <w:tmpl w:val="F77C13F6"/>
@@ -29086,7 +29101,7 @@
       </w:rPr>
     </w:lvl>
   </w:abstractNum>
-  <w:abstractNum w:abstractNumId="44" w15:restartNumberingAfterBreak="0">
+  <w:abstractNum w:abstractNumId="44">
     <w:nsid w:val="7D073894"/>
     <w:multiLevelType w:val="multilevel"/>
     <w:tmpl w:val="7A965C48"/>
@@ -29235,7 +29250,7 @@
       </w:rPr>
     </w:lvl>
   </w:abstractNum>
-  <w:abstractNum w:abstractNumId="45" w15:restartNumberingAfterBreak="0">
+  <w:abstractNum w:abstractNumId="45">
     <w:nsid w:val="7DD07216"/>
     <w:multiLevelType w:val="hybridMultilevel"/>
     <w:tmpl w:val="10EC75A6"/>
@@ -29491,7 +29506,7 @@
 </file>
 
 <file path=word/styles.xml><?xml version="1.0" encoding="utf-8"?>
-<w:styles xmlns:mc="http://schemas.openxmlformats.org/markup-compatibility/2006" xmlns:r="http://schemas.openxmlformats.org/officeDocument/2006/relationships" xmlns:w="http://schemas.openxmlformats.org/wordprocessingml/2006/main" xmlns:w14="http://schemas.microsoft.com/office/word/2010/wordml" xmlns:w15="http://schemas.microsoft.com/office/word/2012/wordml" xmlns:w16se="http://schemas.microsoft.com/office/word/2015/wordml/symex" mc:Ignorable="w14 w15 w16se">
+<w:styles xmlns:mc="http://schemas.openxmlformats.org/markup-compatibility/2006" xmlns:r="http://schemas.openxmlformats.org/officeDocument/2006/relationships" xmlns:w="http://schemas.openxmlformats.org/wordprocessingml/2006/main" xmlns:w14="http://schemas.microsoft.com/office/word/2010/wordml" mc:Ignorable="w14">
   <w:docDefaults>
     <w:rPrDefault>
       <w:rPr>
@@ -29507,381 +29522,145 @@
       </w:pPr>
     </w:pPrDefault>
   </w:docDefaults>
-  <w:latentStyles w:defLockedState="0" w:defUIPriority="99" w:defSemiHidden="0" w:defUnhideWhenUsed="0" w:defQFormat="0" w:count="374">
-    <w:lsdException w:name="Normal" w:uiPriority="0" w:qFormat="1"/>
-    <w:lsdException w:name="heading 1" w:uiPriority="9" w:qFormat="1"/>
-    <w:lsdException w:name="heading 2" w:semiHidden="1" w:uiPriority="9" w:unhideWhenUsed="1" w:qFormat="1"/>
-    <w:lsdException w:name="heading 3" w:semiHidden="1" w:uiPriority="9" w:unhideWhenUsed="1" w:qFormat="1"/>
-    <w:lsdException w:name="heading 4" w:semiHidden="1" w:uiPriority="9" w:unhideWhenUsed="1" w:qFormat="1"/>
-    <w:lsdException w:name="heading 5" w:semiHidden="1" w:uiPriority="9" w:unhideWhenUsed="1" w:qFormat="1"/>
-    <w:lsdException w:name="heading 6" w:semiHidden="1" w:uiPriority="9" w:unhideWhenUsed="1" w:qFormat="1"/>
-    <w:lsdException w:name="heading 7" w:semiHidden="1" w:uiPriority="9" w:unhideWhenUsed="1" w:qFormat="1"/>
-    <w:lsdException w:name="heading 8" w:semiHidden="1" w:uiPriority="9" w:unhideWhenUsed="1" w:qFormat="1"/>
-    <w:lsdException w:name="heading 9" w:semiHidden="1" w:uiPriority="9" w:unhideWhenUsed="1" w:qFormat="1"/>
-    <w:lsdException w:name="index 1" w:semiHidden="1" w:unhideWhenUsed="1"/>
-    <w:lsdException w:name="index 2" w:semiHidden="1" w:unhideWhenUsed="1"/>
-    <w:lsdException w:name="index 3" w:semiHidden="1" w:unhideWhenUsed="1"/>
-    <w:lsdException w:name="index 4" w:semiHidden="1" w:unhideWhenUsed="1"/>
-    <w:lsdException w:name="index 5" w:semiHidden="1" w:unhideWhenUsed="1"/>
-    <w:lsdException w:name="index 6" w:semiHidden="1" w:unhideWhenUsed="1"/>
-    <w:lsdException w:name="index 7" w:semiHidden="1" w:unhideWhenUsed="1"/>
-    <w:lsdException w:name="index 8" w:semiHidden="1" w:unhideWhenUsed="1"/>
-    <w:lsdException w:name="index 9" w:semiHidden="1" w:unhideWhenUsed="1"/>
-    <w:lsdException w:name="toc 1" w:semiHidden="1" w:uiPriority="39" w:unhideWhenUsed="1"/>
-    <w:lsdException w:name="toc 2" w:semiHidden="1" w:uiPriority="39" w:unhideWhenUsed="1"/>
-    <w:lsdException w:name="toc 3" w:semiHidden="1" w:uiPriority="39" w:unhideWhenUsed="1"/>
-    <w:lsdException w:name="toc 4" w:semiHidden="1" w:uiPriority="39" w:unhideWhenUsed="1"/>
-    <w:lsdException w:name="toc 5" w:semiHidden="1" w:uiPriority="39" w:unhideWhenUsed="1"/>
-    <w:lsdException w:name="toc 6" w:semiHidden="1" w:uiPriority="39" w:unhideWhenUsed="1"/>
-    <w:lsdException w:name="toc 7" w:semiHidden="1" w:uiPriority="39" w:unhideWhenUsed="1"/>
-    <w:lsdException w:name="toc 8" w:semiHidden="1" w:uiPriority="39" w:unhideWhenUsed="1"/>
-    <w:lsdException w:name="toc 9" w:semiHidden="1" w:uiPriority="39" w:unhideWhenUsed="1"/>
-    <w:lsdException w:name="Normal Indent" w:semiHidden="1" w:unhideWhenUsed="1"/>
-    <w:lsdException w:name="footnote text" w:semiHidden="1" w:unhideWhenUsed="1"/>
-    <w:lsdException w:name="annotation text" w:semiHidden="1" w:unhideWhenUsed="1"/>
-    <w:lsdException w:name="header" w:semiHidden="1" w:unhideWhenUsed="1"/>
-    <w:lsdException w:name="footer" w:semiHidden="1" w:unhideWhenUsed="1"/>
-    <w:lsdException w:name="index heading" w:semiHidden="1" w:unhideWhenUsed="1"/>
-    <w:lsdException w:name="caption" w:semiHidden="1" w:uiPriority="35" w:unhideWhenUsed="1" w:qFormat="1"/>
-    <w:lsdException w:name="table of figures" w:semiHidden="1" w:unhideWhenUsed="1"/>
-    <w:lsdException w:name="envelope address" w:semiHidden="1" w:unhideWhenUsed="1"/>
-    <w:lsdException w:name="envelope return" w:semiHidden="1" w:unhideWhenUsed="1"/>
-    <w:lsdException w:name="footnote reference" w:semiHidden="1" w:unhideWhenUsed="1"/>
-    <w:lsdException w:name="annotation reference" w:semiHidden="1" w:unhideWhenUsed="1"/>
-    <w:lsdException w:name="line number" w:semiHidden="1" w:unhideWhenUsed="1"/>
-    <w:lsdException w:name="page number" w:semiHidden="1" w:unhideWhenUsed="1"/>
-    <w:lsdException w:name="endnote reference" w:semiHidden="1" w:unhideWhenUsed="1"/>
-    <w:lsdException w:name="endnote text" w:semiHidden="1" w:unhideWhenUsed="1"/>
-    <w:lsdException w:name="table of authorities" w:semiHidden="1" w:unhideWhenUsed="1"/>
-    <w:lsdException w:name="macro" w:semiHidden="1" w:unhideWhenUsed="1"/>
-    <w:lsdException w:name="toa heading" w:semiHidden="1" w:unhideWhenUsed="1"/>
-    <w:lsdException w:name="List" w:semiHidden="1" w:unhideWhenUsed="1"/>
-    <w:lsdException w:name="List Bullet" w:semiHidden="1" w:unhideWhenUsed="1"/>
-    <w:lsdException w:name="List Number" w:semiHidden="1" w:unhideWhenUsed="1"/>
-    <w:lsdException w:name="List 2" w:semiHidden="1" w:unhideWhenUsed="1"/>
-    <w:lsdException w:name="List 3" w:semiHidden="1" w:unhideWhenUsed="1"/>
-    <w:lsdException w:name="List 4" w:semiHidden="1" w:unhideWhenUsed="1"/>
-    <w:lsdException w:name="List 5" w:semiHidden="1" w:unhideWhenUsed="1"/>
-    <w:lsdException w:name="List Bullet 2" w:semiHidden="1" w:unhideWhenUsed="1"/>
-    <w:lsdException w:name="List Bullet 3" w:semiHidden="1" w:unhideWhenUsed="1"/>
-    <w:lsdException w:name="List Bullet 4" w:semiHidden="1" w:unhideWhenUsed="1"/>
-    <w:lsdException w:name="List Bullet 5" w:semiHidden="1" w:unhideWhenUsed="1"/>
-    <w:lsdException w:name="List Number 2" w:semiHidden="1" w:unhideWhenUsed="1"/>
-    <w:lsdException w:name="List Number 3" w:semiHidden="1" w:unhideWhenUsed="1"/>
-    <w:lsdException w:name="List Number 4" w:semiHidden="1" w:unhideWhenUsed="1"/>
-    <w:lsdException w:name="List Number 5" w:semiHidden="1" w:unhideWhenUsed="1"/>
-    <w:lsdException w:name="Title" w:uiPriority="10" w:qFormat="1"/>
-    <w:lsdException w:name="Closing" w:semiHidden="1" w:unhideWhenUsed="1"/>
-    <w:lsdException w:name="Signature" w:semiHidden="1" w:unhideWhenUsed="1"/>
-    <w:lsdException w:name="Default Paragraph Font" w:semiHidden="1" w:uiPriority="1" w:unhideWhenUsed="1"/>
-    <w:lsdException w:name="Body Text" w:semiHidden="1" w:unhideWhenUsed="1"/>
-    <w:lsdException w:name="Body Text Indent" w:semiHidden="1" w:unhideWhenUsed="1"/>
-    <w:lsdException w:name="List Continue" w:semiHidden="1" w:unhideWhenUsed="1"/>
-    <w:lsdException w:name="List Continue 2" w:semiHidden="1" w:unhideWhenUsed="1"/>
-    <w:lsdException w:name="List Continue 3" w:semiHidden="1" w:unhideWhenUsed="1"/>
-    <w:lsdException w:name="List Continue 4" w:semiHidden="1" w:unhideWhenUsed="1"/>
-    <w:lsdException w:name="List Continue 5" w:semiHidden="1" w:unhideWhenUsed="1"/>
-    <w:lsdException w:name="Message Header" w:semiHidden="1" w:unhideWhenUsed="1"/>
-    <w:lsdException w:name="Subtitle" w:uiPriority="11" w:qFormat="1"/>
-    <w:lsdException w:name="Salutation" w:semiHidden="1" w:unhideWhenUsed="1"/>
-    <w:lsdException w:name="Date" w:semiHidden="1" w:unhideWhenUsed="1"/>
-    <w:lsdException w:name="Body Text First Indent" w:semiHidden="1" w:unhideWhenUsed="1"/>
-    <w:lsdException w:name="Body Text First Indent 2" w:semiHidden="1" w:unhideWhenUsed="1"/>
-    <w:lsdException w:name="Note Heading" w:semiHidden="1" w:unhideWhenUsed="1"/>
-    <w:lsdException w:name="Body Text 2" w:semiHidden="1" w:uiPriority="0" w:unhideWhenUsed="1"/>
-    <w:lsdException w:name="Body Text 3" w:semiHidden="1" w:unhideWhenUsed="1"/>
-    <w:lsdException w:name="Body Text Indent 2" w:semiHidden="1" w:unhideWhenUsed="1"/>
-    <w:lsdException w:name="Body Text Indent 3" w:semiHidden="1" w:unhideWhenUsed="1"/>
-    <w:lsdException w:name="Block Text" w:semiHidden="1" w:unhideWhenUsed="1"/>
-    <w:lsdException w:name="Hyperlink" w:semiHidden="1" w:unhideWhenUsed="1"/>
-    <w:lsdException w:name="FollowedHyperlink" w:semiHidden="1" w:unhideWhenUsed="1"/>
-    <w:lsdException w:name="Strong" w:uiPriority="22" w:qFormat="1"/>
-    <w:lsdException w:name="Emphasis" w:uiPriority="20" w:qFormat="1"/>
-    <w:lsdException w:name="Document Map" w:semiHidden="1" w:unhideWhenUsed="1"/>
-    <w:lsdException w:name="Plain Text" w:semiHidden="1" w:unhideWhenUsed="1"/>
-    <w:lsdException w:name="E-mail Signature" w:semiHidden="1" w:unhideWhenUsed="1"/>
-    <w:lsdException w:name="HTML Top of Form" w:semiHidden="1" w:unhideWhenUsed="1"/>
-    <w:lsdException w:name="HTML Bottom of Form" w:semiHidden="1" w:unhideWhenUsed="1"/>
-    <w:lsdException w:name="Normal (Web)" w:semiHidden="1" w:unhideWhenUsed="1"/>
-    <w:lsdException w:name="HTML Acronym" w:semiHidden="1" w:unhideWhenUsed="1"/>
-    <w:lsdException w:name="HTML Address" w:semiHidden="1" w:unhideWhenUsed="1"/>
-    <w:lsdException w:name="HTML Cite" w:semiHidden="1" w:unhideWhenUsed="1"/>
-    <w:lsdException w:name="HTML Code" w:semiHidden="1" w:unhideWhenUsed="1"/>
-    <w:lsdException w:name="HTML Definition" w:semiHidden="1" w:unhideWhenUsed="1"/>
-    <w:lsdException w:name="HTML Keyboard" w:semiHidden="1" w:unhideWhenUsed="1"/>
-    <w:lsdException w:name="HTML Preformatted" w:semiHidden="1" w:unhideWhenUsed="1"/>
-    <w:lsdException w:name="HTML Sample" w:semiHidden="1" w:unhideWhenUsed="1"/>
-    <w:lsdException w:name="HTML Typewriter" w:semiHidden="1" w:unhideWhenUsed="1"/>
-    <w:lsdException w:name="HTML Variable" w:semiHidden="1" w:unhideWhenUsed="1"/>
-    <w:lsdException w:name="Normal Table" w:semiHidden="1" w:unhideWhenUsed="1"/>
-    <w:lsdException w:name="annotation subject" w:semiHidden="1" w:unhideWhenUsed="1"/>
-    <w:lsdException w:name="No List" w:semiHidden="1" w:unhideWhenUsed="1"/>
-    <w:lsdException w:name="Outline List 1" w:semiHidden="1" w:unhideWhenUsed="1"/>
-    <w:lsdException w:name="Outline List 2" w:semiHidden="1" w:unhideWhenUsed="1"/>
-    <w:lsdException w:name="Outline List 3" w:semiHidden="1" w:unhideWhenUsed="1"/>
-    <w:lsdException w:name="Table Simple 1" w:semiHidden="1" w:unhideWhenUsed="1"/>
-    <w:lsdException w:name="Table Simple 2" w:semiHidden="1" w:unhideWhenUsed="1"/>
-    <w:lsdException w:name="Table Simple 3" w:semiHidden="1" w:unhideWhenUsed="1"/>
-    <w:lsdException w:name="Table Classic 1" w:semiHidden="1" w:unhideWhenUsed="1"/>
-    <w:lsdException w:name="Table Classic 2" w:semiHidden="1" w:unhideWhenUsed="1"/>
-    <w:lsdException w:name="Table Classic 3" w:semiHidden="1" w:unhideWhenUsed="1"/>
-    <w:lsdException w:name="Table Classic 4" w:semiHidden="1" w:unhideWhenUsed="1"/>
-    <w:lsdException w:name="Table Colorful 1" w:semiHidden="1" w:unhideWhenUsed="1"/>
-    <w:lsdException w:name="Table Colorful 2" w:semiHidden="1" w:unhideWhenUsed="1"/>
-    <w:lsdException w:name="Table Colorful 3" w:semiHidden="1" w:unhideWhenUsed="1"/>
-    <w:lsdException w:name="Table Columns 1" w:semiHidden="1" w:unhideWhenUsed="1"/>
-    <w:lsdException w:name="Table Columns 2" w:semiHidden="1" w:unhideWhenUsed="1"/>
-    <w:lsdException w:name="Table Columns 3" w:semiHidden="1" w:unhideWhenUsed="1"/>
-    <w:lsdException w:name="Table Columns 4" w:semiHidden="1" w:unhideWhenUsed="1"/>
-    <w:lsdException w:name="Table Columns 5" w:semiHidden="1" w:unhideWhenUsed="1"/>
-    <w:lsdException w:name="Table Grid 1" w:semiHidden="1" w:unhideWhenUsed="1"/>
-    <w:lsdException w:name="Table Grid 2" w:semiHidden="1" w:unhideWhenUsed="1"/>
-    <w:lsdException w:name="Table Grid 3" w:semiHidden="1" w:unhideWhenUsed="1"/>
-    <w:lsdException w:name="Table Grid 4" w:semiHidden="1" w:unhideWhenUsed="1"/>
-    <w:lsdException w:name="Table Grid 5" w:semiHidden="1" w:unhideWhenUsed="1"/>
-    <w:lsdException w:name="Table Grid 6" w:semiHidden="1" w:unhideWhenUsed="1"/>
-    <w:lsdException w:name="Table Grid 7" w:semiHidden="1" w:unhideWhenUsed="1"/>
-    <w:lsdException w:name="Table Grid 8" w:semiHidden="1" w:unhideWhenUsed="1"/>
-    <w:lsdException w:name="Table List 1" w:semiHidden="1" w:unhideWhenUsed="1"/>
-    <w:lsdException w:name="Table List 2" w:semiHidden="1" w:unhideWhenUsed="1"/>
-    <w:lsdException w:name="Table List 3" w:semiHidden="1" w:unhideWhenUsed="1"/>
-    <w:lsdException w:name="Table List 4" w:semiHidden="1" w:unhideWhenUsed="1"/>
-    <w:lsdException w:name="Table List 5" w:semiHidden="1" w:unhideWhenUsed="1"/>
-    <w:lsdException w:name="Table List 6" w:semiHidden="1" w:unhideWhenUsed="1"/>
-    <w:lsdException w:name="Table List 7" w:semiHidden="1" w:unhideWhenUsed="1"/>
-    <w:lsdException w:name="Table List 8" w:semiHidden="1" w:unhideWhenUsed="1"/>
-    <w:lsdException w:name="Table 3D effects 1" w:semiHidden="1" w:unhideWhenUsed="1"/>
-    <w:lsdException w:name="Table 3D effects 2" w:semiHidden="1" w:unhideWhenUsed="1"/>
-    <w:lsdException w:name="Table 3D effects 3" w:semiHidden="1" w:unhideWhenUsed="1"/>
-    <w:lsdException w:name="Table Contemporary" w:semiHidden="1" w:unhideWhenUsed="1"/>
-    <w:lsdException w:name="Table Elegant" w:semiHidden="1" w:unhideWhenUsed="1"/>
-    <w:lsdException w:name="Table Professional" w:semiHidden="1" w:unhideWhenUsed="1"/>
-    <w:lsdException w:name="Table Subtle 1" w:semiHidden="1" w:unhideWhenUsed="1"/>
-    <w:lsdException w:name="Table Subtle 2" w:semiHidden="1" w:unhideWhenUsed="1"/>
-    <w:lsdException w:name="Table Web 1" w:semiHidden="1" w:unhideWhenUsed="1"/>
-    <w:lsdException w:name="Table Web 2" w:semiHidden="1" w:unhideWhenUsed="1"/>
-    <w:lsdException w:name="Table Web 3" w:semiHidden="1" w:unhideWhenUsed="1"/>
-    <w:lsdException w:name="Balloon Text" w:semiHidden="1" w:unhideWhenUsed="1"/>
-    <w:lsdException w:name="Table Grid" w:semiHidden="1" w:uiPriority="59" w:unhideWhenUsed="1"/>
-    <w:lsdException w:name="Table Theme" w:semiHidden="1" w:unhideWhenUsed="1"/>
-    <w:lsdException w:name="Placeholder Text" w:semiHidden="1"/>
-    <w:lsdException w:name="No Spacing" w:uiPriority="1" w:qFormat="1"/>
-    <w:lsdException w:name="Light Shading" w:uiPriority="60"/>
-    <w:lsdException w:name="Light List" w:uiPriority="61"/>
-    <w:lsdException w:name="Light Grid" w:uiPriority="62"/>
-    <w:lsdException w:name="Medium Shading 1" w:uiPriority="63"/>
-    <w:lsdException w:name="Medium Shading 2" w:uiPriority="64"/>
-    <w:lsdException w:name="Medium List 1" w:uiPriority="65"/>
-    <w:lsdException w:name="Medium List 2" w:uiPriority="66"/>
-    <w:lsdException w:name="Medium Grid 1" w:uiPriority="67"/>
-    <w:lsdException w:name="Medium Grid 2" w:uiPriority="68"/>
-    <w:lsdException w:name="Medium Grid 3" w:uiPriority="69"/>
-    <w:lsdException w:name="Dark List" w:uiPriority="70"/>
-    <w:lsdException w:name="Colorful Shading" w:uiPriority="71"/>
-    <w:lsdException w:name="Colorful List" w:uiPriority="72"/>
-    <w:lsdException w:name="Colorful Grid" w:uiPriority="73"/>
-    <w:lsdException w:name="Light Shading Accent 1" w:uiPriority="60"/>
-    <w:lsdException w:name="Light List Accent 1" w:uiPriority="61"/>
-    <w:lsdException w:name="Light Grid Accent 1" w:uiPriority="62"/>
-    <w:lsdException w:name="Medium Shading 1 Accent 1" w:uiPriority="63"/>
-    <w:lsdException w:name="Medium Shading 2 Accent 1" w:uiPriority="64"/>
-    <w:lsdException w:name="Medium List 1 Accent 1" w:uiPriority="65"/>
-    <w:lsdException w:name="Revision" w:semiHidden="1"/>
-    <w:lsdException w:name="List Paragraph" w:uiPriority="34" w:qFormat="1"/>
-    <w:lsdException w:name="Quote" w:uiPriority="29" w:qFormat="1"/>
-    <w:lsdException w:name="Intense Quote" w:uiPriority="30" w:qFormat="1"/>
-    <w:lsdException w:name="Medium List 2 Accent 1" w:uiPriority="66"/>
-    <w:lsdException w:name="Medium Grid 1 Accent 1" w:uiPriority="67"/>
-    <w:lsdException w:name="Medium Grid 2 Accent 1" w:uiPriority="68"/>
-    <w:lsdException w:name="Medium Grid 3 Accent 1" w:uiPriority="69"/>
-    <w:lsdException w:name="Dark List Accent 1" w:uiPriority="70"/>
-    <w:lsdException w:name="Colorful Shading Accent 1" w:uiPriority="71"/>
-    <w:lsdException w:name="Colorful List Accent 1" w:uiPriority="72"/>
-    <w:lsdException w:name="Colorful Grid Accent 1" w:uiPriority="73"/>
-    <w:lsdException w:name="Light Shading Accent 2" w:uiPriority="60"/>
-    <w:lsdException w:name="Light List Accent 2" w:uiPriority="61"/>
-    <w:lsdException w:name="Light Grid Accent 2" w:uiPriority="62"/>
-    <w:lsdException w:name="Medium Shading 1 Accent 2" w:uiPriority="63"/>
-    <w:lsdException w:name="Medium Shading 2 Accent 2" w:uiPriority="64"/>
-    <w:lsdException w:name="Medium List 1 Accent 2" w:uiPriority="65"/>
-    <w:lsdException w:name="Medium List 2 Accent 2" w:uiPriority="66"/>
-    <w:lsdException w:name="Medium Grid 1 Accent 2" w:uiPriority="67"/>
-    <w:lsdException w:name="Medium Grid 2 Accent 2" w:uiPriority="68"/>
-    <w:lsdException w:name="Medium Grid 3 Accent 2" w:uiPriority="69"/>
-    <w:lsdException w:name="Dark List Accent 2" w:uiPriority="70"/>
-    <w:lsdException w:name="Colorful Shading Accent 2" w:uiPriority="71"/>
-    <w:lsdException w:name="Colorful List Accent 2" w:uiPriority="72"/>
-    <w:lsdException w:name="Colorful Grid Accent 2" w:uiPriority="73"/>
-    <w:lsdException w:name="Light Shading Accent 3" w:uiPriority="60"/>
-    <w:lsdException w:name="Light List Accent 3" w:uiPriority="61"/>
-    <w:lsdException w:name="Light Grid Accent 3" w:uiPriority="62"/>
-    <w:lsdException w:name="Medium Shading 1 Accent 3" w:uiPriority="63"/>
-    <w:lsdException w:name="Medium Shading 2 Accent 3" w:uiPriority="64"/>
-    <w:lsdException w:name="Medium List 1 Accent 3" w:uiPriority="65"/>
-    <w:lsdException w:name="Medium List 2 Accent 3" w:uiPriority="66"/>
-    <w:lsdException w:name="Medium Grid 1 Accent 3" w:uiPriority="67"/>
-    <w:lsdException w:name="Medium Grid 2 Accent 3" w:uiPriority="68"/>
-    <w:lsdException w:name="Medium Grid 3 Accent 3" w:uiPriority="69"/>
-    <w:lsdException w:name="Dark List Accent 3" w:uiPriority="70"/>
-    <w:lsdException w:name="Colorful Shading Accent 3" w:uiPriority="71"/>
-    <w:lsdException w:name="Colorful List Accent 3" w:uiPriority="72"/>
-    <w:lsdException w:name="Colorful Grid Accent 3" w:uiPriority="73"/>
-    <w:lsdException w:name="Light Shading Accent 4" w:uiPriority="60"/>
-    <w:lsdException w:name="Light List Accent 4" w:uiPriority="61"/>
-    <w:lsdException w:name="Light Grid Accent 4" w:uiPriority="62"/>
-    <w:lsdException w:name="Medium Shading 1 Accent 4" w:uiPriority="63"/>
-    <w:lsdException w:name="Medium Shading 2 Accent 4" w:uiPriority="64"/>
-    <w:lsdException w:name="Medium List 1 Accent 4" w:uiPriority="65"/>
-    <w:lsdException w:name="Medium List 2 Accent 4" w:uiPriority="66"/>
-    <w:lsdException w:name="Medium Grid 1 Accent 4" w:uiPriority="67"/>
-    <w:lsdException w:name="Medium Grid 2 Accent 4" w:uiPriority="68"/>
-    <w:lsdException w:name="Medium Grid 3 Accent 4" w:uiPriority="69"/>
-    <w:lsdException w:name="Dark List Accent 4" w:uiPriority="70"/>
-    <w:lsdException w:name="Colorful Shading Accent 4" w:uiPriority="71"/>
-    <w:lsdException w:name="Colorful List Accent 4" w:uiPriority="72"/>
-    <w:lsdException w:name="Colorful Grid Accent 4" w:uiPriority="73"/>
-    <w:lsdException w:name="Light Shading Accent 5" w:uiPriority="60"/>
-    <w:lsdException w:name="Light List Accent 5" w:uiPriority="61"/>
-    <w:lsdException w:name="Light Grid Accent 5" w:uiPriority="62"/>
-    <w:lsdException w:name="Medium Shading 1 Accent 5" w:uiPriority="63"/>
-    <w:lsdException w:name="Medium Shading 2 Accent 5" w:uiPriority="64"/>
-    <w:lsdException w:name="Medium List 1 Accent 5" w:uiPriority="65"/>
-    <w:lsdException w:name="Medium List 2 Accent 5" w:uiPriority="66"/>
-    <w:lsdException w:name="Medium Grid 1 Accent 5" w:uiPriority="67"/>
-    <w:lsdException w:name="Medium Grid 2 Accent 5" w:uiPriority="68"/>
-    <w:lsdException w:name="Medium Grid 3 Accent 5" w:uiPriority="69"/>
-    <w:lsdException w:name="Dark List Accent 5" w:uiPriority="70"/>
-    <w:lsdException w:name="Colorful Shading Accent 5" w:uiPriority="71"/>
-    <w:lsdException w:name="Colorful List Accent 5" w:uiPriority="72"/>
-    <w:lsdException w:name="Colorful Grid Accent 5" w:uiPriority="73"/>
-    <w:lsdException w:name="Light Shading Accent 6" w:uiPriority="60"/>
-    <w:lsdException w:name="Light List Accent 6" w:uiPriority="61"/>
-    <w:lsdException w:name="Light Grid Accent 6" w:uiPriority="62"/>
-    <w:lsdException w:name="Medium Shading 1 Accent 6" w:uiPriority="63"/>
-    <w:lsdException w:name="Medium Shading 2 Accent 6" w:uiPriority="64"/>
-    <w:lsdException w:name="Medium List 1 Accent 6" w:uiPriority="65"/>
-    <w:lsdException w:name="Medium List 2 Accent 6" w:uiPriority="66"/>
-    <w:lsdException w:name="Medium Grid 1 Accent 6" w:uiPriority="67"/>
-    <w:lsdException w:name="Medium Grid 2 Accent 6" w:uiPriority="68"/>
-    <w:lsdException w:name="Medium Grid 3 Accent 6" w:uiPriority="69"/>
-    <w:lsdException w:name="Dark List Accent 6" w:uiPriority="70"/>
-    <w:lsdException w:name="Colorful Shading Accent 6" w:uiPriority="71"/>
-    <w:lsdException w:name="Colorful List Accent 6" w:uiPriority="72"/>
-    <w:lsdException w:name="Colorful Grid Accent 6" w:uiPriority="73"/>
-    <w:lsdException w:name="Subtle Emphasis" w:uiPriority="19" w:qFormat="1"/>
-    <w:lsdException w:name="Intense Emphasis" w:uiPriority="21" w:qFormat="1"/>
-    <w:lsdException w:name="Subtle Reference" w:uiPriority="31" w:qFormat="1"/>
-    <w:lsdException w:name="Intense Reference" w:uiPriority="32" w:qFormat="1"/>
-    <w:lsdException w:name="Book Title" w:uiPriority="33" w:qFormat="1"/>
-    <w:lsdException w:name="Bibliography" w:semiHidden="1" w:uiPriority="37" w:unhideWhenUsed="1"/>
-    <w:lsdException w:name="TOC Heading" w:semiHidden="1" w:uiPriority="39" w:unhideWhenUsed="1" w:qFormat="1"/>
-    <w:lsdException w:name="Plain Table 1" w:uiPriority="41"/>
-    <w:lsdException w:name="Plain Table 2" w:uiPriority="42"/>
-    <w:lsdException w:name="Plain Table 3" w:uiPriority="43"/>
-    <w:lsdException w:name="Plain Table 4" w:uiPriority="44"/>
-    <w:lsdException w:name="Plain Table 5" w:uiPriority="45"/>
-    <w:lsdException w:name="Grid Table Light" w:uiPriority="40"/>
-    <w:lsdException w:name="Grid Table 1 Light" w:uiPriority="46"/>
-    <w:lsdException w:name="Grid Table 2" w:uiPriority="47"/>
-    <w:lsdException w:name="Grid Table 3" w:uiPriority="48"/>
-    <w:lsdException w:name="Grid Table 4" w:uiPriority="49"/>
-    <w:lsdException w:name="Grid Table 5 Dark" w:uiPriority="50"/>
-    <w:lsdException w:name="Grid Table 6 Colorful" w:uiPriority="51"/>
-    <w:lsdException w:name="Grid Table 7 Colorful" w:uiPriority="52"/>
-    <w:lsdException w:name="Grid Table 1 Light Accent 1" w:uiPriority="46"/>
-    <w:lsdException w:name="Grid Table 2 Accent 1" w:uiPriority="47"/>
-    <w:lsdException w:name="Grid Table 3 Accent 1" w:uiPriority="48"/>
-    <w:lsdException w:name="Grid Table 4 Accent 1" w:uiPriority="49"/>
-    <w:lsdException w:name="Grid Table 5 Dark Accent 1" w:uiPriority="50"/>
-    <w:lsdException w:name="Grid Table 6 Colorful Accent 1" w:uiPriority="51"/>
-    <w:lsdException w:name="Grid Table 7 Colorful Accent 1" w:uiPriority="52"/>
-    <w:lsdException w:name="Grid Table 1 Light Accent 2" w:uiPriority="46"/>
-    <w:lsdException w:name="Grid Table 2 Accent 2" w:uiPriority="47"/>
-    <w:lsdException w:name="Grid Table 3 Accent 2" w:uiPriority="48"/>
-    <w:lsdException w:name="Grid Table 4 Accent 2" w:uiPriority="49"/>
-    <w:lsdException w:name="Grid Table 5 Dark Accent 2" w:uiPriority="50"/>
-    <w:lsdException w:name="Grid Table 6 Colorful Accent 2" w:uiPriority="51"/>
-    <w:lsdException w:name="Grid Table 7 Colorful Accent 2" w:uiPriority="52"/>
-    <w:lsdException w:name="Grid Table 1 Light Accent 3" w:uiPriority="46"/>
-    <w:lsdException w:name="Grid Table 2 Accent 3" w:uiPriority="47"/>
-    <w:lsdException w:name="Grid Table 3 Accent 3" w:uiPriority="48"/>
-    <w:lsdException w:name="Grid Table 4 Accent 3" w:uiPriority="49"/>
-    <w:lsdException w:name="Grid Table 5 Dark Accent 3" w:uiPriority="50"/>
-    <w:lsdException w:name="Grid Table 6 Colorful Accent 3" w:uiPriority="51"/>
-    <w:lsdException w:name="Grid Table 7 Colorful Accent 3" w:uiPriority="52"/>
-    <w:lsdException w:name="Grid Table 1 Light Accent 4" w:uiPriority="46"/>
-    <w:lsdException w:name="Grid Table 2 Accent 4" w:uiPriority="47"/>
-    <w:lsdException w:name="Grid Table 3 Accent 4" w:uiPriority="48"/>
-    <w:lsdException w:name="Grid Table 4 Accent 4" w:uiPriority="49"/>
-    <w:lsdException w:name="Grid Table 5 Dark Accent 4" w:uiPriority="50"/>
-    <w:lsdException w:name="Grid Table 6 Colorful Accent 4" w:uiPriority="51"/>
-    <w:lsdException w:name="Grid Table 7 Colorful Accent 4" w:uiPriority="52"/>
-    <w:lsdException w:name="Grid Table 1 Light Accent 5" w:uiPriority="46"/>
-    <w:lsdException w:name="Grid Table 2 Accent 5" w:uiPriority="47"/>
-    <w:lsdException w:name="Grid Table 3 Accent 5" w:uiPriority="48"/>
-    <w:lsdException w:name="Grid Table 4 Accent 5" w:uiPriority="49"/>
-    <w:lsdException w:name="Grid Table 5 Dark Accent 5" w:uiPriority="50"/>
-    <w:lsdException w:name="Grid Table 6 Colorful Accent 5" w:uiPriority="51"/>
-    <w:lsdException w:name="Grid Table 7 Colorful Accent 5" w:uiPriority="52"/>
-    <w:lsdException w:name="Grid Table 1 Light Accent 6" w:uiPriority="46"/>
-    <w:lsdException w:name="Grid Table 2 Accent 6" w:uiPriority="47"/>
-    <w:lsdException w:name="Grid Table 3 Accent 6" w:uiPriority="48"/>
-    <w:lsdException w:name="Grid Table 4 Accent 6" w:uiPriority="49"/>
-    <w:lsdException w:name="Grid Table 5 Dark Accent 6" w:uiPriority="50"/>
-    <w:lsdException w:name="Grid Table 6 Colorful Accent 6" w:uiPriority="51"/>
-    <w:lsdException w:name="Grid Table 7 Colorful Accent 6" w:uiPriority="52"/>
-    <w:lsdException w:name="List Table 1 Light" w:uiPriority="46"/>
-    <w:lsdException w:name="List Table 2" w:uiPriority="47"/>
-    <w:lsdException w:name="List Table 3" w:uiPriority="48"/>
-    <w:lsdException w:name="List Table 4" w:uiPriority="49"/>
-    <w:lsdException w:name="List Table 5 Dark" w:uiPriority="50"/>
-    <w:lsdException w:name="List Table 6 Colorful" w:uiPriority="51"/>
-    <w:lsdException w:name="List Table 7 Colorful" w:uiPriority="52"/>
-    <w:lsdException w:name="List Table 1 Light Accent 1" w:uiPriority="46"/>
-    <w:lsdException w:name="List Table 2 Accent 1" w:uiPriority="47"/>
-    <w:lsdException w:name="List Table 3 Accent 1" w:uiPriority="48"/>
-    <w:lsdException w:name="List Table 4 Accent 1" w:uiPriority="49"/>
-    <w:lsdException w:name="List Table 5 Dark Accent 1" w:uiPriority="50"/>
-    <w:lsdException w:name="List Table 6 Colorful Accent 1" w:uiPriority="51"/>
-    <w:lsdException w:name="List Table 7 Colorful Accent 1" w:uiPriority="52"/>
-    <w:lsdException w:name="List Table 1 Light Accent 2" w:uiPriority="46"/>
-    <w:lsdException w:name="List Table 2 Accent 2" w:uiPriority="47"/>
-    <w:lsdException w:name="List Table 3 Accent 2" w:uiPriority="48"/>
-    <w:lsdException w:name="List Table 4 Accent 2" w:uiPriority="49"/>
-    <w:lsdException w:name="List Table 5 Dark Accent 2" w:uiPriority="50"/>
-    <w:lsdException w:name="List Table 6 Colorful Accent 2" w:uiPriority="51"/>
-    <w:lsdException w:name="List Table 7 Colorful Accent 2" w:uiPriority="52"/>
-    <w:lsdException w:name="List Table 1 Light Accent 3" w:uiPriority="46"/>
-    <w:lsdException w:name="List Table 2 Accent 3" w:uiPriority="47"/>
-    <w:lsdException w:name="List Table 3 Accent 3" w:uiPriority="48"/>
-    <w:lsdException w:name="List Table 4 Accent 3" w:uiPriority="49"/>
-    <w:lsdException w:name="List Table 5 Dark Accent 3" w:uiPriority="50"/>
-    <w:lsdException w:name="List Table 6 Colorful Accent 3" w:uiPriority="51"/>
-    <w:lsdException w:name="List Table 7 Colorful Accent 3" w:uiPriority="52"/>
-    <w:lsdException w:name="List Table 1 Light Accent 4" w:uiPriority="46"/>
-    <w:lsdException w:name="List Table 2 Accent 4" w:uiPriority="47"/>
-    <w:lsdException w:name="List Table 3 Accent 4" w:uiPriority="48"/>
-    <w:lsdException w:name="List Table 4 Accent 4" w:uiPriority="49"/>
-    <w:lsdException w:name="List Table 5 Dark Accent 4" w:uiPriority="50"/>
-    <w:lsdException w:name="List Table 6 Colorful Accent 4" w:uiPriority="51"/>
-    <w:lsdException w:name="List Table 7 Colorful Accent 4" w:uiPriority="52"/>
-    <w:lsdException w:name="List Table 1 Light Accent 5" w:uiPriority="46"/>
-    <w:lsdException w:name="List Table 2 Accent 5" w:uiPriority="47"/>
-    <w:lsdException w:name="List Table 3 Accent 5" w:uiPriority="48"/>
-    <w:lsdException w:name="List Table 4 Accent 5" w:uiPriority="49"/>
-    <w:lsdException w:name="List Table 5 Dark Accent 5" w:uiPriority="50"/>
-    <w:lsdException w:name="List Table 6 Colorful Accent 5" w:uiPriority="51"/>
-    <w:lsdException w:name="List Table 7 Colorful Accent 5" w:uiPriority="52"/>
-    <w:lsdException w:name="List Table 1 Light Accent 6" w:uiPriority="46"/>
-    <w:lsdException w:name="List Table 2 Accent 6" w:uiPriority="47"/>
-    <w:lsdException w:name="List Table 3 Accent 6" w:uiPriority="48"/>
-    <w:lsdException w:name="List Table 4 Accent 6" w:uiPriority="49"/>
-    <w:lsdException w:name="List Table 5 Dark Accent 6" w:uiPriority="50"/>
-    <w:lsdException w:name="List Table 6 Colorful Accent 6" w:uiPriority="51"/>
-    <w:lsdException w:name="List Table 7 Colorful Accent 6" w:uiPriority="52"/>
-    <w:lsdException w:name="Mention" w:semiHidden="1" w:unhideWhenUsed="1"/>
-    <w:lsdException w:name="Smart Hyperlink" w:semiHidden="1" w:unhideWhenUsed="1"/>
-    <w:lsdException w:name="Hashtag" w:semiHidden="1" w:unhideWhenUsed="1"/>
+  <w:latentStyles w:defLockedState="0" w:defUIPriority="99" w:defSemiHidden="1" w:defUnhideWhenUsed="1" w:defQFormat="0" w:count="267">
+    <w:lsdException w:name="Normal" w:semiHidden="0" w:uiPriority="0" w:unhideWhenUsed="0" w:qFormat="1"/>
+    <w:lsdException w:name="heading 1" w:semiHidden="0" w:uiPriority="9" w:unhideWhenUsed="0" w:qFormat="1"/>
+    <w:lsdException w:name="heading 2" w:uiPriority="9" w:qFormat="1"/>
+    <w:lsdException w:name="heading 3" w:uiPriority="9" w:qFormat="1"/>
+    <w:lsdException w:name="heading 4" w:uiPriority="9" w:qFormat="1"/>
+    <w:lsdException w:name="heading 5" w:uiPriority="9" w:qFormat="1"/>
+    <w:lsdException w:name="heading 6" w:uiPriority="9" w:qFormat="1"/>
+    <w:lsdException w:name="heading 7" w:uiPriority="9" w:qFormat="1"/>
+    <w:lsdException w:name="heading 8" w:uiPriority="9" w:qFormat="1"/>
+    <w:lsdException w:name="heading 9" w:uiPriority="9" w:qFormat="1"/>
+    <w:lsdException w:name="toc 1" w:uiPriority="39"/>
+    <w:lsdException w:name="toc 2" w:uiPriority="39"/>
+    <w:lsdException w:name="toc 3" w:uiPriority="39"/>
+    <w:lsdException w:name="toc 4" w:uiPriority="39"/>
+    <w:lsdException w:name="toc 5" w:uiPriority="39"/>
+    <w:lsdException w:name="toc 6" w:uiPriority="39"/>
+    <w:lsdException w:name="toc 7" w:uiPriority="39"/>
+    <w:lsdException w:name="toc 8" w:uiPriority="39"/>
+    <w:lsdException w:name="toc 9" w:uiPriority="39"/>
+    <w:lsdException w:name="caption" w:uiPriority="35" w:qFormat="1"/>
+    <w:lsdException w:name="Title" w:semiHidden="0" w:uiPriority="10" w:unhideWhenUsed="0" w:qFormat="1"/>
+    <w:lsdException w:name="Default Paragraph Font" w:uiPriority="1"/>
+    <w:lsdException w:name="Subtitle" w:semiHidden="0" w:uiPriority="11" w:unhideWhenUsed="0" w:qFormat="1"/>
+    <w:lsdException w:name="Body Text 2" w:uiPriority="0"/>
+    <w:lsdException w:name="Strong" w:semiHidden="0" w:uiPriority="22" w:unhideWhenUsed="0" w:qFormat="1"/>
+    <w:lsdException w:name="Emphasis" w:semiHidden="0" w:uiPriority="20" w:unhideWhenUsed="0" w:qFormat="1"/>
+    <w:lsdException w:name="Table Grid" w:semiHidden="0" w:uiPriority="59" w:unhideWhenUsed="0"/>
+    <w:lsdException w:name="Placeholder Text" w:unhideWhenUsed="0"/>
+    <w:lsdException w:name="No Spacing" w:semiHidden="0" w:uiPriority="1" w:unhideWhenUsed="0" w:qFormat="1"/>
+    <w:lsdException w:name="Light Shading" w:semiHidden="0" w:uiPriority="60" w:unhideWhenUsed="0"/>
+    <w:lsdException w:name="Light List" w:semiHidden="0" w:uiPriority="61" w:unhideWhenUsed="0"/>
+    <w:lsdException w:name="Light Grid" w:semiHidden="0" w:uiPriority="62" w:unhideWhenUsed="0"/>
+    <w:lsdException w:name="Medium Shading 1" w:semiHidden="0" w:uiPriority="63" w:unhideWhenUsed="0"/>
+    <w:lsdException w:name="Medium Shading 2" w:semiHidden="0" w:uiPriority="64" w:unhideWhenUsed="0"/>
+    <w:lsdException w:name="Medium List 1" w:semiHidden="0" w:uiPriority="65" w:unhideWhenUsed="0"/>
+    <w:lsdException w:name="Medium List 2" w:semiHidden="0" w:uiPriority="66" w:unhideWhenUsed="0"/>
+    <w:lsdException w:name="Medium Grid 1" w:semiHidden="0" w:uiPriority="67" w:unhideWhenUsed="0"/>
+    <w:lsdException w:name="Medium Grid 2" w:semiHidden="0" w:uiPriority="68" w:unhideWhenUsed="0"/>
+    <w:lsdException w:name="Medium Grid 3" w:semiHidden="0" w:uiPriority="69" w:unhideWhenUsed="0"/>
+    <w:lsdException w:name="Dark List" w:semiHidden="0" w:uiPriority="70" w:unhideWhenUsed="0"/>
+    <w:lsdException w:name="Colorful Shading" w:semiHidden="0" w:uiPriority="71" w:unhideWhenUsed="0"/>
+    <w:lsdException w:name="Colorful List" w:semiHidden="0" w:uiPriority="72" w:unhideWhenUsed="0"/>
+    <w:lsdException w:name="Colorful Grid" w:semiHidden="0" w:uiPriority="73" w:unhideWhenUsed="0"/>
+    <w:lsdException w:name="Light Shading Accent 1" w:semiHidden="0" w:uiPriority="60" w:unhideWhenUsed="0"/>
+    <w:lsdException w:name="Light List Accent 1" w:semiHidden="0" w:uiPriority="61" w:unhideWhenUsed="0"/>
+    <w:lsdException w:name="Light Grid Accent 1" w:semiHidden="0" w:uiPriority="62" w:unhideWhenUsed="0"/>
+    <w:lsdException w:name="Medium Shading 1 Accent 1" w:semiHidden="0" w:uiPriority="63" w:unhideWhenUsed="0"/>
+    <w:lsdException w:name="Medium Shading 2 Accent 1" w:semiHidden="0" w:uiPriority="64" w:unhideWhenUsed="0"/>
+    <w:lsdException w:name="Medium List 1 Accent 1" w:semiHidden="0" w:uiPriority="65" w:unhideWhenUsed="0"/>
+    <w:lsdException w:name="Revision" w:unhideWhenUsed="0"/>
+    <w:lsdException w:name="List Paragraph" w:semiHidden="0" w:uiPriority="34" w:unhideWhenUsed="0" w:qFormat="1"/>
+    <w:lsdException w:name="Quote" w:semiHidden="0" w:uiPriority="29" w:unhideWhenUsed="0" w:qFormat="1"/>
+    <w:lsdException w:name="Intense Quote" w:semiHidden="0" w:uiPriority="30" w:unhideWhenUsed="0" w:qFormat="1"/>
+    <w:lsdException w:name="Medium List 2 Accent 1" w:semiHidden="0" w:uiPriority="66" w:unhideWhenUsed="0"/>
+    <w:lsdException w:name="Medium Grid 1 Accent 1" w:semiHidden="0" w:uiPriority="67" w:unhideWhenUsed="0"/>
+    <w:lsdException w:name="Medium Grid 2 Accent 1" w:semiHidden="0" w:uiPriority="68" w:unhideWhenUsed="0"/>
+    <w:lsdException w:name="Medium Grid 3 Accent 1" w:semiHidden="0" w:uiPriority="69" w:unhideWhenUsed="0"/>
+    <w:lsdException w:name="Dark List Accent 1" w:semiHidden="0" w:uiPriority="70" w:unhideWhenUsed="0"/>
+    <w:lsdException w:name="Colorful Shading Accent 1" w:semiHidden="0" w:uiPriority="71" w:unhideWhenUsed="0"/>
+    <w:lsdException w:name="Colorful List Accent 1" w:semiHidden="0" w:uiPriority="72" w:unhideWhenUsed="0"/>
+    <w:lsdException w:name="Colorful Grid Accent 1" w:semiHidden="0" w:uiPriority="73" w:unhideWhenUsed="0"/>
+    <w:lsdException w:name="Light Shading Accent 2" w:semiHidden="0" w:uiPriority="60" w:unhideWhenUsed="0"/>
+    <w:lsdException w:name="Light List Accent 2" w:semiHidden="0" w:uiPriority="61" w:unhideWhenUsed="0"/>
+    <w:lsdException w:name="Light Grid Accent 2" w:semiHidden="0" w:uiPriority="62" w:unhideWhenUsed="0"/>
+    <w:lsdException w:name="Medium Shading 1 Accent 2" w:semiHidden="0" w:uiPriority="63" w:unhideWhenUsed="0"/>
+    <w:lsdException w:name="Medium Shading 2 Accent 2" w:semiHidden="0" w:uiPriority="64" w:unhideWhenUsed="0"/>
+    <w:lsdException w:name="Medium List 1 Accent 2" w:semiHidden="0" w:uiPriority="65" w:unhideWhenUsed="0"/>
+    <w:lsdException w:name="Medium List 2 Accent 2" w:semiHidden="0" w:uiPriority="66" w:unhideWhenUsed="0"/>
+    <w:lsdException w:name="Medium Grid 1 Accent 2" w:semiHidden="0" w:uiPriority="67" w:unhideWhenUsed="0"/>
+    <w:lsdException w:name="Medium Grid 2 Accent 2" w:semiHidden="0" w:uiPriority="68" w:unhideWhenUsed="0"/>
+    <w:lsdException w:name="Medium Grid 3 Accent 2" w:semiHidden="0" w:uiPriority="69" w:unhideWhenUsed="0"/>
+    <w:lsdException w:name="Dark List Accent 2" w:semiHidden="0" w:uiPriority="70" w:unhideWhenUsed="0"/>
+    <w:lsdException w:name="Colorful Shading Accent 2" w:semiHidden="0" w:uiPriority="71" w:unhideWhenUsed="0"/>
+    <w:lsdException w:name="Colorful List Accent 2" w:semiHidden="0" w:uiPriority="72" w:unhideWhenUsed="0"/>
+    <w:lsdException w:name="Colorful Grid Accent 2" w:semiHidden="0" w:uiPriority="73" w:unhideWhenUsed="0"/>
+    <w:lsdException w:name="Light Shading Accent 3" w:semiHidden="0" w:uiPriority="60" w:unhideWhenUsed="0"/>
+    <w:lsdException w:name="Light List Accent 3" w:semiHidden="0" w:uiPriority="61" w:unhideWhenUsed="0"/>
+    <w:lsdException w:name="Light Grid Accent 3" w:semiHidden="0" w:uiPriority="62" w:unhideWhenUsed="0"/>
+    <w:lsdException w:name="Medium Shading 1 Accent 3" w:semiHidden="0" w:uiPriority="63" w:unhideWhenUsed="0"/>
+    <w:lsdException w:name="Medium Shading 2 Accent 3" w:semiHidden="0" w:uiPriority="64" w:unhideWhenUsed="0"/>
+    <w:lsdException w:name="Medium List 1 Accent 3" w:semiHidden="0" w:uiPriority="65" w:unhideWhenUsed="0"/>
+    <w:lsdException w:name="Medium List 2 Accent 3" w:semiHidden="0" w:uiPriority="66" w:unhideWhenUsed="0"/>
+    <w:lsdException w:name="Medium Grid 1 Accent 3" w:semiHidden="0" w:uiPriority="67" w:unhideWhenUsed="0"/>
+    <w:lsdException w:name="Medium Grid 2 Accent 3" w:semiHidden="0" w:uiPriority="68" w:unhideWhenUsed="0"/>
+    <w:lsdException w:name="Medium Grid 3 Accent 3" w:semiHidden="0" w:uiPriority="69" w:unhideWhenUsed="0"/>
+    <w:lsdException w:name="Dark List Accent 3" w:semiHidden="0" w:uiPriority="70" w:unhideWhenUsed="0"/>
+    <w:lsdException w:name="Colorful Shading Accent 3" w:semiHidden="0" w:uiPriority="71" w:unhideWhenUsed="0"/>
+    <w:lsdException w:name="Colorful List Accent 3" w:semiHidden="0" w:uiPriority="72" w:unhideWhenUsed="0"/>
+    <w:lsdException w:name="Colorful Grid Accent 3" w:semiHidden="0" w:uiPriority="73" w:unhideWhenUsed="0"/>
+    <w:lsdException w:name="Light Shading Accent 4" w:semiHidden="0" w:uiPriority="60" w:unhideWhenUsed="0"/>
+    <w:lsdException w:name="Light List Accent 4" w:semiHidden="0" w:uiPriority="61" w:unhideWhenUsed="0"/>
+    <w:lsdException w:name="Light Grid Accent 4" w:semiHidden="0" w:uiPriority="62" w:unhideWhenUsed="0"/>
+    <w:lsdException w:name="Medium Shading 1 Accent 4" w:semiHidden="0" w:uiPriority="63" w:unhideWhenUsed="0"/>
+    <w:lsdException w:name="Medium Shading 2 Accent 4" w:semiHidden="0" w:uiPriority="64" w:unhideWhenUsed="0"/>
+    <w:lsdException w:name="Medium List 1 Accent 4" w:semiHidden="0" w:uiPriority="65" w:unhideWhenUsed="0"/>
+    <w:lsdException w:name="Medium List 2 Accent 4" w:semiHidden="0" w:uiPriority="66" w:unhideWhenUsed="0"/>
+    <w:lsdException w:name="Medium Grid 1 Accent 4" w:semiHidden="0" w:uiPriority="67" w:unhideWhenUsed="0"/>
+    <w:lsdException w:name="Medium Grid 2 Accent 4" w:semiHidden="0" w:uiPriority="68" w:unhideWhenUsed="0"/>
+    <w:lsdException w:name="Medium Grid 3 Accent 4" w:semiHidden="0" w:uiPriority="69" w:unhideWhenUsed="0"/>
+    <w:lsdException w:name="Dark List Accent 4" w:semiHidden="0" w:uiPriority="70" w:unhideWhenUsed="0"/>
+    <w:lsdException w:name="Colorful Shading Accent 4" w:semiHidden="0" w:uiPriority="71" w:unhideWhenUsed="0"/>
+    <w:lsdException w:name="Colorful List Accent 4" w:semiHidden="0" w:uiPriority="72" w:unhideWhenUsed="0"/>
+    <w:lsdException w:name="Colorful Grid Accent 4" w:semiHidden="0" w:uiPriority="73" w:unhideWhenUsed="0"/>
+    <w:lsdException w:name="Light Shading Accent 5" w:semiHidden="0" w:uiPriority="60" w:unhideWhenUsed="0"/>
+    <w:lsdException w:name="Light List Accent 5" w:semiHidden="0" w:uiPriority="61" w:unhideWhenUsed="0"/>
+    <w:lsdException w:name="Light Grid Accent 5" w:semiHidden="0" w:uiPriority="62" w:unhideWhenUsed="0"/>
+    <w:lsdException w:name="Medium Shading 1 Accent 5" w:semiHidden="0" w:uiPriority="63" w:unhideWhenUsed="0"/>
+    <w:lsdException w:name="Medium Shading 2 Accent 5" w:semiHidden="0" w:uiPriority="64" w:unhideWhenUsed="0"/>
+    <w:lsdException w:name="Medium List 1 Accent 5" w:semiHidden="0" w:uiPriority="65" w:unhideWhenUsed="0"/>
+    <w:lsdException w:name="Medium List 2 Accent 5" w:semiHidden="0" w:uiPriority="66" w:unhideWhenUsed="0"/>
+    <w:lsdException w:name="Medium Grid 1 Accent 5" w:semiHidden="0" w:uiPriority="67" w:unhideWhenUsed="0"/>
+    <w:lsdException w:name="Medium Grid 2 Accent 5" w:semiHidden="0" w:uiPriority="68" w:unhideWhenUsed="0"/>
+    <w:lsdException w:name="Medium Grid 3 Accent 5" w:semiHidden="0" w:uiPriority="69" w:unhideWhenUsed="0"/>
+    <w:lsdException w:name="Dark List Accent 5" w:semiHidden="0" w:uiPriority="70" w:unhideWhenUsed="0"/>
+    <w:lsdException w:name="Colorful Shading Accent 5" w:semiHidden="0" w:uiPriority="71" w:unhideWhenUsed="0"/>
+    <w:lsdException w:name="Colorful List Accent 5" w:semiHidden="0" w:uiPriority="72" w:unhideWhenUsed="0"/>
+    <w:lsdException w:name="Colorful Grid Accent 5" w:semiHidden="0" w:uiPriority="73" w:unhideWhenUsed="0"/>
+    <w:lsdException w:name="Light Shading Accent 6" w:semiHidden="0" w:uiPriority="60" w:unhideWhenUsed="0"/>
+    <w:lsdException w:name="Light List Accent 6" w:semiHidden="0" w:uiPriority="61" w:unhideWhenUsed="0"/>
+    <w:lsdException w:name="Light Grid Accent 6" w:semiHidden="0" w:uiPriority="62" w:unhideWhenUsed="0"/>
+    <w:lsdException w:name="Medium Shading 1 Accent 6" w:semiHidden="0" w:uiPriority="63" w:unhideWhenUsed="0"/>
+    <w:lsdException w:name="Medium Shading 2 Accent 6" w:semiHidden="0" w:uiPriority="64" w:unhideWhenUsed="0"/>
+    <w:lsdException w:name="Medium List 1 Accent 6" w:semiHidden="0" w:uiPriority="65" w:unhideWhenUsed="0"/>
+    <w:lsdException w:name="Medium List 2 Accent 6" w:semiHidden="0" w:uiPriority="66" w:unhideWhenUsed="0"/>
+    <w:lsdException w:name="Medium Grid 1 Accent 6" w:semiHidden="0" w:uiPriority="67" w:unhideWhenUsed="0"/>
+    <w:lsdException w:name="Medium Grid 2 Accent 6" w:semiHidden="0" w:uiPriority="68" w:unhideWhenUsed="0"/>
+    <w:lsdException w:name="Medium Grid 3 Accent 6" w:semiHidden="0" w:uiPriority="69" w:unhideWhenUsed="0"/>
+    <w:lsdException w:name="Dark List Accent 6" w:semiHidden="0" w:uiPriority="70" w:unhideWhenUsed="0"/>
+    <w:lsdException w:name="Colorful Shading Accent 6" w:semiHidden="0" w:uiPriority="71" w:unhideWhenUsed="0"/>
+    <w:lsdException w:name="Colorful List Accent 6" w:semiHidden="0" w:uiPriority="72" w:unhideWhenUsed="0"/>
+    <w:lsdException w:name="Colorful Grid Accent 6" w:semiHidden="0" w:uiPriority="73" w:unhideWhenUsed="0"/>
+    <w:lsdException w:name="Subtle Emphasis" w:semiHidden="0" w:uiPriority="19" w:unhideWhenUsed="0" w:qFormat="1"/>
+    <w:lsdException w:name="Intense Emphasis" w:semiHidden="0" w:uiPriority="21" w:unhideWhenUsed="0" w:qFormat="1"/>
+    <w:lsdException w:name="Subtle Reference" w:semiHidden="0" w:uiPriority="31" w:unhideWhenUsed="0" w:qFormat="1"/>
+    <w:lsdException w:name="Intense Reference" w:semiHidden="0" w:uiPriority="32" w:unhideWhenUsed="0" w:qFormat="1"/>
+    <w:lsdException w:name="Book Title" w:semiHidden="0" w:uiPriority="33" w:unhideWhenUsed="0" w:qFormat="1"/>
+    <w:lsdException w:name="Bibliography" w:uiPriority="37"/>
+    <w:lsdException w:name="TOC Heading" w:uiPriority="39" w:qFormat="1"/>
   </w:latentStyles>
   <w:style w:type="paragraph" w:default="1" w:styleId="Normal">
     <w:name w:val="Normal"/>
@@ -30250,7 +30029,7 @@
       <w:contextualSpacing/>
     </w:pPr>
   </w:style>
-  <w:style w:type="paragraph" w:styleId="Descripcin">
+  <w:style w:type="paragraph" w:styleId="Epgrafe">
     <w:name w:val="caption"/>
     <w:basedOn w:val="Normal"/>
     <w:next w:val="Normal"/>
@@ -30284,10 +30063,17 @@
     <w:tblPr>
       <w:tblStyleRowBandSize w:val="1"/>
       <w:tblStyleColBandSize w:val="1"/>
+      <w:tblInd w:w="0" w:type="dxa"/>
       <w:tblBorders>
         <w:top w:val="single" w:sz="8" w:space="0" w:color="8064A2" w:themeColor="accent4"/>
         <w:bottom w:val="single" w:sz="8" w:space="0" w:color="8064A2" w:themeColor="accent4"/>
       </w:tblBorders>
+      <w:tblCellMar>
+        <w:top w:w="0" w:type="dxa"/>
+        <w:left w:w="108" w:type="dxa"/>
+        <w:bottom w:w="0" w:type="dxa"/>
+        <w:right w:w="108" w:type="dxa"/>
+      </w:tblCellMar>
     </w:tblPr>
     <w:tblStylePr w:type="firstRow">
       <w:pPr>
@@ -30579,7 +30365,7 @@
       <w:u w:val="single"/>
     </w:rPr>
   </w:style>
-  <w:style w:type="paragraph" w:styleId="TtuloTDC">
+  <w:style w:type="paragraph" w:styleId="TtulodeTDC">
     <w:name w:val="TOC Heading"/>
     <w:basedOn w:val="Ttulo1"/>
     <w:next w:val="Normal"/>
@@ -30802,6 +30588,7 @@
       <w:lang w:val="en-US"/>
     </w:rPr>
     <w:tblPr>
+      <w:tblInd w:w="0" w:type="dxa"/>
       <w:tblBorders>
         <w:top w:val="single" w:sz="4" w:space="0" w:color="auto"/>
         <w:left w:val="single" w:sz="4" w:space="0" w:color="auto"/>
@@ -30810,15 +30597,1124 @@
         <w:insideH w:val="single" w:sz="4" w:space="0" w:color="auto"/>
         <w:insideV w:val="single" w:sz="4" w:space="0" w:color="auto"/>
       </w:tblBorders>
+      <w:tblCellMar>
+        <w:top w:w="0" w:type="dxa"/>
+        <w:left w:w="108" w:type="dxa"/>
+        <w:bottom w:w="0" w:type="dxa"/>
+        <w:right w:w="108" w:type="dxa"/>
+      </w:tblCellMar>
+    </w:tblPr>
+  </w:style>
+</w:styles>
+</file>
+
+<file path=word/stylesWithEffects.xml><?xml version="1.0" encoding="utf-8"?>
+<w:styles xmlns:wpc="http://schemas.microsoft.com/office/word/2010/wordprocessingCanvas" xmlns:mc="http://schemas.openxmlformats.org/markup-compatibility/2006" xmlns:o="urn:schemas-microsoft-com:office:office" xmlns:r="http://schemas.openxmlformats.org/officeDocument/2006/relationships" xmlns:m="http://schemas.openxmlformats.org/officeDocument/2006/math" xmlns:v="urn:schemas-microsoft-com:vml" xmlns:wp14="http://schemas.microsoft.com/office/word/2010/wordprocessingDrawing" xmlns:wp="http://schemas.openxmlformats.org/drawingml/2006/wordprocessingDrawing" xmlns:w10="urn:schemas-microsoft-com:office:word" xmlns:w="http://schemas.openxmlformats.org/wordprocessingml/2006/main" xmlns:w14="http://schemas.microsoft.com/office/word/2010/wordml" xmlns:wpg="http://schemas.microsoft.com/office/word/2010/wordprocessingGroup" xmlns:wpi="http://schemas.microsoft.com/office/word/2010/wordprocessingInk" xmlns:wne="http://schemas.microsoft.com/office/word/2006/wordml" xmlns:wps="http://schemas.microsoft.com/office/word/2010/wordprocessingShape" mc:Ignorable="w14 wp14">
+  <w:docDefaults>
+    <w:rPrDefault>
+      <w:rPr>
+        <w:rFonts w:asciiTheme="minorHAnsi" w:eastAsiaTheme="minorHAnsi" w:hAnsiTheme="minorHAnsi" w:cstheme="minorBidi"/>
+        <w:sz w:val="22"/>
+        <w:szCs w:val="22"/>
+        <w:lang w:val="es-SV" w:eastAsia="en-US" w:bidi="ar-SA"/>
+      </w:rPr>
+    </w:rPrDefault>
+    <w:pPrDefault>
+      <w:pPr>
+        <w:spacing w:after="200" w:line="276" w:lineRule="auto"/>
+      </w:pPr>
+    </w:pPrDefault>
+  </w:docDefaults>
+  <w:latentStyles w:defLockedState="0" w:defUIPriority="99" w:defSemiHidden="1" w:defUnhideWhenUsed="1" w:defQFormat="0" w:count="267">
+    <w:lsdException w:name="Normal" w:semiHidden="0" w:uiPriority="0" w:unhideWhenUsed="0" w:qFormat="1"/>
+    <w:lsdException w:name="heading 1" w:semiHidden="0" w:uiPriority="9" w:unhideWhenUsed="0" w:qFormat="1"/>
+    <w:lsdException w:name="heading 2" w:uiPriority="9" w:qFormat="1"/>
+    <w:lsdException w:name="heading 3" w:uiPriority="9" w:qFormat="1"/>
+    <w:lsdException w:name="heading 4" w:uiPriority="9" w:qFormat="1"/>
+    <w:lsdException w:name="heading 5" w:uiPriority="9" w:qFormat="1"/>
+    <w:lsdException w:name="heading 6" w:uiPriority="9" w:qFormat="1"/>
+    <w:lsdException w:name="heading 7" w:uiPriority="9" w:qFormat="1"/>
+    <w:lsdException w:name="heading 8" w:uiPriority="9" w:qFormat="1"/>
+    <w:lsdException w:name="heading 9" w:uiPriority="9" w:qFormat="1"/>
+    <w:lsdException w:name="toc 1" w:uiPriority="39"/>
+    <w:lsdException w:name="toc 2" w:uiPriority="39"/>
+    <w:lsdException w:name="toc 3" w:uiPriority="39"/>
+    <w:lsdException w:name="toc 4" w:uiPriority="39"/>
+    <w:lsdException w:name="toc 5" w:uiPriority="39"/>
+    <w:lsdException w:name="toc 6" w:uiPriority="39"/>
+    <w:lsdException w:name="toc 7" w:uiPriority="39"/>
+    <w:lsdException w:name="toc 8" w:uiPriority="39"/>
+    <w:lsdException w:name="toc 9" w:uiPriority="39"/>
+    <w:lsdException w:name="caption" w:uiPriority="35" w:qFormat="1"/>
+    <w:lsdException w:name="Title" w:semiHidden="0" w:uiPriority="10" w:unhideWhenUsed="0" w:qFormat="1"/>
+    <w:lsdException w:name="Default Paragraph Font" w:uiPriority="1"/>
+    <w:lsdException w:name="Subtitle" w:semiHidden="0" w:uiPriority="11" w:unhideWhenUsed="0" w:qFormat="1"/>
+    <w:lsdException w:name="Body Text 2" w:uiPriority="0"/>
+    <w:lsdException w:name="Strong" w:semiHidden="0" w:uiPriority="22" w:unhideWhenUsed="0" w:qFormat="1"/>
+    <w:lsdException w:name="Emphasis" w:semiHidden="0" w:uiPriority="20" w:unhideWhenUsed="0" w:qFormat="1"/>
+    <w:lsdException w:name="Table Grid" w:semiHidden="0" w:uiPriority="59" w:unhideWhenUsed="0"/>
+    <w:lsdException w:name="Placeholder Text" w:unhideWhenUsed="0"/>
+    <w:lsdException w:name="No Spacing" w:semiHidden="0" w:uiPriority="1" w:unhideWhenUsed="0" w:qFormat="1"/>
+    <w:lsdException w:name="Light Shading" w:semiHidden="0" w:uiPriority="60" w:unhideWhenUsed="0"/>
+    <w:lsdException w:name="Light List" w:semiHidden="0" w:uiPriority="61" w:unhideWhenUsed="0"/>
+    <w:lsdException w:name="Light Grid" w:semiHidden="0" w:uiPriority="62" w:unhideWhenUsed="0"/>
+    <w:lsdException w:name="Medium Shading 1" w:semiHidden="0" w:uiPriority="63" w:unhideWhenUsed="0"/>
+    <w:lsdException w:name="Medium Shading 2" w:semiHidden="0" w:uiPriority="64" w:unhideWhenUsed="0"/>
+    <w:lsdException w:name="Medium List 1" w:semiHidden="0" w:uiPriority="65" w:unhideWhenUsed="0"/>
+    <w:lsdException w:name="Medium List 2" w:semiHidden="0" w:uiPriority="66" w:unhideWhenUsed="0"/>
+    <w:lsdException w:name="Medium Grid 1" w:semiHidden="0" w:uiPriority="67" w:unhideWhenUsed="0"/>
+    <w:lsdException w:name="Medium Grid 2" w:semiHidden="0" w:uiPriority="68" w:unhideWhenUsed="0"/>
+    <w:lsdException w:name="Medium Grid 3" w:semiHidden="0" w:uiPriority="69" w:unhideWhenUsed="0"/>
+    <w:lsdException w:name="Dark List" w:semiHidden="0" w:uiPriority="70" w:unhideWhenUsed="0"/>
+    <w:lsdException w:name="Colorful Shading" w:semiHidden="0" w:uiPriority="71" w:unhideWhenUsed="0"/>
+    <w:lsdException w:name="Colorful List" w:semiHidden="0" w:uiPriority="72" w:unhideWhenUsed="0"/>
+    <w:lsdException w:name="Colorful Grid" w:semiHidden="0" w:uiPriority="73" w:unhideWhenUsed="0"/>
+    <w:lsdException w:name="Light Shading Accent 1" w:semiHidden="0" w:uiPriority="60" w:unhideWhenUsed="0"/>
+    <w:lsdException w:name="Light List Accent 1" w:semiHidden="0" w:uiPriority="61" w:unhideWhenUsed="0"/>
+    <w:lsdException w:name="Light Grid Accent 1" w:semiHidden="0" w:uiPriority="62" w:unhideWhenUsed="0"/>
+    <w:lsdException w:name="Medium Shading 1 Accent 1" w:semiHidden="0" w:uiPriority="63" w:unhideWhenUsed="0"/>
+    <w:lsdException w:name="Medium Shading 2 Accent 1" w:semiHidden="0" w:uiPriority="64" w:unhideWhenUsed="0"/>
+    <w:lsdException w:name="Medium List 1 Accent 1" w:semiHidden="0" w:uiPriority="65" w:unhideWhenUsed="0"/>
+    <w:lsdException w:name="Revision" w:unhideWhenUsed="0"/>
+    <w:lsdException w:name="List Paragraph" w:semiHidden="0" w:uiPriority="34" w:unhideWhenUsed="0" w:qFormat="1"/>
+    <w:lsdException w:name="Quote" w:semiHidden="0" w:uiPriority="29" w:unhideWhenUsed="0" w:qFormat="1"/>
+    <w:lsdException w:name="Intense Quote" w:semiHidden="0" w:uiPriority="30" w:unhideWhenUsed="0" w:qFormat="1"/>
+    <w:lsdException w:name="Medium List 2 Accent 1" w:semiHidden="0" w:uiPriority="66" w:unhideWhenUsed="0"/>
+    <w:lsdException w:name="Medium Grid 1 Accent 1" w:semiHidden="0" w:uiPriority="67" w:unhideWhenUsed="0"/>
+    <w:lsdException w:name="Medium Grid 2 Accent 1" w:semiHidden="0" w:uiPriority="68" w:unhideWhenUsed="0"/>
+    <w:lsdException w:name="Medium Grid 3 Accent 1" w:semiHidden="0" w:uiPriority="69" w:unhideWhenUsed="0"/>
+    <w:lsdException w:name="Dark List Accent 1" w:semiHidden="0" w:uiPriority="70" w:unhideWhenUsed="0"/>
+    <w:lsdException w:name="Colorful Shading Accent 1" w:semiHidden="0" w:uiPriority="71" w:unhideWhenUsed="0"/>
+    <w:lsdException w:name="Colorful List Accent 1" w:semiHidden="0" w:uiPriority="72" w:unhideWhenUsed="0"/>
+    <w:lsdException w:name="Colorful Grid Accent 1" w:semiHidden="0" w:uiPriority="73" w:unhideWhenUsed="0"/>
+    <w:lsdException w:name="Light Shading Accent 2" w:semiHidden="0" w:uiPriority="60" w:unhideWhenUsed="0"/>
+    <w:lsdException w:name="Light List Accent 2" w:semiHidden="0" w:uiPriority="61" w:unhideWhenUsed="0"/>
+    <w:lsdException w:name="Light Grid Accent 2" w:semiHidden="0" w:uiPriority="62" w:unhideWhenUsed="0"/>
+    <w:lsdException w:name="Medium Shading 1 Accent 2" w:semiHidden="0" w:uiPriority="63" w:unhideWhenUsed="0"/>
+    <w:lsdException w:name="Medium Shading 2 Accent 2" w:semiHidden="0" w:uiPriority="64" w:unhideWhenUsed="0"/>
+    <w:lsdException w:name="Medium List 1 Accent 2" w:semiHidden="0" w:uiPriority="65" w:unhideWhenUsed="0"/>
+    <w:lsdException w:name="Medium List 2 Accent 2" w:semiHidden="0" w:uiPriority="66" w:unhideWhenUsed="0"/>
+    <w:lsdException w:name="Medium Grid 1 Accent 2" w:semiHidden="0" w:uiPriority="67" w:unhideWhenUsed="0"/>
+    <w:lsdException w:name="Medium Grid 2 Accent 2" w:semiHidden="0" w:uiPriority="68" w:unhideWhenUsed="0"/>
+    <w:lsdException w:name="Medium Grid 3 Accent 2" w:semiHidden="0" w:uiPriority="69" w:unhideWhenUsed="0"/>
+    <w:lsdException w:name="Dark List Accent 2" w:semiHidden="0" w:uiPriority="70" w:unhideWhenUsed="0"/>
+    <w:lsdException w:name="Colorful Shading Accent 2" w:semiHidden="0" w:uiPriority="71" w:unhideWhenUsed="0"/>
+    <w:lsdException w:name="Colorful List Accent 2" w:semiHidden="0" w:uiPriority="72" w:unhideWhenUsed="0"/>
+    <w:lsdException w:name="Colorful Grid Accent 2" w:semiHidden="0" w:uiPriority="73" w:unhideWhenUsed="0"/>
+    <w:lsdException w:name="Light Shading Accent 3" w:semiHidden="0" w:uiPriority="60" w:unhideWhenUsed="0"/>
+    <w:lsdException w:name="Light List Accent 3" w:semiHidden="0" w:uiPriority="61" w:unhideWhenUsed="0"/>
+    <w:lsdException w:name="Light Grid Accent 3" w:semiHidden="0" w:uiPriority="62" w:unhideWhenUsed="0"/>
+    <w:lsdException w:name="Medium Shading 1 Accent 3" w:semiHidden="0" w:uiPriority="63" w:unhideWhenUsed="0"/>
+    <w:lsdException w:name="Medium Shading 2 Accent 3" w:semiHidden="0" w:uiPriority="64" w:unhideWhenUsed="0"/>
+    <w:lsdException w:name="Medium List 1 Accent 3" w:semiHidden="0" w:uiPriority="65" w:unhideWhenUsed="0"/>
+    <w:lsdException w:name="Medium List 2 Accent 3" w:semiHidden="0" w:uiPriority="66" w:unhideWhenUsed="0"/>
+    <w:lsdException w:name="Medium Grid 1 Accent 3" w:semiHidden="0" w:uiPriority="67" w:unhideWhenUsed="0"/>
+    <w:lsdException w:name="Medium Grid 2 Accent 3" w:semiHidden="0" w:uiPriority="68" w:unhideWhenUsed="0"/>
+    <w:lsdException w:name="Medium Grid 3 Accent 3" w:semiHidden="0" w:uiPriority="69" w:unhideWhenUsed="0"/>
+    <w:lsdException w:name="Dark List Accent 3" w:semiHidden="0" w:uiPriority="70" w:unhideWhenUsed="0"/>
+    <w:lsdException w:name="Colorful Shading Accent 3" w:semiHidden="0" w:uiPriority="71" w:unhideWhenUsed="0"/>
+    <w:lsdException w:name="Colorful List Accent 3" w:semiHidden="0" w:uiPriority="72" w:unhideWhenUsed="0"/>
+    <w:lsdException w:name="Colorful Grid Accent 3" w:semiHidden="0" w:uiPriority="73" w:unhideWhenUsed="0"/>
+    <w:lsdException w:name="Light Shading Accent 4" w:semiHidden="0" w:uiPriority="60" w:unhideWhenUsed="0"/>
+    <w:lsdException w:name="Light List Accent 4" w:semiHidden="0" w:uiPriority="61" w:unhideWhenUsed="0"/>
+    <w:lsdException w:name="Light Grid Accent 4" w:semiHidden="0" w:uiPriority="62" w:unhideWhenUsed="0"/>
+    <w:lsdException w:name="Medium Shading 1 Accent 4" w:semiHidden="0" w:uiPriority="63" w:unhideWhenUsed="0"/>
+    <w:lsdException w:name="Medium Shading 2 Accent 4" w:semiHidden="0" w:uiPriority="64" w:unhideWhenUsed="0"/>
+    <w:lsdException w:name="Medium List 1 Accent 4" w:semiHidden="0" w:uiPriority="65" w:unhideWhenUsed="0"/>
+    <w:lsdException w:name="Medium List 2 Accent 4" w:semiHidden="0" w:uiPriority="66" w:unhideWhenUsed="0"/>
+    <w:lsdException w:name="Medium Grid 1 Accent 4" w:semiHidden="0" w:uiPriority="67" w:unhideWhenUsed="0"/>
+    <w:lsdException w:name="Medium Grid 2 Accent 4" w:semiHidden="0" w:uiPriority="68" w:unhideWhenUsed="0"/>
+    <w:lsdException w:name="Medium Grid 3 Accent 4" w:semiHidden="0" w:uiPriority="69" w:unhideWhenUsed="0"/>
+    <w:lsdException w:name="Dark List Accent 4" w:semiHidden="0" w:uiPriority="70" w:unhideWhenUsed="0"/>
+    <w:lsdException w:name="Colorful Shading Accent 4" w:semiHidden="0" w:uiPriority="71" w:unhideWhenUsed="0"/>
+    <w:lsdException w:name="Colorful List Accent 4" w:semiHidden="0" w:uiPriority="72" w:unhideWhenUsed="0"/>
+    <w:lsdException w:name="Colorful Grid Accent 4" w:semiHidden="0" w:uiPriority="73" w:unhideWhenUsed="0"/>
+    <w:lsdException w:name="Light Shading Accent 5" w:semiHidden="0" w:uiPriority="60" w:unhideWhenUsed="0"/>
+    <w:lsdException w:name="Light List Accent 5" w:semiHidden="0" w:uiPriority="61" w:unhideWhenUsed="0"/>
+    <w:lsdException w:name="Light Grid Accent 5" w:semiHidden="0" w:uiPriority="62" w:unhideWhenUsed="0"/>
+    <w:lsdException w:name="Medium Shading 1 Accent 5" w:semiHidden="0" w:uiPriority="63" w:unhideWhenUsed="0"/>
+    <w:lsdException w:name="Medium Shading 2 Accent 5" w:semiHidden="0" w:uiPriority="64" w:unhideWhenUsed="0"/>
+    <w:lsdException w:name="Medium List 1 Accent 5" w:semiHidden="0" w:uiPriority="65" w:unhideWhenUsed="0"/>
+    <w:lsdException w:name="Medium List 2 Accent 5" w:semiHidden="0" w:uiPriority="66" w:unhideWhenUsed="0"/>
+    <w:lsdException w:name="Medium Grid 1 Accent 5" w:semiHidden="0" w:uiPriority="67" w:unhideWhenUsed="0"/>
+    <w:lsdException w:name="Medium Grid 2 Accent 5" w:semiHidden="0" w:uiPriority="68" w:unhideWhenUsed="0"/>
+    <w:lsdException w:name="Medium Grid 3 Accent 5" w:semiHidden="0" w:uiPriority="69" w:unhideWhenUsed="0"/>
+    <w:lsdException w:name="Dark List Accent 5" w:semiHidden="0" w:uiPriority="70" w:unhideWhenUsed="0"/>
+    <w:lsdException w:name="Colorful Shading Accent 5" w:semiHidden="0" w:uiPriority="71" w:unhideWhenUsed="0"/>
+    <w:lsdException w:name="Colorful List Accent 5" w:semiHidden="0" w:uiPriority="72" w:unhideWhenUsed="0"/>
+    <w:lsdException w:name="Colorful Grid Accent 5" w:semiHidden="0" w:uiPriority="73" w:unhideWhenUsed="0"/>
+    <w:lsdException w:name="Light Shading Accent 6" w:semiHidden="0" w:uiPriority="60" w:unhideWhenUsed="0"/>
+    <w:lsdException w:name="Light List Accent 6" w:semiHidden="0" w:uiPriority="61" w:unhideWhenUsed="0"/>
+    <w:lsdException w:name="Light Grid Accent 6" w:semiHidden="0" w:uiPriority="62" w:unhideWhenUsed="0"/>
+    <w:lsdException w:name="Medium Shading 1 Accent 6" w:semiHidden="0" w:uiPriority="63" w:unhideWhenUsed="0"/>
+    <w:lsdException w:name="Medium Shading 2 Accent 6" w:semiHidden="0" w:uiPriority="64" w:unhideWhenUsed="0"/>
+    <w:lsdException w:name="Medium List 1 Accent 6" w:semiHidden="0" w:uiPriority="65" w:unhideWhenUsed="0"/>
+    <w:lsdException w:name="Medium List 2 Accent 6" w:semiHidden="0" w:uiPriority="66" w:unhideWhenUsed="0"/>
+    <w:lsdException w:name="Medium Grid 1 Accent 6" w:semiHidden="0" w:uiPriority="67" w:unhideWhenUsed="0"/>
+    <w:lsdException w:name="Medium Grid 2 Accent 6" w:semiHidden="0" w:uiPriority="68" w:unhideWhenUsed="0"/>
+    <w:lsdException w:name="Medium Grid 3 Accent 6" w:semiHidden="0" w:uiPriority="69" w:unhideWhenUsed="0"/>
+    <w:lsdException w:name="Dark List Accent 6" w:semiHidden="0" w:uiPriority="70" w:unhideWhenUsed="0"/>
+    <w:lsdException w:name="Colorful Shading Accent 6" w:semiHidden="0" w:uiPriority="71" w:unhideWhenUsed="0"/>
+    <w:lsdException w:name="Colorful List Accent 6" w:semiHidden="0" w:uiPriority="72" w:unhideWhenUsed="0"/>
+    <w:lsdException w:name="Colorful Grid Accent 6" w:semiHidden="0" w:uiPriority="73" w:unhideWhenUsed="0"/>
+    <w:lsdException w:name="Subtle Emphasis" w:semiHidden="0" w:uiPriority="19" w:unhideWhenUsed="0" w:qFormat="1"/>
+    <w:lsdException w:name="Intense Emphasis" w:semiHidden="0" w:uiPriority="21" w:unhideWhenUsed="0" w:qFormat="1"/>
+    <w:lsdException w:name="Subtle Reference" w:semiHidden="0" w:uiPriority="31" w:unhideWhenUsed="0" w:qFormat="1"/>
+    <w:lsdException w:name="Intense Reference" w:semiHidden="0" w:uiPriority="32" w:unhideWhenUsed="0" w:qFormat="1"/>
+    <w:lsdException w:name="Book Title" w:semiHidden="0" w:uiPriority="33" w:unhideWhenUsed="0" w:qFormat="1"/>
+    <w:lsdException w:name="Bibliography" w:uiPriority="37"/>
+    <w:lsdException w:name="TOC Heading" w:uiPriority="39" w:qFormat="1"/>
+  </w:latentStyles>
+  <w:style w:type="paragraph" w:default="1" w:styleId="Normal">
+    <w:name w:val="Normal"/>
+    <w:qFormat/>
+    <w:rsid w:val="000C5593"/>
+    <w:pPr>
+      <w:spacing w:line="480" w:lineRule="auto"/>
+      <w:jc w:val="both"/>
+    </w:pPr>
+    <w:rPr>
+      <w:rFonts w:ascii="Times New Roman" w:hAnsi="Times New Roman"/>
+      <w:sz w:val="24"/>
+    </w:rPr>
+  </w:style>
+  <w:style w:type="paragraph" w:styleId="Ttulo1">
+    <w:name w:val="heading 1"/>
+    <w:basedOn w:val="Normal"/>
+    <w:next w:val="Normal"/>
+    <w:link w:val="Ttulo1Car"/>
+    <w:uiPriority w:val="9"/>
+    <w:qFormat/>
+    <w:rsid w:val="00EA6D04"/>
+    <w:pPr>
+      <w:keepNext/>
+      <w:keepLines/>
+      <w:numPr>
+        <w:numId w:val="41"/>
+      </w:numPr>
+      <w:spacing w:before="480" w:after="0"/>
+      <w:outlineLvl w:val="0"/>
+    </w:pPr>
+    <w:rPr>
+      <w:rFonts w:asciiTheme="majorHAnsi" w:eastAsiaTheme="majorEastAsia" w:hAnsiTheme="majorHAnsi" w:cstheme="majorBidi"/>
+      <w:b/>
+      <w:bCs/>
+      <w:color w:val="5F497A" w:themeColor="accent4" w:themeShade="BF"/>
+      <w:sz w:val="28"/>
+      <w:szCs w:val="28"/>
+    </w:rPr>
+  </w:style>
+  <w:style w:type="paragraph" w:styleId="Ttulo2">
+    <w:name w:val="heading 2"/>
+    <w:basedOn w:val="Normal"/>
+    <w:next w:val="Normal"/>
+    <w:link w:val="Ttulo2Car"/>
+    <w:uiPriority w:val="9"/>
+    <w:unhideWhenUsed/>
+    <w:qFormat/>
+    <w:rsid w:val="00EA6D04"/>
+    <w:pPr>
+      <w:keepNext/>
+      <w:keepLines/>
+      <w:numPr>
+        <w:ilvl w:val="1"/>
+        <w:numId w:val="41"/>
+      </w:numPr>
+      <w:spacing w:before="200" w:after="0"/>
+      <w:outlineLvl w:val="1"/>
+    </w:pPr>
+    <w:rPr>
+      <w:rFonts w:asciiTheme="majorHAnsi" w:eastAsiaTheme="majorEastAsia" w:hAnsiTheme="majorHAnsi" w:cstheme="majorBidi"/>
+      <w:b/>
+      <w:bCs/>
+      <w:color w:val="8064A2" w:themeColor="accent4"/>
+      <w:sz w:val="26"/>
+      <w:szCs w:val="26"/>
+    </w:rPr>
+  </w:style>
+  <w:style w:type="paragraph" w:styleId="Ttulo3">
+    <w:name w:val="heading 3"/>
+    <w:basedOn w:val="Normal"/>
+    <w:next w:val="Normal"/>
+    <w:link w:val="Ttulo3Car"/>
+    <w:uiPriority w:val="9"/>
+    <w:unhideWhenUsed/>
+    <w:qFormat/>
+    <w:rsid w:val="00EA6D04"/>
+    <w:pPr>
+      <w:keepNext/>
+      <w:keepLines/>
+      <w:numPr>
+        <w:ilvl w:val="2"/>
+        <w:numId w:val="41"/>
+      </w:numPr>
+      <w:spacing w:before="200" w:after="0"/>
+      <w:outlineLvl w:val="2"/>
+    </w:pPr>
+    <w:rPr>
+      <w:rFonts w:asciiTheme="majorHAnsi" w:eastAsiaTheme="majorEastAsia" w:hAnsiTheme="majorHAnsi" w:cstheme="majorBidi"/>
+      <w:b/>
+      <w:bCs/>
+      <w:color w:val="4F81BD" w:themeColor="accent1"/>
+    </w:rPr>
+  </w:style>
+  <w:style w:type="paragraph" w:styleId="Ttulo4">
+    <w:name w:val="heading 4"/>
+    <w:basedOn w:val="Normal"/>
+    <w:next w:val="Normal"/>
+    <w:link w:val="Ttulo4Car"/>
+    <w:uiPriority w:val="9"/>
+    <w:unhideWhenUsed/>
+    <w:qFormat/>
+    <w:rsid w:val="00EA6D04"/>
+    <w:pPr>
+      <w:keepNext/>
+      <w:keepLines/>
+      <w:numPr>
+        <w:ilvl w:val="3"/>
+        <w:numId w:val="41"/>
+      </w:numPr>
+      <w:spacing w:before="200" w:after="0"/>
+      <w:outlineLvl w:val="3"/>
+    </w:pPr>
+    <w:rPr>
+      <w:rFonts w:asciiTheme="majorHAnsi" w:eastAsiaTheme="majorEastAsia" w:hAnsiTheme="majorHAnsi" w:cstheme="majorBidi"/>
+      <w:b/>
+      <w:bCs/>
+      <w:i/>
+      <w:iCs/>
+      <w:color w:val="4F81BD" w:themeColor="accent1"/>
+    </w:rPr>
+  </w:style>
+  <w:style w:type="paragraph" w:styleId="Ttulo5">
+    <w:name w:val="heading 5"/>
+    <w:basedOn w:val="Normal"/>
+    <w:next w:val="Normal"/>
+    <w:link w:val="Ttulo5Car"/>
+    <w:uiPriority w:val="9"/>
+    <w:semiHidden/>
+    <w:unhideWhenUsed/>
+    <w:qFormat/>
+    <w:rsid w:val="00EA6D04"/>
+    <w:pPr>
+      <w:keepNext/>
+      <w:keepLines/>
+      <w:numPr>
+        <w:ilvl w:val="4"/>
+        <w:numId w:val="41"/>
+      </w:numPr>
+      <w:spacing w:before="200" w:after="0"/>
+      <w:outlineLvl w:val="4"/>
+    </w:pPr>
+    <w:rPr>
+      <w:rFonts w:asciiTheme="majorHAnsi" w:eastAsiaTheme="majorEastAsia" w:hAnsiTheme="majorHAnsi" w:cstheme="majorBidi"/>
+      <w:color w:val="243F60" w:themeColor="accent1" w:themeShade="7F"/>
+    </w:rPr>
+  </w:style>
+  <w:style w:type="paragraph" w:styleId="Ttulo6">
+    <w:name w:val="heading 6"/>
+    <w:basedOn w:val="Normal"/>
+    <w:next w:val="Normal"/>
+    <w:link w:val="Ttulo6Car"/>
+    <w:uiPriority w:val="9"/>
+    <w:semiHidden/>
+    <w:unhideWhenUsed/>
+    <w:qFormat/>
+    <w:rsid w:val="00EA6D04"/>
+    <w:pPr>
+      <w:keepNext/>
+      <w:keepLines/>
+      <w:numPr>
+        <w:ilvl w:val="5"/>
+        <w:numId w:val="41"/>
+      </w:numPr>
+      <w:spacing w:before="200" w:after="0"/>
+      <w:outlineLvl w:val="5"/>
+    </w:pPr>
+    <w:rPr>
+      <w:rFonts w:asciiTheme="majorHAnsi" w:eastAsiaTheme="majorEastAsia" w:hAnsiTheme="majorHAnsi" w:cstheme="majorBidi"/>
+      <w:i/>
+      <w:iCs/>
+      <w:color w:val="243F60" w:themeColor="accent1" w:themeShade="7F"/>
+    </w:rPr>
+  </w:style>
+  <w:style w:type="paragraph" w:styleId="Ttulo7">
+    <w:name w:val="heading 7"/>
+    <w:basedOn w:val="Normal"/>
+    <w:next w:val="Normal"/>
+    <w:link w:val="Ttulo7Car"/>
+    <w:uiPriority w:val="9"/>
+    <w:semiHidden/>
+    <w:unhideWhenUsed/>
+    <w:qFormat/>
+    <w:rsid w:val="00EA6D04"/>
+    <w:pPr>
+      <w:keepNext/>
+      <w:keepLines/>
+      <w:numPr>
+        <w:ilvl w:val="6"/>
+        <w:numId w:val="41"/>
+      </w:numPr>
+      <w:spacing w:before="200" w:after="0"/>
+      <w:outlineLvl w:val="6"/>
+    </w:pPr>
+    <w:rPr>
+      <w:rFonts w:asciiTheme="majorHAnsi" w:eastAsiaTheme="majorEastAsia" w:hAnsiTheme="majorHAnsi" w:cstheme="majorBidi"/>
+      <w:i/>
+      <w:iCs/>
+      <w:color w:val="404040" w:themeColor="text1" w:themeTint="BF"/>
+    </w:rPr>
+  </w:style>
+  <w:style w:type="paragraph" w:styleId="Ttulo8">
+    <w:name w:val="heading 8"/>
+    <w:basedOn w:val="Normal"/>
+    <w:next w:val="Normal"/>
+    <w:link w:val="Ttulo8Car"/>
+    <w:uiPriority w:val="9"/>
+    <w:semiHidden/>
+    <w:unhideWhenUsed/>
+    <w:qFormat/>
+    <w:rsid w:val="00EA6D04"/>
+    <w:pPr>
+      <w:keepNext/>
+      <w:keepLines/>
+      <w:numPr>
+        <w:ilvl w:val="7"/>
+        <w:numId w:val="41"/>
+      </w:numPr>
+      <w:spacing w:before="200" w:after="0"/>
+      <w:outlineLvl w:val="7"/>
+    </w:pPr>
+    <w:rPr>
+      <w:rFonts w:asciiTheme="majorHAnsi" w:eastAsiaTheme="majorEastAsia" w:hAnsiTheme="majorHAnsi" w:cstheme="majorBidi"/>
+      <w:color w:val="404040" w:themeColor="text1" w:themeTint="BF"/>
+      <w:sz w:val="20"/>
+      <w:szCs w:val="20"/>
+    </w:rPr>
+  </w:style>
+  <w:style w:type="paragraph" w:styleId="Ttulo9">
+    <w:name w:val="heading 9"/>
+    <w:basedOn w:val="Normal"/>
+    <w:next w:val="Normal"/>
+    <w:link w:val="Ttulo9Car"/>
+    <w:uiPriority w:val="9"/>
+    <w:semiHidden/>
+    <w:unhideWhenUsed/>
+    <w:qFormat/>
+    <w:rsid w:val="00EA6D04"/>
+    <w:pPr>
+      <w:keepNext/>
+      <w:keepLines/>
+      <w:numPr>
+        <w:ilvl w:val="8"/>
+        <w:numId w:val="41"/>
+      </w:numPr>
+      <w:spacing w:before="200" w:after="0"/>
+      <w:outlineLvl w:val="8"/>
+    </w:pPr>
+    <w:rPr>
+      <w:rFonts w:asciiTheme="majorHAnsi" w:eastAsiaTheme="majorEastAsia" w:hAnsiTheme="majorHAnsi" w:cstheme="majorBidi"/>
+      <w:i/>
+      <w:iCs/>
+      <w:color w:val="404040" w:themeColor="text1" w:themeTint="BF"/>
+      <w:sz w:val="20"/>
+      <w:szCs w:val="20"/>
+    </w:rPr>
+  </w:style>
+  <w:style w:type="character" w:default="1" w:styleId="Fuentedeprrafopredeter">
+    <w:name w:val="Default Paragraph Font"/>
+    <w:uiPriority w:val="1"/>
+    <w:semiHidden/>
+    <w:unhideWhenUsed/>
+  </w:style>
+  <w:style w:type="table" w:default="1" w:styleId="Tablanormal">
+    <w:name w:val="Normal Table"/>
+    <w:uiPriority w:val="99"/>
+    <w:semiHidden/>
+    <w:unhideWhenUsed/>
+    <w:tblPr>
+      <w:tblInd w:w="0" w:type="dxa"/>
+      <w:tblCellMar>
+        <w:top w:w="0" w:type="dxa"/>
+        <w:left w:w="108" w:type="dxa"/>
+        <w:bottom w:w="0" w:type="dxa"/>
+        <w:right w:w="108" w:type="dxa"/>
+      </w:tblCellMar>
+    </w:tblPr>
+  </w:style>
+  <w:style w:type="numbering" w:default="1" w:styleId="Sinlista">
+    <w:name w:val="No List"/>
+    <w:uiPriority w:val="99"/>
+    <w:semiHidden/>
+    <w:unhideWhenUsed/>
+  </w:style>
+  <w:style w:type="character" w:customStyle="1" w:styleId="Ttulo1Car">
+    <w:name w:val="Título 1 Car"/>
+    <w:basedOn w:val="Fuentedeprrafopredeter"/>
+    <w:link w:val="Ttulo1"/>
+    <w:uiPriority w:val="9"/>
+    <w:rsid w:val="00EA6D04"/>
+    <w:rPr>
+      <w:rFonts w:asciiTheme="majorHAnsi" w:eastAsiaTheme="majorEastAsia" w:hAnsiTheme="majorHAnsi" w:cstheme="majorBidi"/>
+      <w:b/>
+      <w:bCs/>
+      <w:color w:val="5F497A" w:themeColor="accent4" w:themeShade="BF"/>
+      <w:sz w:val="28"/>
+      <w:szCs w:val="28"/>
+    </w:rPr>
+  </w:style>
+  <w:style w:type="character" w:customStyle="1" w:styleId="Ttulo2Car">
+    <w:name w:val="Título 2 Car"/>
+    <w:basedOn w:val="Fuentedeprrafopredeter"/>
+    <w:link w:val="Ttulo2"/>
+    <w:uiPriority w:val="9"/>
+    <w:rsid w:val="00EA6D04"/>
+    <w:rPr>
+      <w:rFonts w:asciiTheme="majorHAnsi" w:eastAsiaTheme="majorEastAsia" w:hAnsiTheme="majorHAnsi" w:cstheme="majorBidi"/>
+      <w:b/>
+      <w:bCs/>
+      <w:color w:val="8064A2" w:themeColor="accent4"/>
+      <w:sz w:val="26"/>
+      <w:szCs w:val="26"/>
+    </w:rPr>
+  </w:style>
+  <w:style w:type="character" w:customStyle="1" w:styleId="Ttulo3Car">
+    <w:name w:val="Título 3 Car"/>
+    <w:basedOn w:val="Fuentedeprrafopredeter"/>
+    <w:link w:val="Ttulo3"/>
+    <w:uiPriority w:val="9"/>
+    <w:rsid w:val="00EA6D04"/>
+    <w:rPr>
+      <w:rFonts w:asciiTheme="majorHAnsi" w:eastAsiaTheme="majorEastAsia" w:hAnsiTheme="majorHAnsi" w:cstheme="majorBidi"/>
+      <w:b/>
+      <w:bCs/>
+      <w:color w:val="4F81BD" w:themeColor="accent1"/>
+    </w:rPr>
+  </w:style>
+  <w:style w:type="paragraph" w:styleId="Textodeglobo">
+    <w:name w:val="Balloon Text"/>
+    <w:basedOn w:val="Normal"/>
+    <w:link w:val="TextodegloboCar"/>
+    <w:uiPriority w:val="99"/>
+    <w:semiHidden/>
+    <w:unhideWhenUsed/>
+    <w:rsid w:val="004041C9"/>
+    <w:pPr>
+      <w:spacing w:after="0" w:line="240" w:lineRule="auto"/>
+    </w:pPr>
+    <w:rPr>
+      <w:rFonts w:ascii="Tahoma" w:hAnsi="Tahoma" w:cs="Tahoma"/>
+      <w:sz w:val="16"/>
+      <w:szCs w:val="16"/>
+    </w:rPr>
+  </w:style>
+  <w:style w:type="character" w:customStyle="1" w:styleId="TextodegloboCar">
+    <w:name w:val="Texto de globo Car"/>
+    <w:basedOn w:val="Fuentedeprrafopredeter"/>
+    <w:link w:val="Textodeglobo"/>
+    <w:uiPriority w:val="99"/>
+    <w:semiHidden/>
+    <w:rsid w:val="004041C9"/>
+    <w:rPr>
+      <w:rFonts w:ascii="Tahoma" w:hAnsi="Tahoma" w:cs="Tahoma"/>
+      <w:sz w:val="16"/>
+      <w:szCs w:val="16"/>
+    </w:rPr>
+  </w:style>
+  <w:style w:type="paragraph" w:styleId="Prrafodelista">
+    <w:name w:val="List Paragraph"/>
+    <w:basedOn w:val="Normal"/>
+    <w:uiPriority w:val="34"/>
+    <w:qFormat/>
+    <w:rsid w:val="008134BC"/>
+    <w:pPr>
+      <w:ind w:left="720"/>
+      <w:contextualSpacing/>
+    </w:pPr>
+  </w:style>
+  <w:style w:type="paragraph" w:styleId="Epgrafe">
+    <w:name w:val="caption"/>
+    <w:basedOn w:val="Normal"/>
+    <w:next w:val="Normal"/>
+    <w:uiPriority w:val="35"/>
+    <w:unhideWhenUsed/>
+    <w:qFormat/>
+    <w:rsid w:val="00154996"/>
+    <w:pPr>
+      <w:spacing w:line="240" w:lineRule="auto"/>
+    </w:pPr>
+    <w:rPr>
+      <w:b/>
+      <w:bCs/>
+      <w:color w:val="4F81BD" w:themeColor="accent1"/>
+      <w:sz w:val="18"/>
+      <w:szCs w:val="18"/>
+      <w:lang w:val="en-US"/>
+    </w:rPr>
+  </w:style>
+  <w:style w:type="table" w:styleId="Sombreadoclaro-nfasis4">
+    <w:name w:val="Light Shading Accent 4"/>
+    <w:basedOn w:val="Tablanormal"/>
+    <w:uiPriority w:val="60"/>
+    <w:rsid w:val="00154996"/>
+    <w:pPr>
+      <w:spacing w:after="0" w:line="240" w:lineRule="auto"/>
+    </w:pPr>
+    <w:rPr>
+      <w:color w:val="5F497A" w:themeColor="accent4" w:themeShade="BF"/>
+    </w:rPr>
+    <w:tblPr>
+      <w:tblStyleRowBandSize w:val="1"/>
+      <w:tblStyleColBandSize w:val="1"/>
+      <w:tblInd w:w="0" w:type="dxa"/>
+      <w:tblBorders>
+        <w:top w:val="single" w:sz="8" w:space="0" w:color="8064A2" w:themeColor="accent4"/>
+        <w:bottom w:val="single" w:sz="8" w:space="0" w:color="8064A2" w:themeColor="accent4"/>
+      </w:tblBorders>
+      <w:tblCellMar>
+        <w:top w:w="0" w:type="dxa"/>
+        <w:left w:w="108" w:type="dxa"/>
+        <w:bottom w:w="0" w:type="dxa"/>
+        <w:right w:w="108" w:type="dxa"/>
+      </w:tblCellMar>
+    </w:tblPr>
+    <w:tblStylePr w:type="firstRow">
+      <w:pPr>
+        <w:spacing w:before="0" w:after="0" w:line="240" w:lineRule="auto"/>
+      </w:pPr>
+      <w:rPr>
+        <w:b/>
+        <w:bCs/>
+      </w:rPr>
+      <w:tblPr/>
+      <w:tcPr>
+        <w:tcBorders>
+          <w:top w:val="single" w:sz="8" w:space="0" w:color="8064A2" w:themeColor="accent4"/>
+          <w:left w:val="nil"/>
+          <w:bottom w:val="single" w:sz="8" w:space="0" w:color="8064A2" w:themeColor="accent4"/>
+          <w:right w:val="nil"/>
+          <w:insideH w:val="nil"/>
+          <w:insideV w:val="nil"/>
+        </w:tcBorders>
+      </w:tcPr>
+    </w:tblStylePr>
+    <w:tblStylePr w:type="lastRow">
+      <w:pPr>
+        <w:spacing w:before="0" w:after="0" w:line="240" w:lineRule="auto"/>
+      </w:pPr>
+      <w:rPr>
+        <w:b/>
+        <w:bCs/>
+      </w:rPr>
+      <w:tblPr/>
+      <w:tcPr>
+        <w:tcBorders>
+          <w:top w:val="single" w:sz="8" w:space="0" w:color="8064A2" w:themeColor="accent4"/>
+          <w:left w:val="nil"/>
+          <w:bottom w:val="single" w:sz="8" w:space="0" w:color="8064A2" w:themeColor="accent4"/>
+          <w:right w:val="nil"/>
+          <w:insideH w:val="nil"/>
+          <w:insideV w:val="nil"/>
+        </w:tcBorders>
+      </w:tcPr>
+    </w:tblStylePr>
+    <w:tblStylePr w:type="firstCol">
+      <w:rPr>
+        <w:b/>
+        <w:bCs/>
+      </w:rPr>
+    </w:tblStylePr>
+    <w:tblStylePr w:type="lastCol">
+      <w:rPr>
+        <w:b/>
+        <w:bCs/>
+      </w:rPr>
+    </w:tblStylePr>
+    <w:tblStylePr w:type="band1Vert">
+      <w:tblPr/>
+      <w:tcPr>
+        <w:tcBorders>
+          <w:left w:val="nil"/>
+          <w:right w:val="nil"/>
+          <w:insideH w:val="nil"/>
+          <w:insideV w:val="nil"/>
+        </w:tcBorders>
+        <w:shd w:val="clear" w:color="auto" w:fill="DFD8E8" w:themeFill="accent4" w:themeFillTint="3F"/>
+      </w:tcPr>
+    </w:tblStylePr>
+    <w:tblStylePr w:type="band1Horz">
+      <w:tblPr/>
+      <w:tcPr>
+        <w:tcBorders>
+          <w:left w:val="nil"/>
+          <w:right w:val="nil"/>
+          <w:insideH w:val="nil"/>
+          <w:insideV w:val="nil"/>
+        </w:tcBorders>
+        <w:shd w:val="clear" w:color="auto" w:fill="DFD8E8" w:themeFill="accent4" w:themeFillTint="3F"/>
+      </w:tcPr>
+    </w:tblStylePr>
+  </w:style>
+  <w:style w:type="character" w:customStyle="1" w:styleId="apple-converted-space">
+    <w:name w:val="apple-converted-space"/>
+    <w:basedOn w:val="Fuentedeprrafopredeter"/>
+    <w:rsid w:val="008D417D"/>
+  </w:style>
+  <w:style w:type="paragraph" w:styleId="Textoindependiente2">
+    <w:name w:val="Body Text 2"/>
+    <w:basedOn w:val="Normal"/>
+    <w:link w:val="Textoindependiente2Car"/>
+    <w:unhideWhenUsed/>
+    <w:rsid w:val="00C42CB8"/>
+    <w:pPr>
+      <w:spacing w:after="0" w:line="240" w:lineRule="auto"/>
+    </w:pPr>
+    <w:rPr>
+      <w:rFonts w:eastAsia="Times New Roman" w:cs="Times New Roman"/>
+      <w:b/>
+      <w:sz w:val="32"/>
+      <w:szCs w:val="20"/>
+      <w:lang w:val="es-ES_tradnl" w:eastAsia="es-ES"/>
+    </w:rPr>
+  </w:style>
+  <w:style w:type="character" w:customStyle="1" w:styleId="Textoindependiente2Car">
+    <w:name w:val="Texto independiente 2 Car"/>
+    <w:basedOn w:val="Fuentedeprrafopredeter"/>
+    <w:link w:val="Textoindependiente2"/>
+    <w:rsid w:val="00C42CB8"/>
+    <w:rPr>
+      <w:rFonts w:ascii="Times New Roman" w:eastAsia="Times New Roman" w:hAnsi="Times New Roman" w:cs="Times New Roman"/>
+      <w:b/>
+      <w:sz w:val="32"/>
+      <w:szCs w:val="20"/>
+      <w:lang w:val="es-ES_tradnl" w:eastAsia="es-ES"/>
+    </w:rPr>
+  </w:style>
+  <w:style w:type="character" w:customStyle="1" w:styleId="Ttulo4Car">
+    <w:name w:val="Título 4 Car"/>
+    <w:basedOn w:val="Fuentedeprrafopredeter"/>
+    <w:link w:val="Ttulo4"/>
+    <w:uiPriority w:val="9"/>
+    <w:rsid w:val="00EA6D04"/>
+    <w:rPr>
+      <w:rFonts w:asciiTheme="majorHAnsi" w:eastAsiaTheme="majorEastAsia" w:hAnsiTheme="majorHAnsi" w:cstheme="majorBidi"/>
+      <w:b/>
+      <w:bCs/>
+      <w:i/>
+      <w:iCs/>
+      <w:color w:val="4F81BD" w:themeColor="accent1"/>
+    </w:rPr>
+  </w:style>
+  <w:style w:type="character" w:customStyle="1" w:styleId="Ttulo5Car">
+    <w:name w:val="Título 5 Car"/>
+    <w:basedOn w:val="Fuentedeprrafopredeter"/>
+    <w:link w:val="Ttulo5"/>
+    <w:uiPriority w:val="9"/>
+    <w:semiHidden/>
+    <w:rsid w:val="00EA6D04"/>
+    <w:rPr>
+      <w:rFonts w:asciiTheme="majorHAnsi" w:eastAsiaTheme="majorEastAsia" w:hAnsiTheme="majorHAnsi" w:cstheme="majorBidi"/>
+      <w:color w:val="243F60" w:themeColor="accent1" w:themeShade="7F"/>
+    </w:rPr>
+  </w:style>
+  <w:style w:type="character" w:customStyle="1" w:styleId="Ttulo6Car">
+    <w:name w:val="Título 6 Car"/>
+    <w:basedOn w:val="Fuentedeprrafopredeter"/>
+    <w:link w:val="Ttulo6"/>
+    <w:uiPriority w:val="9"/>
+    <w:semiHidden/>
+    <w:rsid w:val="00EA6D04"/>
+    <w:rPr>
+      <w:rFonts w:asciiTheme="majorHAnsi" w:eastAsiaTheme="majorEastAsia" w:hAnsiTheme="majorHAnsi" w:cstheme="majorBidi"/>
+      <w:i/>
+      <w:iCs/>
+      <w:color w:val="243F60" w:themeColor="accent1" w:themeShade="7F"/>
+    </w:rPr>
+  </w:style>
+  <w:style w:type="character" w:customStyle="1" w:styleId="Ttulo7Car">
+    <w:name w:val="Título 7 Car"/>
+    <w:basedOn w:val="Fuentedeprrafopredeter"/>
+    <w:link w:val="Ttulo7"/>
+    <w:uiPriority w:val="9"/>
+    <w:semiHidden/>
+    <w:rsid w:val="00EA6D04"/>
+    <w:rPr>
+      <w:rFonts w:asciiTheme="majorHAnsi" w:eastAsiaTheme="majorEastAsia" w:hAnsiTheme="majorHAnsi" w:cstheme="majorBidi"/>
+      <w:i/>
+      <w:iCs/>
+      <w:color w:val="404040" w:themeColor="text1" w:themeTint="BF"/>
+    </w:rPr>
+  </w:style>
+  <w:style w:type="character" w:customStyle="1" w:styleId="Ttulo8Car">
+    <w:name w:val="Título 8 Car"/>
+    <w:basedOn w:val="Fuentedeprrafopredeter"/>
+    <w:link w:val="Ttulo8"/>
+    <w:uiPriority w:val="9"/>
+    <w:semiHidden/>
+    <w:rsid w:val="00EA6D04"/>
+    <w:rPr>
+      <w:rFonts w:asciiTheme="majorHAnsi" w:eastAsiaTheme="majorEastAsia" w:hAnsiTheme="majorHAnsi" w:cstheme="majorBidi"/>
+      <w:color w:val="404040" w:themeColor="text1" w:themeTint="BF"/>
+      <w:sz w:val="20"/>
+      <w:szCs w:val="20"/>
+    </w:rPr>
+  </w:style>
+  <w:style w:type="character" w:customStyle="1" w:styleId="Ttulo9Car">
+    <w:name w:val="Título 9 Car"/>
+    <w:basedOn w:val="Fuentedeprrafopredeter"/>
+    <w:link w:val="Ttulo9"/>
+    <w:uiPriority w:val="9"/>
+    <w:semiHidden/>
+    <w:rsid w:val="00EA6D04"/>
+    <w:rPr>
+      <w:rFonts w:asciiTheme="majorHAnsi" w:eastAsiaTheme="majorEastAsia" w:hAnsiTheme="majorHAnsi" w:cstheme="majorBidi"/>
+      <w:i/>
+      <w:iCs/>
+      <w:color w:val="404040" w:themeColor="text1" w:themeTint="BF"/>
+      <w:sz w:val="20"/>
+      <w:szCs w:val="20"/>
+    </w:rPr>
+  </w:style>
+  <w:style w:type="paragraph" w:styleId="Encabezado">
+    <w:name w:val="header"/>
+    <w:basedOn w:val="Normal"/>
+    <w:link w:val="EncabezadoCar"/>
+    <w:uiPriority w:val="99"/>
+    <w:unhideWhenUsed/>
+    <w:rsid w:val="00EA6D04"/>
+    <w:pPr>
+      <w:tabs>
+        <w:tab w:val="center" w:pos="4419"/>
+        <w:tab w:val="right" w:pos="8838"/>
+      </w:tabs>
+      <w:spacing w:after="0" w:line="240" w:lineRule="auto"/>
+    </w:pPr>
+  </w:style>
+  <w:style w:type="character" w:customStyle="1" w:styleId="EncabezadoCar">
+    <w:name w:val="Encabezado Car"/>
+    <w:basedOn w:val="Fuentedeprrafopredeter"/>
+    <w:link w:val="Encabezado"/>
+    <w:uiPriority w:val="99"/>
+    <w:rsid w:val="00EA6D04"/>
+  </w:style>
+  <w:style w:type="paragraph" w:styleId="Piedepgina">
+    <w:name w:val="footer"/>
+    <w:basedOn w:val="Normal"/>
+    <w:link w:val="PiedepginaCar"/>
+    <w:uiPriority w:val="99"/>
+    <w:unhideWhenUsed/>
+    <w:rsid w:val="00EA6D04"/>
+    <w:pPr>
+      <w:tabs>
+        <w:tab w:val="center" w:pos="4419"/>
+        <w:tab w:val="right" w:pos="8838"/>
+      </w:tabs>
+      <w:spacing w:after="0" w:line="240" w:lineRule="auto"/>
+    </w:pPr>
+  </w:style>
+  <w:style w:type="character" w:customStyle="1" w:styleId="PiedepginaCar">
+    <w:name w:val="Pie de página Car"/>
+    <w:basedOn w:val="Fuentedeprrafopredeter"/>
+    <w:link w:val="Piedepgina"/>
+    <w:uiPriority w:val="99"/>
+    <w:rsid w:val="00EA6D04"/>
+  </w:style>
+  <w:style w:type="paragraph" w:customStyle="1" w:styleId="Ttulo1SN">
+    <w:name w:val="Título 1 SN"/>
+    <w:basedOn w:val="Ttulo1"/>
+    <w:next w:val="Ttulo1"/>
+    <w:link w:val="Ttulo1SNCar"/>
+    <w:qFormat/>
+    <w:rsid w:val="00C47F6A"/>
+    <w:pPr>
+      <w:numPr>
+        <w:numId w:val="0"/>
+      </w:numPr>
+    </w:pPr>
+  </w:style>
+  <w:style w:type="paragraph" w:styleId="Tabladeilustraciones">
+    <w:name w:val="table of figures"/>
+    <w:basedOn w:val="Normal"/>
+    <w:next w:val="Normal"/>
+    <w:uiPriority w:val="99"/>
+    <w:unhideWhenUsed/>
+    <w:rsid w:val="00C47F6A"/>
+    <w:pPr>
+      <w:spacing w:after="0"/>
+    </w:pPr>
+  </w:style>
+  <w:style w:type="character" w:customStyle="1" w:styleId="Ttulo1SNCar">
+    <w:name w:val="Título 1 SN Car"/>
+    <w:basedOn w:val="Fuentedeprrafopredeter"/>
+    <w:link w:val="Ttulo1SN"/>
+    <w:rsid w:val="00C47F6A"/>
+    <w:rPr>
+      <w:rFonts w:asciiTheme="majorHAnsi" w:eastAsiaTheme="majorEastAsia" w:hAnsiTheme="majorHAnsi" w:cstheme="majorBidi"/>
+      <w:b/>
+      <w:bCs/>
+      <w:color w:val="5F497A" w:themeColor="accent4" w:themeShade="BF"/>
+      <w:sz w:val="28"/>
+      <w:szCs w:val="28"/>
+    </w:rPr>
+  </w:style>
+  <w:style w:type="character" w:styleId="Hipervnculo">
+    <w:name w:val="Hyperlink"/>
+    <w:basedOn w:val="Fuentedeprrafopredeter"/>
+    <w:uiPriority w:val="99"/>
+    <w:unhideWhenUsed/>
+    <w:rsid w:val="00C47F6A"/>
+    <w:rPr>
+      <w:color w:val="0000FF" w:themeColor="hyperlink"/>
+      <w:u w:val="single"/>
+    </w:rPr>
+  </w:style>
+  <w:style w:type="paragraph" w:styleId="TtulodeTDC">
+    <w:name w:val="TOC Heading"/>
+    <w:basedOn w:val="Ttulo1"/>
+    <w:next w:val="Normal"/>
+    <w:uiPriority w:val="39"/>
+    <w:semiHidden/>
+    <w:unhideWhenUsed/>
+    <w:qFormat/>
+    <w:rsid w:val="006D6A03"/>
+    <w:pPr>
+      <w:numPr>
+        <w:numId w:val="0"/>
+      </w:numPr>
+      <w:outlineLvl w:val="9"/>
+    </w:pPr>
+    <w:rPr>
+      <w:color w:val="365F91" w:themeColor="accent1" w:themeShade="BF"/>
+      <w:lang w:eastAsia="es-SV"/>
+    </w:rPr>
+  </w:style>
+  <w:style w:type="paragraph" w:styleId="TDC1">
+    <w:name w:val="toc 1"/>
+    <w:basedOn w:val="Normal"/>
+    <w:next w:val="Normal"/>
+    <w:autoRedefine/>
+    <w:uiPriority w:val="39"/>
+    <w:unhideWhenUsed/>
+    <w:rsid w:val="006D6A03"/>
+    <w:pPr>
+      <w:spacing w:after="100"/>
+    </w:pPr>
+  </w:style>
+  <w:style w:type="paragraph" w:styleId="TDC2">
+    <w:name w:val="toc 2"/>
+    <w:basedOn w:val="Normal"/>
+    <w:next w:val="Normal"/>
+    <w:autoRedefine/>
+    <w:uiPriority w:val="39"/>
+    <w:unhideWhenUsed/>
+    <w:rsid w:val="006D6A03"/>
+    <w:pPr>
+      <w:spacing w:after="100"/>
+      <w:ind w:left="220"/>
+    </w:pPr>
+  </w:style>
+  <w:style w:type="paragraph" w:styleId="TDC3">
+    <w:name w:val="toc 3"/>
+    <w:basedOn w:val="Normal"/>
+    <w:next w:val="Normal"/>
+    <w:autoRedefine/>
+    <w:uiPriority w:val="39"/>
+    <w:unhideWhenUsed/>
+    <w:rsid w:val="006D6A03"/>
+    <w:pPr>
+      <w:spacing w:after="100"/>
+      <w:ind w:left="440"/>
+    </w:pPr>
+  </w:style>
+  <w:style w:type="paragraph" w:styleId="Sinespaciado">
+    <w:name w:val="No Spacing"/>
+    <w:uiPriority w:val="1"/>
+    <w:qFormat/>
+    <w:rsid w:val="00871741"/>
+    <w:pPr>
+      <w:spacing w:after="0" w:line="240" w:lineRule="auto"/>
+    </w:pPr>
+  </w:style>
+  <w:style w:type="paragraph" w:styleId="Bibliografa">
+    <w:name w:val="Bibliography"/>
+    <w:basedOn w:val="Normal"/>
+    <w:next w:val="Normal"/>
+    <w:uiPriority w:val="37"/>
+    <w:unhideWhenUsed/>
+    <w:rsid w:val="00E33170"/>
+  </w:style>
+  <w:style w:type="paragraph" w:styleId="Textonotapie">
+    <w:name w:val="footnote text"/>
+    <w:basedOn w:val="Normal"/>
+    <w:link w:val="TextonotapieCar"/>
+    <w:uiPriority w:val="99"/>
+    <w:semiHidden/>
+    <w:unhideWhenUsed/>
+    <w:rsid w:val="00EC418A"/>
+    <w:pPr>
+      <w:spacing w:after="0" w:line="240" w:lineRule="auto"/>
+    </w:pPr>
+    <w:rPr>
+      <w:sz w:val="20"/>
+      <w:szCs w:val="20"/>
+    </w:rPr>
+  </w:style>
+  <w:style w:type="character" w:customStyle="1" w:styleId="TextonotapieCar">
+    <w:name w:val="Texto nota pie Car"/>
+    <w:basedOn w:val="Fuentedeprrafopredeter"/>
+    <w:link w:val="Textonotapie"/>
+    <w:uiPriority w:val="99"/>
+    <w:semiHidden/>
+    <w:rsid w:val="00EC418A"/>
+    <w:rPr>
+      <w:sz w:val="20"/>
+      <w:szCs w:val="20"/>
+    </w:rPr>
+  </w:style>
+  <w:style w:type="character" w:styleId="Refdenotaalpie">
+    <w:name w:val="footnote reference"/>
+    <w:basedOn w:val="Fuentedeprrafopredeter"/>
+    <w:uiPriority w:val="99"/>
+    <w:semiHidden/>
+    <w:unhideWhenUsed/>
+    <w:rsid w:val="00EC418A"/>
+    <w:rPr>
+      <w:vertAlign w:val="superscript"/>
+    </w:rPr>
+  </w:style>
+  <w:style w:type="paragraph" w:customStyle="1" w:styleId="Ttulo2SN">
+    <w:name w:val="Título 2 SN"/>
+    <w:basedOn w:val="Ttulo2"/>
+    <w:next w:val="Normal"/>
+    <w:link w:val="Ttulo2SNCar"/>
+    <w:qFormat/>
+    <w:rsid w:val="00C2130A"/>
+    <w:pPr>
+      <w:numPr>
+        <w:ilvl w:val="0"/>
+        <w:numId w:val="0"/>
+      </w:numPr>
+    </w:pPr>
+  </w:style>
+  <w:style w:type="character" w:customStyle="1" w:styleId="Ttulo2SNCar">
+    <w:name w:val="Título 2 SN Car"/>
+    <w:basedOn w:val="Ttulo2Car"/>
+    <w:link w:val="Ttulo2SN"/>
+    <w:rsid w:val="00C2130A"/>
+    <w:rPr>
+      <w:rFonts w:asciiTheme="majorHAnsi" w:eastAsiaTheme="majorEastAsia" w:hAnsiTheme="majorHAnsi" w:cstheme="majorBidi"/>
+      <w:b/>
+      <w:bCs/>
+      <w:color w:val="8064A2" w:themeColor="accent4"/>
+      <w:sz w:val="26"/>
+      <w:szCs w:val="26"/>
+    </w:rPr>
+  </w:style>
+  <w:style w:type="paragraph" w:customStyle="1" w:styleId="Ttulo3SN">
+    <w:name w:val="Título 3 SN"/>
+    <w:basedOn w:val="Ttulo3"/>
+    <w:next w:val="Normal"/>
+    <w:link w:val="Ttulo3SNCar"/>
+    <w:qFormat/>
+    <w:rsid w:val="00C2130A"/>
+    <w:pPr>
+      <w:numPr>
+        <w:ilvl w:val="0"/>
+        <w:numId w:val="0"/>
+      </w:numPr>
+    </w:pPr>
+  </w:style>
+  <w:style w:type="paragraph" w:customStyle="1" w:styleId="TtuloNR">
+    <w:name w:val="Título NR"/>
+    <w:basedOn w:val="Normal"/>
+    <w:next w:val="Normal"/>
+    <w:qFormat/>
+    <w:rsid w:val="000C5593"/>
+    <w:pPr>
+      <w:tabs>
+        <w:tab w:val="left" w:pos="880"/>
+        <w:tab w:val="right" w:leader="dot" w:pos="8827"/>
+      </w:tabs>
+    </w:pPr>
+    <w:rPr>
+      <w:rFonts w:asciiTheme="majorHAnsi" w:hAnsiTheme="majorHAnsi" w:cs="Times New Roman"/>
+      <w:b/>
+      <w:noProof/>
+      <w:color w:val="5F497A" w:themeColor="accent4" w:themeShade="BF"/>
+      <w:sz w:val="28"/>
+      <w:szCs w:val="24"/>
+    </w:rPr>
+  </w:style>
+  <w:style w:type="character" w:customStyle="1" w:styleId="Ttulo3SNCar">
+    <w:name w:val="Título 3 SN Car"/>
+    <w:basedOn w:val="Ttulo3Car"/>
+    <w:link w:val="Ttulo3SN"/>
+    <w:rsid w:val="00C2130A"/>
+    <w:rPr>
+      <w:rFonts w:asciiTheme="majorHAnsi" w:eastAsiaTheme="majorEastAsia" w:hAnsiTheme="majorHAnsi" w:cstheme="majorBidi"/>
+      <w:b/>
+      <w:bCs/>
+      <w:color w:val="4F81BD" w:themeColor="accent1"/>
+    </w:rPr>
+  </w:style>
+  <w:style w:type="paragraph" w:customStyle="1" w:styleId="Ttulo4SN">
+    <w:name w:val="Título 4 SN"/>
+    <w:basedOn w:val="Ttulo4"/>
+    <w:qFormat/>
+    <w:rsid w:val="0083746F"/>
+    <w:pPr>
+      <w:numPr>
+        <w:ilvl w:val="0"/>
+        <w:numId w:val="0"/>
+      </w:numPr>
+    </w:pPr>
+  </w:style>
+  <w:style w:type="character" w:styleId="Textodelmarcadordeposicin">
+    <w:name w:val="Placeholder Text"/>
+    <w:basedOn w:val="Fuentedeprrafopredeter"/>
+    <w:uiPriority w:val="99"/>
+    <w:semiHidden/>
+    <w:rsid w:val="00140366"/>
+    <w:rPr>
+      <w:color w:val="808080"/>
+    </w:rPr>
+  </w:style>
+  <w:style w:type="table" w:styleId="Tablaconcuadrcula">
+    <w:name w:val="Table Grid"/>
+    <w:basedOn w:val="Tablanormal"/>
+    <w:uiPriority w:val="59"/>
+    <w:rsid w:val="00B65C66"/>
+    <w:pPr>
+      <w:spacing w:after="0" w:line="240" w:lineRule="auto"/>
+    </w:pPr>
+    <w:rPr>
+      <w:lang w:val="en-US"/>
+    </w:rPr>
+    <w:tblPr>
+      <w:tblInd w:w="0" w:type="dxa"/>
+      <w:tblBorders>
+        <w:top w:val="single" w:sz="4" w:space="0" w:color="auto"/>
+        <w:left w:val="single" w:sz="4" w:space="0" w:color="auto"/>
+        <w:bottom w:val="single" w:sz="4" w:space="0" w:color="auto"/>
+        <w:right w:val="single" w:sz="4" w:space="0" w:color="auto"/>
+        <w:insideH w:val="single" w:sz="4" w:space="0" w:color="auto"/>
+        <w:insideV w:val="single" w:sz="4" w:space="0" w:color="auto"/>
+      </w:tblBorders>
+      <w:tblCellMar>
+        <w:top w:w="0" w:type="dxa"/>
+        <w:left w:w="108" w:type="dxa"/>
+        <w:bottom w:w="0" w:type="dxa"/>
+        <w:right w:w="108" w:type="dxa"/>
+      </w:tblCellMar>
     </w:tblPr>
   </w:style>
 </w:styles>
 </file>
 
 <file path=word/charts/chart1.xml><?xml version="1.0" encoding="utf-8"?>
-<c:chartSpace xmlns:c="http://schemas.openxmlformats.org/drawingml/2006/chart" xmlns:a="http://schemas.openxmlformats.org/drawingml/2006/main" xmlns:r="http://schemas.openxmlformats.org/officeDocument/2006/relationships" xmlns:c16r2="http://schemas.microsoft.com/office/drawing/2015/06/chart">
+<c:chartSpace xmlns:c="http://schemas.openxmlformats.org/drawingml/2006/chart" xmlns:a="http://schemas.openxmlformats.org/drawingml/2006/main" xmlns:r="http://schemas.openxmlformats.org/officeDocument/2006/relationships">
   <c:date1904 val="0"/>
-  <c:lang val="es-ES"/>
+  <c:lang val="es-SV"/>
   <c:roundedCorners val="0"/>
   <mc:AlternateContent xmlns:mc="http://schemas.openxmlformats.org/markup-compatibility/2006">
     <mc:Choice xmlns:c14="http://schemas.microsoft.com/office/drawing/2007/8/2/chart" Requires="c14">
@@ -30867,13 +31763,6 @@
             </c:strRef>
           </c:tx>
           <c:dLbls>
-            <c:spPr>
-              <a:noFill/>
-              <a:ln>
-                <a:noFill/>
-              </a:ln>
-              <a:effectLst/>
-            </c:spPr>
             <c:showLegendKey val="0"/>
             <c:showVal val="1"/>
             <c:showCatName val="0"/>
@@ -30883,9 +31772,6 @@
             <c:separator>
 </c:separator>
             <c:showLeaderLines val="1"/>
-            <c:extLst>
-              <c:ext xmlns:c15="http://schemas.microsoft.com/office/drawing/2012/chart" uri="{CE6537A1-D6FC-4f65-9D91-7224C49458BB}"/>
-            </c:extLst>
           </c:dLbls>
           <c:cat>
             <c:strRef>
@@ -30916,11 +31802,6 @@
               </c:numCache>
             </c:numRef>
           </c:val>
-          <c:extLst>
-            <c:ext xmlns:c16="http://schemas.microsoft.com/office/drawing/2014/chart" uri="{C3380CC4-5D6E-409C-BE32-E72D297353CC}">
-              <c16:uniqueId val="{00000000-E270-469A-9D62-B81830B29169}"/>
-            </c:ext>
-          </c:extLst>
         </c:ser>
         <c:dLbls>
           <c:showLegendKey val="0"/>
@@ -30955,9 +31836,9 @@
 </file>
 
 <file path=word/charts/chart2.xml><?xml version="1.0" encoding="utf-8"?>
-<c:chartSpace xmlns:c="http://schemas.openxmlformats.org/drawingml/2006/chart" xmlns:a="http://schemas.openxmlformats.org/drawingml/2006/main" xmlns:r="http://schemas.openxmlformats.org/officeDocument/2006/relationships" xmlns:c16r2="http://schemas.microsoft.com/office/drawing/2015/06/chart">
+<c:chartSpace xmlns:c="http://schemas.openxmlformats.org/drawingml/2006/chart" xmlns:a="http://schemas.openxmlformats.org/drawingml/2006/main" xmlns:r="http://schemas.openxmlformats.org/officeDocument/2006/relationships">
   <c:date1904 val="0"/>
-  <c:lang val="es-ES"/>
+  <c:lang val="es-SV"/>
   <c:roundedCorners val="0"/>
   <mc:AlternateContent xmlns:mc="http://schemas.openxmlformats.org/markup-compatibility/2006">
     <mc:Choice xmlns:c14="http://schemas.microsoft.com/office/drawing/2007/8/2/chart" Requires="c14">
@@ -30991,13 +31872,6 @@
             </c:strRef>
           </c:tx>
           <c:dLbls>
-            <c:spPr>
-              <a:noFill/>
-              <a:ln>
-                <a:noFill/>
-              </a:ln>
-              <a:effectLst/>
-            </c:spPr>
             <c:showLegendKey val="0"/>
             <c:showVal val="1"/>
             <c:showCatName val="0"/>
@@ -31007,9 +31881,6 @@
             <c:separator>
 </c:separator>
             <c:showLeaderLines val="1"/>
-            <c:extLst>
-              <c:ext xmlns:c15="http://schemas.microsoft.com/office/drawing/2012/chart" uri="{CE6537A1-D6FC-4f65-9D91-7224C49458BB}"/>
-            </c:extLst>
           </c:dLbls>
           <c:cat>
             <c:strRef>
@@ -31040,11 +31911,6 @@
               </c:numCache>
             </c:numRef>
           </c:val>
-          <c:extLst>
-            <c:ext xmlns:c16="http://schemas.microsoft.com/office/drawing/2014/chart" uri="{C3380CC4-5D6E-409C-BE32-E72D297353CC}">
-              <c16:uniqueId val="{00000000-300E-49C7-8709-25C53453F7A5}"/>
-            </c:ext>
-          </c:extLst>
         </c:ser>
         <c:dLbls>
           <c:showLegendKey val="0"/>
@@ -31079,9 +31945,9 @@
 </file>
 
 <file path=word/charts/chart3.xml><?xml version="1.0" encoding="utf-8"?>
-<c:chartSpace xmlns:c="http://schemas.openxmlformats.org/drawingml/2006/chart" xmlns:a="http://schemas.openxmlformats.org/drawingml/2006/main" xmlns:r="http://schemas.openxmlformats.org/officeDocument/2006/relationships" xmlns:c16r2="http://schemas.microsoft.com/office/drawing/2015/06/chart">
+<c:chartSpace xmlns:c="http://schemas.openxmlformats.org/drawingml/2006/chart" xmlns:a="http://schemas.openxmlformats.org/drawingml/2006/main" xmlns:r="http://schemas.openxmlformats.org/officeDocument/2006/relationships">
   <c:date1904 val="0"/>
-  <c:lang val="es-ES"/>
+  <c:lang val="es-SV"/>
   <c:roundedCorners val="0"/>
   <mc:AlternateContent xmlns:mc="http://schemas.openxmlformats.org/markup-compatibility/2006">
     <mc:Choice xmlns:c14="http://schemas.microsoft.com/office/drawing/2007/8/2/chart" Requires="c14">
@@ -31115,13 +31981,6 @@
             </c:strRef>
           </c:tx>
           <c:dLbls>
-            <c:spPr>
-              <a:noFill/>
-              <a:ln>
-                <a:noFill/>
-              </a:ln>
-              <a:effectLst/>
-            </c:spPr>
             <c:showLegendKey val="0"/>
             <c:showVal val="1"/>
             <c:showCatName val="0"/>
@@ -31131,9 +31990,6 @@
             <c:separator>
 </c:separator>
             <c:showLeaderLines val="1"/>
-            <c:extLst>
-              <c:ext xmlns:c15="http://schemas.microsoft.com/office/drawing/2012/chart" uri="{CE6537A1-D6FC-4f65-9D91-7224C49458BB}"/>
-            </c:extLst>
           </c:dLbls>
           <c:cat>
             <c:strRef>
@@ -31182,11 +32038,6 @@
               </c:numCache>
             </c:numRef>
           </c:val>
-          <c:extLst>
-            <c:ext xmlns:c16="http://schemas.microsoft.com/office/drawing/2014/chart" uri="{C3380CC4-5D6E-409C-BE32-E72D297353CC}">
-              <c16:uniqueId val="{00000000-7764-4039-B109-4A63B858FE66}"/>
-            </c:ext>
-          </c:extLst>
         </c:ser>
         <c:dLbls>
           <c:showLegendKey val="0"/>
@@ -31221,9 +32072,9 @@
 </file>
 
 <file path=word/charts/chart4.xml><?xml version="1.0" encoding="utf-8"?>
-<c:chartSpace xmlns:c="http://schemas.openxmlformats.org/drawingml/2006/chart" xmlns:a="http://schemas.openxmlformats.org/drawingml/2006/main" xmlns:r="http://schemas.openxmlformats.org/officeDocument/2006/relationships" xmlns:c16r2="http://schemas.microsoft.com/office/drawing/2015/06/chart">
+<c:chartSpace xmlns:c="http://schemas.openxmlformats.org/drawingml/2006/chart" xmlns:a="http://schemas.openxmlformats.org/drawingml/2006/main" xmlns:r="http://schemas.openxmlformats.org/officeDocument/2006/relationships">
   <c:date1904 val="0"/>
-  <c:lang val="es-ES"/>
+  <c:lang val="es-SV"/>
   <c:roundedCorners val="0"/>
   <mc:AlternateContent xmlns:mc="http://schemas.openxmlformats.org/markup-compatibility/2006">
     <mc:Choice xmlns:c14="http://schemas.microsoft.com/office/drawing/2007/8/2/chart" Requires="c14">
@@ -31257,13 +32108,6 @@
             </c:strRef>
           </c:tx>
           <c:dLbls>
-            <c:spPr>
-              <a:noFill/>
-              <a:ln>
-                <a:noFill/>
-              </a:ln>
-              <a:effectLst/>
-            </c:spPr>
             <c:showLegendKey val="0"/>
             <c:showVal val="1"/>
             <c:showCatName val="0"/>
@@ -31273,9 +32117,6 @@
             <c:separator>
 </c:separator>
             <c:showLeaderLines val="1"/>
-            <c:extLst>
-              <c:ext xmlns:c15="http://schemas.microsoft.com/office/drawing/2012/chart" uri="{CE6537A1-D6FC-4f65-9D91-7224C49458BB}"/>
-            </c:extLst>
           </c:dLbls>
           <c:cat>
             <c:strRef>
@@ -31324,11 +32165,6 @@
               </c:numCache>
             </c:numRef>
           </c:val>
-          <c:extLst>
-            <c:ext xmlns:c16="http://schemas.microsoft.com/office/drawing/2014/chart" uri="{C3380CC4-5D6E-409C-BE32-E72D297353CC}">
-              <c16:uniqueId val="{00000000-4BEA-455E-83A7-6B353F86FA42}"/>
-            </c:ext>
-          </c:extLst>
         </c:ser>
         <c:dLbls>
           <c:showLegendKey val="0"/>
@@ -31363,9 +32199,9 @@
 </file>
 
 <file path=word/charts/chart5.xml><?xml version="1.0" encoding="utf-8"?>
-<c:chartSpace xmlns:c="http://schemas.openxmlformats.org/drawingml/2006/chart" xmlns:a="http://schemas.openxmlformats.org/drawingml/2006/main" xmlns:r="http://schemas.openxmlformats.org/officeDocument/2006/relationships" xmlns:c16r2="http://schemas.microsoft.com/office/drawing/2015/06/chart">
+<c:chartSpace xmlns:c="http://schemas.openxmlformats.org/drawingml/2006/chart" xmlns:a="http://schemas.openxmlformats.org/drawingml/2006/main" xmlns:r="http://schemas.openxmlformats.org/officeDocument/2006/relationships">
   <c:date1904 val="0"/>
-  <c:lang val="es-ES"/>
+  <c:lang val="es-SV"/>
   <c:roundedCorners val="0"/>
   <mc:AlternateContent xmlns:mc="http://schemas.openxmlformats.org/markup-compatibility/2006">
     <mc:Choice xmlns:c14="http://schemas.microsoft.com/office/drawing/2007/8/2/chart" Requires="c14">
@@ -31399,13 +32235,6 @@
             </c:strRef>
           </c:tx>
           <c:dLbls>
-            <c:spPr>
-              <a:noFill/>
-              <a:ln>
-                <a:noFill/>
-              </a:ln>
-              <a:effectLst/>
-            </c:spPr>
             <c:showLegendKey val="0"/>
             <c:showVal val="1"/>
             <c:showCatName val="0"/>
@@ -31415,9 +32244,6 @@
             <c:separator>
 </c:separator>
             <c:showLeaderLines val="1"/>
-            <c:extLst>
-              <c:ext xmlns:c15="http://schemas.microsoft.com/office/drawing/2012/chart" uri="{CE6537A1-D6FC-4f65-9D91-7224C49458BB}"/>
-            </c:extLst>
           </c:dLbls>
           <c:cat>
             <c:strRef>
@@ -31466,11 +32292,6 @@
               </c:numCache>
             </c:numRef>
           </c:val>
-          <c:extLst>
-            <c:ext xmlns:c16="http://schemas.microsoft.com/office/drawing/2014/chart" uri="{C3380CC4-5D6E-409C-BE32-E72D297353CC}">
-              <c16:uniqueId val="{00000000-24E2-4B8C-9A81-2F70304F0537}"/>
-            </c:ext>
-          </c:extLst>
         </c:ser>
         <c:dLbls>
           <c:showLegendKey val="0"/>
@@ -31505,9 +32326,9 @@
 </file>
 
 <file path=word/charts/chart6.xml><?xml version="1.0" encoding="utf-8"?>
-<c:chartSpace xmlns:c="http://schemas.openxmlformats.org/drawingml/2006/chart" xmlns:a="http://schemas.openxmlformats.org/drawingml/2006/main" xmlns:r="http://schemas.openxmlformats.org/officeDocument/2006/relationships" xmlns:c16r2="http://schemas.microsoft.com/office/drawing/2015/06/chart">
+<c:chartSpace xmlns:c="http://schemas.openxmlformats.org/drawingml/2006/chart" xmlns:a="http://schemas.openxmlformats.org/drawingml/2006/main" xmlns:r="http://schemas.openxmlformats.org/officeDocument/2006/relationships">
   <c:date1904 val="0"/>
-  <c:lang val="es-ES"/>
+  <c:lang val="es-SV"/>
   <c:roundedCorners val="0"/>
   <mc:AlternateContent xmlns:mc="http://schemas.openxmlformats.org/markup-compatibility/2006">
     <mc:Choice xmlns:c14="http://schemas.microsoft.com/office/drawing/2007/8/2/chart" Requires="c14">
@@ -31541,13 +32362,6 @@
             </c:strRef>
           </c:tx>
           <c:dLbls>
-            <c:spPr>
-              <a:noFill/>
-              <a:ln>
-                <a:noFill/>
-              </a:ln>
-              <a:effectLst/>
-            </c:spPr>
             <c:showLegendKey val="0"/>
             <c:showVal val="1"/>
             <c:showCatName val="0"/>
@@ -31557,9 +32371,6 @@
             <c:separator>
 </c:separator>
             <c:showLeaderLines val="1"/>
-            <c:extLst>
-              <c:ext xmlns:c15="http://schemas.microsoft.com/office/drawing/2012/chart" uri="{CE6537A1-D6FC-4f65-9D91-7224C49458BB}"/>
-            </c:extLst>
           </c:dLbls>
           <c:cat>
             <c:strRef>
@@ -31608,11 +32419,6 @@
               </c:numCache>
             </c:numRef>
           </c:val>
-          <c:extLst>
-            <c:ext xmlns:c16="http://schemas.microsoft.com/office/drawing/2014/chart" uri="{C3380CC4-5D6E-409C-BE32-E72D297353CC}">
-              <c16:uniqueId val="{00000000-1086-4C8B-A37D-C90AA617C559}"/>
-            </c:ext>
-          </c:extLst>
         </c:ser>
         <c:dLbls>
           <c:showLegendKey val="0"/>
@@ -31647,9 +32453,9 @@
 </file>
 
 <file path=word/charts/chart7.xml><?xml version="1.0" encoding="utf-8"?>
-<c:chartSpace xmlns:c="http://schemas.openxmlformats.org/drawingml/2006/chart" xmlns:a="http://schemas.openxmlformats.org/drawingml/2006/main" xmlns:r="http://schemas.openxmlformats.org/officeDocument/2006/relationships" xmlns:c16r2="http://schemas.microsoft.com/office/drawing/2015/06/chart">
+<c:chartSpace xmlns:c="http://schemas.openxmlformats.org/drawingml/2006/chart" xmlns:a="http://schemas.openxmlformats.org/drawingml/2006/main" xmlns:r="http://schemas.openxmlformats.org/officeDocument/2006/relationships">
   <c:date1904 val="0"/>
-  <c:lang val="es-ES"/>
+  <c:lang val="es-SV"/>
   <c:roundedCorners val="0"/>
   <mc:AlternateContent xmlns:mc="http://schemas.openxmlformats.org/markup-compatibility/2006">
     <mc:Choice xmlns:c14="http://schemas.microsoft.com/office/drawing/2007/8/2/chart" Requires="c14">
@@ -31683,13 +32489,6 @@
             </c:strRef>
           </c:tx>
           <c:dLbls>
-            <c:spPr>
-              <a:noFill/>
-              <a:ln>
-                <a:noFill/>
-              </a:ln>
-              <a:effectLst/>
-            </c:spPr>
             <c:showLegendKey val="0"/>
             <c:showVal val="1"/>
             <c:showCatName val="0"/>
@@ -31699,9 +32498,6 @@
             <c:separator>
 </c:separator>
             <c:showLeaderLines val="1"/>
-            <c:extLst>
-              <c:ext xmlns:c15="http://schemas.microsoft.com/office/drawing/2012/chart" uri="{CE6537A1-D6FC-4f65-9D91-7224C49458BB}"/>
-            </c:extLst>
           </c:dLbls>
           <c:cat>
             <c:strRef>
@@ -31750,11 +32546,6 @@
               </c:numCache>
             </c:numRef>
           </c:val>
-          <c:extLst>
-            <c:ext xmlns:c16="http://schemas.microsoft.com/office/drawing/2014/chart" uri="{C3380CC4-5D6E-409C-BE32-E72D297353CC}">
-              <c16:uniqueId val="{00000000-EE98-470A-9510-B1548DAEC951}"/>
-            </c:ext>
-          </c:extLst>
         </c:ser>
         <c:dLbls>
           <c:showLegendKey val="0"/>
@@ -31789,9 +32580,9 @@
 </file>
 
 <file path=word/charts/chart8.xml><?xml version="1.0" encoding="utf-8"?>
-<c:chartSpace xmlns:c="http://schemas.openxmlformats.org/drawingml/2006/chart" xmlns:a="http://schemas.openxmlformats.org/drawingml/2006/main" xmlns:r="http://schemas.openxmlformats.org/officeDocument/2006/relationships" xmlns:c16r2="http://schemas.microsoft.com/office/drawing/2015/06/chart">
+<c:chartSpace xmlns:c="http://schemas.openxmlformats.org/drawingml/2006/chart" xmlns:a="http://schemas.openxmlformats.org/drawingml/2006/main" xmlns:r="http://schemas.openxmlformats.org/officeDocument/2006/relationships">
   <c:date1904 val="0"/>
-  <c:lang val="es-ES"/>
+  <c:lang val="es-SV"/>
   <c:roundedCorners val="0"/>
   <mc:AlternateContent xmlns:mc="http://schemas.openxmlformats.org/markup-compatibility/2006">
     <mc:Choice xmlns:c14="http://schemas.microsoft.com/office/drawing/2007/8/2/chart" Requires="c14">
@@ -31839,9 +32630,6 @@
             <c:separator>
 </c:separator>
             <c:showLeaderLines val="1"/>
-            <c:extLst>
-              <c:ext xmlns:c15="http://schemas.microsoft.com/office/drawing/2012/chart" uri="{CE6537A1-D6FC-4f65-9D91-7224C49458BB}"/>
-            </c:extLst>
           </c:dLbls>
           <c:cat>
             <c:strRef>
@@ -31890,11 +32678,6 @@
               </c:numCache>
             </c:numRef>
           </c:val>
-          <c:extLst>
-            <c:ext xmlns:c16="http://schemas.microsoft.com/office/drawing/2014/chart" uri="{C3380CC4-5D6E-409C-BE32-E72D297353CC}">
-              <c16:uniqueId val="{00000000-B19B-4808-B4A6-A2BBA23BA909}"/>
-            </c:ext>
-          </c:extLst>
         </c:ser>
         <c:dLbls>
           <c:showLegendKey val="0"/>
@@ -32214,7 +32997,7 @@
 </file>
 
 <file path=customXml/item1.xml><?xml version="1.0" encoding="utf-8"?>
-<b:Sources xmlns:b="http://schemas.openxmlformats.org/officeDocument/2006/bibliography" xmlns="http://schemas.openxmlformats.org/officeDocument/2006/bibliography" SelectedStyle="\APASixthEditionOfficeOnline.xsl" StyleName="APA" Version="6">
+<b:Sources xmlns:b="http://schemas.openxmlformats.org/officeDocument/2006/bibliography" xmlns="http://schemas.openxmlformats.org/officeDocument/2006/bibliography" SelectedStyle="\APASixthEditionOfficeOnline.xsl" StyleName="APA">
   <b:Source>
     <b:Tag>Luj02</b:Tag>
     <b:SourceType>BookSection</b:SourceType>
@@ -32549,7 +33332,7 @@
 </file>
 
 <file path=customXml/itemProps1.xml><?xml version="1.0" encoding="utf-8"?>
-<ds:datastoreItem xmlns:ds="http://schemas.openxmlformats.org/officeDocument/2006/customXml" ds:itemID="{B04CEB85-BC1C-4591-B2CA-030B4394AB03}">
+<ds:datastoreItem xmlns:ds="http://schemas.openxmlformats.org/officeDocument/2006/customXml" ds:itemID="{6AAF9538-BA03-4B77-A44C-1465CD89BBC8}">
   <ds:schemaRefs>
     <ds:schemaRef ds:uri="http://schemas.openxmlformats.org/officeDocument/2006/bibliography"/>
   </ds:schemaRefs>

</xml_diff>

<commit_message>
Enfoque de sistemas Full
Contiene el enfoque de sistmas completo
</commit_message>
<xml_diff>
--- a/Documentos/Finales/Anteproyecto.docx
+++ b/Documentos/Finales/Anteproyecto.docx
@@ -1,6 +1,6 @@
 
 <file path=word/document.xml><?xml version="1.0" encoding="utf-8"?>
-<w:document xmlns:wpc="http://schemas.microsoft.com/office/word/2010/wordprocessingCanvas" xmlns:cx="http://schemas.microsoft.com/office/drawing/2014/chartex" xmlns:cx1="http://schemas.microsoft.com/office/drawing/2015/9/8/chartex" xmlns:cx2="http://schemas.microsoft.com/office/drawing/2015/10/21/chartex" xmlns:cx3="http://schemas.microsoft.com/office/drawing/2016/5/9/chartex" xmlns:cx4="http://schemas.microsoft.com/office/drawing/2016/5/10/chartex" xmlns:cx5="http://schemas.microsoft.com/office/drawing/2016/5/11/chartex" xmlns:cx6="http://schemas.microsoft.com/office/drawing/2016/5/12/chartex" xmlns:cx7="http://schemas.microsoft.com/office/drawing/2016/5/13/chartex" xmlns:cx8="http://schemas.microsoft.com/office/drawing/2016/5/14/chartex" xmlns:mc="http://schemas.openxmlformats.org/markup-compatibility/2006" xmlns:aink="http://schemas.microsoft.com/office/drawing/2016/ink" xmlns:o="urn:schemas-microsoft-com:office:office" xmlns:r="http://schemas.openxmlformats.org/officeDocument/2006/relationships" xmlns:m="http://schemas.openxmlformats.org/officeDocument/2006/math" xmlns:v="urn:schemas-microsoft-com:vml" xmlns:wp14="http://schemas.microsoft.com/office/word/2010/wordprocessingDrawing" xmlns:wp="http://schemas.openxmlformats.org/drawingml/2006/wordprocessingDrawing" xmlns:w10="urn:schemas-microsoft-com:office:word" xmlns:w="http://schemas.openxmlformats.org/wordprocessingml/2006/main" xmlns:w14="http://schemas.microsoft.com/office/word/2010/wordml" xmlns:w15="http://schemas.microsoft.com/office/word/2012/wordml" xmlns:w16se="http://schemas.microsoft.com/office/word/2015/wordml/symex" xmlns:wpg="http://schemas.microsoft.com/office/word/2010/wordprocessingGroup" xmlns:wpi="http://schemas.microsoft.com/office/word/2010/wordprocessingInk" xmlns:wne="http://schemas.microsoft.com/office/word/2006/wordml" xmlns:wps="http://schemas.microsoft.com/office/word/2010/wordprocessingShape" mc:Ignorable="w14 w15 w16se wp14">
+<w:document xmlns:wpc="http://schemas.microsoft.com/office/word/2010/wordprocessingCanvas" xmlns:cx="http://schemas.microsoft.com/office/drawing/2014/chartex" xmlns:cx1="http://schemas.microsoft.com/office/drawing/2015/9/8/chartex" xmlns:cx2="http://schemas.microsoft.com/office/drawing/2015/10/21/chartex" xmlns:cx3="http://schemas.microsoft.com/office/drawing/2016/5/9/chartex" xmlns:cx4="http://schemas.microsoft.com/office/drawing/2016/5/10/chartex" xmlns:cx5="http://schemas.microsoft.com/office/drawing/2016/5/11/chartex" xmlns:cx6="http://schemas.microsoft.com/office/drawing/2016/5/12/chartex" xmlns:cx7="http://schemas.microsoft.com/office/drawing/2016/5/13/chartex" xmlns:cx8="http://schemas.microsoft.com/office/drawing/2016/5/14/chartex" xmlns:mc="http://schemas.openxmlformats.org/markup-compatibility/2006" xmlns:aink="http://schemas.microsoft.com/office/drawing/2016/ink" xmlns:am3d="http://schemas.microsoft.com/office/drawing/2017/model3d" xmlns:o="urn:schemas-microsoft-com:office:office" xmlns:r="http://schemas.openxmlformats.org/officeDocument/2006/relationships" xmlns:m="http://schemas.openxmlformats.org/officeDocument/2006/math" xmlns:v="urn:schemas-microsoft-com:vml" xmlns:wp14="http://schemas.microsoft.com/office/word/2010/wordprocessingDrawing" xmlns:wp="http://schemas.openxmlformats.org/drawingml/2006/wordprocessingDrawing" xmlns:w10="urn:schemas-microsoft-com:office:word" xmlns:w="http://schemas.openxmlformats.org/wordprocessingml/2006/main" xmlns:w14="http://schemas.microsoft.com/office/word/2010/wordml" xmlns:w15="http://schemas.microsoft.com/office/word/2012/wordml" xmlns:w16cid="http://schemas.microsoft.com/office/word/2016/wordml/cid" xmlns:w16se="http://schemas.microsoft.com/office/word/2015/wordml/symex" xmlns:wpg="http://schemas.microsoft.com/office/word/2010/wordprocessingGroup" xmlns:wpi="http://schemas.microsoft.com/office/word/2010/wordprocessingInk" xmlns:wne="http://schemas.microsoft.com/office/word/2006/wordml" xmlns:wps="http://schemas.microsoft.com/office/word/2010/wordprocessingShape" mc:Ignorable="w14 w15 w16se w16cid wp14">
   <w:body>
     <w:p>
       <w:pPr>
@@ -17823,7 +17823,10 @@
     </w:p>
     <w:p>
       <w:r>
-        <w:t>Para aplicar la TGS es preciso conocer los elementos que componen un sistema, Hernández y Rodríguez menciona cuatro elementos mínimos en los sistemas</w:t>
+        <w:t>Para aplicar la teoría general de sistemas</w:t>
+      </w:r>
+      <w:r>
+        <w:t xml:space="preserve"> es preciso conocer los elementos que componen un sistema, Hernández y Rodríguez menciona cuatro elementos mínimos en los sistemas</w:t>
       </w:r>
       <w:r>
         <w:t xml:space="preserve"> estos son: insumos, procesos, productos y retroalimentación</w:t>
@@ -18085,12 +18088,117 @@
       <w:bookmarkEnd w:id="33"/>
     </w:p>
     <w:p>
+      <w:r>
+        <w:lastRenderedPageBreak/>
+        <w:t>Hay dos elementos que son considerados parte del enfoque de sistemas, dichos elementos son el ambiente y la frontera del sistema</w:t>
+      </w:r>
+      <w:r>
+        <w:t>:</w:t>
+      </w:r>
+    </w:p>
+    <w:p>
+      <w:r>
+        <w:t xml:space="preserve">Ambiente: </w:t>
+      </w:r>
+      <w:r>
+        <w:t>“</w:t>
+      </w:r>
+      <w:r>
+        <w:t>Se refiere al área de sucesos y condiciones que influyen sobre el comportamiento de un sistema.</w:t>
+      </w:r>
+      <w:r>
+        <w:t xml:space="preserve"> […] </w:t>
+      </w:r>
+      <w:r>
+        <w:t>La única posibilidad de relación entre un sistema y su ambiente implica que el primero debe absorber selectivamente aspectos de éste</w:t>
+      </w:r>
+      <w:r>
+        <w:t xml:space="preserve">.” </w:t>
+      </w:r>
+      <w:sdt>
+        <w:sdtPr>
+          <w:id w:val="-1988469860"/>
+          <w:citation/>
+        </w:sdtPr>
+        <w:sdtContent>
+          <w:r>
+            <w:fldChar w:fldCharType="begin"/>
+          </w:r>
+          <w:r>
+            <w:rPr>
+              <w:lang w:val="es-MX"/>
+            </w:rPr>
+            <w:instrText xml:space="preserve">CITATION Arn981 \p 43 \l 2058 </w:instrText>
+          </w:r>
+          <w:r>
+            <w:fldChar w:fldCharType="separate"/>
+          </w:r>
+          <w:r>
+            <w:rPr>
+              <w:noProof/>
+              <w:lang w:val="es-MX"/>
+            </w:rPr>
+            <w:t>(Arnold &amp; Osorio, 1998, pág. 43)</w:t>
+          </w:r>
+          <w:r>
+            <w:fldChar w:fldCharType="end"/>
+          </w:r>
+        </w:sdtContent>
+      </w:sdt>
+      <w:r>
+        <w:t>.</w:t>
+      </w:r>
+    </w:p>
+    <w:p>
+      <w:r>
+        <w:t xml:space="preserve">Frontera: “Es </w:t>
+      </w:r>
+      <w:r>
+        <w:t>aquella línea que separa al sistema de su entorno y que define lo que le pertenece y lo que queda fuera de él</w:t>
+      </w:r>
+      <w:r>
+        <w:t xml:space="preserve">.” </w:t>
+      </w:r>
+      <w:sdt>
+        <w:sdtPr>
+          <w:id w:val="-1896800019"/>
+          <w:citation/>
+        </w:sdtPr>
+        <w:sdtContent>
+          <w:r>
+            <w:fldChar w:fldCharType="begin"/>
+          </w:r>
+          <w:r>
+            <w:rPr>
+              <w:lang w:val="es-MX"/>
+            </w:rPr>
+            <w:instrText xml:space="preserve">CITATION Joh93 \p 63 \l 2058 </w:instrText>
+          </w:r>
+          <w:r>
+            <w:fldChar w:fldCharType="separate"/>
+          </w:r>
+          <w:r>
+            <w:rPr>
+              <w:noProof/>
+              <w:lang w:val="es-MX"/>
+            </w:rPr>
+            <w:t>(Johansen, 1993, pág. 63)</w:t>
+          </w:r>
+          <w:r>
+            <w:fldChar w:fldCharType="end"/>
+          </w:r>
+        </w:sdtContent>
+      </w:sdt>
+      <w:r>
+        <w:t>.</w:t>
+      </w:r>
+    </w:p>
+    <w:p>
       <w:pPr>
         <w:pStyle w:val="Ttulo4"/>
       </w:pPr>
       <w:bookmarkStart w:id="34" w:name="_Toc484520712"/>
       <w:r>
-        <w:lastRenderedPageBreak/>
         <w:t>I</w:t>
       </w:r>
       <w:r>
@@ -18476,6 +18584,7 @@
         <w:pStyle w:val="Citado"/>
       </w:pPr>
       <w:r>
+        <w:lastRenderedPageBreak/>
         <w:t xml:space="preserve"> Se sugieren los siguientes pasos a seguir:</w:t>
       </w:r>
     </w:p>
@@ -18518,7 +18627,6 @@
         </w:numPr>
       </w:pPr>
       <w:r>
-        <w:lastRenderedPageBreak/>
         <w:t xml:space="preserve">Definir los efectos más importantes del problema en cuestión, de esta forma se analiza y verifica su importancia. Se trata, en otras palabras, de tener una idea del orden y gravedad de las consecuencias que tiene el problema que se ha detectado lo cual hace que se amerite la búsqueda de soluciones. </w:t>
       </w:r>
     </w:p>
@@ -18575,6 +18683,7 @@
     </w:p>
     <w:p>
       <w:r>
+        <w:lastRenderedPageBreak/>
         <w:t>Para elaborar el árbol de problemas</w:t>
       </w:r>
       <w:r>
@@ -18670,7 +18779,6 @@
         <w:pStyle w:val="Ttulo6"/>
       </w:pPr>
       <w:r>
-        <w:lastRenderedPageBreak/>
         <w:t xml:space="preserve">Gráfica del árbol de efectos </w:t>
       </w:r>
     </w:p>
@@ -18949,6 +19057,7 @@
         <w:pStyle w:val="Ttulo6"/>
       </w:pPr>
       <w:r>
+        <w:lastRenderedPageBreak/>
         <w:t>Gráfica del árbol de causas</w:t>
       </w:r>
     </w:p>
@@ -19014,7 +19123,6 @@
           <w:noProof/>
           <w:lang w:val="es-MX" w:eastAsia="es-MX"/>
         </w:rPr>
-        <w:lastRenderedPageBreak/>
         <w:drawing>
           <wp:inline distT="0" distB="0" distL="0" distR="0" wp14:anchorId="493F0086" wp14:editId="1103EB13">
             <wp:extent cx="4067033" cy="2197289"/>
@@ -19282,7 +19390,11 @@
         <w:fldChar w:fldCharType="end"/>
       </w:r>
       <w:r>
-        <w:t>), este cuadro representa el resumen de la situación del problema analizado. Es importante señalar que, en esta primera etapa de la preparación de un proyecto, todos los planteamientos, además de contribuir a ordenar el camino a seguir en el desarrollo de las alternativas de solución que se pueda proponer, se hacen en términos de hipótesis de trabajo que se deben corroborar o rechazar en función de la profundización de los estudios que necesariamente hay que hacer, incluido en esto la consulta a los afectados a través de métodos participativos.</w:t>
+        <w:t xml:space="preserve">), este cuadro representa el resumen de la situación del problema analizado. Es importante señalar que, en esta primera etapa de la </w:t>
+      </w:r>
+      <w:r>
+        <w:lastRenderedPageBreak/>
+        <w:t>preparación de un proyecto, todos los planteamientos, además de contribuir a ordenar el camino a seguir en el desarrollo de las alternativas de solución que se pueda proponer, se hacen en términos de hipótesis de trabajo que se deben corroborar o rechazar en función de la profundización de los estudios que necesariamente hay que hacer, incluido en esto la consulta a los afectados a través de métodos participativos.</w:t>
       </w:r>
     </w:p>
     <w:p>
@@ -19294,7 +19406,6 @@
           <w:noProof/>
           <w:lang w:val="es-MX" w:eastAsia="es-MX"/>
         </w:rPr>
-        <w:lastRenderedPageBreak/>
         <w:drawing>
           <wp:inline distT="0" distB="0" distL="0" distR="0" wp14:anchorId="5E5DFBF0" wp14:editId="5696FD54">
             <wp:extent cx="3134692" cy="2880000"/>
@@ -19484,12 +19595,12 @@
       <w:pPr>
         <w:pStyle w:val="Ttulo4"/>
       </w:pPr>
-      <w:bookmarkStart w:id="43" w:name="_Toc464637336"/>
-      <w:bookmarkStart w:id="44" w:name="_Toc484520713"/>
+      <w:bookmarkStart w:id="43" w:name="_Toc484520713"/>
+      <w:bookmarkStart w:id="44" w:name="_Toc464637336"/>
       <w:r>
         <w:t>Identificación de alternativas de solución</w:t>
       </w:r>
-      <w:bookmarkEnd w:id="44"/>
+      <w:bookmarkEnd w:id="43"/>
     </w:p>
     <w:p>
       <w:r>
@@ -19559,6 +19670,7 @@
         </w:rPr>
       </w:pPr>
       <w:r>
+        <w:lastRenderedPageBreak/>
         <w:t>Para la elaboración del también llamado árbol de objetivos se sugiere seguir los siguientes pasos:</w:t>
       </w:r>
     </w:p>
@@ -19571,11 +19683,7 @@
         </w:numPr>
       </w:pPr>
       <w:r>
-        <w:t xml:space="preserve">Cambiar todas las condiciones negativas del árbol de problemas a condiciones positivas que se estime que son deseadas y viables de ser alcanzadas. Al hacer esto, todas las que eran causas en el árbol de problemas se transforman en medios en el árbol de objetivos, los que eran efectos se transforman en fines y lo que era el problema central se convierte </w:t>
-      </w:r>
-      <w:r>
-        <w:lastRenderedPageBreak/>
-        <w:t xml:space="preserve">en el objetivo central o propósito del proyecto. Haciendo el símil con el revelado de una fotografía, el árbol de problemas es el negativo y el árbol de objetivos es el positivo que se obtiene a partir de aquel. Como se puede comprender, si el segundo no es más que poner en blanco el primero, es muy importante haber confeccionado bien el árbol de causas y efectos, para poder llegar a buenos fines y medios. La importancia, además, radica en que de este último se deben deducir las alternativas de solución para superar el problema. </w:t>
+        <w:t xml:space="preserve">Cambiar todas las condiciones negativas del árbol de problemas a condiciones positivas que se estime que son deseadas y viables de ser alcanzadas. Al hacer esto, todas las que eran causas en el árbol de problemas se transforman en medios en el árbol de objetivos, los que eran efectos se transforman en fines y lo que era el problema central se convierte en el objetivo central o propósito del proyecto. Haciendo el símil con el revelado de una fotografía, el árbol de problemas es el negativo y el árbol de objetivos es el positivo que se obtiene a partir de aquel. Como se puede comprender, si el segundo no es más que poner en blanco el primero, es muy importante haber confeccionado bien el árbol de causas y efectos, para poder llegar a buenos fines y medios. La importancia, además, radica en que de este último se deben deducir las alternativas de solución para superar el problema. </w:t>
       </w:r>
     </w:p>
     <w:p>
@@ -19860,13 +19968,13 @@
       <w:pPr>
         <w:pStyle w:val="Ttulo3"/>
       </w:pPr>
-      <w:bookmarkStart w:id="47" w:name="_Toc464637340"/>
-      <w:bookmarkStart w:id="48" w:name="_Toc484520714"/>
-      <w:bookmarkEnd w:id="43"/>
+      <w:bookmarkStart w:id="47" w:name="_Toc484520714"/>
+      <w:bookmarkStart w:id="48" w:name="_Toc464637340"/>
+      <w:bookmarkEnd w:id="44"/>
       <w:r>
         <w:t>Diseño</w:t>
       </w:r>
-      <w:bookmarkEnd w:id="48"/>
+      <w:bookmarkEnd w:id="47"/>
     </w:p>
     <w:p>
       <w:r>
@@ -20510,7 +20618,7 @@
         </w:rPr>
       </w:pPr>
       <w:bookmarkStart w:id="53" w:name="_Toc484520718"/>
-      <w:bookmarkEnd w:id="47"/>
+      <w:bookmarkEnd w:id="48"/>
       <w:r>
         <w:rPr>
           <w:rStyle w:val="Textoennegrita"/>
@@ -45024,8 +45132,6 @@
       <w:r>
         <w:fldChar w:fldCharType="end"/>
       </w:r>
-      <w:bookmarkStart w:id="161" w:name="_GoBack"/>
-      <w:bookmarkEnd w:id="161"/>
       <w:r>
         <w:rPr>
           <w:rFonts w:eastAsia="Calibri" w:cs="Times New Roman"/>
@@ -45689,25 +45795,1482 @@
     <w:p>
       <w:pPr>
         <w:rPr>
+          <w:rFonts w:eastAsia="Calibri" w:cs="Times New Roman"/>
+          <w:lang w:val="es-SV"/>
+        </w:rPr>
+      </w:pPr>
+      <w:r>
+        <w:rPr>
+          <w:rFonts w:eastAsia="Calibri" w:cs="Times New Roman"/>
+          <w:lang w:val="es-SV"/>
+        </w:rPr>
+        <w:t>Como conclusión general al estudio realizado de las tres factibilidades: técnica, operativa y económica se puede decir que el proyecto es viable, siempre y cuando se acaten las recomendaciones dadas, que harán al sistema trabajar de forma óptima.</w:t>
+      </w:r>
+    </w:p>
+    <w:p>
+      <w:pPr>
+        <w:spacing w:line="259" w:lineRule="auto"/>
+        <w:jc w:val="left"/>
+        <w:rPr>
+          <w:rFonts w:eastAsia="Calibri" w:cs="Times New Roman"/>
+          <w:lang w:val="es-SV"/>
+        </w:rPr>
+      </w:pPr>
+      <w:r>
+        <w:rPr>
+          <w:rFonts w:eastAsia="Calibri" w:cs="Times New Roman"/>
+          <w:lang w:val="es-SV"/>
+        </w:rPr>
+        <w:br w:type="page"/>
+      </w:r>
+    </w:p>
+    <w:p>
+      <w:pPr>
+        <w:pStyle w:val="Ttulo1"/>
+        <w:rPr>
           <w:sz w:val="20"/>
           <w:lang w:val="es-SV"/>
         </w:rPr>
       </w:pPr>
       <w:r>
         <w:rPr>
-          <w:rFonts w:eastAsia="Calibri" w:cs="Times New Roman"/>
+          <w:lang w:val="es-PY"/>
+        </w:rPr>
+        <w:lastRenderedPageBreak/>
+        <w:t>Situación Actual</w:t>
+      </w:r>
+    </w:p>
+    <w:p>
+      <w:pPr>
+        <w:rPr>
+          <w:lang w:val="es-PY"/>
+        </w:rPr>
+      </w:pPr>
+      <w:r>
+        <w:rPr>
+          <w:lang w:val="es-PY"/>
+        </w:rPr>
+        <w:t>Al ejecutar un proyecto de inversión, es importante comprender la realidad actual en la que se desenvuelve la institución beneficiada o interesada en el proyecto. En el presente capítulo se hará un planteamiento de cómo son llevados los procesos actualmente en la institución, además se hará un planteamiento sobre la problemática que afecta el área de manejo de la información de la institución y cuál es la propuesta que se hace para solventar dicha problemática.</w:t>
+      </w:r>
+    </w:p>
+    <w:p>
+      <w:pPr>
+        <w:pStyle w:val="Ttulo2"/>
+        <w:rPr>
+          <w:sz w:val="20"/>
           <w:lang w:val="es-SV"/>
         </w:rPr>
-        <w:t>Como conclusión general al estudio realizado de las tres factibilidades: técnica, operativa y económica se puede decir que el proyecto es viable, siempre y cuando se acaten las recomendaciones dadas, que harán al sistema trabajar de forma óptima.</w:t>
-      </w:r>
+      </w:pPr>
       <w:r>
         <w:rPr>
           <w:lang w:val="es-PY"/>
         </w:rPr>
+        <w:t>Descripción de procesos actuales</w:t>
+      </w:r>
+    </w:p>
+    <w:p>
+      <w:pPr>
+        <w:rPr>
+          <w:lang w:val="es-PY"/>
+        </w:rPr>
+      </w:pPr>
+      <w:r>
+        <w:rPr>
+          <w:lang w:val="es-PY"/>
+        </w:rPr>
+        <w:t xml:space="preserve">Para describir de manea general los procesos ejecutados por los empleados de las áreas operativas del Grupo Promesa Divino Niño, se ha hecho uso del enfoque de sistemas que es presentado en la </w:t>
+      </w:r>
+      <w:r>
+        <w:rPr>
+          <w:lang w:val="es-PY"/>
+        </w:rPr>
+        <w:fldChar w:fldCharType="begin"/>
+      </w:r>
+      <w:r>
+        <w:rPr>
+          <w:lang w:val="es-PY"/>
+        </w:rPr>
+        <w:instrText xml:space="preserve"> REF _Ref485648241 \h </w:instrText>
+      </w:r>
+      <w:r>
+        <w:rPr>
+          <w:lang w:val="es-PY"/>
+        </w:rPr>
+      </w:r>
+      <w:r>
+        <w:rPr>
+          <w:lang w:val="es-PY"/>
+        </w:rPr>
+        <w:fldChar w:fldCharType="separate"/>
+      </w:r>
+      <w:r>
+        <w:t xml:space="preserve">Figura </w:t>
+      </w:r>
+      <w:r>
+        <w:rPr>
+          <w:noProof/>
+        </w:rPr>
+        <w:t>9</w:t>
+      </w:r>
+      <w:r>
+        <w:rPr>
+          <w:lang w:val="es-PY"/>
+        </w:rPr>
+        <w:fldChar w:fldCharType="end"/>
+      </w:r>
+      <w:r>
+        <w:rPr>
+          <w:lang w:val="es-PY"/>
+        </w:rPr>
+        <w:t>.</w:t>
+      </w:r>
+    </w:p>
+    <w:p>
+      <w:pPr>
+        <w:pStyle w:val="Notas"/>
+        <w:spacing w:after="0"/>
+      </w:pPr>
+      <w:r>
+        <w:rPr>
+          <w:noProof/>
+          <w:lang w:val="es-PY"/>
+        </w:rPr>
+        <w:lastRenderedPageBreak/>
+        <w:drawing>
+          <wp:inline distT="0" distB="0" distL="0" distR="0">
+            <wp:extent cx="5611495" cy="7252335"/>
+            <wp:effectExtent l="0" t="0" r="8255" b="5715"/>
+            <wp:docPr id="11" name="Imagen 11"/>
+            <wp:cNvGraphicFramePr>
+              <a:graphicFrameLocks xmlns:a="http://schemas.openxmlformats.org/drawingml/2006/main" noChangeAspect="1"/>
+            </wp:cNvGraphicFramePr>
+            <a:graphic xmlns:a="http://schemas.openxmlformats.org/drawingml/2006/main">
+              <a:graphicData uri="http://schemas.openxmlformats.org/drawingml/2006/picture">
+                <pic:pic xmlns:pic="http://schemas.openxmlformats.org/drawingml/2006/picture">
+                  <pic:nvPicPr>
+                    <pic:cNvPr id="11" name="enfoque.png"/>
+                    <pic:cNvPicPr/>
+                  </pic:nvPicPr>
+                  <pic:blipFill>
+                    <a:blip r:embed="rId22" cstate="print">
+                      <a:extLst>
+                        <a:ext uri="{28A0092B-C50C-407E-A947-70E740481C1C}">
+                          <a14:useLocalDpi xmlns:a14="http://schemas.microsoft.com/office/drawing/2010/main" val="0"/>
+                        </a:ext>
+                      </a:extLst>
+                    </a:blip>
+                    <a:stretch>
+                      <a:fillRect/>
+                    </a:stretch>
+                  </pic:blipFill>
+                  <pic:spPr>
+                    <a:xfrm>
+                      <a:off x="0" y="0"/>
+                      <a:ext cx="5611495" cy="7252335"/>
+                    </a:xfrm>
+                    <a:prstGeom prst="rect">
+                      <a:avLst/>
+                    </a:prstGeom>
+                  </pic:spPr>
+                </pic:pic>
+              </a:graphicData>
+            </a:graphic>
+          </wp:inline>
+        </w:drawing>
+      </w:r>
+    </w:p>
+    <w:p>
+      <w:pPr>
+        <w:pStyle w:val="DescripcinF"/>
+        <w:rPr>
+          <w:lang w:val="es-PY"/>
+        </w:rPr>
+      </w:pPr>
+      <w:bookmarkStart w:id="161" w:name="_Ref485648241"/>
+      <w:r>
+        <w:t xml:space="preserve">Figura </w:t>
+      </w:r>
+      <w:r>
+        <w:fldChar w:fldCharType="begin"/>
+      </w:r>
+      <w:r>
+        <w:instrText xml:space="preserve"> SEQ Figura \* ARABIC </w:instrText>
+      </w:r>
+      <w:r>
+        <w:fldChar w:fldCharType="separate"/>
+      </w:r>
+      <w:r>
+        <w:rPr>
+          <w:noProof/>
+        </w:rPr>
+        <w:t>9</w:t>
+      </w:r>
+      <w:r>
+        <w:fldChar w:fldCharType="end"/>
+      </w:r>
+      <w:bookmarkEnd w:id="161"/>
+      <w:r>
+        <w:t xml:space="preserve">. </w:t>
+      </w:r>
+      <w:r>
+        <w:rPr>
+          <w:i w:val="0"/>
+        </w:rPr>
+        <w:t>Enfoque de sistema de la situación actual de las</w:t>
+      </w:r>
+      <w:r>
+        <w:rPr>
+          <w:i w:val="0"/>
+          <w:noProof/>
+        </w:rPr>
+        <w:t xml:space="preserve"> áreas operativas del Grupo Promesa Divini Niño. Los colores del enfoque representan a el área en que se desarrollan siendo estas: celeste en recepción, azul el área de laboratorio clínico, verde oscurto en el área de enfermería, verde claro a consulta médica y en color amarillo en el área de farmacia, de color blanco las que intervienen más de un área.</w:t>
+      </w:r>
+      <w:r>
+        <w:rPr>
+          <w:i w:val="0"/>
+          <w:noProof/>
+        </w:rPr>
+        <w:t xml:space="preserve"> Fuente: Elaboración propia.</w:t>
+      </w:r>
+    </w:p>
+    <w:p>
+      <w:pPr>
+        <w:pStyle w:val="Ttulo3"/>
+        <w:rPr>
+          <w:sz w:val="20"/>
+          <w:lang w:val="es-SV"/>
+        </w:rPr>
+      </w:pPr>
+      <w:r>
+        <w:rPr>
+          <w:lang w:val="es-PY"/>
+        </w:rPr>
+        <w:lastRenderedPageBreak/>
+        <w:t>Insumos</w:t>
+      </w:r>
+    </w:p>
+    <w:p>
+      <w:pPr>
+        <w:pStyle w:val="Prrafodelista"/>
+        <w:numPr>
+          <w:ilvl w:val="0"/>
+          <w:numId w:val="41"/>
+        </w:numPr>
+        <w:rPr>
+          <w:sz w:val="20"/>
+          <w:lang w:val="es-SV"/>
+        </w:rPr>
+      </w:pPr>
+      <w:r>
+        <w:rPr>
+          <w:lang w:val="es-PY"/>
+        </w:rPr>
+        <w:t>Datos personales del cliente: El área de recepción recibe los datos personales de los clientes, sean estos pacientes o no, llámese pacientes aquellos que se les practica algún examen médico, consulta médica o ingreso hospitalario y clientes a aquellos que compran medicamentos del botiquín hospitalario.</w:t>
+      </w:r>
+    </w:p>
+    <w:p>
+      <w:pPr>
+        <w:pStyle w:val="Prrafodelista"/>
+        <w:numPr>
+          <w:ilvl w:val="0"/>
+          <w:numId w:val="41"/>
+        </w:numPr>
+        <w:rPr>
+          <w:sz w:val="20"/>
+          <w:lang w:val="es-SV"/>
+        </w:rPr>
+      </w:pPr>
+      <w:r>
+        <w:rPr>
+          <w:lang w:val="es-PY"/>
+        </w:rPr>
+        <w:t xml:space="preserve"> Petición de cita: Son las solicitudes que hacen los clientes para reservar una ultrasonografía, consulta médica o sala de operaciones.</w:t>
+      </w:r>
+      <w:r>
+        <w:rPr>
+          <w:lang w:val="es-PY"/>
+        </w:rPr>
+        <w:t xml:space="preserve"> Estás se realizan en el área de recepción.</w:t>
+      </w:r>
+    </w:p>
+    <w:p>
+      <w:pPr>
+        <w:pStyle w:val="Prrafodelista"/>
+        <w:numPr>
+          <w:ilvl w:val="0"/>
+          <w:numId w:val="41"/>
+        </w:numPr>
+        <w:rPr>
+          <w:sz w:val="20"/>
+          <w:lang w:val="es-SV"/>
+        </w:rPr>
+      </w:pPr>
+      <w:r>
+        <w:rPr>
+          <w:lang w:val="es-PY"/>
+        </w:rPr>
+        <w:t>Solicitud de servicios: Es la petición que hacen los pacientes para recibir un servicio de parte del Grupo Promesa Divino Niño, estos involucran servicios en las áreas de laboratorio clínico, consulta médica, ingreso hospitalario o uso del quirófano. Las solicitudes de servicios son realizadas en el área de recepción.</w:t>
+      </w:r>
+    </w:p>
+    <w:p>
+      <w:pPr>
+        <w:pStyle w:val="Prrafodelista"/>
+        <w:numPr>
+          <w:ilvl w:val="0"/>
+          <w:numId w:val="41"/>
+        </w:numPr>
+        <w:rPr>
+          <w:sz w:val="20"/>
+          <w:lang w:val="es-SV"/>
+        </w:rPr>
+      </w:pPr>
+      <w:r>
+        <w:rPr>
+          <w:lang w:val="es-PY"/>
+        </w:rPr>
+        <w:t>Solicitud de insumos hospitalarios: Son listas de insumos hospitalarios necesarios para realizar una cirugía. Estas son elaboradas por enfermería y luego se entregan a recepción para que entregue los insumos almacenados en el botiquín hospitalario.</w:t>
+      </w:r>
+    </w:p>
+    <w:p>
+      <w:pPr>
+        <w:pStyle w:val="Prrafodelista"/>
+        <w:numPr>
+          <w:ilvl w:val="0"/>
+          <w:numId w:val="41"/>
+        </w:numPr>
+        <w:rPr>
+          <w:sz w:val="20"/>
+          <w:lang w:val="es-SV"/>
+        </w:rPr>
+      </w:pPr>
+      <w:r>
+        <w:rPr>
+          <w:lang w:val="es-PY"/>
+        </w:rPr>
+        <w:t>Insumos hospitalarios: Son los elementos necesarios para realizar cirugías y curaciones en el hospital, son entregados por farmacia a recepción para que estos lo almacenen en el botiquín hospitalario.</w:t>
+      </w:r>
+    </w:p>
+    <w:p>
+      <w:pPr>
+        <w:pStyle w:val="Prrafodelista"/>
+        <w:numPr>
+          <w:ilvl w:val="0"/>
+          <w:numId w:val="41"/>
+        </w:numPr>
+        <w:rPr>
+          <w:sz w:val="20"/>
+          <w:lang w:val="es-SV"/>
+        </w:rPr>
+      </w:pPr>
+      <w:r>
+        <w:rPr>
+          <w:lang w:val="es-PY"/>
+        </w:rPr>
+        <w:t>Pagos de servicios: Son los pagos que hacen los clientes a recepción por servicios recibidos en las áreas de laboratorio clínico, consulta médica, ingresos hospitalarios y cirugías.</w:t>
+      </w:r>
+    </w:p>
+    <w:p>
+      <w:pPr>
+        <w:pStyle w:val="Prrafodelista"/>
+        <w:numPr>
+          <w:ilvl w:val="0"/>
+          <w:numId w:val="41"/>
+        </w:numPr>
+        <w:rPr>
+          <w:sz w:val="20"/>
+          <w:lang w:val="es-SV"/>
+        </w:rPr>
+      </w:pPr>
+      <w:r>
+        <w:rPr>
+          <w:lang w:val="es-PY"/>
+        </w:rPr>
+        <w:t>Examen manual: Es el diagnostico</w:t>
+      </w:r>
+      <w:r>
+        <w:rPr>
+          <w:lang w:val="es-PY"/>
+        </w:rPr>
+        <w:t xml:space="preserve"> escrito a mano,</w:t>
+      </w:r>
+      <w:r>
+        <w:rPr>
+          <w:lang w:val="es-PY"/>
+        </w:rPr>
+        <w:t xml:space="preserve"> que ha realizado el encargado de laboratorio clínico y ha remitido a recepción para que estos se encarguen de digitarlos.</w:t>
+      </w:r>
+    </w:p>
+    <w:p>
+      <w:pPr>
+        <w:pStyle w:val="Prrafodelista"/>
+        <w:numPr>
+          <w:ilvl w:val="0"/>
+          <w:numId w:val="41"/>
+        </w:numPr>
+        <w:rPr>
+          <w:sz w:val="20"/>
+          <w:lang w:val="es-SV"/>
+        </w:rPr>
+      </w:pPr>
+      <w:r>
+        <w:rPr>
+          <w:lang w:val="es-PY"/>
+        </w:rPr>
+        <w:lastRenderedPageBreak/>
+        <w:t>Recepción de muestras: Es la colección de muestras que hace laboratorio clínico para luego analizarlas.</w:t>
+      </w:r>
+    </w:p>
+    <w:p>
+      <w:pPr>
+        <w:pStyle w:val="Prrafodelista"/>
+        <w:numPr>
+          <w:ilvl w:val="0"/>
+          <w:numId w:val="41"/>
+        </w:numPr>
+        <w:rPr>
+          <w:lang w:val="es-PY"/>
+        </w:rPr>
+      </w:pPr>
+      <w:r>
+        <w:rPr>
+          <w:lang w:val="es-PY"/>
+        </w:rPr>
+        <w:t>Listado de insumos hospitalarios: Son entregados por los cirujanos al encargado de enfermería para que ellos se encarguen de conseguir los ins</w:t>
+      </w:r>
+      <w:r>
+        <w:rPr>
+          <w:lang w:val="es-PY"/>
+        </w:rPr>
+        <w:t>u</w:t>
+      </w:r>
+      <w:r>
+        <w:rPr>
+          <w:lang w:val="es-PY"/>
+        </w:rPr>
+        <w:t>mos necesarios para llevar a cabo una cirugía.</w:t>
+      </w:r>
+    </w:p>
+    <w:p>
+      <w:pPr>
+        <w:pStyle w:val="Prrafodelista"/>
+        <w:numPr>
+          <w:ilvl w:val="0"/>
+          <w:numId w:val="41"/>
+        </w:numPr>
+        <w:rPr>
+          <w:lang w:val="es-PY"/>
+        </w:rPr>
+      </w:pPr>
+      <w:r>
+        <w:rPr>
+          <w:lang w:val="es-PY"/>
+        </w:rPr>
+        <w:t>Signos vitales de paciente: A los pacientes de las áreas de consulta médica o que estarán ingresados se les toma los signos vitales, esto lo hace enfermería.</w:t>
+      </w:r>
+    </w:p>
+    <w:p>
+      <w:pPr>
+        <w:pStyle w:val="Prrafodelista"/>
+        <w:numPr>
+          <w:ilvl w:val="0"/>
+          <w:numId w:val="41"/>
+        </w:numPr>
+        <w:rPr>
+          <w:lang w:val="es-PY"/>
+        </w:rPr>
+      </w:pPr>
+      <w:r>
+        <w:rPr>
+          <w:lang w:val="es-PY"/>
+        </w:rPr>
+        <w:t>Estado del paciente: Se refiere a las observaciones que hacen en enfermería a los pacientes que se encuentran ingresados, estas sirven para determinar la evolución que presenta algún paciente.</w:t>
+      </w:r>
+    </w:p>
+    <w:p>
+      <w:pPr>
+        <w:pStyle w:val="Prrafodelista"/>
+        <w:numPr>
+          <w:ilvl w:val="0"/>
+          <w:numId w:val="41"/>
+        </w:numPr>
+        <w:rPr>
+          <w:lang w:val="es-PY"/>
+        </w:rPr>
+      </w:pPr>
+      <w:r>
+        <w:rPr>
+          <w:lang w:val="es-PY"/>
+        </w:rPr>
+        <w:t>Síntomas del paciente: Es la información que recibe el médico de parte del paciente para realizar un diagnóstico.</w:t>
+      </w:r>
+    </w:p>
+    <w:p>
+      <w:pPr>
+        <w:pStyle w:val="Prrafodelista"/>
+        <w:numPr>
+          <w:ilvl w:val="0"/>
+          <w:numId w:val="41"/>
+        </w:numPr>
+        <w:rPr>
+          <w:lang w:val="es-PY"/>
+        </w:rPr>
+      </w:pPr>
+      <w:r>
+        <w:rPr>
+          <w:lang w:val="es-PY"/>
+        </w:rPr>
+        <w:t>Informe de signos vitales: Información que recibe el médico de parte de enfermería con la cual realiza un diagnóstico.</w:t>
+      </w:r>
+    </w:p>
+    <w:p>
+      <w:pPr>
+        <w:pStyle w:val="Prrafodelista"/>
+        <w:numPr>
+          <w:ilvl w:val="0"/>
+          <w:numId w:val="41"/>
+        </w:numPr>
+        <w:rPr>
+          <w:lang w:val="es-PY"/>
+        </w:rPr>
+      </w:pPr>
+      <w:r>
+        <w:rPr>
+          <w:lang w:val="es-PY"/>
+        </w:rPr>
+        <w:t>Resultado de examen clínico: Información que recibe el médico de parte del cliente o de laboratorio clínico con la que este realiza un diagnóstico.</w:t>
+      </w:r>
+    </w:p>
+    <w:p>
+      <w:pPr>
+        <w:pStyle w:val="Prrafodelista"/>
+        <w:numPr>
+          <w:ilvl w:val="0"/>
+          <w:numId w:val="41"/>
+        </w:numPr>
+        <w:rPr>
+          <w:lang w:val="es-PY"/>
+        </w:rPr>
+      </w:pPr>
+      <w:r>
+        <w:rPr>
+          <w:lang w:val="es-PY"/>
+        </w:rPr>
+        <w:t>Medicamentos: Son los insumos que adquiere y recibe farmacia para colocarlos a la venta de clientes del Grupo Promesa Divino Niño y del público en general.</w:t>
+      </w:r>
+    </w:p>
+    <w:p>
+      <w:pPr>
+        <w:pStyle w:val="Ttulo3"/>
+        <w:rPr>
+          <w:lang w:val="es-PY"/>
+        </w:rPr>
+      </w:pPr>
+      <w:r>
+        <w:rPr>
+          <w:lang w:val="es-PY"/>
+        </w:rPr>
+        <w:t>Procesos</w:t>
+      </w:r>
+    </w:p>
+    <w:p>
+      <w:pPr>
+        <w:pStyle w:val="Prrafodelista"/>
+        <w:numPr>
+          <w:ilvl w:val="0"/>
+          <w:numId w:val="42"/>
+        </w:numPr>
+        <w:rPr>
+          <w:lang w:val="es-PY"/>
+        </w:rPr>
+      </w:pPr>
+      <w:r>
+        <w:rPr>
+          <w:lang w:val="es-PY"/>
+        </w:rPr>
+        <w:t>Registro de cliente: Al recibir los datos personales se procede a registrarlo en la herramienta informática Mónica, este proceso es exclusivo de recepción.</w:t>
+      </w:r>
+    </w:p>
+    <w:p>
+      <w:pPr>
+        <w:pStyle w:val="Prrafodelista"/>
+        <w:numPr>
+          <w:ilvl w:val="0"/>
+          <w:numId w:val="42"/>
+        </w:numPr>
+        <w:rPr>
+          <w:lang w:val="es-PY"/>
+        </w:rPr>
+      </w:pPr>
+      <w:r>
+        <w:rPr>
+          <w:lang w:val="es-PY"/>
+        </w:rPr>
+        <w:lastRenderedPageBreak/>
+        <w:t>Registro de citas: Se anota en Excel a aquellos clientes que han realizado una cita, este proceso es propio de recepción.</w:t>
+      </w:r>
+    </w:p>
+    <w:p>
+      <w:pPr>
+        <w:pStyle w:val="Prrafodelista"/>
+        <w:numPr>
+          <w:ilvl w:val="0"/>
+          <w:numId w:val="42"/>
+        </w:numPr>
+        <w:rPr>
+          <w:lang w:val="es-PY"/>
+        </w:rPr>
+      </w:pPr>
+      <w:r>
+        <w:rPr>
+          <w:lang w:val="es-PY"/>
+        </w:rPr>
+        <w:t>Registro en cola: Se le indica al paciente que debe esperar hasta ser atendidos por un responsable del área a la cual el empleado ha solicitado el servicio dentro del Grupo Promesa. Este proceso es realizado por recepción y no es registrado en ninguna herramienta informática.</w:t>
+      </w:r>
+    </w:p>
+    <w:p>
+      <w:pPr>
+        <w:pStyle w:val="Prrafodelista"/>
+        <w:numPr>
+          <w:ilvl w:val="0"/>
+          <w:numId w:val="42"/>
+        </w:numPr>
+        <w:rPr>
+          <w:lang w:val="es-PY"/>
+        </w:rPr>
+      </w:pPr>
+      <w:r>
+        <w:rPr>
+          <w:lang w:val="es-PY"/>
+        </w:rPr>
+        <w:t>Registro de E/S de insumos hospitalarios: entiéndase por registro de entradas y salidas de insumos hospitalarios al control que lleva recepción de los ingresos y egresos de insumos que hace del botiquín.</w:t>
+      </w:r>
+    </w:p>
+    <w:p>
+      <w:pPr>
+        <w:pStyle w:val="Prrafodelista"/>
+        <w:numPr>
+          <w:ilvl w:val="0"/>
+          <w:numId w:val="42"/>
+        </w:numPr>
+        <w:rPr>
+          <w:lang w:val="es-PY"/>
+        </w:rPr>
+      </w:pPr>
+      <w:r>
+        <w:rPr>
+          <w:lang w:val="es-PY"/>
+        </w:rPr>
+        <w:t>Registro de pagos por servicios: Es el registro que hacen en recepción de los pagos recibidos por servicios dados por el Grupo Promesa Divino Niño.</w:t>
+      </w:r>
+    </w:p>
+    <w:p>
+      <w:pPr>
+        <w:pStyle w:val="Prrafodelista"/>
+        <w:numPr>
+          <w:ilvl w:val="0"/>
+          <w:numId w:val="42"/>
+        </w:numPr>
+        <w:rPr>
+          <w:lang w:val="es-PY"/>
+        </w:rPr>
+      </w:pPr>
+      <w:r>
+        <w:rPr>
+          <w:lang w:val="es-PY"/>
+        </w:rPr>
+        <w:t>Digitación de exámenes: Los exámenes remitidos por laboratorio clínico, son digitados por recepción en una plantilla de Excel y luego son impresos.</w:t>
+      </w:r>
+    </w:p>
+    <w:p>
+      <w:pPr>
+        <w:pStyle w:val="Prrafodelista"/>
+        <w:numPr>
+          <w:ilvl w:val="0"/>
+          <w:numId w:val="42"/>
+        </w:numPr>
+        <w:rPr>
+          <w:lang w:val="es-PY"/>
+        </w:rPr>
+      </w:pPr>
+      <w:r>
+        <w:rPr>
+          <w:lang w:val="es-PY"/>
+        </w:rPr>
+        <w:t>Evaluación de muestras: De las muestras recibidas en laboratorio clínico se procede a hacer una evaluación de dichas muestras para elaborar el examen clínico de forma manual.</w:t>
+      </w:r>
+    </w:p>
+    <w:p>
+      <w:pPr>
+        <w:pStyle w:val="Prrafodelista"/>
+        <w:numPr>
+          <w:ilvl w:val="0"/>
+          <w:numId w:val="42"/>
+        </w:numPr>
+        <w:rPr>
+          <w:lang w:val="es-PY"/>
+        </w:rPr>
+      </w:pPr>
+      <w:r>
+        <w:rPr>
+          <w:lang w:val="es-PY"/>
+        </w:rPr>
+        <w:t>Inventario de insumos y equipo: Proceso exclusivo de laboratorio clínico en el cual lleva el inventario de los insumos que son utilizados para hacer las evaluaciones de las muestras, así mismo se lleva el control del equipo de laboratorio clínico.</w:t>
+      </w:r>
+    </w:p>
+    <w:p>
+      <w:pPr>
+        <w:pStyle w:val="Prrafodelista"/>
+        <w:numPr>
+          <w:ilvl w:val="0"/>
+          <w:numId w:val="42"/>
+        </w:numPr>
+        <w:rPr>
+          <w:lang w:val="es-PY"/>
+        </w:rPr>
+      </w:pPr>
+      <w:r>
+        <w:rPr>
+          <w:lang w:val="es-PY"/>
+        </w:rPr>
+        <w:t>Requisición de insumos: Cuando enfermería recibe de parte de los cirujanos una lista de insumos necesarios para una operación quirúrgica y de esta lista se elabora una hoja de petición que es remitida a recepción.</w:t>
+      </w:r>
+    </w:p>
+    <w:p>
+      <w:pPr>
+        <w:pStyle w:val="Prrafodelista"/>
+        <w:numPr>
+          <w:ilvl w:val="0"/>
+          <w:numId w:val="42"/>
+        </w:numPr>
+        <w:rPr>
+          <w:lang w:val="es-PY"/>
+        </w:rPr>
+      </w:pPr>
+      <w:r>
+        <w:rPr>
+          <w:lang w:val="es-PY"/>
+        </w:rPr>
+        <w:lastRenderedPageBreak/>
+        <w:t>Registro de signos vitales: Luego de ser tomados los signos vitales son anotados para entregar el informe al médico encargado de la consulta del paciente.</w:t>
+      </w:r>
+    </w:p>
+    <w:p>
+      <w:pPr>
+        <w:pStyle w:val="Prrafodelista"/>
+        <w:numPr>
+          <w:ilvl w:val="0"/>
+          <w:numId w:val="42"/>
+        </w:numPr>
+        <w:rPr>
+          <w:lang w:val="es-PY"/>
+        </w:rPr>
+      </w:pPr>
+      <w:r>
+        <w:rPr>
+          <w:lang w:val="es-PY"/>
+        </w:rPr>
+        <w:t>Control del estado del paciente: Aunque este proceso no es registrado en ninguna herramienta informática, es llevado a cabo por enfermería, donde se lleva el control de cómo es la evolución de un paciente hospitalizado.</w:t>
+      </w:r>
+    </w:p>
+    <w:p>
+      <w:pPr>
+        <w:pStyle w:val="Prrafodelista"/>
+        <w:numPr>
+          <w:ilvl w:val="0"/>
+          <w:numId w:val="42"/>
+        </w:numPr>
+        <w:rPr>
+          <w:lang w:val="es-PY"/>
+        </w:rPr>
+      </w:pPr>
+      <w:r>
+        <w:rPr>
+          <w:lang w:val="es-PY"/>
+        </w:rPr>
+        <w:t>Diagnóstico médico: Con la información proporcionada por la toma de signos vitales, síntomas del paciente y resultados de exámenes médicos, se realiza un diagnóstico mediante el cual se determina la enfermedad de un paciente. Este proceso es exclusivo del área de consulta médica y es registrado en la aplicación se consulta práctica.</w:t>
+      </w:r>
+    </w:p>
+    <w:p>
+      <w:pPr>
+        <w:pStyle w:val="Prrafodelista"/>
+        <w:numPr>
+          <w:ilvl w:val="0"/>
+          <w:numId w:val="42"/>
+        </w:numPr>
+        <w:rPr>
+          <w:lang w:val="es-PY"/>
+        </w:rPr>
+      </w:pPr>
+      <w:r>
+        <w:rPr>
+          <w:lang w:val="es-PY"/>
+        </w:rPr>
+        <w:t xml:space="preserve">Registro de E/S de medicamento: </w:t>
+      </w:r>
+      <w:r>
+        <w:rPr>
+          <w:lang w:val="es-PY"/>
+        </w:rPr>
+        <w:t>Entiéndase como registro de entrada y salida de medicamentos, proceso llevado a cabo por el área de farmacia y en él se lleva el control de las entradas y salidas de medicamentos que maneja el Grupo Promesa Divino Niño, tanto en el área de farmacia como en el botiquín hospitalario.</w:t>
+      </w:r>
+    </w:p>
+    <w:p>
+      <w:pPr>
+        <w:pStyle w:val="Prrafodelista"/>
+        <w:numPr>
+          <w:ilvl w:val="0"/>
+          <w:numId w:val="42"/>
+        </w:numPr>
+        <w:rPr>
+          <w:lang w:val="es-PY"/>
+        </w:rPr>
+      </w:pPr>
+      <w:r>
+        <w:rPr>
+          <w:lang w:val="es-PY"/>
+        </w:rPr>
+        <w:t>Control de caducidad: Proceso por el cual se está pendiente de revisar aquellos medicamentos que están cercanos a caducar, para que los proveedores hagan cambios de dichos medicamentos.</w:t>
+      </w:r>
+    </w:p>
+    <w:p>
+      <w:pPr>
+        <w:pStyle w:val="Prrafodelista"/>
+        <w:numPr>
+          <w:ilvl w:val="0"/>
+          <w:numId w:val="42"/>
+        </w:numPr>
+        <w:rPr>
+          <w:lang w:val="es-PY"/>
+        </w:rPr>
+      </w:pPr>
+      <w:r>
+        <w:rPr>
+          <w:lang w:val="es-PY"/>
+        </w:rPr>
+        <w:t xml:space="preserve">Control de stock: </w:t>
+      </w:r>
+      <w:r>
+        <w:rPr>
+          <w:lang w:val="es-PY"/>
+        </w:rPr>
+        <w:t xml:space="preserve">Proceso por el cual se está pendiente de </w:t>
+      </w:r>
+      <w:r>
+        <w:rPr>
+          <w:lang w:val="es-PY"/>
+        </w:rPr>
+        <w:t>revisar el stock de medicamentos tanto en farmacia como el en botiquín hospitalario del Grupo Promesa Divino Niño.</w:t>
+      </w:r>
+    </w:p>
+    <w:p>
+      <w:pPr>
+        <w:pStyle w:val="Prrafodelista"/>
+        <w:numPr>
+          <w:ilvl w:val="0"/>
+          <w:numId w:val="42"/>
+        </w:numPr>
+        <w:rPr>
+          <w:lang w:val="es-PY"/>
+        </w:rPr>
+      </w:pPr>
+      <w:r>
+        <w:rPr>
+          <w:lang w:val="es-PY"/>
+        </w:rPr>
+        <w:t xml:space="preserve">Control de E/S de efectivo: Proceso por el cual se elabora un cierre de caja, es aplicado en su mayor parte al área de farmacia, aunque recepción realiza un proceso similar, éste se lleva a cabo en los cambios de turno entre los empleados, aunque no se registra </w:t>
+      </w:r>
+      <w:r>
+        <w:rPr>
+          <w:lang w:val="es-PY"/>
+        </w:rPr>
+        <w:lastRenderedPageBreak/>
+        <w:t>en ninguna aplicación informática</w:t>
+      </w:r>
+      <w:r>
+        <w:rPr>
+          <w:lang w:val="es-PY"/>
+        </w:rPr>
+        <w:t xml:space="preserve"> se elabora una hoja de forma manual como constancia</w:t>
+      </w:r>
+      <w:r>
+        <w:rPr>
+          <w:lang w:val="es-PY"/>
+        </w:rPr>
+        <w:t>.</w:t>
+      </w:r>
+    </w:p>
+    <w:p>
+      <w:pPr>
+        <w:pStyle w:val="Ttulo3"/>
+        <w:rPr>
+          <w:lang w:val="es-PY"/>
+        </w:rPr>
+      </w:pPr>
+      <w:r>
+        <w:rPr>
+          <w:lang w:val="es-PY"/>
+        </w:rPr>
+        <w:t>Productos</w:t>
+      </w:r>
+    </w:p>
+    <w:p>
+      <w:pPr>
+        <w:pStyle w:val="Prrafodelista"/>
+        <w:numPr>
+          <w:ilvl w:val="0"/>
+          <w:numId w:val="43"/>
+        </w:numPr>
+        <w:rPr>
+          <w:lang w:val="es-PY"/>
+        </w:rPr>
+      </w:pPr>
+      <w:r>
+        <w:rPr>
+          <w:lang w:val="es-PY"/>
+        </w:rPr>
+        <w:t>Expediente del cliente: Es el registro de todas las actividades que realiza un cliente dentro del Grupo Promesa Divino Niño, aunque por el momento solo se refiere al área de consulta médica.</w:t>
+      </w:r>
+    </w:p>
+    <w:p>
+      <w:pPr>
+        <w:pStyle w:val="Prrafodelista"/>
+        <w:numPr>
+          <w:ilvl w:val="0"/>
+          <w:numId w:val="43"/>
+        </w:numPr>
+        <w:rPr>
+          <w:lang w:val="es-PY"/>
+        </w:rPr>
+      </w:pPr>
+      <w:r>
+        <w:rPr>
+          <w:lang w:val="es-PY"/>
+        </w:rPr>
+        <w:t>Cita: Reservación que garantiza a un cliente atención en un servicio específico que brinda el Grupo Promesa, estos pueden ser: ultrasonografía, consulta médica o reservación del quirófano.</w:t>
+      </w:r>
+    </w:p>
+    <w:p>
+      <w:pPr>
+        <w:pStyle w:val="Prrafodelista"/>
+        <w:numPr>
+          <w:ilvl w:val="0"/>
+          <w:numId w:val="43"/>
+        </w:numPr>
+        <w:rPr>
+          <w:lang w:val="es-PY"/>
+        </w:rPr>
+      </w:pPr>
+      <w:r>
+        <w:rPr>
+          <w:lang w:val="es-PY"/>
+        </w:rPr>
+        <w:t>Cola: Espera que hacen los clientes en el Grupo Promesa hasta que llega el turno de que lo atiendan en un servicio específico, sea este en las áreas de: laboratorio clínico, consulta médica, ingreso hospitalario o uso de la sala de operaciones.</w:t>
+      </w:r>
+    </w:p>
+    <w:p>
+      <w:pPr>
+        <w:pStyle w:val="Prrafodelista"/>
+        <w:numPr>
+          <w:ilvl w:val="0"/>
+          <w:numId w:val="43"/>
+        </w:numPr>
+        <w:rPr>
+          <w:lang w:val="es-PY"/>
+        </w:rPr>
+      </w:pPr>
+      <w:r>
+        <w:rPr>
+          <w:lang w:val="es-PY"/>
+        </w:rPr>
+        <w:t xml:space="preserve">Insumos hospitalarios: </w:t>
+      </w:r>
+      <w:r>
+        <w:rPr>
+          <w:lang w:val="es-PY"/>
+        </w:rPr>
+        <w:t>Elementos entregados por recepción al encargado de enfermería para que sean usados en la curación de un paciente o en una cirugía.</w:t>
+      </w:r>
+    </w:p>
+    <w:p>
+      <w:pPr>
+        <w:pStyle w:val="Prrafodelista"/>
+        <w:numPr>
+          <w:ilvl w:val="0"/>
+          <w:numId w:val="43"/>
+        </w:numPr>
+        <w:rPr>
+          <w:lang w:val="es-PY"/>
+        </w:rPr>
+      </w:pPr>
+      <w:r>
+        <w:rPr>
+          <w:lang w:val="es-PY"/>
+        </w:rPr>
+        <w:t>Emisión de facturas por servicios: Documento que emite a un cliente por parte de recepción al momento del pago de un servicio brindado por la institución.</w:t>
+      </w:r>
+    </w:p>
+    <w:p>
+      <w:pPr>
+        <w:pStyle w:val="Prrafodelista"/>
+        <w:numPr>
+          <w:ilvl w:val="0"/>
+          <w:numId w:val="43"/>
+        </w:numPr>
+        <w:rPr>
+          <w:lang w:val="es-PY"/>
+        </w:rPr>
+      </w:pPr>
+      <w:r>
+        <w:rPr>
+          <w:lang w:val="es-PY"/>
+        </w:rPr>
+        <w:t>Examen digital: Comprobante que se le entrega al paciente donde se hace constatar los resultados de un examen que hay realizado el área de laboratorio clínico.</w:t>
+      </w:r>
+    </w:p>
+    <w:p>
+      <w:pPr>
+        <w:pStyle w:val="Prrafodelista"/>
+        <w:numPr>
+          <w:ilvl w:val="0"/>
+          <w:numId w:val="43"/>
+        </w:numPr>
+        <w:rPr>
+          <w:lang w:val="es-PY"/>
+        </w:rPr>
+      </w:pPr>
+      <w:r>
+        <w:rPr>
+          <w:lang w:val="es-PY"/>
+        </w:rPr>
+        <w:t>Emisión de examen manual: Resultado de la evaluación que hace el encargado de laboratorio clínico a las muestras dejadas por un paciente, estos resultados son anotados a mano para luego ser entregados a recepción.</w:t>
+      </w:r>
+    </w:p>
+    <w:p>
+      <w:pPr>
+        <w:pStyle w:val="Prrafodelista"/>
+        <w:numPr>
+          <w:ilvl w:val="0"/>
+          <w:numId w:val="43"/>
+        </w:numPr>
+        <w:rPr>
+          <w:lang w:val="es-PY"/>
+        </w:rPr>
+      </w:pPr>
+      <w:r>
+        <w:rPr>
+          <w:lang w:val="es-PY"/>
+        </w:rPr>
+        <w:lastRenderedPageBreak/>
+        <w:t>Solicitud de insumos: Hoja con la que enfermería hace requisición de los insumos solicitados por un cirujano para llevar a cabo una operación quirúrgica.</w:t>
+      </w:r>
+    </w:p>
+    <w:p>
+      <w:pPr>
+        <w:pStyle w:val="Prrafodelista"/>
+        <w:numPr>
+          <w:ilvl w:val="0"/>
+          <w:numId w:val="43"/>
+        </w:numPr>
+        <w:rPr>
+          <w:lang w:val="es-PY"/>
+        </w:rPr>
+      </w:pPr>
+      <w:r>
+        <w:rPr>
+          <w:lang w:val="es-PY"/>
+        </w:rPr>
+        <w:t>Informe de signos vitales: Hoja la cual es llenada con los datos de los signos vitales que presenta un paciente al momento que son tomados por un encargado de enfermería, este luego es entregado al médico encargado del paciente.</w:t>
+      </w:r>
+    </w:p>
+    <w:p>
+      <w:pPr>
+        <w:pStyle w:val="Prrafodelista"/>
+        <w:numPr>
+          <w:ilvl w:val="0"/>
+          <w:numId w:val="43"/>
+        </w:numPr>
+        <w:rPr>
+          <w:lang w:val="es-PY"/>
+        </w:rPr>
+      </w:pPr>
+      <w:r>
+        <w:rPr>
+          <w:lang w:val="es-PY"/>
+        </w:rPr>
+        <w:t>Informe de estado del paciente: Es referido a la evolución que presenta un paciente hospitalizado.</w:t>
+      </w:r>
+    </w:p>
+    <w:p>
+      <w:pPr>
+        <w:pStyle w:val="Prrafodelista"/>
+        <w:numPr>
+          <w:ilvl w:val="0"/>
+          <w:numId w:val="43"/>
+        </w:numPr>
+        <w:rPr>
+          <w:lang w:val="es-PY"/>
+        </w:rPr>
+      </w:pPr>
+      <w:r>
+        <w:rPr>
+          <w:lang w:val="es-PY"/>
+        </w:rPr>
+        <w:t>Receta médica: Hoja la cual el médico entrega al paciente donde se indica el tratamiento que este debe seguir en caso de presentar una enfermedad en el diagnóstico médico.</w:t>
+      </w:r>
+    </w:p>
+    <w:p>
+      <w:pPr>
+        <w:pStyle w:val="Prrafodelista"/>
+        <w:numPr>
+          <w:ilvl w:val="0"/>
+          <w:numId w:val="43"/>
+        </w:numPr>
+        <w:rPr>
+          <w:lang w:val="es-PY"/>
+        </w:rPr>
+      </w:pPr>
+      <w:r>
+        <w:rPr>
+          <w:lang w:val="es-PY"/>
+        </w:rPr>
+        <w:t>Orden de examen médico: Hola con la cual él médico le indica al paciente los exámenes que son necesarios que se practique para brindar un mejor diagnostico a la enfermada que puede presentar.</w:t>
+      </w:r>
+    </w:p>
+    <w:p>
+      <w:pPr>
+        <w:pStyle w:val="Prrafodelista"/>
+        <w:numPr>
+          <w:ilvl w:val="0"/>
+          <w:numId w:val="43"/>
+        </w:numPr>
+        <w:rPr>
+          <w:lang w:val="es-PY"/>
+        </w:rPr>
+      </w:pPr>
+      <w:r>
+        <w:rPr>
+          <w:lang w:val="es-PY"/>
+        </w:rPr>
+        <w:t>Emisión de factura por producto: Documento que emite farmacia por la venta de medicamentos.</w:t>
+      </w:r>
+    </w:p>
+    <w:p>
+      <w:pPr>
+        <w:pStyle w:val="Prrafodelista"/>
+        <w:numPr>
+          <w:ilvl w:val="0"/>
+          <w:numId w:val="43"/>
+        </w:numPr>
+        <w:rPr>
+          <w:lang w:val="es-PY"/>
+        </w:rPr>
+      </w:pPr>
+      <w:r>
+        <w:rPr>
+          <w:lang w:val="es-PY"/>
+        </w:rPr>
+        <w:t xml:space="preserve">Cierre de caja: Hoja en la cual se entrega el movimiento </w:t>
+      </w:r>
+      <w:r>
+        <w:rPr>
+          <w:lang w:val="es-PY"/>
+        </w:rPr>
+        <w:t>de efectivo en un determinado tiempo.</w:t>
+      </w:r>
+    </w:p>
+    <w:p>
+      <w:pPr>
+        <w:pStyle w:val="Ttulo3"/>
+        <w:rPr>
+          <w:lang w:val="es-PY"/>
+        </w:rPr>
+      </w:pPr>
+      <w:r>
+        <w:rPr>
+          <w:lang w:val="es-PY"/>
+        </w:rPr>
+        <w:t>Retroalimentación</w:t>
+      </w:r>
+    </w:p>
+    <w:p>
+      <w:pPr>
+        <w:pStyle w:val="Prrafodelista"/>
+        <w:numPr>
+          <w:ilvl w:val="0"/>
+          <w:numId w:val="44"/>
+        </w:numPr>
+        <w:rPr>
+          <w:lang w:val="es-PY"/>
+        </w:rPr>
+      </w:pPr>
+      <w:r>
+        <w:rPr>
+          <w:lang w:val="es-PY"/>
+        </w:rPr>
+        <w:t>Informe de ingresos: Realizado por farmacia y recepción, en él se detallan los ingresos monetarios que ha presentado la institución en determinado periodo de tiempo.</w:t>
+      </w:r>
+    </w:p>
+    <w:p>
+      <w:pPr>
+        <w:pStyle w:val="Prrafodelista"/>
+        <w:numPr>
+          <w:ilvl w:val="0"/>
+          <w:numId w:val="44"/>
+        </w:numPr>
+        <w:rPr>
+          <w:lang w:val="es-PY"/>
+        </w:rPr>
+      </w:pPr>
+      <w:r>
+        <w:rPr>
+          <w:lang w:val="es-PY"/>
+        </w:rPr>
+        <w:lastRenderedPageBreak/>
+        <w:t>Informe de egresos: Realizado por farmacia y recepción, en éste se describen los egresos monetarios que dichas áreas han presentado en un periodo de tiempo determinado.</w:t>
+      </w:r>
+    </w:p>
+    <w:p>
+      <w:pPr>
+        <w:pStyle w:val="Prrafodelista"/>
+        <w:numPr>
+          <w:ilvl w:val="0"/>
+          <w:numId w:val="44"/>
+        </w:numPr>
+        <w:rPr>
+          <w:lang w:val="es-PY"/>
+        </w:rPr>
+      </w:pPr>
+      <w:r>
+        <w:rPr>
+          <w:lang w:val="es-PY"/>
+        </w:rPr>
+        <w:t>Expediente de paciente: Manejado en mayor parte por e</w:t>
+      </w:r>
+      <w:r>
+        <w:rPr>
+          <w:lang w:val="es-PY"/>
+        </w:rPr>
+        <w:t>l área de consulta médica, pero es apoyado por los apuntes que ha realizado recepción. Su mayor utilidad radica en conocer el historial médico del paciente.</w:t>
+      </w:r>
+    </w:p>
+    <w:p>
+      <w:pPr>
+        <w:pStyle w:val="Ttulo3"/>
+        <w:rPr>
+          <w:lang w:val="es-PY"/>
+        </w:rPr>
+      </w:pPr>
+      <w:r>
+        <w:rPr>
+          <w:lang w:val="es-PY"/>
+        </w:rPr>
+        <w:t>Frontera</w:t>
+      </w:r>
+    </w:p>
+    <w:p>
+      <w:pPr>
+        <w:pStyle w:val="Prrafodelista"/>
+        <w:numPr>
+          <w:ilvl w:val="0"/>
+          <w:numId w:val="45"/>
+        </w:numPr>
+        <w:rPr>
+          <w:lang w:val="es-PY"/>
+        </w:rPr>
+      </w:pPr>
+      <w:r>
+        <w:rPr>
+          <w:lang w:val="es-PY"/>
+        </w:rPr>
+        <w:t xml:space="preserve">Recepción: </w:t>
+      </w:r>
+      <w:r>
+        <w:rPr>
+          <w:lang w:val="es-PY"/>
+        </w:rPr>
+        <w:t>E</w:t>
+      </w:r>
+      <w:r>
+        <w:rPr>
+          <w:lang w:val="es-PY"/>
+        </w:rPr>
+        <w:t>ncargada de brindar atención e información a los clientes de la institución, encargada del cobro y manejo de la agenda.</w:t>
+      </w:r>
+    </w:p>
+    <w:p>
+      <w:pPr>
+        <w:pStyle w:val="Prrafodelista"/>
+        <w:numPr>
+          <w:ilvl w:val="0"/>
+          <w:numId w:val="45"/>
+        </w:numPr>
+        <w:rPr>
+          <w:lang w:val="es-PY"/>
+        </w:rPr>
+      </w:pPr>
+      <w:r>
+        <w:rPr>
+          <w:lang w:val="es-PY"/>
+        </w:rPr>
+        <w:t xml:space="preserve">Laboratorio clínico: </w:t>
+      </w:r>
+      <w:r>
+        <w:rPr>
+          <w:lang w:val="es-PY"/>
+        </w:rPr>
+        <w:t>C</w:t>
+      </w:r>
+      <w:r>
+        <w:rPr>
+          <w:lang w:val="es-PY"/>
+        </w:rPr>
+        <w:t>ompuesta por laboratorio clínico, rayos X y ultrasonografía, son encargadas de la evaluación de exámenes clínicos dentro de la institución.</w:t>
+      </w:r>
+    </w:p>
+    <w:p>
+      <w:pPr>
+        <w:pStyle w:val="Prrafodelista"/>
+        <w:numPr>
+          <w:ilvl w:val="0"/>
+          <w:numId w:val="45"/>
+        </w:numPr>
+        <w:rPr>
+          <w:lang w:val="es-PY"/>
+        </w:rPr>
+      </w:pPr>
+      <w:r>
+        <w:rPr>
+          <w:lang w:val="es-PY"/>
+        </w:rPr>
+        <w:t xml:space="preserve">Enfermería: </w:t>
+      </w:r>
+      <w:r>
+        <w:rPr>
+          <w:lang w:val="es-PY"/>
+        </w:rPr>
+        <w:t>S</w:t>
+      </w:r>
+      <w:r>
+        <w:rPr>
+          <w:lang w:val="es-PY"/>
+        </w:rPr>
+        <w:t>e encarga de dar atención a los pacientes ingresados, dar medicamentos, inyectar a pacientes, realizar curaciones y toma de signos vitales, así como pedir los insumos para llevar a cabo una cirugía.</w:t>
+      </w:r>
+    </w:p>
+    <w:p>
+      <w:pPr>
+        <w:pStyle w:val="Prrafodelista"/>
+        <w:numPr>
+          <w:ilvl w:val="0"/>
+          <w:numId w:val="45"/>
+        </w:numPr>
+        <w:rPr>
+          <w:lang w:val="es-PY"/>
+        </w:rPr>
+      </w:pPr>
+      <w:r>
+        <w:rPr>
+          <w:lang w:val="es-PY"/>
+        </w:rPr>
+        <w:t xml:space="preserve">Consulta Médica: </w:t>
+      </w:r>
+      <w:r>
+        <w:rPr>
+          <w:lang w:val="es-PY"/>
+        </w:rPr>
+        <w:t>Hace</w:t>
+      </w:r>
+      <w:r>
+        <w:rPr>
+          <w:lang w:val="es-PY"/>
+        </w:rPr>
+        <w:t xml:space="preserve"> el </w:t>
+      </w:r>
+      <w:r>
+        <w:rPr>
+          <w:lang w:val="es-PY"/>
+        </w:rPr>
+        <w:t>diagnóstico</w:t>
+      </w:r>
+      <w:r>
+        <w:rPr>
+          <w:lang w:val="es-PY"/>
+        </w:rPr>
+        <w:t xml:space="preserve"> y evaluación de los </w:t>
+      </w:r>
+      <w:r>
+        <w:rPr>
+          <w:lang w:val="es-PY"/>
+        </w:rPr>
+        <w:t>síntomas presentados por un paciente para determinar cualquier enfermedad que puedan padecer los mismos.</w:t>
+      </w:r>
+    </w:p>
+    <w:p>
+      <w:pPr>
+        <w:pStyle w:val="Prrafodelista"/>
+        <w:numPr>
+          <w:ilvl w:val="0"/>
+          <w:numId w:val="45"/>
+        </w:numPr>
+        <w:rPr>
+          <w:lang w:val="es-PY"/>
+        </w:rPr>
+      </w:pPr>
+      <w:r>
+        <w:rPr>
+          <w:lang w:val="es-PY"/>
+        </w:rPr>
+        <w:t>Farmacia: Sus tareas son la venta y compra de medicamentos, así como mantener abastecido el botiquín hospitalario.</w:t>
+      </w:r>
+    </w:p>
+    <w:p>
+      <w:pPr>
+        <w:pStyle w:val="Ttulo3"/>
+        <w:rPr>
+          <w:lang w:val="es-PY"/>
+        </w:rPr>
+      </w:pPr>
+      <w:r>
+        <w:rPr>
+          <w:lang w:val="es-PY"/>
+        </w:rPr>
+        <w:t>Ambiente</w:t>
+      </w:r>
+    </w:p>
+    <w:p>
+      <w:pPr>
+        <w:rPr>
+          <w:lang w:val="es-PY"/>
+        </w:rPr>
+      </w:pPr>
+      <w:r>
+        <w:rPr>
+          <w:lang w:val="es-PY"/>
+        </w:rPr>
+        <w:t>Debido a que es enfoque de sistema es de las áreas operativas de la institución únicamente, el ambiente o supersistema al cual pertenece el sistema actual es al Grupo Promesa Divino Niño</w:t>
+      </w:r>
+      <w:r>
+        <w:rPr>
+          <w:lang w:val="es-PY"/>
+        </w:rPr>
+        <w:t>.</w:t>
+      </w:r>
+      <w:bookmarkStart w:id="162" w:name="_GoBack"/>
+      <w:bookmarkEnd w:id="162"/>
+      <w:r>
+        <w:rPr>
+          <w:lang w:val="es-PY"/>
+        </w:rPr>
+        <w:t xml:space="preserve"> </w:t>
+      </w:r>
+      <w:r>
+        <w:rPr>
+          <w:lang w:val="es-PY"/>
+        </w:rPr>
         <w:br w:type="page"/>
       </w:r>
     </w:p>
-    <w:bookmarkStart w:id="162" w:name="_Toc484520739" w:displacedByCustomXml="next"/>
+    <w:bookmarkStart w:id="163" w:name="_Toc484520739" w:displacedByCustomXml="next"/>
     <w:sdt>
       <w:sdtPr>
         <w:rPr>
@@ -45741,7 +47304,7 @@
             </w:rPr>
             <w:t>Referencias</w:t>
           </w:r>
-          <w:bookmarkEnd w:id="162"/>
+          <w:bookmarkEnd w:id="163"/>
         </w:p>
         <w:sdt>
           <w:sdtPr>
@@ -45806,6 +47369,39 @@
                   <w:noProof/>
                   <w:lang w:val="es-ES"/>
                 </w:rPr>
+                <w:t xml:space="preserve">Arnold, M., &amp; Osorio, F. (1998). Introducción a los conceptos básicos de la teoría general de sistemas. </w:t>
+              </w:r>
+              <w:r>
+                <w:rPr>
+                  <w:i/>
+                  <w:iCs/>
+                  <w:noProof/>
+                  <w:lang w:val="es-ES"/>
+                </w:rPr>
+                <w:t>Cinta de Moebio: Revista de Epistemología de Ciencias Sociales</w:t>
+              </w:r>
+              <w:r>
+                <w:rPr>
+                  <w:noProof/>
+                  <w:lang w:val="es-ES"/>
+                </w:rPr>
+                <w:t>(3), 43.</w:t>
+              </w:r>
+            </w:p>
+            <w:p>
+              <w:pPr>
+                <w:pStyle w:val="Bibliografa"/>
+                <w:ind w:left="720" w:hanging="720"/>
+                <w:rPr>
+                  <w:noProof/>
+                  <w:lang w:val="es-ES"/>
+                </w:rPr>
+              </w:pPr>
+              <w:r>
+                <w:rPr>
+                  <w:noProof/>
+                  <w:lang w:val="es-ES"/>
+                </w:rPr>
                 <w:t xml:space="preserve">Baca Urbina, G. (2007). </w:t>
               </w:r>
               <w:r>
@@ -45839,7 +47435,7 @@
                   <w:noProof/>
                   <w:lang w:val="es-ES"/>
                 </w:rPr>
-                <w:t xml:space="preserve">Díaz, M. P., Montero, S., &amp; Aedo, I. (2005). Ingeniería de la web y patrones de diseño. En M. P. Díaz, S. Montero, &amp; I. Aedo, </w:t>
+                <w:t xml:space="preserve">Díaz, M. P., Montero, S., &amp; Aedo, I. (2005). </w:t>
               </w:r>
               <w:r>
                 <w:rPr>
@@ -45848,14 +47444,14 @@
                   <w:noProof/>
                   <w:lang w:val="es-ES"/>
                 </w:rPr>
-                <w:t>Ingeniería de la web y patrones de diseño</w:t>
+                <w:t>Ingeniería de la web y patrones de diseño.</w:t>
               </w:r>
               <w:r>
                 <w:rPr>
                   <w:noProof/>
                   <w:lang w:val="es-ES"/>
                 </w:rPr>
-                <w:t xml:space="preserve"> (pág. 47). Madrid: Pearson. Prentice Hall.</w:t>
+                <w:t xml:space="preserve"> Madrid: Pearson. Prentice Hall.</w:t>
               </w:r>
             </w:p>
             <w:p>
@@ -46070,6 +47666,7 @@
                   <w:noProof/>
                   <w:lang w:val="es-ES"/>
                 </w:rPr>
+                <w:lastRenderedPageBreak/>
                 <w:t xml:space="preserve">Hernández y Rodríguez, S. (2006). </w:t>
               </w:r>
               <w:r>
@@ -46103,8 +47700,7 @@
                   <w:noProof/>
                   <w:lang w:val="es-ES"/>
                 </w:rPr>
-                <w:lastRenderedPageBreak/>
-                <w:t xml:space="preserve">Kendall, K. E., &amp; Kendall, J. E. (1997). Análisis y diseño de sistemas. En K. E. Kendall, &amp; J. E. Kendall, </w:t>
+                <w:t xml:space="preserve">Johansen, O. (1993). </w:t>
               </w:r>
               <w:r>
                 <w:rPr>
@@ -46113,14 +47709,14 @@
                   <w:noProof/>
                   <w:lang w:val="es-ES"/>
                 </w:rPr>
-                <w:t>Análisis y diseño de sistemas</w:t>
+                <w:t>Introducción a la teoría general de sistemas.</w:t>
               </w:r>
               <w:r>
                 <w:rPr>
                   <w:noProof/>
                   <w:lang w:val="es-ES"/>
                 </w:rPr>
-                <w:t xml:space="preserve"> (págs. 51 - 53). México D. F.: Pearson Educación.</w:t>
+                <w:t xml:space="preserve"> México D.F.: Limusa.</w:t>
               </w:r>
             </w:p>
             <w:p>
@@ -46137,7 +47733,7 @@
                   <w:noProof/>
                   <w:lang w:val="es-ES"/>
                 </w:rPr>
-                <w:t xml:space="preserve">Larman, C. (1999). UML y Patrones Introducción al análisis y diseño Orientado a Objetos. En C. Larman, </w:t>
+                <w:t xml:space="preserve">Kendall, K. E., &amp; Kendall, J. E. (1997). </w:t>
               </w:r>
               <w:r>
                 <w:rPr>
@@ -46146,14 +47742,47 @@
                   <w:noProof/>
                   <w:lang w:val="es-ES"/>
                 </w:rPr>
-                <w:t>UML y Patrones Introducción al análisis y diseño Orientado a Objetos</w:t>
+                <w:t>Análisis y diseño de sistemas.</w:t>
               </w:r>
               <w:r>
                 <w:rPr>
                   <w:noProof/>
                   <w:lang w:val="es-ES"/>
                 </w:rPr>
-                <w:t xml:space="preserve"> (pág. 15). México D.F.: Pearson.</w:t>
+                <w:t xml:space="preserve"> México D. F.: Pearson Educación.</w:t>
+              </w:r>
+            </w:p>
+            <w:p>
+              <w:pPr>
+                <w:pStyle w:val="Bibliografa"/>
+                <w:ind w:left="720" w:hanging="720"/>
+                <w:rPr>
+                  <w:noProof/>
+                  <w:lang w:val="es-ES"/>
+                </w:rPr>
+              </w:pPr>
+              <w:r>
+                <w:rPr>
+                  <w:noProof/>
+                  <w:lang w:val="es-ES"/>
+                </w:rPr>
+                <w:t xml:space="preserve">Larman, C. (1999). </w:t>
+              </w:r>
+              <w:r>
+                <w:rPr>
+                  <w:i/>
+                  <w:iCs/>
+                  <w:noProof/>
+                  <w:lang w:val="es-ES"/>
+                </w:rPr>
+                <w:t>UML y Patrones Introducción al análisis y diseño Orientado a Objetos.</w:t>
+              </w:r>
+              <w:r>
+                <w:rPr>
+                  <w:noProof/>
+                  <w:lang w:val="es-ES"/>
+                </w:rPr>
+                <w:t xml:space="preserve"> México D.F.: Pearson.</w:t>
               </w:r>
             </w:p>
             <w:p>
@@ -46203,7 +47832,7 @@
                   <w:noProof/>
                   <w:lang w:val="es-ES"/>
                 </w:rPr>
-                <w:t xml:space="preserve">Luján, S. (2002). Programación de aplicaciones web: historia, principios básicos y clientes web. En S. Luján M., </w:t>
+                <w:t xml:space="preserve">Luján, S. (2002). </w:t>
               </w:r>
               <w:r>
                 <w:rPr>
@@ -46212,14 +47841,14 @@
                   <w:noProof/>
                   <w:lang w:val="es-ES"/>
                 </w:rPr>
-                <w:t>Programación de aplicaciones web: historia, principios básicos y clientes web</w:t>
+                <w:t>Programación de aplicaciones web: historia, principios básicos y clientes web.</w:t>
               </w:r>
               <w:r>
                 <w:rPr>
                   <w:noProof/>
                   <w:lang w:val="es-ES"/>
                 </w:rPr>
-                <w:t xml:space="preserve"> (pág. 48). Alicante: Editorial Club Universitario.</w:t>
+                <w:t xml:space="preserve"> Alicante: Editorial Club Universitario.</w:t>
               </w:r>
             </w:p>
             <w:p>
@@ -46269,7 +47898,7 @@
                   <w:noProof/>
                   <w:lang w:val="es-ES"/>
                 </w:rPr>
-                <w:t xml:space="preserve">Senn, J. (1992). Análisis y diseño de sistemas de información. En J. Senn, </w:t>
+                <w:t xml:space="preserve">Senn, J. (1992). </w:t>
               </w:r>
               <w:r>
                 <w:rPr>
@@ -46278,14 +47907,14 @@
                   <w:noProof/>
                   <w:lang w:val="es-ES"/>
                 </w:rPr>
-                <w:t>Análisis y diseño de sistemas de información</w:t>
+                <w:t>Análisis y diseño de sistemas de información.</w:t>
               </w:r>
               <w:r>
                 <w:rPr>
                   <w:noProof/>
                   <w:lang w:val="es-ES"/>
                 </w:rPr>
-                <w:t xml:space="preserve"> (págs. 19, 23 y 24). México D.F.: McGraw-Hill.</w:t>
+                <w:t xml:space="preserve"> México D.F.: McGraw-Hill.</w:t>
               </w:r>
             </w:p>
             <w:p>
@@ -46302,7 +47931,7 @@
                   <w:noProof/>
                   <w:lang w:val="es-ES"/>
                 </w:rPr>
-                <w:t xml:space="preserve">Silberschatz, A., Korth, H., &amp; Sudarshan, S. (2002). Fundamentos de bases de datos. En A. Silberschatz, H. Korth, &amp; S. Sudarshan, </w:t>
+                <w:t xml:space="preserve">Silberschatz, A., Korth, H., &amp; Sudarshan, S. (2002). </w:t>
               </w:r>
               <w:r>
                 <w:rPr>
@@ -46311,14 +47940,14 @@
                   <w:noProof/>
                   <w:lang w:val="es-ES"/>
                 </w:rPr>
-                <w:t>Fundamentos de bases de datos</w:t>
+                <w:t>Fundamentos de bases de datos.</w:t>
               </w:r>
               <w:r>
                 <w:rPr>
                   <w:noProof/>
                   <w:lang w:val="es-ES"/>
                 </w:rPr>
-                <w:t xml:space="preserve"> (pág. 3). Madrid: McGraw-Hill.</w:t>
+                <w:t xml:space="preserve"> Madrid: McGraw-Hill.</w:t>
               </w:r>
             </w:p>
             <w:p>
@@ -46345,7 +47974,7 @@
           <w:szCs w:val="32"/>
         </w:rPr>
         <w:sectPr>
-          <w:footerReference w:type="first" r:id="rId22"/>
+          <w:footerReference w:type="first" r:id="rId23"/>
           <w:pgSz w:w="12240" w:h="15840" w:code="1"/>
           <w:pgMar w:top="1701" w:right="1418" w:bottom="1701" w:left="1985" w:header="709" w:footer="709" w:gutter="0"/>
           <w:cols w:space="708"/>
@@ -46363,7 +47992,7 @@
           <w:szCs w:val="96"/>
         </w:rPr>
         <w:sectPr>
-          <w:footerReference w:type="first" r:id="rId23"/>
+          <w:footerReference w:type="first" r:id="rId24"/>
           <w:pgSz w:w="12240" w:h="15840" w:code="1"/>
           <w:pgMar w:top="1701" w:right="1418" w:bottom="1701" w:left="1985" w:header="709" w:footer="709" w:gutter="0"/>
           <w:cols w:space="708"/>
@@ -46372,7 +48001,7 @@
           <w:docGrid w:linePitch="360"/>
         </w:sectPr>
       </w:pPr>
-      <w:bookmarkStart w:id="163" w:name="_Toc484520740"/>
+      <w:bookmarkStart w:id="164" w:name="_Toc484520740"/>
       <w:r>
         <w:rPr>
           <w:sz w:val="96"/>
@@ -46388,7 +48017,7 @@
         </w:rPr>
         <w:t>s</w:t>
       </w:r>
-      <w:bookmarkEnd w:id="163"/>
+      <w:bookmarkEnd w:id="164"/>
     </w:p>
     <w:p>
       <w:pPr>
@@ -46400,7 +48029,7 @@
           <w:szCs w:val="26"/>
         </w:rPr>
       </w:pPr>
-      <w:bookmarkStart w:id="164" w:name="_Toc484520679"/>
+      <w:bookmarkStart w:id="165" w:name="_Toc484520679"/>
       <w:r>
         <w:rPr>
           <w:b w:val="0"/>
@@ -46459,7 +48088,7 @@
         </w:rPr>
         <w:t>. Artículo 30 y 30-A de ley del Impuesto sobre la Renta en El Salvador</w:t>
       </w:r>
-      <w:bookmarkEnd w:id="164"/>
+      <w:bookmarkEnd w:id="165"/>
     </w:p>
     <w:p>
       <w:pPr>
@@ -47066,8 +48695,8 @@
           <w:szCs w:val="26"/>
         </w:rPr>
       </w:pPr>
-      <w:bookmarkStart w:id="165" w:name="_Ref484520441"/>
-      <w:bookmarkStart w:id="166" w:name="_Toc484520680"/>
+      <w:bookmarkStart w:id="166" w:name="_Ref484520441"/>
+      <w:bookmarkStart w:id="167" w:name="_Toc484520680"/>
       <w:r>
         <w:rPr>
           <w:b w:val="0"/>
@@ -47118,7 +48747,7 @@
         </w:rPr>
         <w:fldChar w:fldCharType="end"/>
       </w:r>
-      <w:bookmarkEnd w:id="165"/>
+      <w:bookmarkEnd w:id="166"/>
       <w:r>
         <w:rPr>
           <w:b w:val="0"/>
@@ -47127,7 +48756,7 @@
         </w:rPr>
         <w:t>. Formulario para la recolección de información sobre el equipo informático que es utilizado en las áreas operativas</w:t>
       </w:r>
-      <w:bookmarkEnd w:id="166"/>
+      <w:bookmarkEnd w:id="167"/>
     </w:p>
     <w:p>
       <w:pPr>
@@ -47160,7 +48789,7 @@
                     <pic:cNvPicPr/>
                   </pic:nvPicPr>
                   <pic:blipFill>
-                    <a:blip r:embed="rId24">
+                    <a:blip r:embed="rId25">
                       <a:extLst>
                         <a:ext uri="{28A0092B-C50C-407E-A947-70E740481C1C}">
                           <a14:useLocalDpi xmlns:a14="http://schemas.microsoft.com/office/drawing/2010/main" val="0"/>
@@ -47197,8 +48826,8 @@
           <w:sz w:val="24"/>
         </w:rPr>
       </w:pPr>
-      <w:bookmarkStart w:id="167" w:name="_Ref484520347"/>
-      <w:bookmarkStart w:id="168" w:name="_Toc484520681"/>
+      <w:bookmarkStart w:id="168" w:name="_Ref484520347"/>
+      <w:bookmarkStart w:id="169" w:name="_Toc484520681"/>
       <w:r>
         <w:rPr>
           <w:b w:val="0"/>
@@ -47243,7 +48872,7 @@
         </w:rPr>
         <w:fldChar w:fldCharType="end"/>
       </w:r>
-      <w:bookmarkEnd w:id="167"/>
+      <w:bookmarkEnd w:id="168"/>
       <w:r>
         <w:rPr>
           <w:b w:val="0"/>
@@ -47251,7 +48880,7 @@
         </w:rPr>
         <w:t>. Formulario para la recolección de información sobre los gastos de papelería e impresión, componentes del equipo de red e impresores que son utilizados en las áreas operativas</w:t>
       </w:r>
-      <w:bookmarkEnd w:id="168"/>
+      <w:bookmarkEnd w:id="169"/>
     </w:p>
     <w:p>
       <w:pPr>
@@ -47286,7 +48915,7 @@
                     <pic:cNvPicPr/>
                   </pic:nvPicPr>
                   <pic:blipFill>
-                    <a:blip r:embed="rId25">
+                    <a:blip r:embed="rId26">
                       <a:extLst>
                         <a:ext uri="{28A0092B-C50C-407E-A947-70E740481C1C}">
                           <a14:useLocalDpi xmlns:a14="http://schemas.microsoft.com/office/drawing/2010/main" val="0"/>
@@ -47323,8 +48952,8 @@
           <w:sz w:val="24"/>
         </w:rPr>
       </w:pPr>
-      <w:bookmarkStart w:id="169" w:name="_Ref484520351"/>
-      <w:bookmarkStart w:id="170" w:name="_Toc484520682"/>
+      <w:bookmarkStart w:id="170" w:name="_Ref484520351"/>
+      <w:bookmarkStart w:id="171" w:name="_Toc484520682"/>
       <w:r>
         <w:rPr>
           <w:b w:val="0"/>
@@ -47369,7 +48998,7 @@
         </w:rPr>
         <w:fldChar w:fldCharType="end"/>
       </w:r>
-      <w:bookmarkEnd w:id="169"/>
+      <w:bookmarkEnd w:id="170"/>
       <w:r>
         <w:rPr>
           <w:b w:val="0"/>
@@ -47377,7 +49006,7 @@
         </w:rPr>
         <w:t>. Formulario para la recolección de información sobre los procesos que realizan en áreas operativas</w:t>
       </w:r>
-      <w:bookmarkEnd w:id="170"/>
+      <w:bookmarkEnd w:id="171"/>
     </w:p>
     <w:p>
       <w:r>
@@ -47397,120 +49026,6 @@
                 <pic:pic xmlns:pic="http://schemas.openxmlformats.org/drawingml/2006/picture">
                   <pic:nvPicPr>
                     <pic:cNvPr id="9" name="Cuestionario3.png"/>
-                    <pic:cNvPicPr/>
-                  </pic:nvPicPr>
-                  <pic:blipFill>
-                    <a:blip r:embed="rId26">
-                      <a:extLst>
-                        <a:ext uri="{28A0092B-C50C-407E-A947-70E740481C1C}">
-                          <a14:useLocalDpi xmlns:a14="http://schemas.microsoft.com/office/drawing/2010/main" val="0"/>
-                        </a:ext>
-                      </a:extLst>
-                    </a:blip>
-                    <a:stretch>
-                      <a:fillRect/>
-                    </a:stretch>
-                  </pic:blipFill>
-                  <pic:spPr>
-                    <a:xfrm>
-                      <a:off x="0" y="0"/>
-                      <a:ext cx="5611495" cy="7285355"/>
-                    </a:xfrm>
-                    <a:prstGeom prst="rect">
-                      <a:avLst/>
-                    </a:prstGeom>
-                  </pic:spPr>
-                </pic:pic>
-              </a:graphicData>
-            </a:graphic>
-          </wp:inline>
-        </w:drawing>
-      </w:r>
-    </w:p>
-    <w:p>
-      <w:pPr>
-        <w:pStyle w:val="Descripcin"/>
-        <w:keepNext/>
-        <w:jc w:val="both"/>
-        <w:rPr>
-          <w:b w:val="0"/>
-          <w:sz w:val="24"/>
-        </w:rPr>
-      </w:pPr>
-      <w:bookmarkStart w:id="171" w:name="_Ref484520507"/>
-      <w:bookmarkStart w:id="172" w:name="_Toc484520683"/>
-      <w:r>
-        <w:rPr>
-          <w:b w:val="0"/>
-          <w:sz w:val="24"/>
-        </w:rPr>
-        <w:lastRenderedPageBreak/>
-        <w:t xml:space="preserve">Anexo </w:t>
-      </w:r>
-      <w:r>
-        <w:rPr>
-          <w:b w:val="0"/>
-          <w:sz w:val="24"/>
-        </w:rPr>
-        <w:fldChar w:fldCharType="begin"/>
-      </w:r>
-      <w:r>
-        <w:rPr>
-          <w:b w:val="0"/>
-          <w:sz w:val="24"/>
-        </w:rPr>
-        <w:instrText xml:space="preserve"> SEQ Anexo \* ARABIC </w:instrText>
-      </w:r>
-      <w:r>
-        <w:rPr>
-          <w:b w:val="0"/>
-          <w:sz w:val="24"/>
-        </w:rPr>
-        <w:fldChar w:fldCharType="separate"/>
-      </w:r>
-      <w:r>
-        <w:rPr>
-          <w:b w:val="0"/>
-          <w:noProof/>
-          <w:sz w:val="24"/>
-        </w:rPr>
-        <w:t>5</w:t>
-      </w:r>
-      <w:r>
-        <w:rPr>
-          <w:b w:val="0"/>
-          <w:sz w:val="24"/>
-        </w:rPr>
-        <w:fldChar w:fldCharType="end"/>
-      </w:r>
-      <w:bookmarkEnd w:id="171"/>
-      <w:r>
-        <w:rPr>
-          <w:b w:val="0"/>
-          <w:sz w:val="24"/>
-        </w:rPr>
-        <w:t>. Formulario para la recolección de información sobre el conocimiento informático del personal en las áreas operativas</w:t>
-      </w:r>
-      <w:bookmarkEnd w:id="172"/>
-    </w:p>
-    <w:p>
-      <w:r>
-        <w:rPr>
-          <w:noProof/>
-        </w:rPr>
-        <w:drawing>
-          <wp:inline distT="0" distB="0" distL="0" distR="0">
-            <wp:extent cx="5611495" cy="7285355"/>
-            <wp:effectExtent l="0" t="0" r="8255" b="0"/>
-            <wp:docPr id="10" name="Imagen 10"/>
-            <wp:cNvGraphicFramePr>
-              <a:graphicFrameLocks xmlns:a="http://schemas.openxmlformats.org/drawingml/2006/main" noChangeAspect="1"/>
-            </wp:cNvGraphicFramePr>
-            <a:graphic xmlns:a="http://schemas.openxmlformats.org/drawingml/2006/main">
-              <a:graphicData uri="http://schemas.openxmlformats.org/drawingml/2006/picture">
-                <pic:pic xmlns:pic="http://schemas.openxmlformats.org/drawingml/2006/picture">
-                  <pic:nvPicPr>
-                    <pic:cNvPr id="10" name="Cuestionario4.png"/>
                     <pic:cNvPicPr/>
                   </pic:nvPicPr>
                   <pic:blipFill>
@@ -47541,8 +49056,122 @@
         </w:drawing>
       </w:r>
     </w:p>
+    <w:p>
+      <w:pPr>
+        <w:pStyle w:val="Descripcin"/>
+        <w:keepNext/>
+        <w:jc w:val="both"/>
+        <w:rPr>
+          <w:b w:val="0"/>
+          <w:sz w:val="24"/>
+        </w:rPr>
+      </w:pPr>
+      <w:bookmarkStart w:id="172" w:name="_Ref484520507"/>
+      <w:bookmarkStart w:id="173" w:name="_Toc484520683"/>
+      <w:r>
+        <w:rPr>
+          <w:b w:val="0"/>
+          <w:sz w:val="24"/>
+        </w:rPr>
+        <w:lastRenderedPageBreak/>
+        <w:t xml:space="preserve">Anexo </w:t>
+      </w:r>
+      <w:r>
+        <w:rPr>
+          <w:b w:val="0"/>
+          <w:sz w:val="24"/>
+        </w:rPr>
+        <w:fldChar w:fldCharType="begin"/>
+      </w:r>
+      <w:r>
+        <w:rPr>
+          <w:b w:val="0"/>
+          <w:sz w:val="24"/>
+        </w:rPr>
+        <w:instrText xml:space="preserve"> SEQ Anexo \* ARABIC </w:instrText>
+      </w:r>
+      <w:r>
+        <w:rPr>
+          <w:b w:val="0"/>
+          <w:sz w:val="24"/>
+        </w:rPr>
+        <w:fldChar w:fldCharType="separate"/>
+      </w:r>
+      <w:r>
+        <w:rPr>
+          <w:b w:val="0"/>
+          <w:noProof/>
+          <w:sz w:val="24"/>
+        </w:rPr>
+        <w:t>5</w:t>
+      </w:r>
+      <w:r>
+        <w:rPr>
+          <w:b w:val="0"/>
+          <w:sz w:val="24"/>
+        </w:rPr>
+        <w:fldChar w:fldCharType="end"/>
+      </w:r>
+      <w:bookmarkEnd w:id="172"/>
+      <w:r>
+        <w:rPr>
+          <w:b w:val="0"/>
+          <w:sz w:val="24"/>
+        </w:rPr>
+        <w:t>. Formulario para la recolección de información sobre el conocimiento informático del personal en las áreas operativas</w:t>
+      </w:r>
+      <w:bookmarkEnd w:id="173"/>
+    </w:p>
+    <w:p>
+      <w:r>
+        <w:rPr>
+          <w:noProof/>
+        </w:rPr>
+        <w:drawing>
+          <wp:inline distT="0" distB="0" distL="0" distR="0">
+            <wp:extent cx="5611495" cy="7285355"/>
+            <wp:effectExtent l="0" t="0" r="8255" b="0"/>
+            <wp:docPr id="10" name="Imagen 10"/>
+            <wp:cNvGraphicFramePr>
+              <a:graphicFrameLocks xmlns:a="http://schemas.openxmlformats.org/drawingml/2006/main" noChangeAspect="1"/>
+            </wp:cNvGraphicFramePr>
+            <a:graphic xmlns:a="http://schemas.openxmlformats.org/drawingml/2006/main">
+              <a:graphicData uri="http://schemas.openxmlformats.org/drawingml/2006/picture">
+                <pic:pic xmlns:pic="http://schemas.openxmlformats.org/drawingml/2006/picture">
+                  <pic:nvPicPr>
+                    <pic:cNvPr id="10" name="Cuestionario4.png"/>
+                    <pic:cNvPicPr/>
+                  </pic:nvPicPr>
+                  <pic:blipFill>
+                    <a:blip r:embed="rId28">
+                      <a:extLst>
+                        <a:ext uri="{28A0092B-C50C-407E-A947-70E740481C1C}">
+                          <a14:useLocalDpi xmlns:a14="http://schemas.microsoft.com/office/drawing/2010/main" val="0"/>
+                        </a:ext>
+                      </a:extLst>
+                    </a:blip>
+                    <a:stretch>
+                      <a:fillRect/>
+                    </a:stretch>
+                  </pic:blipFill>
+                  <pic:spPr>
+                    <a:xfrm>
+                      <a:off x="0" y="0"/>
+                      <a:ext cx="5611495" cy="7285355"/>
+                    </a:xfrm>
+                    <a:prstGeom prst="rect">
+                      <a:avLst/>
+                    </a:prstGeom>
+                  </pic:spPr>
+                </pic:pic>
+              </a:graphicData>
+            </a:graphic>
+          </wp:inline>
+        </w:drawing>
+      </w:r>
+    </w:p>
     <w:sectPr>
-      <w:footerReference w:type="default" r:id="rId28"/>
+      <w:footerReference w:type="default" r:id="rId29"/>
       <w:pgSz w:w="12240" w:h="15840" w:code="1"/>
       <w:pgMar w:top="1701" w:right="1418" w:bottom="1701" w:left="1985" w:header="709" w:footer="709" w:gutter="0"/>
       <w:cols w:space="708"/>
@@ -47554,7 +49183,7 @@
 </file>
 
 <file path=word/endnotes.xml><?xml version="1.0" encoding="utf-8"?>
-<w:endnotes xmlns:wpc="http://schemas.microsoft.com/office/word/2010/wordprocessingCanvas" xmlns:cx="http://schemas.microsoft.com/office/drawing/2014/chartex" xmlns:cx1="http://schemas.microsoft.com/office/drawing/2015/9/8/chartex" xmlns:cx2="http://schemas.microsoft.com/office/drawing/2015/10/21/chartex" xmlns:cx3="http://schemas.microsoft.com/office/drawing/2016/5/9/chartex" xmlns:cx4="http://schemas.microsoft.com/office/drawing/2016/5/10/chartex" xmlns:cx5="http://schemas.microsoft.com/office/drawing/2016/5/11/chartex" xmlns:cx6="http://schemas.microsoft.com/office/drawing/2016/5/12/chartex" xmlns:cx7="http://schemas.microsoft.com/office/drawing/2016/5/13/chartex" xmlns:cx8="http://schemas.microsoft.com/office/drawing/2016/5/14/chartex" xmlns:mc="http://schemas.openxmlformats.org/markup-compatibility/2006" xmlns:aink="http://schemas.microsoft.com/office/drawing/2016/ink" xmlns:o="urn:schemas-microsoft-com:office:office" xmlns:r="http://schemas.openxmlformats.org/officeDocument/2006/relationships" xmlns:m="http://schemas.openxmlformats.org/officeDocument/2006/math" xmlns:v="urn:schemas-microsoft-com:vml" xmlns:wp14="http://schemas.microsoft.com/office/word/2010/wordprocessingDrawing" xmlns:wp="http://schemas.openxmlformats.org/drawingml/2006/wordprocessingDrawing" xmlns:w10="urn:schemas-microsoft-com:office:word" xmlns:w="http://schemas.openxmlformats.org/wordprocessingml/2006/main" xmlns:w14="http://schemas.microsoft.com/office/word/2010/wordml" xmlns:w15="http://schemas.microsoft.com/office/word/2012/wordml" xmlns:w16se="http://schemas.microsoft.com/office/word/2015/wordml/symex" xmlns:wpg="http://schemas.microsoft.com/office/word/2010/wordprocessingGroup" xmlns:wpi="http://schemas.microsoft.com/office/word/2010/wordprocessingInk" xmlns:wne="http://schemas.microsoft.com/office/word/2006/wordml" xmlns:wps="http://schemas.microsoft.com/office/word/2010/wordprocessingShape" mc:Ignorable="w14 w15 w16se wp14">
+<w:endnotes xmlns:wpc="http://schemas.microsoft.com/office/word/2010/wordprocessingCanvas" xmlns:cx="http://schemas.microsoft.com/office/drawing/2014/chartex" xmlns:cx1="http://schemas.microsoft.com/office/drawing/2015/9/8/chartex" xmlns:cx2="http://schemas.microsoft.com/office/drawing/2015/10/21/chartex" xmlns:cx3="http://schemas.microsoft.com/office/drawing/2016/5/9/chartex" xmlns:cx4="http://schemas.microsoft.com/office/drawing/2016/5/10/chartex" xmlns:cx5="http://schemas.microsoft.com/office/drawing/2016/5/11/chartex" xmlns:cx6="http://schemas.microsoft.com/office/drawing/2016/5/12/chartex" xmlns:cx7="http://schemas.microsoft.com/office/drawing/2016/5/13/chartex" xmlns:cx8="http://schemas.microsoft.com/office/drawing/2016/5/14/chartex" xmlns:mc="http://schemas.openxmlformats.org/markup-compatibility/2006" xmlns:aink="http://schemas.microsoft.com/office/drawing/2016/ink" xmlns:am3d="http://schemas.microsoft.com/office/drawing/2017/model3d" xmlns:o="urn:schemas-microsoft-com:office:office" xmlns:r="http://schemas.openxmlformats.org/officeDocument/2006/relationships" xmlns:m="http://schemas.openxmlformats.org/officeDocument/2006/math" xmlns:v="urn:schemas-microsoft-com:vml" xmlns:wp14="http://schemas.microsoft.com/office/word/2010/wordprocessingDrawing" xmlns:wp="http://schemas.openxmlformats.org/drawingml/2006/wordprocessingDrawing" xmlns:w10="urn:schemas-microsoft-com:office:word" xmlns:w="http://schemas.openxmlformats.org/wordprocessingml/2006/main" xmlns:w14="http://schemas.microsoft.com/office/word/2010/wordml" xmlns:w15="http://schemas.microsoft.com/office/word/2012/wordml" xmlns:w16cid="http://schemas.microsoft.com/office/word/2016/wordml/cid" xmlns:w16se="http://schemas.microsoft.com/office/word/2015/wordml/symex" xmlns:wpg="http://schemas.microsoft.com/office/word/2010/wordprocessingGroup" xmlns:wpi="http://schemas.microsoft.com/office/word/2010/wordprocessingInk" xmlns:wne="http://schemas.microsoft.com/office/word/2006/wordml" xmlns:wps="http://schemas.microsoft.com/office/word/2010/wordprocessingShape" mc:Ignorable="w14 w15 w16se w16cid wp14">
   <w:endnote w:type="separator" w:id="-1">
     <w:p>
       <w:pPr>
@@ -47579,7 +49208,7 @@
 </file>
 
 <file path=word/footer1.xml><?xml version="1.0" encoding="utf-8"?>
-<w:ftr xmlns:wpc="http://schemas.microsoft.com/office/word/2010/wordprocessingCanvas" xmlns:cx="http://schemas.microsoft.com/office/drawing/2014/chartex" xmlns:cx1="http://schemas.microsoft.com/office/drawing/2015/9/8/chartex" xmlns:cx2="http://schemas.microsoft.com/office/drawing/2015/10/21/chartex" xmlns:cx3="http://schemas.microsoft.com/office/drawing/2016/5/9/chartex" xmlns:cx4="http://schemas.microsoft.com/office/drawing/2016/5/10/chartex" xmlns:cx5="http://schemas.microsoft.com/office/drawing/2016/5/11/chartex" xmlns:cx6="http://schemas.microsoft.com/office/drawing/2016/5/12/chartex" xmlns:cx7="http://schemas.microsoft.com/office/drawing/2016/5/13/chartex" xmlns:cx8="http://schemas.microsoft.com/office/drawing/2016/5/14/chartex" xmlns:mc="http://schemas.openxmlformats.org/markup-compatibility/2006" xmlns:aink="http://schemas.microsoft.com/office/drawing/2016/ink" xmlns:o="urn:schemas-microsoft-com:office:office" xmlns:r="http://schemas.openxmlformats.org/officeDocument/2006/relationships" xmlns:m="http://schemas.openxmlformats.org/officeDocument/2006/math" xmlns:v="urn:schemas-microsoft-com:vml" xmlns:wp14="http://schemas.microsoft.com/office/word/2010/wordprocessingDrawing" xmlns:wp="http://schemas.openxmlformats.org/drawingml/2006/wordprocessingDrawing" xmlns:w10="urn:schemas-microsoft-com:office:word" xmlns:w="http://schemas.openxmlformats.org/wordprocessingml/2006/main" xmlns:w14="http://schemas.microsoft.com/office/word/2010/wordml" xmlns:w15="http://schemas.microsoft.com/office/word/2012/wordml" xmlns:w16se="http://schemas.microsoft.com/office/word/2015/wordml/symex" xmlns:wpg="http://schemas.microsoft.com/office/word/2010/wordprocessingGroup" xmlns:wpi="http://schemas.microsoft.com/office/word/2010/wordprocessingInk" xmlns:wne="http://schemas.microsoft.com/office/word/2006/wordml" xmlns:wps="http://schemas.microsoft.com/office/word/2010/wordprocessingShape" mc:Ignorable="w14 w15 w16se wp14">
+<w:ftr xmlns:wpc="http://schemas.microsoft.com/office/word/2010/wordprocessingCanvas" xmlns:cx="http://schemas.microsoft.com/office/drawing/2014/chartex" xmlns:cx1="http://schemas.microsoft.com/office/drawing/2015/9/8/chartex" xmlns:cx2="http://schemas.microsoft.com/office/drawing/2015/10/21/chartex" xmlns:cx3="http://schemas.microsoft.com/office/drawing/2016/5/9/chartex" xmlns:cx4="http://schemas.microsoft.com/office/drawing/2016/5/10/chartex" xmlns:cx5="http://schemas.microsoft.com/office/drawing/2016/5/11/chartex" xmlns:cx6="http://schemas.microsoft.com/office/drawing/2016/5/12/chartex" xmlns:cx7="http://schemas.microsoft.com/office/drawing/2016/5/13/chartex" xmlns:cx8="http://schemas.microsoft.com/office/drawing/2016/5/14/chartex" xmlns:mc="http://schemas.openxmlformats.org/markup-compatibility/2006" xmlns:aink="http://schemas.microsoft.com/office/drawing/2016/ink" xmlns:am3d="http://schemas.microsoft.com/office/drawing/2017/model3d" xmlns:o="urn:schemas-microsoft-com:office:office" xmlns:r="http://schemas.openxmlformats.org/officeDocument/2006/relationships" xmlns:m="http://schemas.openxmlformats.org/officeDocument/2006/math" xmlns:v="urn:schemas-microsoft-com:vml" xmlns:wp14="http://schemas.microsoft.com/office/word/2010/wordprocessingDrawing" xmlns:wp="http://schemas.openxmlformats.org/drawingml/2006/wordprocessingDrawing" xmlns:w10="urn:schemas-microsoft-com:office:word" xmlns:w="http://schemas.openxmlformats.org/wordprocessingml/2006/main" xmlns:w14="http://schemas.microsoft.com/office/word/2010/wordml" xmlns:w15="http://schemas.microsoft.com/office/word/2012/wordml" xmlns:w16cid="http://schemas.microsoft.com/office/word/2016/wordml/cid" xmlns:w16se="http://schemas.microsoft.com/office/word/2015/wordml/symex" xmlns:wpg="http://schemas.microsoft.com/office/word/2010/wordprocessingGroup" xmlns:wpi="http://schemas.microsoft.com/office/word/2010/wordprocessingInk" xmlns:wne="http://schemas.microsoft.com/office/word/2006/wordml" xmlns:wps="http://schemas.microsoft.com/office/word/2010/wordprocessingShape" mc:Ignorable="w14 w15 w16se w16cid wp14">
   <w:sdt>
     <w:sdtPr>
       <w:id w:val="-1247411960"/>
@@ -47625,7 +49254,7 @@
 </file>
 
 <file path=word/footer2.xml><?xml version="1.0" encoding="utf-8"?>
-<w:ftr xmlns:wpc="http://schemas.microsoft.com/office/word/2010/wordprocessingCanvas" xmlns:cx="http://schemas.microsoft.com/office/drawing/2014/chartex" xmlns:cx1="http://schemas.microsoft.com/office/drawing/2015/9/8/chartex" xmlns:cx2="http://schemas.microsoft.com/office/drawing/2015/10/21/chartex" xmlns:cx3="http://schemas.microsoft.com/office/drawing/2016/5/9/chartex" xmlns:cx4="http://schemas.microsoft.com/office/drawing/2016/5/10/chartex" xmlns:cx5="http://schemas.microsoft.com/office/drawing/2016/5/11/chartex" xmlns:cx6="http://schemas.microsoft.com/office/drawing/2016/5/12/chartex" xmlns:cx7="http://schemas.microsoft.com/office/drawing/2016/5/13/chartex" xmlns:cx8="http://schemas.microsoft.com/office/drawing/2016/5/14/chartex" xmlns:mc="http://schemas.openxmlformats.org/markup-compatibility/2006" xmlns:aink="http://schemas.microsoft.com/office/drawing/2016/ink" xmlns:o="urn:schemas-microsoft-com:office:office" xmlns:r="http://schemas.openxmlformats.org/officeDocument/2006/relationships" xmlns:m="http://schemas.openxmlformats.org/officeDocument/2006/math" xmlns:v="urn:schemas-microsoft-com:vml" xmlns:wp14="http://schemas.microsoft.com/office/word/2010/wordprocessingDrawing" xmlns:wp="http://schemas.openxmlformats.org/drawingml/2006/wordprocessingDrawing" xmlns:w10="urn:schemas-microsoft-com:office:word" xmlns:w="http://schemas.openxmlformats.org/wordprocessingml/2006/main" xmlns:w14="http://schemas.microsoft.com/office/word/2010/wordml" xmlns:w15="http://schemas.microsoft.com/office/word/2012/wordml" xmlns:w16se="http://schemas.microsoft.com/office/word/2015/wordml/symex" xmlns:wpg="http://schemas.microsoft.com/office/word/2010/wordprocessingGroup" xmlns:wpi="http://schemas.microsoft.com/office/word/2010/wordprocessingInk" xmlns:wne="http://schemas.microsoft.com/office/word/2006/wordml" xmlns:wps="http://schemas.microsoft.com/office/word/2010/wordprocessingShape" mc:Ignorable="w14 w15 w16se wp14">
+<w:ftr xmlns:wpc="http://schemas.microsoft.com/office/word/2010/wordprocessingCanvas" xmlns:cx="http://schemas.microsoft.com/office/drawing/2014/chartex" xmlns:cx1="http://schemas.microsoft.com/office/drawing/2015/9/8/chartex" xmlns:cx2="http://schemas.microsoft.com/office/drawing/2015/10/21/chartex" xmlns:cx3="http://schemas.microsoft.com/office/drawing/2016/5/9/chartex" xmlns:cx4="http://schemas.microsoft.com/office/drawing/2016/5/10/chartex" xmlns:cx5="http://schemas.microsoft.com/office/drawing/2016/5/11/chartex" xmlns:cx6="http://schemas.microsoft.com/office/drawing/2016/5/12/chartex" xmlns:cx7="http://schemas.microsoft.com/office/drawing/2016/5/13/chartex" xmlns:cx8="http://schemas.microsoft.com/office/drawing/2016/5/14/chartex" xmlns:mc="http://schemas.openxmlformats.org/markup-compatibility/2006" xmlns:aink="http://schemas.microsoft.com/office/drawing/2016/ink" xmlns:am3d="http://schemas.microsoft.com/office/drawing/2017/model3d" xmlns:o="urn:schemas-microsoft-com:office:office" xmlns:r="http://schemas.openxmlformats.org/officeDocument/2006/relationships" xmlns:m="http://schemas.openxmlformats.org/officeDocument/2006/math" xmlns:v="urn:schemas-microsoft-com:vml" xmlns:wp14="http://schemas.microsoft.com/office/word/2010/wordprocessingDrawing" xmlns:wp="http://schemas.openxmlformats.org/drawingml/2006/wordprocessingDrawing" xmlns:w10="urn:schemas-microsoft-com:office:word" xmlns:w="http://schemas.openxmlformats.org/wordprocessingml/2006/main" xmlns:w14="http://schemas.microsoft.com/office/word/2010/wordml" xmlns:w15="http://schemas.microsoft.com/office/word/2012/wordml" xmlns:w16cid="http://schemas.microsoft.com/office/word/2016/wordml/cid" xmlns:w16se="http://schemas.microsoft.com/office/word/2015/wordml/symex" xmlns:wpg="http://schemas.microsoft.com/office/word/2010/wordprocessingGroup" xmlns:wpi="http://schemas.microsoft.com/office/word/2010/wordprocessingInk" xmlns:wne="http://schemas.microsoft.com/office/word/2006/wordml" xmlns:wps="http://schemas.microsoft.com/office/word/2010/wordprocessingShape" mc:Ignorable="w14 w15 w16se w16cid wp14">
   <w:p>
     <w:pPr>
       <w:pStyle w:val="Piedepgina"/>
@@ -47641,7 +49270,7 @@
 </file>
 
 <file path=word/footer3.xml><?xml version="1.0" encoding="utf-8"?>
-<w:ftr xmlns:wpc="http://schemas.microsoft.com/office/word/2010/wordprocessingCanvas" xmlns:cx="http://schemas.microsoft.com/office/drawing/2014/chartex" xmlns:cx1="http://schemas.microsoft.com/office/drawing/2015/9/8/chartex" xmlns:cx2="http://schemas.microsoft.com/office/drawing/2015/10/21/chartex" xmlns:cx3="http://schemas.microsoft.com/office/drawing/2016/5/9/chartex" xmlns:cx4="http://schemas.microsoft.com/office/drawing/2016/5/10/chartex" xmlns:cx5="http://schemas.microsoft.com/office/drawing/2016/5/11/chartex" xmlns:cx6="http://schemas.microsoft.com/office/drawing/2016/5/12/chartex" xmlns:cx7="http://schemas.microsoft.com/office/drawing/2016/5/13/chartex" xmlns:cx8="http://schemas.microsoft.com/office/drawing/2016/5/14/chartex" xmlns:mc="http://schemas.openxmlformats.org/markup-compatibility/2006" xmlns:aink="http://schemas.microsoft.com/office/drawing/2016/ink" xmlns:o="urn:schemas-microsoft-com:office:office" xmlns:r="http://schemas.openxmlformats.org/officeDocument/2006/relationships" xmlns:m="http://schemas.openxmlformats.org/officeDocument/2006/math" xmlns:v="urn:schemas-microsoft-com:vml" xmlns:wp14="http://schemas.microsoft.com/office/word/2010/wordprocessingDrawing" xmlns:wp="http://schemas.openxmlformats.org/drawingml/2006/wordprocessingDrawing" xmlns:w10="urn:schemas-microsoft-com:office:word" xmlns:w="http://schemas.openxmlformats.org/wordprocessingml/2006/main" xmlns:w14="http://schemas.microsoft.com/office/word/2010/wordml" xmlns:w15="http://schemas.microsoft.com/office/word/2012/wordml" xmlns:w16se="http://schemas.microsoft.com/office/word/2015/wordml/symex" xmlns:wpg="http://schemas.microsoft.com/office/word/2010/wordprocessingGroup" xmlns:wpi="http://schemas.microsoft.com/office/word/2010/wordprocessingInk" xmlns:wne="http://schemas.microsoft.com/office/word/2006/wordml" xmlns:wps="http://schemas.microsoft.com/office/word/2010/wordprocessingShape" mc:Ignorable="w14 w15 w16se wp14">
+<w:ftr xmlns:wpc="http://schemas.microsoft.com/office/word/2010/wordprocessingCanvas" xmlns:cx="http://schemas.microsoft.com/office/drawing/2014/chartex" xmlns:cx1="http://schemas.microsoft.com/office/drawing/2015/9/8/chartex" xmlns:cx2="http://schemas.microsoft.com/office/drawing/2015/10/21/chartex" xmlns:cx3="http://schemas.microsoft.com/office/drawing/2016/5/9/chartex" xmlns:cx4="http://schemas.microsoft.com/office/drawing/2016/5/10/chartex" xmlns:cx5="http://schemas.microsoft.com/office/drawing/2016/5/11/chartex" xmlns:cx6="http://schemas.microsoft.com/office/drawing/2016/5/12/chartex" xmlns:cx7="http://schemas.microsoft.com/office/drawing/2016/5/13/chartex" xmlns:cx8="http://schemas.microsoft.com/office/drawing/2016/5/14/chartex" xmlns:mc="http://schemas.openxmlformats.org/markup-compatibility/2006" xmlns:aink="http://schemas.microsoft.com/office/drawing/2016/ink" xmlns:am3d="http://schemas.microsoft.com/office/drawing/2017/model3d" xmlns:o="urn:schemas-microsoft-com:office:office" xmlns:r="http://schemas.openxmlformats.org/officeDocument/2006/relationships" xmlns:m="http://schemas.openxmlformats.org/officeDocument/2006/math" xmlns:v="urn:schemas-microsoft-com:vml" xmlns:wp14="http://schemas.microsoft.com/office/word/2010/wordprocessingDrawing" xmlns:wp="http://schemas.openxmlformats.org/drawingml/2006/wordprocessingDrawing" xmlns:w10="urn:schemas-microsoft-com:office:word" xmlns:w="http://schemas.openxmlformats.org/wordprocessingml/2006/main" xmlns:w14="http://schemas.microsoft.com/office/word/2010/wordml" xmlns:w15="http://schemas.microsoft.com/office/word/2012/wordml" xmlns:w16cid="http://schemas.microsoft.com/office/word/2016/wordml/cid" xmlns:w16se="http://schemas.microsoft.com/office/word/2015/wordml/symex" xmlns:wpg="http://schemas.microsoft.com/office/word/2010/wordprocessingGroup" xmlns:wpi="http://schemas.microsoft.com/office/word/2010/wordprocessingInk" xmlns:wne="http://schemas.microsoft.com/office/word/2006/wordml" xmlns:wps="http://schemas.microsoft.com/office/word/2010/wordprocessingShape" mc:Ignorable="w14 w15 w16se w16cid wp14">
   <w:sdt>
     <w:sdtPr>
       <w:id w:val="965241938"/>
@@ -47670,7 +49299,7 @@
             <w:noProof/>
             <w:lang w:val="es-ES"/>
           </w:rPr>
-          <w:t>84</w:t>
+          <w:t>93</w:t>
         </w:r>
         <w:r>
           <w:fldChar w:fldCharType="end"/>
@@ -47692,7 +49321,7 @@
 </file>
 
 <file path=word/footer4.xml><?xml version="1.0" encoding="utf-8"?>
-<w:ftr xmlns:wpc="http://schemas.microsoft.com/office/word/2010/wordprocessingCanvas" xmlns:cx="http://schemas.microsoft.com/office/drawing/2014/chartex" xmlns:cx1="http://schemas.microsoft.com/office/drawing/2015/9/8/chartex" xmlns:cx2="http://schemas.microsoft.com/office/drawing/2015/10/21/chartex" xmlns:cx3="http://schemas.microsoft.com/office/drawing/2016/5/9/chartex" xmlns:cx4="http://schemas.microsoft.com/office/drawing/2016/5/10/chartex" xmlns:cx5="http://schemas.microsoft.com/office/drawing/2016/5/11/chartex" xmlns:cx6="http://schemas.microsoft.com/office/drawing/2016/5/12/chartex" xmlns:cx7="http://schemas.microsoft.com/office/drawing/2016/5/13/chartex" xmlns:cx8="http://schemas.microsoft.com/office/drawing/2016/5/14/chartex" xmlns:mc="http://schemas.openxmlformats.org/markup-compatibility/2006" xmlns:aink="http://schemas.microsoft.com/office/drawing/2016/ink" xmlns:o="urn:schemas-microsoft-com:office:office" xmlns:r="http://schemas.openxmlformats.org/officeDocument/2006/relationships" xmlns:m="http://schemas.openxmlformats.org/officeDocument/2006/math" xmlns:v="urn:schemas-microsoft-com:vml" xmlns:wp14="http://schemas.microsoft.com/office/word/2010/wordprocessingDrawing" xmlns:wp="http://schemas.openxmlformats.org/drawingml/2006/wordprocessingDrawing" xmlns:w10="urn:schemas-microsoft-com:office:word" xmlns:w="http://schemas.openxmlformats.org/wordprocessingml/2006/main" xmlns:w14="http://schemas.microsoft.com/office/word/2010/wordml" xmlns:w15="http://schemas.microsoft.com/office/word/2012/wordml" xmlns:w16se="http://schemas.microsoft.com/office/word/2015/wordml/symex" xmlns:wpg="http://schemas.microsoft.com/office/word/2010/wordprocessingGroup" xmlns:wpi="http://schemas.microsoft.com/office/word/2010/wordprocessingInk" xmlns:wne="http://schemas.microsoft.com/office/word/2006/wordml" xmlns:wps="http://schemas.microsoft.com/office/word/2010/wordprocessingShape" mc:Ignorable="w14 w15 w16se wp14">
+<w:ftr xmlns:wpc="http://schemas.microsoft.com/office/word/2010/wordprocessingCanvas" xmlns:cx="http://schemas.microsoft.com/office/drawing/2014/chartex" xmlns:cx1="http://schemas.microsoft.com/office/drawing/2015/9/8/chartex" xmlns:cx2="http://schemas.microsoft.com/office/drawing/2015/10/21/chartex" xmlns:cx3="http://schemas.microsoft.com/office/drawing/2016/5/9/chartex" xmlns:cx4="http://schemas.microsoft.com/office/drawing/2016/5/10/chartex" xmlns:cx5="http://schemas.microsoft.com/office/drawing/2016/5/11/chartex" xmlns:cx6="http://schemas.microsoft.com/office/drawing/2016/5/12/chartex" xmlns:cx7="http://schemas.microsoft.com/office/drawing/2016/5/13/chartex" xmlns:cx8="http://schemas.microsoft.com/office/drawing/2016/5/14/chartex" xmlns:mc="http://schemas.openxmlformats.org/markup-compatibility/2006" xmlns:aink="http://schemas.microsoft.com/office/drawing/2016/ink" xmlns:am3d="http://schemas.microsoft.com/office/drawing/2017/model3d" xmlns:o="urn:schemas-microsoft-com:office:office" xmlns:r="http://schemas.openxmlformats.org/officeDocument/2006/relationships" xmlns:m="http://schemas.openxmlformats.org/officeDocument/2006/math" xmlns:v="urn:schemas-microsoft-com:vml" xmlns:wp14="http://schemas.microsoft.com/office/word/2010/wordprocessingDrawing" xmlns:wp="http://schemas.openxmlformats.org/drawingml/2006/wordprocessingDrawing" xmlns:w10="urn:schemas-microsoft-com:office:word" xmlns:w="http://schemas.openxmlformats.org/wordprocessingml/2006/main" xmlns:w14="http://schemas.microsoft.com/office/word/2010/wordml" xmlns:w15="http://schemas.microsoft.com/office/word/2012/wordml" xmlns:w16cid="http://schemas.microsoft.com/office/word/2016/wordml/cid" xmlns:w16se="http://schemas.microsoft.com/office/word/2015/wordml/symex" xmlns:wpg="http://schemas.microsoft.com/office/word/2010/wordprocessingGroup" xmlns:wpi="http://schemas.microsoft.com/office/word/2010/wordprocessingInk" xmlns:wne="http://schemas.microsoft.com/office/word/2006/wordml" xmlns:wps="http://schemas.microsoft.com/office/word/2010/wordprocessingShape" mc:Ignorable="w14 w15 w16se w16cid wp14">
   <w:sdt>
     <w:sdtPr>
       <w:id w:val="-733547065"/>
@@ -47738,7 +49367,7 @@
 </file>
 
 <file path=word/footer5.xml><?xml version="1.0" encoding="utf-8"?>
-<w:ftr xmlns:wpc="http://schemas.microsoft.com/office/word/2010/wordprocessingCanvas" xmlns:cx="http://schemas.microsoft.com/office/drawing/2014/chartex" xmlns:cx1="http://schemas.microsoft.com/office/drawing/2015/9/8/chartex" xmlns:cx2="http://schemas.microsoft.com/office/drawing/2015/10/21/chartex" xmlns:cx3="http://schemas.microsoft.com/office/drawing/2016/5/9/chartex" xmlns:cx4="http://schemas.microsoft.com/office/drawing/2016/5/10/chartex" xmlns:cx5="http://schemas.microsoft.com/office/drawing/2016/5/11/chartex" xmlns:cx6="http://schemas.microsoft.com/office/drawing/2016/5/12/chartex" xmlns:cx7="http://schemas.microsoft.com/office/drawing/2016/5/13/chartex" xmlns:cx8="http://schemas.microsoft.com/office/drawing/2016/5/14/chartex" xmlns:mc="http://schemas.openxmlformats.org/markup-compatibility/2006" xmlns:aink="http://schemas.microsoft.com/office/drawing/2016/ink" xmlns:o="urn:schemas-microsoft-com:office:office" xmlns:r="http://schemas.openxmlformats.org/officeDocument/2006/relationships" xmlns:m="http://schemas.openxmlformats.org/officeDocument/2006/math" xmlns:v="urn:schemas-microsoft-com:vml" xmlns:wp14="http://schemas.microsoft.com/office/word/2010/wordprocessingDrawing" xmlns:wp="http://schemas.openxmlformats.org/drawingml/2006/wordprocessingDrawing" xmlns:w10="urn:schemas-microsoft-com:office:word" xmlns:w="http://schemas.openxmlformats.org/wordprocessingml/2006/main" xmlns:w14="http://schemas.microsoft.com/office/word/2010/wordml" xmlns:w15="http://schemas.microsoft.com/office/word/2012/wordml" xmlns:w16se="http://schemas.microsoft.com/office/word/2015/wordml/symex" xmlns:wpg="http://schemas.microsoft.com/office/word/2010/wordprocessingGroup" xmlns:wpi="http://schemas.microsoft.com/office/word/2010/wordprocessingInk" xmlns:wne="http://schemas.microsoft.com/office/word/2006/wordml" xmlns:wps="http://schemas.microsoft.com/office/word/2010/wordprocessingShape" mc:Ignorable="w14 w15 w16se wp14">
+<w:ftr xmlns:wpc="http://schemas.microsoft.com/office/word/2010/wordprocessingCanvas" xmlns:cx="http://schemas.microsoft.com/office/drawing/2014/chartex" xmlns:cx1="http://schemas.microsoft.com/office/drawing/2015/9/8/chartex" xmlns:cx2="http://schemas.microsoft.com/office/drawing/2015/10/21/chartex" xmlns:cx3="http://schemas.microsoft.com/office/drawing/2016/5/9/chartex" xmlns:cx4="http://schemas.microsoft.com/office/drawing/2016/5/10/chartex" xmlns:cx5="http://schemas.microsoft.com/office/drawing/2016/5/11/chartex" xmlns:cx6="http://schemas.microsoft.com/office/drawing/2016/5/12/chartex" xmlns:cx7="http://schemas.microsoft.com/office/drawing/2016/5/13/chartex" xmlns:cx8="http://schemas.microsoft.com/office/drawing/2016/5/14/chartex" xmlns:mc="http://schemas.openxmlformats.org/markup-compatibility/2006" xmlns:aink="http://schemas.microsoft.com/office/drawing/2016/ink" xmlns:am3d="http://schemas.microsoft.com/office/drawing/2017/model3d" xmlns:o="urn:schemas-microsoft-com:office:office" xmlns:r="http://schemas.openxmlformats.org/officeDocument/2006/relationships" xmlns:m="http://schemas.openxmlformats.org/officeDocument/2006/math" xmlns:v="urn:schemas-microsoft-com:vml" xmlns:wp14="http://schemas.microsoft.com/office/word/2010/wordprocessingDrawing" xmlns:wp="http://schemas.openxmlformats.org/drawingml/2006/wordprocessingDrawing" xmlns:w10="urn:schemas-microsoft-com:office:word" xmlns:w="http://schemas.openxmlformats.org/wordprocessingml/2006/main" xmlns:w14="http://schemas.microsoft.com/office/word/2010/wordml" xmlns:w15="http://schemas.microsoft.com/office/word/2012/wordml" xmlns:w16cid="http://schemas.microsoft.com/office/word/2016/wordml/cid" xmlns:w16se="http://schemas.microsoft.com/office/word/2015/wordml/symex" xmlns:wpg="http://schemas.microsoft.com/office/word/2010/wordprocessingGroup" xmlns:wpi="http://schemas.microsoft.com/office/word/2010/wordprocessingInk" xmlns:wne="http://schemas.microsoft.com/office/word/2006/wordml" xmlns:wps="http://schemas.microsoft.com/office/word/2010/wordprocessingShape" mc:Ignorable="w14 w15 w16se w16cid wp14">
   <w:sdt>
     <w:sdtPr>
       <w:id w:val="-1573348015"/>
@@ -47784,7 +49413,7 @@
 </file>
 
 <file path=word/footer6.xml><?xml version="1.0" encoding="utf-8"?>
-<w:ftr xmlns:wpc="http://schemas.microsoft.com/office/word/2010/wordprocessingCanvas" xmlns:cx="http://schemas.microsoft.com/office/drawing/2014/chartex" xmlns:cx1="http://schemas.microsoft.com/office/drawing/2015/9/8/chartex" xmlns:cx2="http://schemas.microsoft.com/office/drawing/2015/10/21/chartex" xmlns:cx3="http://schemas.microsoft.com/office/drawing/2016/5/9/chartex" xmlns:cx4="http://schemas.microsoft.com/office/drawing/2016/5/10/chartex" xmlns:cx5="http://schemas.microsoft.com/office/drawing/2016/5/11/chartex" xmlns:cx6="http://schemas.microsoft.com/office/drawing/2016/5/12/chartex" xmlns:cx7="http://schemas.microsoft.com/office/drawing/2016/5/13/chartex" xmlns:cx8="http://schemas.microsoft.com/office/drawing/2016/5/14/chartex" xmlns:mc="http://schemas.openxmlformats.org/markup-compatibility/2006" xmlns:aink="http://schemas.microsoft.com/office/drawing/2016/ink" xmlns:o="urn:schemas-microsoft-com:office:office" xmlns:r="http://schemas.openxmlformats.org/officeDocument/2006/relationships" xmlns:m="http://schemas.openxmlformats.org/officeDocument/2006/math" xmlns:v="urn:schemas-microsoft-com:vml" xmlns:wp14="http://schemas.microsoft.com/office/word/2010/wordprocessingDrawing" xmlns:wp="http://schemas.openxmlformats.org/drawingml/2006/wordprocessingDrawing" xmlns:w10="urn:schemas-microsoft-com:office:word" xmlns:w="http://schemas.openxmlformats.org/wordprocessingml/2006/main" xmlns:w14="http://schemas.microsoft.com/office/word/2010/wordml" xmlns:w15="http://schemas.microsoft.com/office/word/2012/wordml" xmlns:w16se="http://schemas.microsoft.com/office/word/2015/wordml/symex" xmlns:wpg="http://schemas.microsoft.com/office/word/2010/wordprocessingGroup" xmlns:wpi="http://schemas.microsoft.com/office/word/2010/wordprocessingInk" xmlns:wne="http://schemas.microsoft.com/office/word/2006/wordml" xmlns:wps="http://schemas.microsoft.com/office/word/2010/wordprocessingShape" mc:Ignorable="w14 w15 w16se wp14">
+<w:ftr xmlns:wpc="http://schemas.microsoft.com/office/word/2010/wordprocessingCanvas" xmlns:cx="http://schemas.microsoft.com/office/drawing/2014/chartex" xmlns:cx1="http://schemas.microsoft.com/office/drawing/2015/9/8/chartex" xmlns:cx2="http://schemas.microsoft.com/office/drawing/2015/10/21/chartex" xmlns:cx3="http://schemas.microsoft.com/office/drawing/2016/5/9/chartex" xmlns:cx4="http://schemas.microsoft.com/office/drawing/2016/5/10/chartex" xmlns:cx5="http://schemas.microsoft.com/office/drawing/2016/5/11/chartex" xmlns:cx6="http://schemas.microsoft.com/office/drawing/2016/5/12/chartex" xmlns:cx7="http://schemas.microsoft.com/office/drawing/2016/5/13/chartex" xmlns:cx8="http://schemas.microsoft.com/office/drawing/2016/5/14/chartex" xmlns:mc="http://schemas.openxmlformats.org/markup-compatibility/2006" xmlns:aink="http://schemas.microsoft.com/office/drawing/2016/ink" xmlns:am3d="http://schemas.microsoft.com/office/drawing/2017/model3d" xmlns:o="urn:schemas-microsoft-com:office:office" xmlns:r="http://schemas.openxmlformats.org/officeDocument/2006/relationships" xmlns:m="http://schemas.openxmlformats.org/officeDocument/2006/math" xmlns:v="urn:schemas-microsoft-com:vml" xmlns:wp14="http://schemas.microsoft.com/office/word/2010/wordprocessingDrawing" xmlns:wp="http://schemas.openxmlformats.org/drawingml/2006/wordprocessingDrawing" xmlns:w10="urn:schemas-microsoft-com:office:word" xmlns:w="http://schemas.openxmlformats.org/wordprocessingml/2006/main" xmlns:w14="http://schemas.microsoft.com/office/word/2010/wordml" xmlns:w15="http://schemas.microsoft.com/office/word/2012/wordml" xmlns:w16cid="http://schemas.microsoft.com/office/word/2016/wordml/cid" xmlns:w16se="http://schemas.microsoft.com/office/word/2015/wordml/symex" xmlns:wpg="http://schemas.microsoft.com/office/word/2010/wordprocessingGroup" xmlns:wpi="http://schemas.microsoft.com/office/word/2010/wordprocessingInk" xmlns:wne="http://schemas.microsoft.com/office/word/2006/wordml" xmlns:wps="http://schemas.microsoft.com/office/word/2010/wordprocessingShape" mc:Ignorable="w14 w15 w16se w16cid wp14">
   <w:p>
     <w:pPr>
       <w:pStyle w:val="Piedepgina"/>
@@ -47800,7 +49429,7 @@
 </file>
 
 <file path=word/footer7.xml><?xml version="1.0" encoding="utf-8"?>
-<w:ftr xmlns:wpc="http://schemas.microsoft.com/office/word/2010/wordprocessingCanvas" xmlns:cx="http://schemas.microsoft.com/office/drawing/2014/chartex" xmlns:cx1="http://schemas.microsoft.com/office/drawing/2015/9/8/chartex" xmlns:cx2="http://schemas.microsoft.com/office/drawing/2015/10/21/chartex" xmlns:cx3="http://schemas.microsoft.com/office/drawing/2016/5/9/chartex" xmlns:cx4="http://schemas.microsoft.com/office/drawing/2016/5/10/chartex" xmlns:cx5="http://schemas.microsoft.com/office/drawing/2016/5/11/chartex" xmlns:cx6="http://schemas.microsoft.com/office/drawing/2016/5/12/chartex" xmlns:cx7="http://schemas.microsoft.com/office/drawing/2016/5/13/chartex" xmlns:cx8="http://schemas.microsoft.com/office/drawing/2016/5/14/chartex" xmlns:mc="http://schemas.openxmlformats.org/markup-compatibility/2006" xmlns:aink="http://schemas.microsoft.com/office/drawing/2016/ink" xmlns:o="urn:schemas-microsoft-com:office:office" xmlns:r="http://schemas.openxmlformats.org/officeDocument/2006/relationships" xmlns:m="http://schemas.openxmlformats.org/officeDocument/2006/math" xmlns:v="urn:schemas-microsoft-com:vml" xmlns:wp14="http://schemas.microsoft.com/office/word/2010/wordprocessingDrawing" xmlns:wp="http://schemas.openxmlformats.org/drawingml/2006/wordprocessingDrawing" xmlns:w10="urn:schemas-microsoft-com:office:word" xmlns:w="http://schemas.openxmlformats.org/wordprocessingml/2006/main" xmlns:w14="http://schemas.microsoft.com/office/word/2010/wordml" xmlns:w15="http://schemas.microsoft.com/office/word/2012/wordml" xmlns:w16se="http://schemas.microsoft.com/office/word/2015/wordml/symex" xmlns:wpg="http://schemas.microsoft.com/office/word/2010/wordprocessingGroup" xmlns:wpi="http://schemas.microsoft.com/office/word/2010/wordprocessingInk" xmlns:wne="http://schemas.microsoft.com/office/word/2006/wordml" xmlns:wps="http://schemas.microsoft.com/office/word/2010/wordprocessingShape" mc:Ignorable="w14 w15 w16se wp14">
+<w:ftr xmlns:wpc="http://schemas.microsoft.com/office/word/2010/wordprocessingCanvas" xmlns:cx="http://schemas.microsoft.com/office/drawing/2014/chartex" xmlns:cx1="http://schemas.microsoft.com/office/drawing/2015/9/8/chartex" xmlns:cx2="http://schemas.microsoft.com/office/drawing/2015/10/21/chartex" xmlns:cx3="http://schemas.microsoft.com/office/drawing/2016/5/9/chartex" xmlns:cx4="http://schemas.microsoft.com/office/drawing/2016/5/10/chartex" xmlns:cx5="http://schemas.microsoft.com/office/drawing/2016/5/11/chartex" xmlns:cx6="http://schemas.microsoft.com/office/drawing/2016/5/12/chartex" xmlns:cx7="http://schemas.microsoft.com/office/drawing/2016/5/13/chartex" xmlns:cx8="http://schemas.microsoft.com/office/drawing/2016/5/14/chartex" xmlns:mc="http://schemas.openxmlformats.org/markup-compatibility/2006" xmlns:aink="http://schemas.microsoft.com/office/drawing/2016/ink" xmlns:am3d="http://schemas.microsoft.com/office/drawing/2017/model3d" xmlns:o="urn:schemas-microsoft-com:office:office" xmlns:r="http://schemas.openxmlformats.org/officeDocument/2006/relationships" xmlns:m="http://schemas.openxmlformats.org/officeDocument/2006/math" xmlns:v="urn:schemas-microsoft-com:vml" xmlns:wp14="http://schemas.microsoft.com/office/word/2010/wordprocessingDrawing" xmlns:wp="http://schemas.openxmlformats.org/drawingml/2006/wordprocessingDrawing" xmlns:w10="urn:schemas-microsoft-com:office:word" xmlns:w="http://schemas.openxmlformats.org/wordprocessingml/2006/main" xmlns:w14="http://schemas.microsoft.com/office/word/2010/wordml" xmlns:w15="http://schemas.microsoft.com/office/word/2012/wordml" xmlns:w16cid="http://schemas.microsoft.com/office/word/2016/wordml/cid" xmlns:w16se="http://schemas.microsoft.com/office/word/2015/wordml/symex" xmlns:wpg="http://schemas.microsoft.com/office/word/2010/wordprocessingGroup" xmlns:wpi="http://schemas.microsoft.com/office/word/2010/wordprocessingInk" xmlns:wne="http://schemas.microsoft.com/office/word/2006/wordml" xmlns:wps="http://schemas.microsoft.com/office/word/2010/wordprocessingShape" mc:Ignorable="w14 w15 w16se w16cid wp14">
   <w:p>
     <w:pPr>
       <w:pStyle w:val="Piedepgina"/>
@@ -47821,7 +49450,7 @@
 </file>
 
 <file path=word/footnotes.xml><?xml version="1.0" encoding="utf-8"?>
-<w:footnotes xmlns:wpc="http://schemas.microsoft.com/office/word/2010/wordprocessingCanvas" xmlns:cx="http://schemas.microsoft.com/office/drawing/2014/chartex" xmlns:cx1="http://schemas.microsoft.com/office/drawing/2015/9/8/chartex" xmlns:cx2="http://schemas.microsoft.com/office/drawing/2015/10/21/chartex" xmlns:cx3="http://schemas.microsoft.com/office/drawing/2016/5/9/chartex" xmlns:cx4="http://schemas.microsoft.com/office/drawing/2016/5/10/chartex" xmlns:cx5="http://schemas.microsoft.com/office/drawing/2016/5/11/chartex" xmlns:cx6="http://schemas.microsoft.com/office/drawing/2016/5/12/chartex" xmlns:cx7="http://schemas.microsoft.com/office/drawing/2016/5/13/chartex" xmlns:cx8="http://schemas.microsoft.com/office/drawing/2016/5/14/chartex" xmlns:mc="http://schemas.openxmlformats.org/markup-compatibility/2006" xmlns:aink="http://schemas.microsoft.com/office/drawing/2016/ink" xmlns:o="urn:schemas-microsoft-com:office:office" xmlns:r="http://schemas.openxmlformats.org/officeDocument/2006/relationships" xmlns:m="http://schemas.openxmlformats.org/officeDocument/2006/math" xmlns:v="urn:schemas-microsoft-com:vml" xmlns:wp14="http://schemas.microsoft.com/office/word/2010/wordprocessingDrawing" xmlns:wp="http://schemas.openxmlformats.org/drawingml/2006/wordprocessingDrawing" xmlns:w10="urn:schemas-microsoft-com:office:word" xmlns:w="http://schemas.openxmlformats.org/wordprocessingml/2006/main" xmlns:w14="http://schemas.microsoft.com/office/word/2010/wordml" xmlns:w15="http://schemas.microsoft.com/office/word/2012/wordml" xmlns:w16se="http://schemas.microsoft.com/office/word/2015/wordml/symex" xmlns:wpg="http://schemas.microsoft.com/office/word/2010/wordprocessingGroup" xmlns:wpi="http://schemas.microsoft.com/office/word/2010/wordprocessingInk" xmlns:wne="http://schemas.microsoft.com/office/word/2006/wordml" xmlns:wps="http://schemas.microsoft.com/office/word/2010/wordprocessingShape" mc:Ignorable="w14 w15 w16se wp14">
+<w:footnotes xmlns:wpc="http://schemas.microsoft.com/office/word/2010/wordprocessingCanvas" xmlns:cx="http://schemas.microsoft.com/office/drawing/2014/chartex" xmlns:cx1="http://schemas.microsoft.com/office/drawing/2015/9/8/chartex" xmlns:cx2="http://schemas.microsoft.com/office/drawing/2015/10/21/chartex" xmlns:cx3="http://schemas.microsoft.com/office/drawing/2016/5/9/chartex" xmlns:cx4="http://schemas.microsoft.com/office/drawing/2016/5/10/chartex" xmlns:cx5="http://schemas.microsoft.com/office/drawing/2016/5/11/chartex" xmlns:cx6="http://schemas.microsoft.com/office/drawing/2016/5/12/chartex" xmlns:cx7="http://schemas.microsoft.com/office/drawing/2016/5/13/chartex" xmlns:cx8="http://schemas.microsoft.com/office/drawing/2016/5/14/chartex" xmlns:mc="http://schemas.openxmlformats.org/markup-compatibility/2006" xmlns:aink="http://schemas.microsoft.com/office/drawing/2016/ink" xmlns:am3d="http://schemas.microsoft.com/office/drawing/2017/model3d" xmlns:o="urn:schemas-microsoft-com:office:office" xmlns:r="http://schemas.openxmlformats.org/officeDocument/2006/relationships" xmlns:m="http://schemas.openxmlformats.org/officeDocument/2006/math" xmlns:v="urn:schemas-microsoft-com:vml" xmlns:wp14="http://schemas.microsoft.com/office/word/2010/wordprocessingDrawing" xmlns:wp="http://schemas.openxmlformats.org/drawingml/2006/wordprocessingDrawing" xmlns:w10="urn:schemas-microsoft-com:office:word" xmlns:w="http://schemas.openxmlformats.org/wordprocessingml/2006/main" xmlns:w14="http://schemas.microsoft.com/office/word/2010/wordml" xmlns:w15="http://schemas.microsoft.com/office/word/2012/wordml" xmlns:w16cid="http://schemas.microsoft.com/office/word/2016/wordml/cid" xmlns:w16se="http://schemas.microsoft.com/office/word/2015/wordml/symex" xmlns:wpg="http://schemas.microsoft.com/office/word/2010/wordprocessingGroup" xmlns:wpi="http://schemas.microsoft.com/office/word/2010/wordprocessingInk" xmlns:wne="http://schemas.microsoft.com/office/word/2006/wordml" xmlns:wps="http://schemas.microsoft.com/office/word/2010/wordprocessingShape" mc:Ignorable="w14 w15 w16se w16cid wp14">
   <w:footnote w:type="separator" w:id="-1">
     <w:p>
       <w:pPr>
@@ -47846,7 +49475,7 @@
 </file>
 
 <file path=word/header1.xml><?xml version="1.0" encoding="utf-8"?>
-<w:hdr xmlns:wpc="http://schemas.microsoft.com/office/word/2010/wordprocessingCanvas" xmlns:cx="http://schemas.microsoft.com/office/drawing/2014/chartex" xmlns:cx1="http://schemas.microsoft.com/office/drawing/2015/9/8/chartex" xmlns:cx2="http://schemas.microsoft.com/office/drawing/2015/10/21/chartex" xmlns:cx3="http://schemas.microsoft.com/office/drawing/2016/5/9/chartex" xmlns:cx4="http://schemas.microsoft.com/office/drawing/2016/5/10/chartex" xmlns:cx5="http://schemas.microsoft.com/office/drawing/2016/5/11/chartex" xmlns:cx6="http://schemas.microsoft.com/office/drawing/2016/5/12/chartex" xmlns:cx7="http://schemas.microsoft.com/office/drawing/2016/5/13/chartex" xmlns:cx8="http://schemas.microsoft.com/office/drawing/2016/5/14/chartex" xmlns:mc="http://schemas.openxmlformats.org/markup-compatibility/2006" xmlns:aink="http://schemas.microsoft.com/office/drawing/2016/ink" xmlns:o="urn:schemas-microsoft-com:office:office" xmlns:r="http://schemas.openxmlformats.org/officeDocument/2006/relationships" xmlns:m="http://schemas.openxmlformats.org/officeDocument/2006/math" xmlns:v="urn:schemas-microsoft-com:vml" xmlns:wp14="http://schemas.microsoft.com/office/word/2010/wordprocessingDrawing" xmlns:wp="http://schemas.openxmlformats.org/drawingml/2006/wordprocessingDrawing" xmlns:w10="urn:schemas-microsoft-com:office:word" xmlns:w="http://schemas.openxmlformats.org/wordprocessingml/2006/main" xmlns:w14="http://schemas.microsoft.com/office/word/2010/wordml" xmlns:w15="http://schemas.microsoft.com/office/word/2012/wordml" xmlns:w16se="http://schemas.microsoft.com/office/word/2015/wordml/symex" xmlns:wpg="http://schemas.microsoft.com/office/word/2010/wordprocessingGroup" xmlns:wpi="http://schemas.microsoft.com/office/word/2010/wordprocessingInk" xmlns:wne="http://schemas.microsoft.com/office/word/2006/wordml" xmlns:wps="http://schemas.microsoft.com/office/word/2010/wordprocessingShape" mc:Ignorable="w14 w15 w16se wp14">
+<w:hdr xmlns:wpc="http://schemas.microsoft.com/office/word/2010/wordprocessingCanvas" xmlns:cx="http://schemas.microsoft.com/office/drawing/2014/chartex" xmlns:cx1="http://schemas.microsoft.com/office/drawing/2015/9/8/chartex" xmlns:cx2="http://schemas.microsoft.com/office/drawing/2015/10/21/chartex" xmlns:cx3="http://schemas.microsoft.com/office/drawing/2016/5/9/chartex" xmlns:cx4="http://schemas.microsoft.com/office/drawing/2016/5/10/chartex" xmlns:cx5="http://schemas.microsoft.com/office/drawing/2016/5/11/chartex" xmlns:cx6="http://schemas.microsoft.com/office/drawing/2016/5/12/chartex" xmlns:cx7="http://schemas.microsoft.com/office/drawing/2016/5/13/chartex" xmlns:cx8="http://schemas.microsoft.com/office/drawing/2016/5/14/chartex" xmlns:mc="http://schemas.openxmlformats.org/markup-compatibility/2006" xmlns:aink="http://schemas.microsoft.com/office/drawing/2016/ink" xmlns:am3d="http://schemas.microsoft.com/office/drawing/2017/model3d" xmlns:o="urn:schemas-microsoft-com:office:office" xmlns:r="http://schemas.openxmlformats.org/officeDocument/2006/relationships" xmlns:m="http://schemas.openxmlformats.org/officeDocument/2006/math" xmlns:v="urn:schemas-microsoft-com:vml" xmlns:wp14="http://schemas.microsoft.com/office/word/2010/wordprocessingDrawing" xmlns:wp="http://schemas.openxmlformats.org/drawingml/2006/wordprocessingDrawing" xmlns:w10="urn:schemas-microsoft-com:office:word" xmlns:w="http://schemas.openxmlformats.org/wordprocessingml/2006/main" xmlns:w14="http://schemas.microsoft.com/office/word/2010/wordml" xmlns:w15="http://schemas.microsoft.com/office/word/2012/wordml" xmlns:w16cid="http://schemas.microsoft.com/office/word/2016/wordml/cid" xmlns:w16se="http://schemas.microsoft.com/office/word/2015/wordml/symex" xmlns:wpg="http://schemas.microsoft.com/office/word/2010/wordprocessingGroup" xmlns:wpi="http://schemas.microsoft.com/office/word/2010/wordprocessingInk" xmlns:wne="http://schemas.microsoft.com/office/word/2006/wordml" xmlns:wps="http://schemas.microsoft.com/office/word/2010/wordprocessingShape" mc:Ignorable="w14 w15 w16se w16cid wp14">
   <w:p>
     <w:pPr>
       <w:pStyle w:val="Encabezado"/>
@@ -47862,7 +49491,7 @@
 </file>
 
 <file path=word/numbering.xml><?xml version="1.0" encoding="utf-8"?>
-<w:numbering xmlns:wpc="http://schemas.microsoft.com/office/word/2010/wordprocessingCanvas" xmlns:cx="http://schemas.microsoft.com/office/drawing/2014/chartex" xmlns:cx1="http://schemas.microsoft.com/office/drawing/2015/9/8/chartex" xmlns:cx2="http://schemas.microsoft.com/office/drawing/2015/10/21/chartex" xmlns:cx3="http://schemas.microsoft.com/office/drawing/2016/5/9/chartex" xmlns:cx4="http://schemas.microsoft.com/office/drawing/2016/5/10/chartex" xmlns:cx5="http://schemas.microsoft.com/office/drawing/2016/5/11/chartex" xmlns:cx6="http://schemas.microsoft.com/office/drawing/2016/5/12/chartex" xmlns:cx7="http://schemas.microsoft.com/office/drawing/2016/5/13/chartex" xmlns:cx8="http://schemas.microsoft.com/office/drawing/2016/5/14/chartex" xmlns:mc="http://schemas.openxmlformats.org/markup-compatibility/2006" xmlns:aink="http://schemas.microsoft.com/office/drawing/2016/ink" xmlns:o="urn:schemas-microsoft-com:office:office" xmlns:r="http://schemas.openxmlformats.org/officeDocument/2006/relationships" xmlns:m="http://schemas.openxmlformats.org/officeDocument/2006/math" xmlns:v="urn:schemas-microsoft-com:vml" xmlns:wp14="http://schemas.microsoft.com/office/word/2010/wordprocessingDrawing" xmlns:wp="http://schemas.openxmlformats.org/drawingml/2006/wordprocessingDrawing" xmlns:w10="urn:schemas-microsoft-com:office:word" xmlns:w="http://schemas.openxmlformats.org/wordprocessingml/2006/main" xmlns:w14="http://schemas.microsoft.com/office/word/2010/wordml" xmlns:w15="http://schemas.microsoft.com/office/word/2012/wordml" xmlns:w16se="http://schemas.microsoft.com/office/word/2015/wordml/symex" xmlns:wpg="http://schemas.microsoft.com/office/word/2010/wordprocessingGroup" xmlns:wpi="http://schemas.microsoft.com/office/word/2010/wordprocessingInk" xmlns:wne="http://schemas.microsoft.com/office/word/2006/wordml" xmlns:wps="http://schemas.microsoft.com/office/word/2010/wordprocessingShape" mc:Ignorable="w14 w15 w16se wp14">
+<w:numbering xmlns:wpc="http://schemas.microsoft.com/office/word/2010/wordprocessingCanvas" xmlns:cx="http://schemas.microsoft.com/office/drawing/2014/chartex" xmlns:cx1="http://schemas.microsoft.com/office/drawing/2015/9/8/chartex" xmlns:cx2="http://schemas.microsoft.com/office/drawing/2015/10/21/chartex" xmlns:cx3="http://schemas.microsoft.com/office/drawing/2016/5/9/chartex" xmlns:cx4="http://schemas.microsoft.com/office/drawing/2016/5/10/chartex" xmlns:cx5="http://schemas.microsoft.com/office/drawing/2016/5/11/chartex" xmlns:cx6="http://schemas.microsoft.com/office/drawing/2016/5/12/chartex" xmlns:cx7="http://schemas.microsoft.com/office/drawing/2016/5/13/chartex" xmlns:cx8="http://schemas.microsoft.com/office/drawing/2016/5/14/chartex" xmlns:mc="http://schemas.openxmlformats.org/markup-compatibility/2006" xmlns:aink="http://schemas.microsoft.com/office/drawing/2016/ink" xmlns:am3d="http://schemas.microsoft.com/office/drawing/2017/model3d" xmlns:o="urn:schemas-microsoft-com:office:office" xmlns:r="http://schemas.openxmlformats.org/officeDocument/2006/relationships" xmlns:m="http://schemas.openxmlformats.org/officeDocument/2006/math" xmlns:v="urn:schemas-microsoft-com:vml" xmlns:wp14="http://schemas.microsoft.com/office/word/2010/wordprocessingDrawing" xmlns:wp="http://schemas.openxmlformats.org/drawingml/2006/wordprocessingDrawing" xmlns:w10="urn:schemas-microsoft-com:office:word" xmlns:w="http://schemas.openxmlformats.org/wordprocessingml/2006/main" xmlns:w14="http://schemas.microsoft.com/office/word/2010/wordml" xmlns:w15="http://schemas.microsoft.com/office/word/2012/wordml" xmlns:w16cid="http://schemas.microsoft.com/office/word/2016/wordml/cid" xmlns:w16se="http://schemas.microsoft.com/office/word/2015/wordml/symex" xmlns:wpg="http://schemas.microsoft.com/office/word/2010/wordprocessingGroup" xmlns:wpi="http://schemas.microsoft.com/office/word/2010/wordprocessingInk" xmlns:wne="http://schemas.microsoft.com/office/word/2006/wordml" xmlns:wps="http://schemas.microsoft.com/office/word/2010/wordprocessingShape" mc:Ignorable="w14 w15 w16se w16cid wp14">
   <w:abstractNum w:abstractNumId="0" w15:restartNumberingAfterBreak="0">
     <w:nsid w:val="008802CB"/>
     <w:multiLevelType w:val="multilevel"/>
@@ -48775,6 +50404,233 @@
     </w:lvl>
   </w:abstractNum>
   <w:abstractNum w:abstractNumId="10" w15:restartNumberingAfterBreak="0">
+    <w:nsid w:val="198C52ED"/>
+    <w:multiLevelType w:val="multilevel"/>
+    <w:tmpl w:val="7012E2C6"/>
+    <w:lvl w:ilvl="0">
+      <w:start w:val="1"/>
+      <w:numFmt w:val="bullet"/>
+      <w:lvlText w:val=""/>
+      <w:lvlJc w:val="left"/>
+      <w:pPr>
+        <w:ind w:left="624" w:hanging="340"/>
+      </w:pPr>
+      <w:rPr>
+        <w:rFonts w:ascii="Wingdings" w:hAnsi="Wingdings" w:hint="default"/>
+        <w:sz w:val="24"/>
+      </w:rPr>
+    </w:lvl>
+    <w:lvl w:ilvl="1">
+      <w:start w:val="1"/>
+      <w:numFmt w:val="bullet"/>
+      <w:lvlText w:val=""/>
+      <w:lvlJc w:val="left"/>
+      <w:pPr>
+        <w:ind w:left="641" w:hanging="56"/>
+      </w:pPr>
+      <w:rPr>
+        <w:rFonts w:ascii="Wingdings" w:hAnsi="Wingdings" w:hint="default"/>
+      </w:rPr>
+    </w:lvl>
+    <w:lvl w:ilvl="2">
+      <w:start w:val="1"/>
+      <w:numFmt w:val="bullet"/>
+      <w:lvlText w:val=""/>
+      <w:lvlJc w:val="left"/>
+      <w:pPr>
+        <w:ind w:left="942" w:hanging="56"/>
+      </w:pPr>
+      <w:rPr>
+        <w:rFonts w:ascii="Wingdings" w:hAnsi="Wingdings" w:hint="default"/>
+      </w:rPr>
+    </w:lvl>
+    <w:lvl w:ilvl="3">
+      <w:start w:val="1"/>
+      <w:numFmt w:val="bullet"/>
+      <w:lvlText w:val=""/>
+      <w:lvlJc w:val="left"/>
+      <w:pPr>
+        <w:ind w:left="1243" w:hanging="56"/>
+      </w:pPr>
+      <w:rPr>
+        <w:rFonts w:ascii="Symbol" w:hAnsi="Symbol" w:hint="default"/>
+      </w:rPr>
+    </w:lvl>
+    <w:lvl w:ilvl="4">
+      <w:start w:val="1"/>
+      <w:numFmt w:val="bullet"/>
+      <w:lvlText w:val=""/>
+      <w:lvlJc w:val="left"/>
+      <w:pPr>
+        <w:ind w:left="1544" w:hanging="56"/>
+      </w:pPr>
+      <w:rPr>
+        <w:rFonts w:ascii="Symbol" w:hAnsi="Symbol" w:hint="default"/>
+      </w:rPr>
+    </w:lvl>
+    <w:lvl w:ilvl="5">
+      <w:start w:val="1"/>
+      <w:numFmt w:val="bullet"/>
+      <w:lvlText w:val=""/>
+      <w:lvlJc w:val="left"/>
+      <w:pPr>
+        <w:ind w:left="1845" w:hanging="56"/>
+      </w:pPr>
+      <w:rPr>
+        <w:rFonts w:ascii="Wingdings" w:hAnsi="Wingdings" w:hint="default"/>
+      </w:rPr>
+    </w:lvl>
+    <w:lvl w:ilvl="6">
+      <w:start w:val="1"/>
+      <w:numFmt w:val="bullet"/>
+      <w:lvlText w:val=""/>
+      <w:lvlJc w:val="left"/>
+      <w:pPr>
+        <w:ind w:left="2146" w:hanging="56"/>
+      </w:pPr>
+      <w:rPr>
+        <w:rFonts w:ascii="Wingdings" w:hAnsi="Wingdings" w:hint="default"/>
+      </w:rPr>
+    </w:lvl>
+    <w:lvl w:ilvl="7">
+      <w:start w:val="1"/>
+      <w:numFmt w:val="bullet"/>
+      <w:lvlText w:val=""/>
+      <w:lvlJc w:val="left"/>
+      <w:pPr>
+        <w:ind w:left="2447" w:hanging="56"/>
+      </w:pPr>
+      <w:rPr>
+        <w:rFonts w:ascii="Symbol" w:hAnsi="Symbol" w:hint="default"/>
+      </w:rPr>
+    </w:lvl>
+    <w:lvl w:ilvl="8">
+      <w:start w:val="1"/>
+      <w:numFmt w:val="bullet"/>
+      <w:lvlText w:val=""/>
+      <w:lvlJc w:val="left"/>
+      <w:pPr>
+        <w:ind w:left="2748" w:hanging="56"/>
+      </w:pPr>
+      <w:rPr>
+        <w:rFonts w:ascii="Symbol" w:hAnsi="Symbol" w:hint="default"/>
+      </w:rPr>
+    </w:lvl>
+  </w:abstractNum>
+  <w:abstractNum w:abstractNumId="11" w15:restartNumberingAfterBreak="0">
+    <w:nsid w:val="19B85B64"/>
+    <w:multiLevelType w:val="multilevel"/>
+    <w:tmpl w:val="A6A6C70C"/>
+    <w:lvl w:ilvl="0">
+      <w:start w:val="1"/>
+      <w:numFmt w:val="bullet"/>
+      <w:lvlText w:val=""/>
+      <w:lvlJc w:val="left"/>
+      <w:pPr>
+        <w:ind w:left="624" w:hanging="340"/>
+      </w:pPr>
+      <w:rPr>
+        <w:rFonts w:ascii="Wingdings" w:hAnsi="Wingdings" w:hint="default"/>
+      </w:rPr>
+    </w:lvl>
+    <w:lvl w:ilvl="1">
+      <w:start w:val="1"/>
+      <w:numFmt w:val="bullet"/>
+      <w:lvlText w:val=""/>
+      <w:lvlJc w:val="left"/>
+      <w:pPr>
+        <w:ind w:left="641" w:hanging="56"/>
+      </w:pPr>
+      <w:rPr>
+        <w:rFonts w:ascii="Wingdings" w:hAnsi="Wingdings" w:hint="default"/>
+      </w:rPr>
+    </w:lvl>
+    <w:lvl w:ilvl="2">
+      <w:start w:val="1"/>
+      <w:numFmt w:val="bullet"/>
+      <w:lvlText w:val=""/>
+      <w:lvlJc w:val="left"/>
+      <w:pPr>
+        <w:ind w:left="942" w:hanging="56"/>
+      </w:pPr>
+      <w:rPr>
+        <w:rFonts w:ascii="Wingdings" w:hAnsi="Wingdings" w:hint="default"/>
+      </w:rPr>
+    </w:lvl>
+    <w:lvl w:ilvl="3">
+      <w:start w:val="1"/>
+      <w:numFmt w:val="bullet"/>
+      <w:lvlText w:val=""/>
+      <w:lvlJc w:val="left"/>
+      <w:pPr>
+        <w:ind w:left="1243" w:hanging="56"/>
+      </w:pPr>
+      <w:rPr>
+        <w:rFonts w:ascii="Symbol" w:hAnsi="Symbol" w:hint="default"/>
+      </w:rPr>
+    </w:lvl>
+    <w:lvl w:ilvl="4">
+      <w:start w:val="1"/>
+      <w:numFmt w:val="bullet"/>
+      <w:lvlText w:val=""/>
+      <w:lvlJc w:val="left"/>
+      <w:pPr>
+        <w:ind w:left="1544" w:hanging="56"/>
+      </w:pPr>
+      <w:rPr>
+        <w:rFonts w:ascii="Symbol" w:hAnsi="Symbol" w:hint="default"/>
+      </w:rPr>
+    </w:lvl>
+    <w:lvl w:ilvl="5">
+      <w:start w:val="1"/>
+      <w:numFmt w:val="bullet"/>
+      <w:lvlText w:val=""/>
+      <w:lvlJc w:val="left"/>
+      <w:pPr>
+        <w:ind w:left="1845" w:hanging="56"/>
+      </w:pPr>
+      <w:rPr>
+        <w:rFonts w:ascii="Wingdings" w:hAnsi="Wingdings" w:hint="default"/>
+      </w:rPr>
+    </w:lvl>
+    <w:lvl w:ilvl="6">
+      <w:start w:val="1"/>
+      <w:numFmt w:val="bullet"/>
+      <w:lvlText w:val=""/>
+      <w:lvlJc w:val="left"/>
+      <w:pPr>
+        <w:ind w:left="2146" w:hanging="56"/>
+      </w:pPr>
+      <w:rPr>
+        <w:rFonts w:ascii="Wingdings" w:hAnsi="Wingdings" w:hint="default"/>
+      </w:rPr>
+    </w:lvl>
+    <w:lvl w:ilvl="7">
+      <w:start w:val="1"/>
+      <w:numFmt w:val="bullet"/>
+      <w:lvlText w:val=""/>
+      <w:lvlJc w:val="left"/>
+      <w:pPr>
+        <w:ind w:left="2447" w:hanging="56"/>
+      </w:pPr>
+      <w:rPr>
+        <w:rFonts w:ascii="Symbol" w:hAnsi="Symbol" w:hint="default"/>
+      </w:rPr>
+    </w:lvl>
+    <w:lvl w:ilvl="8">
+      <w:start w:val="1"/>
+      <w:numFmt w:val="bullet"/>
+      <w:lvlText w:val=""/>
+      <w:lvlJc w:val="left"/>
+      <w:pPr>
+        <w:ind w:left="2748" w:hanging="56"/>
+      </w:pPr>
+      <w:rPr>
+        <w:rFonts w:ascii="Symbol" w:hAnsi="Symbol" w:hint="default"/>
+      </w:rPr>
+    </w:lvl>
+  </w:abstractNum>
+  <w:abstractNum w:abstractNumId="12" w15:restartNumberingAfterBreak="0">
     <w:nsid w:val="1A0C78E4"/>
     <w:multiLevelType w:val="hybridMultilevel"/>
     <w:tmpl w:val="1352B170"/>
@@ -48860,7 +50716,7 @@
       </w:pPr>
     </w:lvl>
   </w:abstractNum>
-  <w:abstractNum w:abstractNumId="11" w15:restartNumberingAfterBreak="0">
+  <w:abstractNum w:abstractNumId="13" w15:restartNumberingAfterBreak="0">
     <w:nsid w:val="1B985056"/>
     <w:multiLevelType w:val="multilevel"/>
     <w:tmpl w:val="75C8D382"/>
@@ -48974,13 +50830,13 @@
       </w:rPr>
     </w:lvl>
   </w:abstractNum>
-  <w:abstractNum w:abstractNumId="12" w15:restartNumberingAfterBreak="0">
+  <w:abstractNum w:abstractNumId="14" w15:restartNumberingAfterBreak="0">
     <w:nsid w:val="1E88718B"/>
     <w:multiLevelType w:val="multilevel"/>
     <w:tmpl w:val="75C8D382"/>
     <w:numStyleLink w:val="Listax"/>
   </w:abstractNum>
-  <w:abstractNum w:abstractNumId="13" w15:restartNumberingAfterBreak="0">
+  <w:abstractNum w:abstractNumId="15" w15:restartNumberingAfterBreak="0">
     <w:nsid w:val="1F680183"/>
     <w:multiLevelType w:val="multilevel"/>
     <w:tmpl w:val="080A0021"/>
@@ -49093,7 +50949,7 @@
       </w:rPr>
     </w:lvl>
   </w:abstractNum>
-  <w:abstractNum w:abstractNumId="14" w15:restartNumberingAfterBreak="0">
+  <w:abstractNum w:abstractNumId="16" w15:restartNumberingAfterBreak="0">
     <w:nsid w:val="22D576D2"/>
     <w:multiLevelType w:val="multilevel"/>
     <w:tmpl w:val="C0ECA8BA"/>
@@ -49215,13 +51071,13 @@
       </w:rPr>
     </w:lvl>
   </w:abstractNum>
-  <w:abstractNum w:abstractNumId="15" w15:restartNumberingAfterBreak="0">
+  <w:abstractNum w:abstractNumId="17" w15:restartNumberingAfterBreak="0">
     <w:nsid w:val="2ABB0427"/>
     <w:multiLevelType w:val="multilevel"/>
     <w:tmpl w:val="75C8D382"/>
     <w:numStyleLink w:val="Listax"/>
   </w:abstractNum>
-  <w:abstractNum w:abstractNumId="16" w15:restartNumberingAfterBreak="0">
+  <w:abstractNum w:abstractNumId="18" w15:restartNumberingAfterBreak="0">
     <w:nsid w:val="2C962648"/>
     <w:multiLevelType w:val="multilevel"/>
     <w:tmpl w:val="C0ECA8BA"/>
@@ -49343,19 +51199,133 @@
       </w:rPr>
     </w:lvl>
   </w:abstractNum>
-  <w:abstractNum w:abstractNumId="17" w15:restartNumberingAfterBreak="0">
+  <w:abstractNum w:abstractNumId="19" w15:restartNumberingAfterBreak="0">
+    <w:nsid w:val="2CD343A5"/>
+    <w:multiLevelType w:val="multilevel"/>
+    <w:tmpl w:val="7012E2C6"/>
+    <w:lvl w:ilvl="0">
+      <w:start w:val="1"/>
+      <w:numFmt w:val="bullet"/>
+      <w:lvlText w:val=""/>
+      <w:lvlJc w:val="left"/>
+      <w:pPr>
+        <w:ind w:left="624" w:hanging="340"/>
+      </w:pPr>
+      <w:rPr>
+        <w:rFonts w:ascii="Wingdings" w:hAnsi="Wingdings" w:hint="default"/>
+        <w:sz w:val="24"/>
+      </w:rPr>
+    </w:lvl>
+    <w:lvl w:ilvl="1">
+      <w:start w:val="1"/>
+      <w:numFmt w:val="bullet"/>
+      <w:lvlText w:val=""/>
+      <w:lvlJc w:val="left"/>
+      <w:pPr>
+        <w:ind w:left="641" w:hanging="56"/>
+      </w:pPr>
+      <w:rPr>
+        <w:rFonts w:ascii="Wingdings" w:hAnsi="Wingdings" w:hint="default"/>
+      </w:rPr>
+    </w:lvl>
+    <w:lvl w:ilvl="2">
+      <w:start w:val="1"/>
+      <w:numFmt w:val="bullet"/>
+      <w:lvlText w:val=""/>
+      <w:lvlJc w:val="left"/>
+      <w:pPr>
+        <w:ind w:left="942" w:hanging="56"/>
+      </w:pPr>
+      <w:rPr>
+        <w:rFonts w:ascii="Wingdings" w:hAnsi="Wingdings" w:hint="default"/>
+      </w:rPr>
+    </w:lvl>
+    <w:lvl w:ilvl="3">
+      <w:start w:val="1"/>
+      <w:numFmt w:val="bullet"/>
+      <w:lvlText w:val=""/>
+      <w:lvlJc w:val="left"/>
+      <w:pPr>
+        <w:ind w:left="1243" w:hanging="56"/>
+      </w:pPr>
+      <w:rPr>
+        <w:rFonts w:ascii="Symbol" w:hAnsi="Symbol" w:hint="default"/>
+      </w:rPr>
+    </w:lvl>
+    <w:lvl w:ilvl="4">
+      <w:start w:val="1"/>
+      <w:numFmt w:val="bullet"/>
+      <w:lvlText w:val=""/>
+      <w:lvlJc w:val="left"/>
+      <w:pPr>
+        <w:ind w:left="1544" w:hanging="56"/>
+      </w:pPr>
+      <w:rPr>
+        <w:rFonts w:ascii="Symbol" w:hAnsi="Symbol" w:hint="default"/>
+      </w:rPr>
+    </w:lvl>
+    <w:lvl w:ilvl="5">
+      <w:start w:val="1"/>
+      <w:numFmt w:val="bullet"/>
+      <w:lvlText w:val=""/>
+      <w:lvlJc w:val="left"/>
+      <w:pPr>
+        <w:ind w:left="1845" w:hanging="56"/>
+      </w:pPr>
+      <w:rPr>
+        <w:rFonts w:ascii="Wingdings" w:hAnsi="Wingdings" w:hint="default"/>
+      </w:rPr>
+    </w:lvl>
+    <w:lvl w:ilvl="6">
+      <w:start w:val="1"/>
+      <w:numFmt w:val="bullet"/>
+      <w:lvlText w:val=""/>
+      <w:lvlJc w:val="left"/>
+      <w:pPr>
+        <w:ind w:left="2146" w:hanging="56"/>
+      </w:pPr>
+      <w:rPr>
+        <w:rFonts w:ascii="Wingdings" w:hAnsi="Wingdings" w:hint="default"/>
+      </w:rPr>
+    </w:lvl>
+    <w:lvl w:ilvl="7">
+      <w:start w:val="1"/>
+      <w:numFmt w:val="bullet"/>
+      <w:lvlText w:val=""/>
+      <w:lvlJc w:val="left"/>
+      <w:pPr>
+        <w:ind w:left="2447" w:hanging="56"/>
+      </w:pPr>
+      <w:rPr>
+        <w:rFonts w:ascii="Symbol" w:hAnsi="Symbol" w:hint="default"/>
+      </w:rPr>
+    </w:lvl>
+    <w:lvl w:ilvl="8">
+      <w:start w:val="1"/>
+      <w:numFmt w:val="bullet"/>
+      <w:lvlText w:val=""/>
+      <w:lvlJc w:val="left"/>
+      <w:pPr>
+        <w:ind w:left="2748" w:hanging="56"/>
+      </w:pPr>
+      <w:rPr>
+        <w:rFonts w:ascii="Symbol" w:hAnsi="Symbol" w:hint="default"/>
+      </w:rPr>
+    </w:lvl>
+  </w:abstractNum>
+  <w:abstractNum w:abstractNumId="20" w15:restartNumberingAfterBreak="0">
     <w:nsid w:val="2CD94E12"/>
     <w:multiLevelType w:val="multilevel"/>
     <w:tmpl w:val="75C8D382"/>
     <w:numStyleLink w:val="Listax"/>
   </w:abstractNum>
-  <w:abstractNum w:abstractNumId="18" w15:restartNumberingAfterBreak="0">
+  <w:abstractNum w:abstractNumId="21" w15:restartNumberingAfterBreak="0">
     <w:nsid w:val="326226E2"/>
     <w:multiLevelType w:val="multilevel"/>
     <w:tmpl w:val="75C8D382"/>
     <w:numStyleLink w:val="Listax"/>
   </w:abstractNum>
-  <w:abstractNum w:abstractNumId="19" w15:restartNumberingAfterBreak="0">
+  <w:abstractNum w:abstractNumId="22" w15:restartNumberingAfterBreak="0">
     <w:nsid w:val="331B5893"/>
     <w:multiLevelType w:val="multilevel"/>
     <w:tmpl w:val="4F723C6E"/>
@@ -49477,7 +51447,7 @@
       </w:rPr>
     </w:lvl>
   </w:abstractNum>
-  <w:abstractNum w:abstractNumId="20" w15:restartNumberingAfterBreak="0">
+  <w:abstractNum w:abstractNumId="23" w15:restartNumberingAfterBreak="0">
     <w:nsid w:val="35B23DE8"/>
     <w:multiLevelType w:val="multilevel"/>
     <w:tmpl w:val="4F723C6E"/>
@@ -49599,7 +51569,7 @@
       </w:rPr>
     </w:lvl>
   </w:abstractNum>
-  <w:abstractNum w:abstractNumId="21" w15:restartNumberingAfterBreak="0">
+  <w:abstractNum w:abstractNumId="24" w15:restartNumberingAfterBreak="0">
     <w:nsid w:val="37C00437"/>
     <w:multiLevelType w:val="multilevel"/>
     <w:tmpl w:val="C0ECA8BA"/>
@@ -49721,7 +51691,7 @@
       </w:rPr>
     </w:lvl>
   </w:abstractNum>
-  <w:abstractNum w:abstractNumId="22" w15:restartNumberingAfterBreak="0">
+  <w:abstractNum w:abstractNumId="25" w15:restartNumberingAfterBreak="0">
     <w:nsid w:val="38F54582"/>
     <w:multiLevelType w:val="multilevel"/>
     <w:tmpl w:val="C0ECA8BA"/>
@@ -49843,19 +51813,132 @@
       </w:rPr>
     </w:lvl>
   </w:abstractNum>
-  <w:abstractNum w:abstractNumId="23" w15:restartNumberingAfterBreak="0">
+  <w:abstractNum w:abstractNumId="26" w15:restartNumberingAfterBreak="0">
+    <w:nsid w:val="43C82260"/>
+    <w:multiLevelType w:val="multilevel"/>
+    <w:tmpl w:val="E960C942"/>
+    <w:lvl w:ilvl="0">
+      <w:start w:val="1"/>
+      <w:numFmt w:val="bullet"/>
+      <w:lvlText w:val=""/>
+      <w:lvlJc w:val="left"/>
+      <w:pPr>
+        <w:ind w:left="624" w:hanging="340"/>
+      </w:pPr>
+      <w:rPr>
+        <w:rFonts w:ascii="Wingdings" w:hAnsi="Wingdings" w:hint="default"/>
+      </w:rPr>
+    </w:lvl>
+    <w:lvl w:ilvl="1">
+      <w:start w:val="1"/>
+      <w:numFmt w:val="bullet"/>
+      <w:lvlText w:val=""/>
+      <w:lvlJc w:val="left"/>
+      <w:pPr>
+        <w:ind w:left="641" w:hanging="56"/>
+      </w:pPr>
+      <w:rPr>
+        <w:rFonts w:ascii="Wingdings" w:hAnsi="Wingdings" w:hint="default"/>
+      </w:rPr>
+    </w:lvl>
+    <w:lvl w:ilvl="2">
+      <w:start w:val="1"/>
+      <w:numFmt w:val="bullet"/>
+      <w:lvlText w:val=""/>
+      <w:lvlJc w:val="left"/>
+      <w:pPr>
+        <w:ind w:left="942" w:hanging="56"/>
+      </w:pPr>
+      <w:rPr>
+        <w:rFonts w:ascii="Wingdings" w:hAnsi="Wingdings" w:hint="default"/>
+      </w:rPr>
+    </w:lvl>
+    <w:lvl w:ilvl="3">
+      <w:start w:val="1"/>
+      <w:numFmt w:val="bullet"/>
+      <w:lvlText w:val=""/>
+      <w:lvlJc w:val="left"/>
+      <w:pPr>
+        <w:ind w:left="1243" w:hanging="56"/>
+      </w:pPr>
+      <w:rPr>
+        <w:rFonts w:ascii="Symbol" w:hAnsi="Symbol" w:hint="default"/>
+      </w:rPr>
+    </w:lvl>
+    <w:lvl w:ilvl="4">
+      <w:start w:val="1"/>
+      <w:numFmt w:val="bullet"/>
+      <w:lvlText w:val=""/>
+      <w:lvlJc w:val="left"/>
+      <w:pPr>
+        <w:ind w:left="1544" w:hanging="56"/>
+      </w:pPr>
+      <w:rPr>
+        <w:rFonts w:ascii="Symbol" w:hAnsi="Symbol" w:hint="default"/>
+      </w:rPr>
+    </w:lvl>
+    <w:lvl w:ilvl="5">
+      <w:start w:val="1"/>
+      <w:numFmt w:val="bullet"/>
+      <w:lvlText w:val=""/>
+      <w:lvlJc w:val="left"/>
+      <w:pPr>
+        <w:ind w:left="1845" w:hanging="56"/>
+      </w:pPr>
+      <w:rPr>
+        <w:rFonts w:ascii="Wingdings" w:hAnsi="Wingdings" w:hint="default"/>
+      </w:rPr>
+    </w:lvl>
+    <w:lvl w:ilvl="6">
+      <w:start w:val="1"/>
+      <w:numFmt w:val="bullet"/>
+      <w:lvlText w:val=""/>
+      <w:lvlJc w:val="left"/>
+      <w:pPr>
+        <w:ind w:left="2146" w:hanging="56"/>
+      </w:pPr>
+      <w:rPr>
+        <w:rFonts w:ascii="Wingdings" w:hAnsi="Wingdings" w:hint="default"/>
+      </w:rPr>
+    </w:lvl>
+    <w:lvl w:ilvl="7">
+      <w:start w:val="1"/>
+      <w:numFmt w:val="bullet"/>
+      <w:lvlText w:val=""/>
+      <w:lvlJc w:val="left"/>
+      <w:pPr>
+        <w:ind w:left="2447" w:hanging="56"/>
+      </w:pPr>
+      <w:rPr>
+        <w:rFonts w:ascii="Symbol" w:hAnsi="Symbol" w:hint="default"/>
+      </w:rPr>
+    </w:lvl>
+    <w:lvl w:ilvl="8">
+      <w:start w:val="1"/>
+      <w:numFmt w:val="bullet"/>
+      <w:lvlText w:val=""/>
+      <w:lvlJc w:val="left"/>
+      <w:pPr>
+        <w:ind w:left="2748" w:hanging="56"/>
+      </w:pPr>
+      <w:rPr>
+        <w:rFonts w:ascii="Symbol" w:hAnsi="Symbol" w:hint="default"/>
+      </w:rPr>
+    </w:lvl>
+  </w:abstractNum>
+  <w:abstractNum w:abstractNumId="27" w15:restartNumberingAfterBreak="0">
     <w:nsid w:val="43E97D53"/>
     <w:multiLevelType w:val="multilevel"/>
     <w:tmpl w:val="75C8D382"/>
     <w:numStyleLink w:val="Listax"/>
   </w:abstractNum>
-  <w:abstractNum w:abstractNumId="24" w15:restartNumberingAfterBreak="0">
+  <w:abstractNum w:abstractNumId="28" w15:restartNumberingAfterBreak="0">
     <w:nsid w:val="4456600D"/>
     <w:multiLevelType w:val="multilevel"/>
     <w:tmpl w:val="75C8D382"/>
     <w:numStyleLink w:val="Listax"/>
   </w:abstractNum>
-  <w:abstractNum w:abstractNumId="25" w15:restartNumberingAfterBreak="0">
+  <w:abstractNum w:abstractNumId="29" w15:restartNumberingAfterBreak="0">
     <w:nsid w:val="4AA31CCB"/>
     <w:multiLevelType w:val="multilevel"/>
     <w:tmpl w:val="C0ECA8BA"/>
@@ -49977,7 +52060,7 @@
       </w:rPr>
     </w:lvl>
   </w:abstractNum>
-  <w:abstractNum w:abstractNumId="26" w15:restartNumberingAfterBreak="0">
+  <w:abstractNum w:abstractNumId="30" w15:restartNumberingAfterBreak="0">
     <w:nsid w:val="4B2A57D9"/>
     <w:multiLevelType w:val="multilevel"/>
     <w:tmpl w:val="E2E61B56"/>
@@ -50090,13 +52173,13 @@
       </w:rPr>
     </w:lvl>
   </w:abstractNum>
-  <w:abstractNum w:abstractNumId="27" w15:restartNumberingAfterBreak="0">
+  <w:abstractNum w:abstractNumId="31" w15:restartNumberingAfterBreak="0">
     <w:nsid w:val="4BF71774"/>
     <w:multiLevelType w:val="multilevel"/>
     <w:tmpl w:val="75C8D382"/>
     <w:numStyleLink w:val="Listax"/>
   </w:abstractNum>
-  <w:abstractNum w:abstractNumId="28" w15:restartNumberingAfterBreak="0">
+  <w:abstractNum w:abstractNumId="32" w15:restartNumberingAfterBreak="0">
     <w:nsid w:val="4C615852"/>
     <w:multiLevelType w:val="multilevel"/>
     <w:tmpl w:val="C0ECA8BA"/>
@@ -50218,7 +52301,7 @@
       </w:rPr>
     </w:lvl>
   </w:abstractNum>
-  <w:abstractNum w:abstractNumId="29" w15:restartNumberingAfterBreak="0">
+  <w:abstractNum w:abstractNumId="33" w15:restartNumberingAfterBreak="0">
     <w:nsid w:val="517D738A"/>
     <w:multiLevelType w:val="multilevel"/>
     <w:tmpl w:val="080A0021"/>
@@ -50331,7 +52414,7 @@
       </w:rPr>
     </w:lvl>
   </w:abstractNum>
-  <w:abstractNum w:abstractNumId="30" w15:restartNumberingAfterBreak="0">
+  <w:abstractNum w:abstractNumId="34" w15:restartNumberingAfterBreak="0">
     <w:nsid w:val="573F5E0C"/>
     <w:multiLevelType w:val="multilevel"/>
     <w:tmpl w:val="C0ECA8BA"/>
@@ -50453,7 +52536,7 @@
       </w:rPr>
     </w:lvl>
   </w:abstractNum>
-  <w:abstractNum w:abstractNumId="31" w15:restartNumberingAfterBreak="0">
+  <w:abstractNum w:abstractNumId="35" w15:restartNumberingAfterBreak="0">
     <w:nsid w:val="68FC50D5"/>
     <w:multiLevelType w:val="hybridMultilevel"/>
     <w:tmpl w:val="79FC3E8C"/>
@@ -50539,7 +52622,7 @@
       </w:pPr>
     </w:lvl>
   </w:abstractNum>
-  <w:abstractNum w:abstractNumId="32" w15:restartNumberingAfterBreak="0">
+  <w:abstractNum w:abstractNumId="36" w15:restartNumberingAfterBreak="0">
     <w:nsid w:val="6BDA615F"/>
     <w:multiLevelType w:val="multilevel"/>
     <w:tmpl w:val="60B436A8"/>
@@ -50653,22 +52736,16 @@
       </w:rPr>
     </w:lvl>
   </w:abstractNum>
-  <w:abstractNum w:abstractNumId="33" w15:restartNumberingAfterBreak="0">
+  <w:abstractNum w:abstractNumId="37" w15:restartNumberingAfterBreak="0">
     <w:nsid w:val="6CAB34A2"/>
     <w:multiLevelType w:val="multilevel"/>
     <w:tmpl w:val="75C8D382"/>
     <w:numStyleLink w:val="Listax"/>
   </w:abstractNum>
-  <w:abstractNum w:abstractNumId="34" w15:restartNumberingAfterBreak="0">
-    <w:nsid w:val="6EE069FA"/>
+  <w:abstractNum w:abstractNumId="38" w15:restartNumberingAfterBreak="0">
+    <w:nsid w:val="6E5D368C"/>
     <w:multiLevelType w:val="multilevel"/>
-    <w:tmpl w:val="FDCE6C5C"/>
-    <w:numStyleLink w:val="Numerox"/>
-  </w:abstractNum>
-  <w:abstractNum w:abstractNumId="35" w15:restartNumberingAfterBreak="0">
-    <w:nsid w:val="6FE85847"/>
-    <w:multiLevelType w:val="multilevel"/>
-    <w:tmpl w:val="99083A48"/>
+    <w:tmpl w:val="5CC69DE2"/>
     <w:lvl w:ilvl="0">
       <w:start w:val="1"/>
       <w:numFmt w:val="bullet"/>
@@ -50778,10 +52855,129 @@
       </w:rPr>
     </w:lvl>
   </w:abstractNum>
-  <w:abstractNum w:abstractNumId="36" w15:restartNumberingAfterBreak="0">
+  <w:abstractNum w:abstractNumId="39" w15:restartNumberingAfterBreak="0">
+    <w:nsid w:val="6EE069FA"/>
+    <w:multiLevelType w:val="multilevel"/>
+    <w:tmpl w:val="FDCE6C5C"/>
+    <w:numStyleLink w:val="Numerox"/>
+  </w:abstractNum>
+  <w:abstractNum w:abstractNumId="40" w15:restartNumberingAfterBreak="0">
+    <w:nsid w:val="6FE85847"/>
+    <w:multiLevelType w:val="multilevel"/>
+    <w:tmpl w:val="99083A48"/>
+    <w:lvl w:ilvl="0">
+      <w:start w:val="1"/>
+      <w:numFmt w:val="bullet"/>
+      <w:lvlText w:val=""/>
+      <w:lvlJc w:val="left"/>
+      <w:pPr>
+        <w:ind w:left="624" w:hanging="340"/>
+      </w:pPr>
+      <w:rPr>
+        <w:rFonts w:ascii="Wingdings" w:hAnsi="Wingdings" w:hint="default"/>
+      </w:rPr>
+    </w:lvl>
+    <w:lvl w:ilvl="1">
+      <w:start w:val="1"/>
+      <w:numFmt w:val="bullet"/>
+      <w:lvlText w:val=""/>
+      <w:lvlJc w:val="left"/>
+      <w:pPr>
+        <w:ind w:left="641" w:hanging="56"/>
+      </w:pPr>
+      <w:rPr>
+        <w:rFonts w:ascii="Wingdings" w:hAnsi="Wingdings" w:hint="default"/>
+      </w:rPr>
+    </w:lvl>
+    <w:lvl w:ilvl="2">
+      <w:start w:val="1"/>
+      <w:numFmt w:val="bullet"/>
+      <w:lvlText w:val=""/>
+      <w:lvlJc w:val="left"/>
+      <w:pPr>
+        <w:ind w:left="942" w:hanging="56"/>
+      </w:pPr>
+      <w:rPr>
+        <w:rFonts w:ascii="Wingdings" w:hAnsi="Wingdings" w:hint="default"/>
+      </w:rPr>
+    </w:lvl>
+    <w:lvl w:ilvl="3">
+      <w:start w:val="1"/>
+      <w:numFmt w:val="bullet"/>
+      <w:lvlText w:val=""/>
+      <w:lvlJc w:val="left"/>
+      <w:pPr>
+        <w:ind w:left="1243" w:hanging="56"/>
+      </w:pPr>
+      <w:rPr>
+        <w:rFonts w:ascii="Symbol" w:hAnsi="Symbol" w:hint="default"/>
+      </w:rPr>
+    </w:lvl>
+    <w:lvl w:ilvl="4">
+      <w:start w:val="1"/>
+      <w:numFmt w:val="bullet"/>
+      <w:lvlText w:val=""/>
+      <w:lvlJc w:val="left"/>
+      <w:pPr>
+        <w:ind w:left="1544" w:hanging="56"/>
+      </w:pPr>
+      <w:rPr>
+        <w:rFonts w:ascii="Symbol" w:hAnsi="Symbol" w:hint="default"/>
+      </w:rPr>
+    </w:lvl>
+    <w:lvl w:ilvl="5">
+      <w:start w:val="1"/>
+      <w:numFmt w:val="bullet"/>
+      <w:lvlText w:val=""/>
+      <w:lvlJc w:val="left"/>
+      <w:pPr>
+        <w:ind w:left="1845" w:hanging="56"/>
+      </w:pPr>
+      <w:rPr>
+        <w:rFonts w:ascii="Wingdings" w:hAnsi="Wingdings" w:hint="default"/>
+      </w:rPr>
+    </w:lvl>
+    <w:lvl w:ilvl="6">
+      <w:start w:val="1"/>
+      <w:numFmt w:val="bullet"/>
+      <w:lvlText w:val=""/>
+      <w:lvlJc w:val="left"/>
+      <w:pPr>
+        <w:ind w:left="2146" w:hanging="56"/>
+      </w:pPr>
+      <w:rPr>
+        <w:rFonts w:ascii="Wingdings" w:hAnsi="Wingdings" w:hint="default"/>
+      </w:rPr>
+    </w:lvl>
+    <w:lvl w:ilvl="7">
+      <w:start w:val="1"/>
+      <w:numFmt w:val="bullet"/>
+      <w:lvlText w:val=""/>
+      <w:lvlJc w:val="left"/>
+      <w:pPr>
+        <w:ind w:left="2447" w:hanging="56"/>
+      </w:pPr>
+      <w:rPr>
+        <w:rFonts w:ascii="Symbol" w:hAnsi="Symbol" w:hint="default"/>
+      </w:rPr>
+    </w:lvl>
+    <w:lvl w:ilvl="8">
+      <w:start w:val="1"/>
+      <w:numFmt w:val="bullet"/>
+      <w:lvlText w:val=""/>
+      <w:lvlJc w:val="left"/>
+      <w:pPr>
+        <w:ind w:left="2748" w:hanging="56"/>
+      </w:pPr>
+      <w:rPr>
+        <w:rFonts w:ascii="Symbol" w:hAnsi="Symbol" w:hint="default"/>
+      </w:rPr>
+    </w:lvl>
+  </w:abstractNum>
+  <w:abstractNum w:abstractNumId="41" w15:restartNumberingAfterBreak="0">
     <w:nsid w:val="70704006"/>
     <w:multiLevelType w:val="multilevel"/>
-    <w:tmpl w:val="C91E3C84"/>
+    <w:tmpl w:val="44C21580"/>
     <w:lvl w:ilvl="0">
       <w:start w:val="1"/>
       <w:numFmt w:val="upperRoman"/>
@@ -50794,6 +52990,7 @@
       </w:pPr>
       <w:rPr>
         <w:rFonts w:hint="default"/>
+        <w:sz w:val="32"/>
       </w:rPr>
     </w:lvl>
     <w:lvl w:ilvl="1">
@@ -50909,19 +53106,19 @@
       </w:rPr>
     </w:lvl>
   </w:abstractNum>
-  <w:abstractNum w:abstractNumId="37" w15:restartNumberingAfterBreak="0">
+  <w:abstractNum w:abstractNumId="42" w15:restartNumberingAfterBreak="0">
     <w:nsid w:val="79BC6F01"/>
     <w:multiLevelType w:val="multilevel"/>
     <w:tmpl w:val="75C8D382"/>
     <w:numStyleLink w:val="Listax"/>
   </w:abstractNum>
-  <w:abstractNum w:abstractNumId="38" w15:restartNumberingAfterBreak="0">
+  <w:abstractNum w:abstractNumId="43" w15:restartNumberingAfterBreak="0">
     <w:nsid w:val="7E6706AD"/>
     <w:multiLevelType w:val="multilevel"/>
     <w:tmpl w:val="75C8D382"/>
     <w:numStyleLink w:val="Listax"/>
   </w:abstractNum>
-  <w:abstractNum w:abstractNumId="39" w15:restartNumberingAfterBreak="0">
+  <w:abstractNum w:abstractNumId="44" w15:restartNumberingAfterBreak="0">
     <w:nsid w:val="7F565447"/>
     <w:multiLevelType w:val="hybridMultilevel"/>
     <w:tmpl w:val="9C4A3428"/>
@@ -51035,13 +53232,13 @@
     </w:lvl>
   </w:abstractNum>
   <w:num w:numId="1">
-    <w:abstractNumId w:val="36"/>
+    <w:abstractNumId w:val="41"/>
   </w:num>
   <w:num w:numId="2">
-    <w:abstractNumId w:val="15"/>
+    <w:abstractNumId w:val="17"/>
   </w:num>
   <w:num w:numId="3">
-    <w:abstractNumId w:val="34"/>
+    <w:abstractNumId w:val="39"/>
     <w:lvlOverride w:ilvl="0">
       <w:lvl w:ilvl="0">
         <w:start w:val="1"/>
@@ -51174,37 +53371,37 @@
     <w:abstractNumId w:val="3"/>
   </w:num>
   <w:num w:numId="5">
+    <w:abstractNumId w:val="33"/>
+  </w:num>
+  <w:num w:numId="6">
+    <w:abstractNumId w:val="14"/>
+  </w:num>
+  <w:num w:numId="7">
+    <w:abstractNumId w:val="27"/>
+  </w:num>
+  <w:num w:numId="8">
+    <w:abstractNumId w:val="42"/>
+  </w:num>
+  <w:num w:numId="9">
     <w:abstractNumId w:val="29"/>
   </w:num>
-  <w:num w:numId="6">
-    <w:abstractNumId w:val="12"/>
-  </w:num>
-  <w:num w:numId="7">
-    <w:abstractNumId w:val="23"/>
-  </w:num>
-  <w:num w:numId="8">
-    <w:abstractNumId w:val="37"/>
-  </w:num>
-  <w:num w:numId="9">
-    <w:abstractNumId w:val="25"/>
-  </w:num>
   <w:num w:numId="10">
-    <w:abstractNumId w:val="30"/>
+    <w:abstractNumId w:val="34"/>
   </w:num>
   <w:num w:numId="11">
-    <w:abstractNumId w:val="21"/>
+    <w:abstractNumId w:val="24"/>
   </w:num>
   <w:num w:numId="12">
     <w:abstractNumId w:val="6"/>
   </w:num>
   <w:num w:numId="13">
-    <w:abstractNumId w:val="14"/>
+    <w:abstractNumId w:val="16"/>
   </w:num>
   <w:num w:numId="14">
-    <w:abstractNumId w:val="22"/>
+    <w:abstractNumId w:val="25"/>
   </w:num>
   <w:num w:numId="15">
-    <w:abstractNumId w:val="28"/>
+    <w:abstractNumId w:val="32"/>
   </w:num>
   <w:num w:numId="16">
     <w:abstractNumId w:val="7"/>
@@ -51213,31 +53410,31 @@
     <w:abstractNumId w:val="4"/>
   </w:num>
   <w:num w:numId="18">
-    <w:abstractNumId w:val="18"/>
+    <w:abstractNumId w:val="21"/>
   </w:num>
   <w:num w:numId="19">
-    <w:abstractNumId w:val="32"/>
+    <w:abstractNumId w:val="36"/>
   </w:num>
   <w:num w:numId="20">
-    <w:abstractNumId w:val="11"/>
+    <w:abstractNumId w:val="13"/>
   </w:num>
   <w:num w:numId="21">
     <w:abstractNumId w:val="8"/>
   </w:num>
   <w:num w:numId="22">
-    <w:abstractNumId w:val="16"/>
+    <w:abstractNumId w:val="18"/>
   </w:num>
   <w:num w:numId="23">
-    <w:abstractNumId w:val="26"/>
+    <w:abstractNumId w:val="30"/>
   </w:num>
   <w:num w:numId="24">
-    <w:abstractNumId w:val="35"/>
+    <w:abstractNumId w:val="40"/>
   </w:num>
   <w:num w:numId="25">
     <w:abstractNumId w:val="9"/>
   </w:num>
   <w:num w:numId="26">
-    <w:abstractNumId w:val="39"/>
+    <w:abstractNumId w:val="44"/>
   </w:num>
   <w:num w:numId="27">
     <w:abstractNumId w:val="1"/>
@@ -51249,44 +53446,59 @@
     <w:abstractNumId w:val="0"/>
   </w:num>
   <w:num w:numId="30">
-    <w:abstractNumId w:val="38"/>
+    <w:abstractNumId w:val="43"/>
   </w:num>
   <w:num w:numId="31">
-    <w:abstractNumId w:val="10"/>
+    <w:abstractNumId w:val="12"/>
   </w:num>
   <w:num w:numId="32">
-    <w:abstractNumId w:val="24"/>
+    <w:abstractNumId w:val="28"/>
   </w:num>
   <w:num w:numId="33">
-    <w:abstractNumId w:val="31"/>
+    <w:abstractNumId w:val="35"/>
   </w:num>
   <w:num w:numId="34">
-    <w:abstractNumId w:val="17"/>
+    <w:abstractNumId w:val="20"/>
   </w:num>
   <w:num w:numId="35">
-    <w:abstractNumId w:val="19"/>
+    <w:abstractNumId w:val="22"/>
   </w:num>
   <w:num w:numId="36">
-    <w:abstractNumId w:val="20"/>
+    <w:abstractNumId w:val="23"/>
   </w:num>
   <w:num w:numId="37">
-    <w:abstractNumId w:val="33"/>
+    <w:abstractNumId w:val="37"/>
   </w:num>
   <w:num w:numId="38">
-    <w:abstractNumId w:val="27"/>
+    <w:abstractNumId w:val="31"/>
   </w:num>
   <w:num w:numId="39">
     <w:abstractNumId w:val="5"/>
   </w:num>
   <w:num w:numId="40">
-    <w:abstractNumId w:val="13"/>
+    <w:abstractNumId w:val="15"/>
+  </w:num>
+  <w:num w:numId="41">
+    <w:abstractNumId w:val="10"/>
+  </w:num>
+  <w:num w:numId="42">
+    <w:abstractNumId w:val="11"/>
+  </w:num>
+  <w:num w:numId="43">
+    <w:abstractNumId w:val="26"/>
+  </w:num>
+  <w:num w:numId="44">
+    <w:abstractNumId w:val="38"/>
+  </w:num>
+  <w:num w:numId="45">
+    <w:abstractNumId w:val="19"/>
   </w:num>
   <w:numIdMacAtCleanup w:val="36"/>
 </w:numbering>
 </file>
 
 <file path=word/styles.xml><?xml version="1.0" encoding="utf-8"?>
-<w:styles xmlns:mc="http://schemas.openxmlformats.org/markup-compatibility/2006" xmlns:r="http://schemas.openxmlformats.org/officeDocument/2006/relationships" xmlns:w="http://schemas.openxmlformats.org/wordprocessingml/2006/main" xmlns:w14="http://schemas.microsoft.com/office/word/2010/wordml" xmlns:w15="http://schemas.microsoft.com/office/word/2012/wordml" xmlns:w16se="http://schemas.microsoft.com/office/word/2015/wordml/symex" mc:Ignorable="w14 w15 w16se">
+<w:styles xmlns:mc="http://schemas.openxmlformats.org/markup-compatibility/2006" xmlns:r="http://schemas.openxmlformats.org/officeDocument/2006/relationships" xmlns:w="http://schemas.openxmlformats.org/wordprocessingml/2006/main" xmlns:w14="http://schemas.microsoft.com/office/word/2010/wordml" xmlns:w15="http://schemas.microsoft.com/office/word/2012/wordml" xmlns:w16cid="http://schemas.microsoft.com/office/word/2016/wordml/cid" xmlns:w16se="http://schemas.microsoft.com/office/word/2015/wordml/symex" mc:Ignorable="w14 w15 w16se w16cid">
   <w:docDefaults>
     <w:rPrDefault>
       <w:rPr>
@@ -51302,7 +53514,7 @@
       </w:pPr>
     </w:pPrDefault>
   </w:docDefaults>
-  <w:latentStyles w:defLockedState="0" w:defUIPriority="99" w:defSemiHidden="0" w:defUnhideWhenUsed="0" w:defQFormat="0" w:count="374">
+  <w:latentStyles w:defLockedState="0" w:defUIPriority="99" w:defSemiHidden="0" w:defUnhideWhenUsed="0" w:defQFormat="0" w:count="375">
     <w:lsdException w:name="Normal" w:uiPriority="0" w:qFormat="1"/>
     <w:lsdException w:name="heading 1" w:uiPriority="9" w:qFormat="1"/>
     <w:lsdException w:name="heading 2" w:semiHidden="1" w:uiPriority="9" w:unhideWhenUsed="1" w:qFormat="1"/>
@@ -51677,6 +53889,7 @@
     <w:lsdException w:name="Mention" w:semiHidden="1" w:unhideWhenUsed="1"/>
     <w:lsdException w:name="Smart Hyperlink" w:semiHidden="1" w:unhideWhenUsed="1"/>
     <w:lsdException w:name="Hashtag" w:semiHidden="1" w:unhideWhenUsed="1"/>
+    <w:lsdException w:name="Unresolved Mention" w:semiHidden="1" w:unhideWhenUsed="1"/>
   </w:latentStyles>
   <w:style w:type="paragraph" w:default="1" w:styleId="Normal">
     <w:name w:val="Normal"/>
@@ -51929,6 +54142,7 @@
   <w:style w:type="character" w:default="1" w:styleId="Fuentedeprrafopredeter">
     <w:name w:val="Default Paragraph Font"/>
     <w:uiPriority w:val="1"/>
+    <w:semiHidden/>
     <w:unhideWhenUsed/>
   </w:style>
   <w:style w:type="table" w:default="1" w:styleId="Tablanormal">
@@ -55923,160 +58137,6 @@
 <file path=customXml/item1.xml><?xml version="1.0" encoding="utf-8"?>
 <b:Sources xmlns:b="http://schemas.openxmlformats.org/officeDocument/2006/bibliography" xmlns="http://schemas.openxmlformats.org/officeDocument/2006/bibliography" SelectedStyle="\APASixthEditionOfficeOnline.xsl" StyleName="APA" Version="6">
   <b:Source>
-    <b:Tag>Luj02</b:Tag>
-    <b:SourceType>BookSection</b:SourceType>
-    <b:Guid>{8B96F8BB-5D33-4945-B2B9-CE6294EA60B4}</b:Guid>
-    <b:Author>
-      <b:Author>
-        <b:NameList>
-          <b:Person>
-            <b:Last>Luján</b:Last>
-            <b:First>Sergio</b:First>
-          </b:Person>
-        </b:NameList>
-      </b:Author>
-      <b:BookAuthor>
-        <b:NameList>
-          <b:Person>
-            <b:Last>Luján M.</b:Last>
-            <b:First>Sergio</b:First>
-          </b:Person>
-        </b:NameList>
-      </b:BookAuthor>
-    </b:Author>
-    <b:Title>Programación de aplicaciones web: historia, principios básicos y clientes web</b:Title>
-    <b:BookTitle>Programación de aplicaciones web: historia, principios básicos y clientes web</b:BookTitle>
-    <b:Year>2002</b:Year>
-    <b:Pages>48</b:Pages>
-    <b:City>Alicante</b:City>
-    <b:Publisher>Editorial Club Universitario</b:Publisher>
-    <b:RefOrder>2</b:RefOrder>
-  </b:Source>
-  <b:Source>
-    <b:Tag>Sil02</b:Tag>
-    <b:SourceType>BookSection</b:SourceType>
-    <b:Guid>{475B5C41-2BDE-4B61-9BAD-BA995EA60EFA}</b:Guid>
-    <b:Author>
-      <b:Author>
-        <b:NameList>
-          <b:Person>
-            <b:Last>Silberschatz</b:Last>
-            <b:First>Abraham</b:First>
-          </b:Person>
-          <b:Person>
-            <b:Last>Korth</b:Last>
-            <b:First>Henry</b:First>
-          </b:Person>
-          <b:Person>
-            <b:Last>Sudarshan</b:Last>
-            <b:First>S.</b:First>
-          </b:Person>
-        </b:NameList>
-      </b:Author>
-      <b:BookAuthor>
-        <b:NameList>
-          <b:Person>
-            <b:Last>Silberschatz</b:Last>
-            <b:First>Abraham</b:First>
-          </b:Person>
-          <b:Person>
-            <b:Last>Korth</b:Last>
-            <b:First>Henry</b:First>
-          </b:Person>
-          <b:Person>
-            <b:Last>Sudarshan</b:Last>
-            <b:First>S.</b:First>
-          </b:Person>
-        </b:NameList>
-      </b:BookAuthor>
-    </b:Author>
-    <b:Title>Fundamentos de bases de datos</b:Title>
-    <b:BookTitle>Fundamentos de bases de datos</b:BookTitle>
-    <b:Year>2002</b:Year>
-    <b:Pages>3</b:Pages>
-    <b:City>Madrid</b:City>
-    <b:Publisher>McGraw-Hill</b:Publisher>
-    <b:RefOrder>3</b:RefOrder>
-  </b:Source>
-  <b:Source>
-    <b:Tag>Sen92</b:Tag>
-    <b:SourceType>BookSection</b:SourceType>
-    <b:Guid>{252177E2-0D05-42E3-833B-F3D422BA57C7}</b:Guid>
-    <b:Title>Análisis y diseño de sistemas de información</b:Title>
-    <b:Year>1992</b:Year>
-    <b:City>México D.F.</b:City>
-    <b:Publisher>McGraw-Hill</b:Publisher>
-    <b:Author>
-      <b:Author>
-        <b:NameList>
-          <b:Person>
-            <b:Last>Senn</b:Last>
-            <b:First>James</b:First>
-          </b:Person>
-        </b:NameList>
-      </b:Author>
-      <b:BookAuthor>
-        <b:NameList>
-          <b:Person>
-            <b:Last>Senn</b:Last>
-            <b:First>James</b:First>
-          </b:Person>
-        </b:NameList>
-      </b:BookAuthor>
-    </b:Author>
-    <b:BookTitle>Análisis y diseño de sistemas de información</b:BookTitle>
-    <b:Pages>19, 23 y 24</b:Pages>
-    <b:RefOrder>1</b:RefOrder>
-  </b:Source>
-  <b:Source>
-    <b:Tag>Día05</b:Tag>
-    <b:SourceType>BookSection</b:SourceType>
-    <b:Guid>{86F69B99-F822-4772-8865-AF1B17EB31E4}</b:Guid>
-    <b:Author>
-      <b:Author>
-        <b:NameList>
-          <b:Person>
-            <b:Last>Díaz</b:Last>
-            <b:First>María</b:First>
-            <b:Middle>Paloma</b:Middle>
-          </b:Person>
-          <b:Person>
-            <b:Last>Montero</b:Last>
-            <b:First>Susana</b:First>
-          </b:Person>
-          <b:Person>
-            <b:Last>Aedo</b:Last>
-            <b:First>Ignacio</b:First>
-          </b:Person>
-        </b:NameList>
-      </b:Author>
-      <b:BookAuthor>
-        <b:NameList>
-          <b:Person>
-            <b:Last>Díaz</b:Last>
-            <b:First>María</b:First>
-            <b:Middle>Paloma</b:Middle>
-          </b:Person>
-          <b:Person>
-            <b:Last>Montero</b:Last>
-            <b:First>Susana</b:First>
-          </b:Person>
-          <b:Person>
-            <b:Last>Aedo</b:Last>
-            <b:First>Ignacio</b:First>
-          </b:Person>
-        </b:NameList>
-      </b:BookAuthor>
-    </b:Author>
-    <b:Title>Ingeniería de la web y patrones de diseño</b:Title>
-    <b:BookTitle>Ingeniería de la web y patrones de diseño</b:BookTitle>
-    <b:Year>2005</b:Year>
-    <b:Pages>47</b:Pages>
-    <b:City>Madrid</b:City>
-    <b:Publisher>Pearson. Prentice Hall</b:Publisher>
-    <b:RefOrder>5</b:RefOrder>
-  </b:Source>
-  <b:Source>
     <b:Tag>MarcadorDePosición1</b:Tag>
     <b:SourceType>Book</b:SourceType>
     <b:Guid>{F9D3864F-A7E0-444B-9BBE-EFE6709EB586}</b:Guid>
@@ -56124,7 +58184,7 @@
     </b:Author>
     <b:City>Santiago</b:City>
     <b:Publisher>Naciones Unidas</b:Publisher>
-    <b:RefOrder>15</b:RefOrder>
+    <b:RefOrder>17</b:RefOrder>
   </b:Source>
   <b:Source>
     <b:Tag>Góm111</b:Tag>
@@ -56144,7 +58204,7 @@
     <b:Year>2011</b:Year>
     <b:City>México</b:City>
     <b:Publisher>Universidad Autónoma Metropolitana</b:Publisher>
-    <b:RefOrder>16</b:RefOrder>
+    <b:RefOrder>18</b:RefOrder>
   </b:Source>
   <b:Source>
     <b:Tag>Fie09</b:Tag>
@@ -56254,78 +58314,6 @@
     <b:RefOrder>6</b:RefOrder>
   </b:Source>
   <b:Source>
-    <b:Tag>Ken97</b:Tag>
-    <b:SourceType>BookSection</b:SourceType>
-    <b:Guid>{13A0F654-7175-40BB-B782-CE2ABC592B8D}</b:Guid>
-    <b:Title>Análisis y diseño de sistemas</b:Title>
-    <b:Year>1997</b:Year>
-    <b:Pages>51 - 53</b:Pages>
-    <b:Author>
-      <b:Author>
-        <b:NameList>
-          <b:Person>
-            <b:Last>Kendall</b:Last>
-            <b:First>Kenneth</b:First>
-            <b:Middle>E.</b:Middle>
-          </b:Person>
-          <b:Person>
-            <b:Last>Kendall</b:Last>
-            <b:First>Julie</b:First>
-            <b:Middle>E.</b:Middle>
-          </b:Person>
-        </b:NameList>
-      </b:Author>
-      <b:BookAuthor>
-        <b:NameList>
-          <b:Person>
-            <b:Last>Kendall</b:Last>
-            <b:First>Kenneth</b:First>
-            <b:Middle>E.</b:Middle>
-          </b:Person>
-          <b:Person>
-            <b:Last>Kendall</b:Last>
-            <b:First>Julie</b:First>
-            <b:Middle>E.</b:Middle>
-          </b:Person>
-        </b:NameList>
-      </b:BookAuthor>
-    </b:Author>
-    <b:City>México D. F.</b:City>
-    <b:Publisher>Pearson Educación</b:Publisher>
-    <b:BookTitle>Análisis y diseño de sistemas</b:BookTitle>
-    <b:RefOrder>9</b:RefOrder>
-  </b:Source>
-  <b:Source>
-    <b:Tag>Lar99</b:Tag>
-    <b:SourceType>BookSection</b:SourceType>
-    <b:Guid>{E5573425-B99F-442C-B834-74B7EC6160FB}</b:Guid>
-    <b:Author>
-      <b:Author>
-        <b:NameList>
-          <b:Person>
-            <b:Last>Larman</b:Last>
-            <b:First>Craig</b:First>
-          </b:Person>
-        </b:NameList>
-      </b:Author>
-      <b:BookAuthor>
-        <b:NameList>
-          <b:Person>
-            <b:Last>Larman</b:Last>
-            <b:First>Craig</b:First>
-          </b:Person>
-        </b:NameList>
-      </b:BookAuthor>
-    </b:Author>
-    <b:Title>UML y Patrones Introducción al análisis y diseño Orientado a Objetos</b:Title>
-    <b:BookTitle>UML y Patrones Introducción al análisis y diseño Orientado a Objetos</b:BookTitle>
-    <b:Year>1999</b:Year>
-    <b:Pages>15</b:Pages>
-    <b:City>México D.F.</b:City>
-    <b:Publisher>Pearson</b:Publisher>
-    <b:RefOrder>17</b:RefOrder>
-  </b:Source>
-  <b:Source>
     <b:Tag>Int06</b:Tag>
     <b:SourceType>Book</b:SourceType>
     <b:Guid>{0BA7CBBE-0C42-4605-93B8-C16EEFB85508}</b:Guid>
@@ -56416,11 +58404,282 @@
     <b:Publisher>Ediciones Fiscales ISEF</b:Publisher>
     <b:RefOrder>13</b:RefOrder>
   </b:Source>
+  <b:Source>
+    <b:Tag>Joh93</b:Tag>
+    <b:SourceType>Book</b:SourceType>
+    <b:Guid>{B4384B64-2935-4D3D-BD4A-3762B0D8D334}</b:Guid>
+    <b:Title>Introducción a la teoría general de sistemas</b:Title>
+    <b:Year>1993</b:Year>
+    <b:Author>
+      <b:Author>
+        <b:NameList>
+          <b:Person>
+            <b:Last>Johansen</b:Last>
+            <b:First>Oscar</b:First>
+          </b:Person>
+        </b:NameList>
+      </b:Author>
+    </b:Author>
+    <b:City>México D.F.</b:City>
+    <b:Publisher>Limusa</b:Publisher>
+    <b:RefOrder>16</b:RefOrder>
+  </b:Source>
+  <b:Source>
+    <b:Tag>Arn981</b:Tag>
+    <b:SourceType>JournalArticle</b:SourceType>
+    <b:Guid>{F65EED50-6210-4EC8-A824-36443C660AA6}</b:Guid>
+    <b:Author>
+      <b:Author>
+        <b:NameList>
+          <b:Person>
+            <b:Last>Arnold</b:Last>
+            <b:First>Marcelo</b:First>
+          </b:Person>
+          <b:Person>
+            <b:Last>Osorio</b:Last>
+            <b:First>Francisco</b:First>
+          </b:Person>
+        </b:NameList>
+      </b:Author>
+    </b:Author>
+    <b:Title>Introducción a los conceptos básicos de la teoría general de sistemas</b:Title>
+    <b:JournalName>Cinta de Moebio: Revista de Epistemología de Ciencias Sociales</b:JournalName>
+    <b:Year>1998</b:Year>
+    <b:Pages>43</b:Pages>
+    <b:Issue>3</b:Issue>
+    <b:RefOrder>15</b:RefOrder>
+  </b:Source>
+  <b:Source>
+    <b:Tag>Día05</b:Tag>
+    <b:SourceType>Book</b:SourceType>
+    <b:Guid>{15FB86ED-9C79-40F0-9F64-E7CAC0119D06}</b:Guid>
+    <b:Author>
+      <b:Author>
+        <b:NameList>
+          <b:Person>
+            <b:Last>Díaz</b:Last>
+            <b:First>María</b:First>
+            <b:Middle>Paloma</b:Middle>
+          </b:Person>
+          <b:Person>
+            <b:Last>Montero</b:Last>
+            <b:First>Susana</b:First>
+          </b:Person>
+          <b:Person>
+            <b:Last>Aedo</b:Last>
+            <b:First>Ignacio</b:First>
+          </b:Person>
+        </b:NameList>
+      </b:Author>
+      <b:BookAuthor>
+        <b:NameList>
+          <b:Person>
+            <b:Last>Díaz</b:Last>
+            <b:First>María</b:First>
+            <b:Middle>Paloma</b:Middle>
+          </b:Person>
+          <b:Person>
+            <b:Last>Montero</b:Last>
+            <b:First>Susana</b:First>
+          </b:Person>
+          <b:Person>
+            <b:Last>Aedo</b:Last>
+            <b:First>Ignacio</b:First>
+          </b:Person>
+        </b:NameList>
+      </b:BookAuthor>
+    </b:Author>
+    <b:Title>Ingeniería de la web y patrones de diseño</b:Title>
+    <b:BookTitle>Ingeniería de la web y patrones de diseño</b:BookTitle>
+    <b:Year>2005</b:Year>
+    <b:Pages>47</b:Pages>
+    <b:City>Madrid</b:City>
+    <b:Publisher>Pearson. Prentice Hall</b:Publisher>
+    <b:RefOrder>5</b:RefOrder>
+  </b:Source>
+  <b:Source>
+    <b:Tag>Ken97</b:Tag>
+    <b:SourceType>Book</b:SourceType>
+    <b:Guid>{48858CAB-5854-4E11-9D04-43CDDCF8694B}</b:Guid>
+    <b:Title>Análisis y diseño de sistemas</b:Title>
+    <b:Year>1997</b:Year>
+    <b:Pages>51 - 53</b:Pages>
+    <b:Author>
+      <b:Author>
+        <b:NameList>
+          <b:Person>
+            <b:Last>Kendall</b:Last>
+            <b:First>Kenneth</b:First>
+            <b:Middle>E.</b:Middle>
+          </b:Person>
+          <b:Person>
+            <b:Last>Kendall</b:Last>
+            <b:First>Julie</b:First>
+            <b:Middle>E.</b:Middle>
+          </b:Person>
+        </b:NameList>
+      </b:Author>
+      <b:BookAuthor>
+        <b:NameList>
+          <b:Person>
+            <b:Last>Kendall</b:Last>
+            <b:First>Kenneth</b:First>
+            <b:Middle>E.</b:Middle>
+          </b:Person>
+          <b:Person>
+            <b:Last>Kendall</b:Last>
+            <b:First>Julie</b:First>
+            <b:Middle>E.</b:Middle>
+          </b:Person>
+        </b:NameList>
+      </b:BookAuthor>
+    </b:Author>
+    <b:City>México D. F.</b:City>
+    <b:Publisher>Pearson Educación</b:Publisher>
+    <b:BookTitle>Análisis y diseño de sistemas</b:BookTitle>
+    <b:RefOrder>9</b:RefOrder>
+  </b:Source>
+  <b:Source>
+    <b:Tag>Lar99</b:Tag>
+    <b:SourceType>Book</b:SourceType>
+    <b:Guid>{85FBE7C7-446D-4B4C-B43D-BA8E13D60452}</b:Guid>
+    <b:Author>
+      <b:Author>
+        <b:NameList>
+          <b:Person>
+            <b:Last>Larman</b:Last>
+            <b:First>Craig</b:First>
+          </b:Person>
+        </b:NameList>
+      </b:Author>
+      <b:BookAuthor>
+        <b:NameList>
+          <b:Person>
+            <b:Last>Larman</b:Last>
+            <b:First>Craig</b:First>
+          </b:Person>
+        </b:NameList>
+      </b:BookAuthor>
+    </b:Author>
+    <b:Title>UML y Patrones Introducción al análisis y diseño Orientado a Objetos</b:Title>
+    <b:BookTitle>UML y Patrones Introducción al análisis y diseño Orientado a Objetos</b:BookTitle>
+    <b:Year>1999</b:Year>
+    <b:Pages>15</b:Pages>
+    <b:City>México D.F.</b:City>
+    <b:Publisher>Pearson</b:Publisher>
+    <b:RefOrder>19</b:RefOrder>
+  </b:Source>
+  <b:Source>
+    <b:Tag>Luj02</b:Tag>
+    <b:SourceType>Book</b:SourceType>
+    <b:Guid>{C8D5960E-F4CC-4FB0-AB8A-D50DF0C649CA}</b:Guid>
+    <b:Author>
+      <b:Author>
+        <b:NameList>
+          <b:Person>
+            <b:Last>Luján</b:Last>
+            <b:First>Sergio</b:First>
+          </b:Person>
+        </b:NameList>
+      </b:Author>
+      <b:BookAuthor>
+        <b:NameList>
+          <b:Person>
+            <b:Last>Luján M.</b:Last>
+            <b:First>Sergio</b:First>
+          </b:Person>
+        </b:NameList>
+      </b:BookAuthor>
+    </b:Author>
+    <b:Title>Programación de aplicaciones web: historia, principios básicos y clientes web</b:Title>
+    <b:BookTitle>Programación de aplicaciones web: historia, principios básicos y clientes web</b:BookTitle>
+    <b:Year>2002</b:Year>
+    <b:Pages>48</b:Pages>
+    <b:City>Alicante</b:City>
+    <b:Publisher>Editorial Club Universitario</b:Publisher>
+    <b:RefOrder>2</b:RefOrder>
+  </b:Source>
+  <b:Source>
+    <b:Tag>Sil02</b:Tag>
+    <b:SourceType>Book</b:SourceType>
+    <b:Guid>{ED2E15B8-0668-4786-B7F9-82B81A11A435}</b:Guid>
+    <b:Author>
+      <b:Author>
+        <b:NameList>
+          <b:Person>
+            <b:Last>Silberschatz</b:Last>
+            <b:First>Abraham</b:First>
+          </b:Person>
+          <b:Person>
+            <b:Last>Korth</b:Last>
+            <b:First>Henry</b:First>
+          </b:Person>
+          <b:Person>
+            <b:Last>Sudarshan</b:Last>
+            <b:First>S.</b:First>
+          </b:Person>
+        </b:NameList>
+      </b:Author>
+      <b:BookAuthor>
+        <b:NameList>
+          <b:Person>
+            <b:Last>Silberschatz</b:Last>
+            <b:First>Abraham</b:First>
+          </b:Person>
+          <b:Person>
+            <b:Last>Korth</b:Last>
+            <b:First>Henry</b:First>
+          </b:Person>
+          <b:Person>
+            <b:Last>Sudarshan</b:Last>
+            <b:First>S.</b:First>
+          </b:Person>
+        </b:NameList>
+      </b:BookAuthor>
+    </b:Author>
+    <b:Title>Fundamentos de bases de datos</b:Title>
+    <b:BookTitle>Fundamentos de bases de datos</b:BookTitle>
+    <b:Year>2002</b:Year>
+    <b:Pages>3</b:Pages>
+    <b:City>Madrid</b:City>
+    <b:Publisher>McGraw-Hill</b:Publisher>
+    <b:RefOrder>3</b:RefOrder>
+  </b:Source>
+  <b:Source>
+    <b:Tag>Sen92</b:Tag>
+    <b:SourceType>Book</b:SourceType>
+    <b:Guid>{5DFE9EFB-013C-449E-B579-B40978DA79B1}</b:Guid>
+    <b:Title>Análisis y diseño de sistemas de información</b:Title>
+    <b:Year>1992</b:Year>
+    <b:City>México D.F.</b:City>
+    <b:Publisher>McGraw-Hill</b:Publisher>
+    <b:Author>
+      <b:Author>
+        <b:NameList>
+          <b:Person>
+            <b:Last>Senn</b:Last>
+            <b:First>James</b:First>
+          </b:Person>
+        </b:NameList>
+      </b:Author>
+      <b:BookAuthor>
+        <b:NameList>
+          <b:Person>
+            <b:Last>Senn</b:Last>
+            <b:First>James</b:First>
+          </b:Person>
+        </b:NameList>
+      </b:BookAuthor>
+    </b:Author>
+    <b:BookTitle>Análisis y diseño de sistemas de información</b:BookTitle>
+    <b:Pages>19, 23 y 24</b:Pages>
+    <b:RefOrder>1</b:RefOrder>
+  </b:Source>
 </b:Sources>
 </file>
 
 <file path=customXml/itemProps1.xml><?xml version="1.0" encoding="utf-8"?>
-<ds:datastoreItem xmlns:ds="http://schemas.openxmlformats.org/officeDocument/2006/customXml" ds:itemID="{E2C4403D-2D43-4991-A4BD-C94ADE3C88DD}">
+<ds:datastoreItem xmlns:ds="http://schemas.openxmlformats.org/officeDocument/2006/customXml" ds:itemID="{EBCEC761-0C68-40CC-955F-05F0BC1832E0}">
   <ds:schemaRefs>
     <ds:schemaRef ds:uri="http://schemas.openxmlformats.org/officeDocument/2006/bibliography"/>
   </ds:schemaRefs>

</xml_diff>